<commit_message>
Refactored to support all data sources on all tasks that query the database and RUN
</commit_message>
<xml_diff>
--- a/docs/DBPA Scripting Language.docx
+++ b/docs/DBPA Scripting Language.docx
@@ -1178,19 +1178,316 @@
         <w:t xml:space="preserve">run ::= RUN </w:t>
       </w:r>
       <w:r>
-        <w:t xml:space="preserve">[ [ THROUGH ] dbconname ] </w:t>
+        <w:t xml:space="preserve">{ outstatement | script </w:t>
+      </w:r>
+      <w:r>
+        <w:t>}</w:t>
+      </w:r>
+    </w:p>
+    <w:p>
+      <w:r>
+        <w:t xml:space="preserve">script ::= </w:t>
+      </w:r>
+      <w:r>
+        <w:t>SCRIPT charexpression</w:t>
+      </w:r>
+      <w:r>
+        <w:t xml:space="preserve"> [ [O</w:t>
+      </w:r>
+      <w:bookmarkStart w:id="0" w:name="_GoBack"/>
+      <w:bookmarkEnd w:id="0"/>
+      <w:r>
+        <w:t>N] dbconname ]</w:t>
+      </w:r>
+    </w:p>
+    <w:p>
+      <w:r>
+        <w:rPr>
+          <w:b/>
+        </w:rPr>
+        <w:t>Note</w:t>
+      </w:r>
+      <w:r>
+        <w:rPr>
+          <w:b/>
+        </w:rPr>
+        <w:t>s</w:t>
+      </w:r>
+      <w:r>
+        <w:rPr>
+          <w:b/>
+        </w:rPr>
+        <w:t>:</w:t>
+      </w:r>
+    </w:p>
+    <w:p>
+      <w:r>
+        <w:t>For RUN STATEMENT or RUN SQL, t</w:t>
+      </w:r>
+      <w:r>
+        <w:t>he indicated SQL statement is executed.  It must not return a result set.  The RUN task is typically used to execute a stored procedure, database INSERT, or database UPDATE.</w:t>
+      </w:r>
+    </w:p>
+    <w:p>
+      <w:r>
+        <w:t>For RUN SCRIPT, charexpression names a script file containing SQL statements.  The statements in the script file are executed.</w:t>
+      </w:r>
+    </w:p>
+    <w:p>
+      <w:pPr>
+        <w:pStyle w:val="Heading2"/>
+      </w:pPr>
+      <w:r>
+        <w:t>CREATE</w:t>
+      </w:r>
+    </w:p>
+    <w:p>
+      <w:r>
+        <w:t>create</w:t>
+      </w:r>
+      <w:r>
+        <w:t xml:space="preserve"> ::= CREATE fileidentifier [ headers ]</w:t>
+      </w:r>
+    </w:p>
+    <w:p>
+      <w:r>
+        <w:t>fileidentifier ::= flatfileidentifier | sheetfileidentifier</w:t>
+      </w:r>
+    </w:p>
+    <w:p>
+      <w:r>
+        <w:t>flatfileidentifier ::= { CSV | TSV</w:t>
+      </w:r>
+      <w:r>
+        <w:t xml:space="preserve"> | TXT</w:t>
+      </w:r>
+      <w:r>
+        <w:t xml:space="preserve"> } charexpression</w:t>
+      </w:r>
+    </w:p>
+    <w:p>
+      <w:r>
+        <w:t>sheetfileidentifier ::= XLSX charexpression charexpression [ SHEET ]</w:t>
+      </w:r>
+    </w:p>
+    <w:p>
+      <w:r>
+        <w:t>headers ::= [ WITH ] { headerspecs | noheaderspec }</w:t>
+      </w:r>
+    </w:p>
+    <w:p>
+      <w:r>
+        <w:lastRenderedPageBreak/>
+        <w:t>headerspecs ::= [ HEADERS ] charexpression [,</w:t>
+      </w:r>
+      <w:r>
+        <w:t xml:space="preserve"> charexpression2 </w:t>
+      </w:r>
+      <w:r>
+        <w:t>… ]</w:t>
+      </w:r>
+    </w:p>
+    <w:p>
+      <w:r>
+        <w:t xml:space="preserve">noheaderspec ::= </w:t>
+      </w:r>
+      <w:r>
+        <w:t xml:space="preserve">NO </w:t>
+      </w:r>
+      <w:r>
+        <w:t>[</w:t>
+      </w:r>
+      <w:r>
+        <w:t xml:space="preserve"> HEADERS </w:t>
+      </w:r>
+      <w:r>
+        <w:t>]</w:t>
+      </w:r>
+    </w:p>
+    <w:p>
+      <w:r>
+        <w:rPr>
+          <w:b/>
+        </w:rPr>
+        <w:t>Note</w:t>
+      </w:r>
+      <w:r>
+        <w:rPr>
+          <w:b/>
+        </w:rPr>
+        <w:t>s</w:t>
+      </w:r>
+      <w:r>
+        <w:rPr>
+          <w:b/>
+        </w:rPr>
+        <w:t>:</w:t>
+      </w:r>
+    </w:p>
+    <w:p>
+      <w:r>
+        <w:t xml:space="preserve">The flat file or workbook worksheet specified by fileidentifier is created.  </w:t>
+      </w:r>
+      <w:r>
+        <w:t xml:space="preserve">If fileidentifier previously existed, its previous contents are discarded.  </w:t>
+      </w:r>
+      <w:r>
+        <w:t xml:space="preserve">Data </w:t>
+      </w:r>
+      <w:r>
+        <w:t>can be written by subsequent APPEND statements for the same fileidentifier.</w:t>
+      </w:r>
+    </w:p>
+    <w:p>
+      <w:r>
+        <w:t xml:space="preserve">If </w:t>
+      </w:r>
+      <w:r>
+        <w:t xml:space="preserve">the </w:t>
+      </w:r>
+      <w:r>
+        <w:t xml:space="preserve">headerspecs </w:t>
+      </w:r>
+      <w:r>
+        <w:t>clause appears</w:t>
+      </w:r>
+      <w:r>
+        <w:t xml:space="preserve">, the indicated charexpressions are evaluated and the results are </w:t>
+      </w:r>
+      <w:r>
+        <w:t xml:space="preserve">written </w:t>
+      </w:r>
+      <w:r>
+        <w:t>as headers.</w:t>
+      </w:r>
+    </w:p>
+    <w:p>
+      <w:r>
+        <w:t xml:space="preserve">If </w:t>
+      </w:r>
+      <w:r>
+        <w:t xml:space="preserve">NO HEADERS </w:t>
+      </w:r>
+      <w:r>
+        <w:t>appears, no headers are written.</w:t>
+      </w:r>
+    </w:p>
+    <w:p>
+      <w:r>
+        <w:t xml:space="preserve">If headers clause is omitted, </w:t>
+      </w:r>
+      <w:r>
+        <w:t>the default is NO HEADERS</w:t>
+      </w:r>
+      <w:r>
+        <w:t>.</w:t>
+      </w:r>
+    </w:p>
+    <w:p>
+      <w:pPr>
+        <w:pStyle w:val="Heading2"/>
+      </w:pPr>
+      <w:r>
+        <w:t>APPEND</w:t>
+      </w:r>
+    </w:p>
+    <w:p>
+      <w:r>
+        <w:t xml:space="preserve">append ::= APPEND fileidentifier </w:t>
+      </w:r>
+      <w:r>
+        <w:t xml:space="preserve">[ FROM ] </w:t>
       </w:r>
       <w:r>
         <w:t xml:space="preserve">{ </w:t>
       </w:r>
       <w:r>
-        <w:t xml:space="preserve">statement | paramstatement | </w:t>
-      </w:r>
-      <w:r>
-        <w:t xml:space="preserve">SCRIPT </w:t>
-      </w:r>
-      <w:r>
-        <w:t xml:space="preserve">charexpression </w:t>
+        <w:t>outstatement</w:t>
+      </w:r>
+      <w:r>
+        <w:t xml:space="preserve"> }</w:t>
+      </w:r>
+    </w:p>
+    <w:p>
+      <w:r>
+        <w:rPr>
+          <w:b/>
+        </w:rPr>
+        <w:t>Note</w:t>
+      </w:r>
+      <w:r>
+        <w:rPr>
+          <w:b/>
+        </w:rPr>
+        <w:t>s</w:t>
+      </w:r>
+      <w:r>
+        <w:rPr>
+          <w:b/>
+        </w:rPr>
+        <w:t>:</w:t>
+      </w:r>
+    </w:p>
+    <w:p>
+      <w:r>
+        <w:t>The fileidentifier must have been previously created by a CREATE statement.</w:t>
+      </w:r>
+    </w:p>
+    <w:p>
+      <w:r>
+        <w:t>The FROM clause is evaluated and each row is written to fileidentifier.</w:t>
+      </w:r>
+      <w:r>
+        <w:t xml:space="preserve">  If the CREATE statement resulted in headers being written to the file, then the number of columns in the evaluated FROM clause must match the number </w:t>
+      </w:r>
+      <w:r>
+        <w:t>o</w:t>
+      </w:r>
+      <w:r>
+        <w:t>f headers written.  If they do not match, an error occurs.</w:t>
+      </w:r>
+    </w:p>
+    <w:p>
+      <w:pPr>
+        <w:pStyle w:val="Heading2"/>
+      </w:pPr>
+      <w:r>
+        <w:t>WRITE</w:t>
+      </w:r>
+    </w:p>
+    <w:p>
+      <w:r>
+        <w:t>write</w:t>
+      </w:r>
+      <w:r>
+        <w:t xml:space="preserve"> ::= </w:t>
+      </w:r>
+      <w:r>
+        <w:t>WRITE</w:t>
+      </w:r>
+      <w:r>
+        <w:t xml:space="preserve"> fileidentifier [ </w:t>
+      </w:r>
+      <w:r>
+        <w:t>write</w:t>
+      </w:r>
+      <w:r>
+        <w:t>headers ]</w:t>
+      </w:r>
+      <w:r>
+        <w:t xml:space="preserve"> [ FROM ] </w:t>
+      </w:r>
+      <w:r>
+        <w:t xml:space="preserve">{ </w:t>
+      </w:r>
+      <w:r>
+        <w:t>outstatement</w:t>
+      </w:r>
+      <w:r>
+        <w:t xml:space="preserve"> </w:t>
+      </w:r>
+      <w:r>
+        <w:t xml:space="preserve">| tableidentifier </w:t>
       </w:r>
       <w:r>
         <w:t>}</w:t>
@@ -1198,6 +1495,27 @@
     </w:p>
     <w:p>
       <w:r>
+        <w:t>writeheaders ::= [ WITH ] { writeheaderspecs | noheaderspec }</w:t>
+      </w:r>
+    </w:p>
+    <w:p>
+      <w:r>
+        <w:t>writeheaderspecs ::= [ HEADERS ] [ charexpression [, charexpression2 … ] ]</w:t>
+      </w:r>
+    </w:p>
+    <w:p>
+      <w:r>
+        <w:t xml:space="preserve">tableidentifier ::= </w:t>
+      </w:r>
+      <w:r>
+        <w:t xml:space="preserve">[ dbconname ] </w:t>
+      </w:r>
+      <w:r>
+        <w:t>TABLE charexpression</w:t>
+      </w:r>
+    </w:p>
+    <w:p>
+      <w:r>
         <w:rPr>
           <w:b/>
         </w:rPr>
@@ -1218,356 +1536,43 @@
     </w:p>
     <w:p>
       <w:r>
-        <w:t>For RUN STATEMENT or RUN SQL, t</w:t>
-      </w:r>
-      <w:r>
-        <w:t>he indicated SQL statement is executed.  It must not return a result set.  The RUN task is typically used to execute a stored procedure, database INSERT, or database UPDATE.</w:t>
-      </w:r>
-    </w:p>
-    <w:p>
-      <w:r>
-        <w:t>For RUN SCRIPT, charexpression names a script file containing SQL statements.  The statements in the script file are executed.</w:t>
-      </w:r>
-    </w:p>
-    <w:p>
-      <w:pPr>
-        <w:pStyle w:val="Heading2"/>
-      </w:pPr>
-      <w:r>
-        <w:t>CREATE</w:t>
-      </w:r>
-    </w:p>
-    <w:p>
-      <w:r>
-        <w:t>create</w:t>
-      </w:r>
-      <w:r>
-        <w:t xml:space="preserve"> ::= CREATE fileidentifier [ headers ]</w:t>
-      </w:r>
-    </w:p>
-    <w:p>
-      <w:r>
-        <w:t>fileidentifier ::= flatfileidentifier | sheetfileidentifier</w:t>
-      </w:r>
-    </w:p>
-    <w:p>
-      <w:r>
-        <w:t>flatfileidentifier ::= { CSV | TSV</w:t>
-      </w:r>
-      <w:r>
-        <w:t xml:space="preserve"> | TXT</w:t>
-      </w:r>
-      <w:r>
-        <w:t xml:space="preserve"> } charexpression</w:t>
-      </w:r>
-    </w:p>
-    <w:p>
-      <w:r>
-        <w:t>sheetfileidentifier ::= XLSX charexpression charexpression [ SHEET ]</w:t>
-      </w:r>
-    </w:p>
-    <w:p>
-      <w:r>
-        <w:t>headers ::= [ WITH ] { headerspecs | noheaderspec }</w:t>
-      </w:r>
-    </w:p>
-    <w:p>
-      <w:r>
-        <w:t>headerspecs ::= [ HEADERS ] charexpression [,</w:t>
-      </w:r>
-      <w:r>
-        <w:t xml:space="preserve"> charexpression2 </w:t>
-      </w:r>
-      <w:r>
-        <w:t>… ]</w:t>
+        <w:t>The flat file or workbook worksheet specified by fileidentifier is created optionally with headers.  The FROM clause is evaluated and each row is written to fileidentifier.</w:t>
+      </w:r>
+    </w:p>
+    <w:p>
+      <w:r>
+        <w:t>If HEADERS appears without a list of charexpression</w:t>
+      </w:r>
+      <w:r>
+        <w:t>s</w:t>
+      </w:r>
+      <w:r>
+        <w:t xml:space="preserve">, then headers are written using the column names from the </w:t>
+      </w:r>
+      <w:r>
+        <w:t>metadata of the evaluated FROM clause.</w:t>
+      </w:r>
+    </w:p>
+    <w:p>
+      <w:r>
+        <w:t xml:space="preserve">If </w:t>
+      </w:r>
+      <w:r>
+        <w:t xml:space="preserve">the </w:t>
+      </w:r>
+      <w:r>
+        <w:t>write</w:t>
+      </w:r>
+      <w:r>
+        <w:t>headers clause is omitted, the default is WITH HEADERS.</w:t>
+      </w:r>
+      <w:r>
+        <w:t xml:space="preserve">  This behavior is different from when the headers clause omitted from a CREATE statement.</w:t>
       </w:r>
     </w:p>
     <w:p>
       <w:r>
         <w:lastRenderedPageBreak/>
-        <w:t xml:space="preserve">noheaderspec ::= </w:t>
-      </w:r>
-      <w:r>
-        <w:t xml:space="preserve">NO </w:t>
-      </w:r>
-      <w:r>
-        <w:t>[</w:t>
-      </w:r>
-      <w:r>
-        <w:t xml:space="preserve"> HEADERS </w:t>
-      </w:r>
-      <w:r>
-        <w:t>]</w:t>
-      </w:r>
-    </w:p>
-    <w:p>
-      <w:r>
-        <w:rPr>
-          <w:b/>
-        </w:rPr>
-        <w:t>Note</w:t>
-      </w:r>
-      <w:r>
-        <w:rPr>
-          <w:b/>
-        </w:rPr>
-        <w:t>s</w:t>
-      </w:r>
-      <w:r>
-        <w:rPr>
-          <w:b/>
-        </w:rPr>
-        <w:t>:</w:t>
-      </w:r>
-    </w:p>
-    <w:p>
-      <w:r>
-        <w:t xml:space="preserve">The flat file or workbook worksheet specified by fileidentifier is created.  </w:t>
-      </w:r>
-      <w:r>
-        <w:t xml:space="preserve">If fileidentifier previously existed, its previous contents are discarded.  </w:t>
-      </w:r>
-      <w:r>
-        <w:t xml:space="preserve">Data </w:t>
-      </w:r>
-      <w:r>
-        <w:t>can be written by subsequent APPEND statements for the same fileidentifier.</w:t>
-      </w:r>
-    </w:p>
-    <w:p>
-      <w:r>
-        <w:t xml:space="preserve">If </w:t>
-      </w:r>
-      <w:r>
-        <w:t xml:space="preserve">the </w:t>
-      </w:r>
-      <w:r>
-        <w:t xml:space="preserve">headerspecs </w:t>
-      </w:r>
-      <w:r>
-        <w:t>clause appears</w:t>
-      </w:r>
-      <w:r>
-        <w:t xml:space="preserve">, the indicated charexpressions are evaluated and the results are </w:t>
-      </w:r>
-      <w:r>
-        <w:t xml:space="preserve">written </w:t>
-      </w:r>
-      <w:r>
-        <w:t>as headers.</w:t>
-      </w:r>
-    </w:p>
-    <w:p>
-      <w:r>
-        <w:t xml:space="preserve">If </w:t>
-      </w:r>
-      <w:r>
-        <w:t xml:space="preserve">NO HEADERS </w:t>
-      </w:r>
-      <w:r>
-        <w:t>appears, no headers are written.</w:t>
-      </w:r>
-    </w:p>
-    <w:p>
-      <w:r>
-        <w:t xml:space="preserve">If headers clause is omitted, </w:t>
-      </w:r>
-      <w:r>
-        <w:t>the default is NO HEADERS</w:t>
-      </w:r>
-      <w:r>
-        <w:t>.</w:t>
-      </w:r>
-    </w:p>
-    <w:p>
-      <w:pPr>
-        <w:pStyle w:val="Heading2"/>
-      </w:pPr>
-      <w:r>
-        <w:t>APPEND</w:t>
-      </w:r>
-    </w:p>
-    <w:p>
-      <w:r>
-        <w:t xml:space="preserve">append ::= APPEND fileidentifier </w:t>
-      </w:r>
-      <w:r>
-        <w:t xml:space="preserve">[ FROM ] </w:t>
-      </w:r>
-      <w:r>
-        <w:t xml:space="preserve">{ </w:t>
-      </w:r>
-      <w:r>
-        <w:t>outstatement</w:t>
-      </w:r>
-      <w:r>
-        <w:t xml:space="preserve"> }</w:t>
-      </w:r>
-    </w:p>
-    <w:p>
-      <w:r>
-        <w:rPr>
-          <w:b/>
-        </w:rPr>
-        <w:t>Note</w:t>
-      </w:r>
-      <w:r>
-        <w:rPr>
-          <w:b/>
-        </w:rPr>
-        <w:t>s</w:t>
-      </w:r>
-      <w:r>
-        <w:rPr>
-          <w:b/>
-        </w:rPr>
-        <w:t>:</w:t>
-      </w:r>
-    </w:p>
-    <w:p>
-      <w:r>
-        <w:t>The fileidentifier must have been previously created by a CREATE statement.</w:t>
-      </w:r>
-    </w:p>
-    <w:p>
-      <w:r>
-        <w:t>The FROM clause is evaluated and each row is written to fileidentifier.</w:t>
-      </w:r>
-      <w:r>
-        <w:t xml:space="preserve">  If the CREATE statement resulted in headers being written to the file, then the number of columns in the evaluated FROM clause must match the number </w:t>
-      </w:r>
-      <w:r>
-        <w:t>o</w:t>
-      </w:r>
-      <w:r>
-        <w:t>f headers written.  If they do not match, an error occurs.</w:t>
-      </w:r>
-    </w:p>
-    <w:p>
-      <w:pPr>
-        <w:pStyle w:val="Heading2"/>
-      </w:pPr>
-      <w:r>
-        <w:t>WRITE</w:t>
-      </w:r>
-    </w:p>
-    <w:p>
-      <w:r>
-        <w:t>write</w:t>
-      </w:r>
-      <w:r>
-        <w:t xml:space="preserve"> ::= </w:t>
-      </w:r>
-      <w:r>
-        <w:t>WRITE</w:t>
-      </w:r>
-      <w:r>
-        <w:t xml:space="preserve"> fileidentifier [ </w:t>
-      </w:r>
-      <w:r>
-        <w:t>write</w:t>
-      </w:r>
-      <w:r>
-        <w:t>headers ]</w:t>
-      </w:r>
-      <w:r>
-        <w:t xml:space="preserve"> [ FROM ] </w:t>
-      </w:r>
-      <w:r>
-        <w:t xml:space="preserve">{ </w:t>
-      </w:r>
-      <w:r>
-        <w:t>outstatement</w:t>
-      </w:r>
-      <w:r>
-        <w:t xml:space="preserve"> </w:t>
-      </w:r>
-      <w:r>
-        <w:t xml:space="preserve">| tableidentifier </w:t>
-      </w:r>
-      <w:r>
-        <w:t>}</w:t>
-      </w:r>
-    </w:p>
-    <w:p>
-      <w:r>
-        <w:t>writeheaders ::= [ WITH ] { writeheaderspecs | noheaderspec }</w:t>
-      </w:r>
-    </w:p>
-    <w:p>
-      <w:r>
-        <w:t>writeheaderspecs ::= [ HEADERS ] [ charexpression [, charexpression2 … ] ]</w:t>
-      </w:r>
-    </w:p>
-    <w:p>
-      <w:r>
-        <w:t xml:space="preserve">tableidentifier ::= </w:t>
-      </w:r>
-      <w:r>
-        <w:t xml:space="preserve">[ dbconname ] </w:t>
-      </w:r>
-      <w:r>
-        <w:t>TABLE charexpression</w:t>
-      </w:r>
-    </w:p>
-    <w:p>
-      <w:r>
-        <w:rPr>
-          <w:b/>
-        </w:rPr>
-        <w:t>Note</w:t>
-      </w:r>
-      <w:r>
-        <w:rPr>
-          <w:b/>
-        </w:rPr>
-        <w:t>s</w:t>
-      </w:r>
-      <w:r>
-        <w:rPr>
-          <w:b/>
-        </w:rPr>
-        <w:t>:</w:t>
-      </w:r>
-    </w:p>
-    <w:p>
-      <w:r>
-        <w:t>The flat file or workbook worksheet specified by fileidentifier is created optionally with headers.  The FROM clause is evaluated and each row is written to fileidentifier.</w:t>
-      </w:r>
-    </w:p>
-    <w:p>
-      <w:r>
-        <w:t>If HEADERS appears without a list of charexpression</w:t>
-      </w:r>
-      <w:r>
-        <w:t>s</w:t>
-      </w:r>
-      <w:r>
-        <w:t xml:space="preserve">, then headers are written using the column names from the </w:t>
-      </w:r>
-      <w:r>
-        <w:t>metadata of the evaluated FROM clause.</w:t>
-      </w:r>
-    </w:p>
-    <w:p>
-      <w:r>
-        <w:t xml:space="preserve">If </w:t>
-      </w:r>
-      <w:r>
-        <w:t xml:space="preserve">the </w:t>
-      </w:r>
-      <w:r>
-        <w:t>write</w:t>
-      </w:r>
-      <w:r>
-        <w:t>headers clause is omitted, the default is WITH HEADERS.</w:t>
-      </w:r>
-      <w:r>
-        <w:t xml:space="preserve">  This behavior is different from when the headers clause omitted from a CREATE statement.</w:t>
-      </w:r>
-    </w:p>
-    <w:p>
-      <w:r>
         <w:t xml:space="preserve">If the FROM clause specifies a tableidentifier, </w:t>
       </w:r>
       <w:r>
@@ -1582,7 +1587,6 @@
         <w:ind w:left="1440" w:hanging="1440"/>
       </w:pPr>
       <w:r>
-        <w:lastRenderedPageBreak/>
         <w:tab/>
       </w:r>
       <w:r>
@@ -3024,16 +3028,7 @@
         <w:ind w:left="1440" w:hanging="1440"/>
       </w:pPr>
       <w:r>
-        <w:t>for</w:t>
-      </w:r>
-      <w:r>
-        <w:t xml:space="preserve"> ::= </w:t>
-      </w:r>
-      <w:r>
-        <w:t xml:space="preserve">FOR varname [, varname2 …] [ FROM ] </w:t>
-      </w:r>
-      <w:r>
-        <w:t xml:space="preserve">{ </w:t>
+        <w:t xml:space="preserve">for ::= FOR varname [, varname2 …] [ FROM ] { </w:t>
       </w:r>
       <w:r>
         <w:t xml:space="preserve">csvidentifier </w:t>
@@ -3045,18 +3040,12 @@
         <w:t>valuetable</w:t>
       </w:r>
       <w:r>
-        <w:t xml:space="preserve"> | files | outstatement</w:t>
-      </w:r>
-      <w:r>
-        <w:t xml:space="preserve"> } tasks</w:t>
-      </w:r>
-    </w:p>
-    <w:p>
-      <w:r>
-        <w:t>csv</w:t>
-      </w:r>
-      <w:r>
-        <w:t>identifier ::= CSV fileidentifier [ readheaders ] [ columns ]</w:t>
+        <w:t xml:space="preserve"> | files | outstatement } tasks</w:t>
+      </w:r>
+    </w:p>
+    <w:p>
+      <w:r>
+        <w:t>csvidentifier ::= CSV fileidentifier [ readheaders ] [ columns ]</w:t>
       </w:r>
     </w:p>
     <w:p>
@@ -3067,10 +3056,7 @@
         <w:t>aluetable</w:t>
       </w:r>
       <w:r>
-        <w:t xml:space="preserve"> ::= </w:t>
-      </w:r>
-      <w:r>
-        <w:t>VALUES values</w:t>
+        <w:t xml:space="preserve"> ::= VALUES values</w:t>
       </w:r>
       <w:r>
         <w:t>et</w:t>
@@ -3099,10 +3085,7 @@
         <w:t>i</w:t>
       </w:r>
       <w:r>
-        <w:t>on2 …</w:t>
-      </w:r>
-      <w:r>
-        <w:t>] )</w:t>
+        <w:t>on2 …] )</w:t>
       </w:r>
     </w:p>
     <w:p>
@@ -3132,19 +3115,13 @@
     </w:p>
     <w:p>
       <w:r>
-        <w:t xml:space="preserve">The list of tasks is invoked </w:t>
-      </w:r>
-      <w:r>
-        <w:t>repeatedly</w:t>
+        <w:t>The list of tasks is invoked repeatedly</w:t>
       </w:r>
       <w:r>
         <w:t>, each time substituting values into the indicated variables</w:t>
       </w:r>
       <w:r>
-        <w:t xml:space="preserve"> as specified by the FROM clause</w:t>
-      </w:r>
-      <w:r>
-        <w:t>.</w:t>
+        <w:t xml:space="preserve"> as specified by the FROM clause.</w:t>
       </w:r>
     </w:p>
     <w:p>
@@ -3156,19 +3133,7 @@
         <w:t xml:space="preserve">the tasks are invoked for each data row in the CSV file.  </w:t>
       </w:r>
       <w:r>
-        <w:t>T</w:t>
-      </w:r>
-      <w:r>
-        <w:t xml:space="preserve">he number of columns </w:t>
-      </w:r>
-      <w:r>
-        <w:t xml:space="preserve">retrieved must match the number of </w:t>
-      </w:r>
-      <w:r>
-        <w:t>variable names specified and with compatible types.</w:t>
-      </w:r>
-      <w:r>
-        <w:t xml:space="preserve">  </w:t>
+        <w:t xml:space="preserve">The number of columns retrieved must match the number of variable names specified and with compatible types.  </w:t>
       </w:r>
       <w:r>
         <w:t xml:space="preserve">The variables are set from the </w:t>
@@ -3185,16 +3150,7 @@
         <w:t xml:space="preserve">If VALUES is specified, the tasks are invoked for each value set in the value table.  </w:t>
       </w:r>
       <w:r>
-        <w:t xml:space="preserve">The number of </w:t>
-      </w:r>
-      <w:r>
-        <w:t xml:space="preserve">values in each set </w:t>
-      </w:r>
-      <w:r>
-        <w:t>must match the number of variable names specified and with compatible types.</w:t>
-      </w:r>
-      <w:r>
-        <w:t xml:space="preserve">  </w:t>
+        <w:t xml:space="preserve">The number of values in each set must match the number of variable names specified and with compatible types.  </w:t>
       </w:r>
       <w:r>
         <w:t>Each value in a set can be a literal or an expression including variables.</w:t>
@@ -3216,12 +3172,7 @@
         <w:t xml:space="preserve">If outstatment is specified, </w:t>
       </w:r>
       <w:r>
-        <w:t>the task</w:t>
-      </w:r>
-      <w:bookmarkStart w:id="0" w:name="_GoBack"/>
-      <w:bookmarkEnd w:id="0"/>
-      <w:r>
-        <w:t xml:space="preserve">s are invoked for each row in the result set.  The result set </w:t>
+        <w:t xml:space="preserve">the tasks are invoked for each row in the result set.  The result set </w:t>
       </w:r>
       <w:r>
         <w:t>must return the same number of columns as variable names specified and with compatible types.</w:t>
@@ -4078,7 +4029,7 @@
       <w:rPr>
         <w:noProof/>
       </w:rPr>
-      <w:t>13</w:t>
+      <w:t>4</w:t>
     </w:r>
     <w:r>
       <w:fldChar w:fldCharType="end"/>
@@ -4827,6 +4778,7 @@
     <w:rsid w:val="00D05D03"/>
     <w:rsid w:val="00E01DAF"/>
     <w:rsid w:val="00E25113"/>
+    <w:rsid w:val="00F33AC5"/>
     <w:rsid w:val="00FB5047"/>
   </w:rsids>
   <m:mathPr>

</xml_diff>

<commit_message>
Adjust GET and UNZIP directories; document all directory usage
Signed-off-by: rdesantis <Ronald.DeSantis.PMP@gmail.com>
</commit_message>
<xml_diff>
--- a/docs/DBPA Scripting Language.docx
+++ b/docs/DBPA Scripting Language.docx
@@ -1474,6 +1474,11 @@
     </w:p>
     <w:p>
       <w:r>
+        <w:t>The fileidentifier charexpression is evaluated to determine the name of the file.  It may include no path, a relative path, or an absolute path.  If no path is specified, the file is created in the write directory indicated in RunDbp.path.properties.  If a relative path is specified, it is relative to the write directory.</w:t>
+      </w:r>
+    </w:p>
+    <w:p>
+      <w:r>
         <w:t xml:space="preserve">If </w:t>
       </w:r>
       <w:r>
@@ -1564,22 +1569,254 @@
     </w:p>
     <w:p>
       <w:r>
+        <w:lastRenderedPageBreak/>
         <w:t>The fileidentifier must have been previously created by a CREATE statement.</w:t>
       </w:r>
     </w:p>
     <w:p>
       <w:r>
+        <w:t>The FROM clause is evaluated and each row is written to fileidentifier.</w:t>
+      </w:r>
+      <w:r>
+        <w:t xml:space="preserve">  If the CREATE statement resulted in headers being written to the file, then the number of columns in the evaluated FROM clause must match the number </w:t>
+      </w:r>
+      <w:r>
+        <w:t>o</w:t>
+      </w:r>
+      <w:r>
+        <w:t>f headers written.  If they do not match, an error occurs.</w:t>
+      </w:r>
+    </w:p>
+    <w:p>
+      <w:pPr>
+        <w:pStyle w:val="Heading2"/>
+      </w:pPr>
+      <w:r>
+        <w:t>WRITE</w:t>
+      </w:r>
+    </w:p>
+    <w:p>
+      <w:r>
+        <w:t>write</w:t>
+      </w:r>
+      <w:r>
+        <w:t xml:space="preserve"> ::= </w:t>
+      </w:r>
+      <w:r>
+        <w:t>WRITE</w:t>
+      </w:r>
+      <w:r>
+        <w:t xml:space="preserve"> fileidentifier [ </w:t>
+      </w:r>
+      <w:r>
+        <w:t>write</w:t>
+      </w:r>
+      <w:r>
+        <w:t>headers ]</w:t>
+      </w:r>
+      <w:r>
+        <w:t xml:space="preserve"> [ FROM ] </w:t>
+      </w:r>
+      <w:r>
+        <w:t>outstatement</w:t>
+      </w:r>
+    </w:p>
+    <w:p>
+      <w:r>
+        <w:t>writeheaders ::= [ WITH ] { writeheaderspecs | noheaderspec }</w:t>
+      </w:r>
+    </w:p>
+    <w:p>
+      <w:r>
+        <w:t>writeheaderspecs ::= [ HEADERS ] [ charexpression [, charexpression2 … ] ]</w:t>
+      </w:r>
+    </w:p>
+    <w:p>
+      <w:r>
+        <w:rPr>
+          <w:b/>
+        </w:rPr>
+        <w:t>Note</w:t>
+      </w:r>
+      <w:r>
+        <w:rPr>
+          <w:b/>
+        </w:rPr>
+        <w:t>s</w:t>
+      </w:r>
+      <w:r>
+        <w:rPr>
+          <w:b/>
+        </w:rPr>
+        <w:t>:</w:t>
+      </w:r>
+    </w:p>
+    <w:p>
+      <w:r>
+        <w:t>The flat file or workbook worksheet specified by fileidentifier is created optionally with headers.  The FROM clause is evaluated and each row is written to fileidentifier.</w:t>
+      </w:r>
+    </w:p>
+    <w:p>
+      <w:r>
+        <w:t xml:space="preserve">By default </w:t>
+      </w:r>
+      <w:r>
+        <w:t>the file is created in the write directory indicated in RunDbp.path.properties.</w:t>
+      </w:r>
+    </w:p>
+    <w:p>
+      <w:r>
+        <w:t>If HEADERS appears without a list of charexpression</w:t>
+      </w:r>
+      <w:r>
+        <w:t>s</w:t>
+      </w:r>
+      <w:r>
+        <w:t xml:space="preserve">, then headers are written using the column names from the </w:t>
+      </w:r>
+      <w:r>
+        <w:t>metadata of the evaluated FROM clause.</w:t>
+      </w:r>
+    </w:p>
+    <w:p>
+      <w:r>
+        <w:t xml:space="preserve">If </w:t>
+      </w:r>
+      <w:r>
+        <w:t xml:space="preserve">the </w:t>
+      </w:r>
+      <w:r>
+        <w:t>write</w:t>
+      </w:r>
+      <w:r>
+        <w:t>headers clause is omitted, the default is WITH HEADERS.</w:t>
+      </w:r>
+      <w:r>
+        <w:t xml:space="preserve">  This behavior is different from when the headers clause omitted from a CREATE statement.</w:t>
+      </w:r>
+    </w:p>
+    <w:p>
+      <w:pPr>
+        <w:pStyle w:val="Heading2"/>
+      </w:pPr>
+      <w:r>
+        <w:t>OPEN</w:t>
+      </w:r>
+    </w:p>
+    <w:p>
+      <w:r>
+        <w:t xml:space="preserve">open ::= OPEN flatfileidentifier [ </w:t>
+      </w:r>
+      <w:r>
+        <w:t>open</w:t>
+      </w:r>
+      <w:r>
+        <w:t>headers ]</w:t>
+      </w:r>
+    </w:p>
+    <w:p>
+      <w:r>
+        <w:t>openheaders ::= [ WITH ] { openheaderspecs | noheaderspec }</w:t>
+      </w:r>
+      <w:r>
+        <w:t xml:space="preserve"> | ignoreheaderspec</w:t>
+      </w:r>
+    </w:p>
+    <w:p>
+      <w:r>
+        <w:t>openheaderspecs ::= [ HEADERS ] charexpression [, charexpression2 … ]</w:t>
+      </w:r>
+    </w:p>
+    <w:p>
+      <w:r>
+        <w:t>ignoreheaderspecs ::= IGNORE [ HEADERS ]</w:t>
+      </w:r>
+    </w:p>
+    <w:p>
+      <w:r>
+        <w:rPr>
+          <w:b/>
+        </w:rPr>
+        <w:t>Note</w:t>
+      </w:r>
+      <w:r>
+        <w:rPr>
+          <w:b/>
+        </w:rPr>
+        <w:t>s</w:t>
+      </w:r>
+      <w:r>
+        <w:rPr>
+          <w:b/>
+        </w:rPr>
+        <w:t>:</w:t>
+      </w:r>
+    </w:p>
+    <w:p>
+      <w:r>
+        <w:t>The flat file specified by fileidentifier is opened, optionally reading headers.  Data can be read by subsequent LOAD statements for the same fileidentifier.</w:t>
+      </w:r>
+    </w:p>
+    <w:p>
+      <w:r>
+        <w:t xml:space="preserve">The fileidentifier charexpression is evaluated to determine the name of the file.  It may include no path, a relative path, or an absolute path.  If no path is specified, the file is </w:t>
+      </w:r>
+      <w:r>
+        <w:t xml:space="preserve">opened from </w:t>
+      </w:r>
+      <w:r>
+        <w:t xml:space="preserve">the </w:t>
+      </w:r>
+      <w:r>
+        <w:t xml:space="preserve">read </w:t>
+      </w:r>
+      <w:r>
+        <w:t xml:space="preserve">directory indicated in RunDbp.path.properties.  If a relative path is specified, it is relative to the </w:t>
+      </w:r>
+      <w:r>
+        <w:t xml:space="preserve">read </w:t>
+      </w:r>
+      <w:r>
+        <w:t>directory.</w:t>
+      </w:r>
+    </w:p>
+    <w:p>
+      <w:r>
+        <w:t xml:space="preserve">If </w:t>
+      </w:r>
+      <w:r>
+        <w:t>the openheaders clause appears</w:t>
+      </w:r>
+      <w:r>
+        <w:t>, then headers are read from the first record of the file and they must match the evaluated charexpressions.  If they do not match, an error occurs.</w:t>
+      </w:r>
+    </w:p>
+    <w:p>
+      <w:r>
+        <w:t xml:space="preserve">If </w:t>
+      </w:r>
+      <w:r>
+        <w:t xml:space="preserve">IGNORE </w:t>
+      </w:r>
+      <w:r>
+        <w:t>HEADERS appears, then headers are read but discarded.</w:t>
+      </w:r>
+    </w:p>
+    <w:p>
+      <w:r>
         <w:lastRenderedPageBreak/>
-        <w:t>The FROM clause is evaluated and each row is written to fileidentifier.</w:t>
-      </w:r>
-      <w:r>
-        <w:t xml:space="preserve">  If the CREATE statement resulted in headers being written to the file, then the number of columns in the evaluated FROM clause must match the number </w:t>
-      </w:r>
-      <w:r>
-        <w:t>o</w:t>
-      </w:r>
-      <w:r>
-        <w:t>f headers written.  If they do not match, an error occurs.</w:t>
+        <w:t>If NO HEADERS appears, then the first record of the file is assumed to contain data and is not read by the OPEN statement.</w:t>
+      </w:r>
+    </w:p>
+    <w:p>
+      <w:r>
+        <w:t xml:space="preserve">If the openheaders clause is omitted, the default is </w:t>
+      </w:r>
+      <w:r>
+        <w:t xml:space="preserve">IGNORE </w:t>
+      </w:r>
+      <w:r>
+        <w:t>HEADERS.</w:t>
       </w:r>
     </w:p>
     <w:p>
@@ -1587,43 +1824,83 @@
         <w:pStyle w:val="Heading2"/>
       </w:pPr>
       <w:r>
-        <w:t>WRITE</w:t>
-      </w:r>
-    </w:p>
-    <w:p>
-      <w:r>
-        <w:t>write</w:t>
-      </w:r>
-      <w:r>
-        <w:t xml:space="preserve"> ::= </w:t>
-      </w:r>
-      <w:r>
-        <w:t>WRITE</w:t>
-      </w:r>
-      <w:r>
-        <w:t xml:space="preserve"> fileidentifier [ </w:t>
-      </w:r>
-      <w:r>
-        <w:t>write</w:t>
-      </w:r>
-      <w:r>
-        <w:t>headers ]</w:t>
-      </w:r>
-      <w:r>
-        <w:t xml:space="preserve"> [ FROM ] </w:t>
-      </w:r>
-      <w:r>
-        <w:t>outstatement</w:t>
-      </w:r>
-    </w:p>
-    <w:p>
-      <w:r>
-        <w:t>writeheaders ::= [ WITH ] { writeheaderspecs | noheaderspec }</w:t>
-      </w:r>
-    </w:p>
-    <w:p>
-      <w:r>
-        <w:t>writeheaderspecs ::= [ HEADERS ] [ charexpression [, charexpression2 … ] ]</w:t>
+        <w:t>LOAD</w:t>
+      </w:r>
+    </w:p>
+    <w:p>
+      <w:r>
+        <w:t xml:space="preserve">load ::= LOAD flatfileidentifier </w:t>
+      </w:r>
+      <w:r>
+        <w:t xml:space="preserve">[ </w:t>
+      </w:r>
+      <w:r>
+        <w:t xml:space="preserve">columns </w:t>
+      </w:r>
+      <w:r>
+        <w:t xml:space="preserve">] </w:t>
+      </w:r>
+      <w:r>
+        <w:t xml:space="preserve">[ INTO ] { </w:t>
+      </w:r>
+      <w:r>
+        <w:t>in</w:t>
+      </w:r>
+      <w:r>
+        <w:t>statement }</w:t>
+      </w:r>
+    </w:p>
+    <w:p>
+      <w:r>
+        <w:t xml:space="preserve">columns </w:t>
+      </w:r>
+      <w:r>
+        <w:t xml:space="preserve">::= </w:t>
+      </w:r>
+      <w:r>
+        <w:t>COLUMNS</w:t>
+      </w:r>
+      <w:r>
+        <w:t xml:space="preserve"> </w:t>
+      </w:r>
+      <w:r>
+        <w:t xml:space="preserve">columnidentifier </w:t>
+      </w:r>
+      <w:r>
+        <w:t>[,</w:t>
+      </w:r>
+      <w:r>
+        <w:t xml:space="preserve">columnidentifier2 </w:t>
+      </w:r>
+      <w:r>
+        <w:t>… ]</w:t>
+      </w:r>
+    </w:p>
+    <w:p>
+      <w:r>
+        <w:t>columnidentifier ::= intepxression | charexpression</w:t>
+      </w:r>
+    </w:p>
+    <w:p>
+      <w:pPr>
+        <w:ind w:left="1440" w:hanging="1440"/>
+      </w:pPr>
+      <w:r>
+        <w:t xml:space="preserve">instatement ::= [ </w:t>
+      </w:r>
+      <w:r>
+        <w:t>db</w:t>
+      </w:r>
+      <w:r>
+        <w:t>conname ] { statement | tokenstatement }</w:t>
+      </w:r>
+    </w:p>
+    <w:p>
+      <w:pPr>
+        <w:ind w:left="1440" w:hanging="1440"/>
+      </w:pPr>
+      <w:r>
+        <w:t>tokenstatement ::= SQL tokenquery</w:t>
       </w:r>
     </w:p>
     <w:p>
@@ -1648,91 +1925,262 @@
     </w:p>
     <w:p>
       <w:r>
-        <w:t>The flat file or workbook worksheet specified by fileidentifier is created optionally with headers.  The FROM clause is evaluated and each row is written to fileidentifier.</w:t>
-      </w:r>
-    </w:p>
-    <w:p>
-      <w:r>
-        <w:t>If HEADERS appears without a list of charexpression</w:t>
-      </w:r>
-      <w:r>
+        <w:t>The fileidentifier must have been previously opened by an OPEN statement.</w:t>
+      </w:r>
+    </w:p>
+    <w:p>
+      <w:r>
+        <w:t xml:space="preserve">Each data row is read from fileidentifier and the INTO clause is applied to it.  If the OPEN statement resulted in headers being read from the file, then the number of data columns read </w:t>
+      </w:r>
+      <w:r>
+        <w:t xml:space="preserve">by LOAD </w:t>
+      </w:r>
+      <w:r>
+        <w:t>must match the number of headers read</w:t>
+      </w:r>
+      <w:r>
+        <w:t xml:space="preserve"> by OPEN</w:t>
+      </w:r>
+      <w:r>
+        <w:t>.  If they do not match, an error occurs.</w:t>
+      </w:r>
+    </w:p>
+    <w:p>
+      <w:r>
+        <w:t xml:space="preserve">If the </w:t>
+      </w:r>
+      <w:r>
+        <w:t>columns</w:t>
+      </w:r>
+      <w:r>
+        <w:t xml:space="preserve"> clause is specified, each intexpression </w:t>
+      </w:r>
+      <w:r>
+        <w:t xml:space="preserve">or charexpression </w:t>
+      </w:r>
+      <w:r>
+        <w:t xml:space="preserve">is evaluated.  Each </w:t>
+      </w:r>
+      <w:r>
+        <w:t xml:space="preserve">intexpression </w:t>
+      </w:r>
+      <w:r>
+        <w:t xml:space="preserve">must evaluate to a number between 1 and the number of data columns read from the fileidentifier.  </w:t>
+      </w:r>
+      <w:r>
+        <w:t xml:space="preserve">Each charexpression must evaluate to </w:t>
+      </w:r>
+      <w:r>
+        <w:t xml:space="preserve">a </w:t>
+      </w:r>
+      <w:r>
+        <w:t xml:space="preserve">header read from the fileidentifier.  </w:t>
+      </w:r>
+      <w:r>
+        <w:t xml:space="preserve">Each </w:t>
+      </w:r>
+      <w:r>
+        <w:t xml:space="preserve">columnidentifier </w:t>
+      </w:r>
+      <w:r>
+        <w:t xml:space="preserve">indicates the position of a column read from fileidentifier.  </w:t>
+      </w:r>
+      <w:r>
+        <w:t>Only the data columns at the indicated positions are retained.  Positions can be specified in any order, and the same column position can be retained multiple times.</w:t>
+      </w:r>
+    </w:p>
+    <w:p>
+      <w:r>
+        <w:t xml:space="preserve">If the </w:t>
+      </w:r>
+      <w:r>
+        <w:t xml:space="preserve">columns </w:t>
+      </w:r>
+      <w:r>
+        <w:t xml:space="preserve">clause is omitted, all data columns are retained in the positions they appear within the </w:t>
+      </w:r>
+      <w:r>
+        <w:t>fileidentifier</w:t>
+      </w:r>
+      <w:r>
+        <w:t>.</w:t>
+      </w:r>
+      <w:r>
+        <w:t xml:space="preserve">  That is, the default is “COLUMNS 1, 2, 3, …” for the number of columns that appear in fileidentifier.</w:t>
+      </w:r>
+    </w:p>
+    <w:p>
+      <w:r>
+        <w:t>The INTO clause must specify an INSERT or UPDATE statement containing question marks.  It must contain the same number of question marks as data columns in the fileidentifier</w:t>
+      </w:r>
+      <w:r>
+        <w:t>;</w:t>
+      </w:r>
+      <w:r>
+        <w:t xml:space="preserve"> or</w:t>
+      </w:r>
+      <w:r>
+        <w:t xml:space="preserve">, if the columns </w:t>
+      </w:r>
+      <w:r>
+        <w:t>clause is</w:t>
+      </w:r>
+      <w:r>
+        <w:t xml:space="preserve"> specified</w:t>
+      </w:r>
+      <w:r>
+        <w:t>,</w:t>
+      </w:r>
+      <w:r>
+        <w:t xml:space="preserve"> the same number of question marks as intexpressions in the </w:t>
+      </w:r>
+      <w:r>
+        <w:t>columns</w:t>
+      </w:r>
+      <w:r>
+        <w:t xml:space="preserve"> </w:t>
+      </w:r>
+      <w:r>
+        <w:t xml:space="preserve">clause.  If the number of question marks is not correct, </w:t>
+      </w:r>
+      <w:r>
+        <w:t>an error occurs.</w:t>
+      </w:r>
+    </w:p>
+    <w:p>
+      <w:r>
+        <w:t xml:space="preserve">When each data row is read, each column </w:t>
+      </w:r>
+      <w:r>
+        <w:t xml:space="preserve">value </w:t>
+      </w:r>
+      <w:r>
+        <w:t xml:space="preserve">is substituted </w:t>
+      </w:r>
+      <w:r>
+        <w:t xml:space="preserve">for </w:t>
+      </w:r>
+      <w:r>
+        <w:t xml:space="preserve">the question </w:t>
+      </w:r>
+      <w:r>
+        <w:t xml:space="preserve">mark at that column position; or, if the columns clause is specified, each column value is substituted </w:t>
+      </w:r>
+      <w:r>
+        <w:t>for</w:t>
+      </w:r>
+      <w:r>
+        <w:t xml:space="preserve"> the question mark(s) at the position(s) where an intexpression in the columns clause evaluated to the file column position.</w:t>
+      </w:r>
+    </w:p>
+    <w:p>
+      <w:r>
+        <w:lastRenderedPageBreak/>
+        <w:t xml:space="preserve">For example, if the columns clause specifies “COLUMNS 3, 1, 2, 3”, then column </w:t>
+      </w:r>
+      <w:r>
+        <w:t xml:space="preserve">1 </w:t>
+      </w:r>
+      <w:r>
+        <w:t xml:space="preserve">in </w:t>
+      </w:r>
+      <w:r>
+        <w:t>fileidenitifier is substituted for the second question mark, column 2 is substituted for the third question mark, and colum</w:t>
+      </w:r>
+      <w:r>
+        <w:t>n</w:t>
+      </w:r>
+      <w:r>
+        <w:t xml:space="preserve"> 3 is substituted for the first and fourth question marks.</w:t>
+      </w:r>
+    </w:p>
+    <w:p>
+      <w:r>
+        <w:t>After all question marks are substituted, the INTO clause is effectively executed, although actual execution of every INTO clause is deferred until the entire file has been read.  All are executed in a single batch.</w:t>
+      </w:r>
+    </w:p>
+    <w:p>
+      <w:pPr>
+        <w:pStyle w:val="Heading2"/>
+      </w:pPr>
+      <w:r>
+        <w:t>READ</w:t>
+      </w:r>
+    </w:p>
+    <w:p>
+      <w:pPr>
+        <w:ind w:left="1440" w:hanging="1440"/>
+      </w:pPr>
+      <w:r>
+        <w:t>read ::=</w:t>
+      </w:r>
+      <w:r>
+        <w:tab/>
+      </w:r>
+      <w:r>
+        <w:t xml:space="preserve">READ fileidentifier [ </w:t>
+      </w:r>
+      <w:r>
+        <w:t>read</w:t>
+      </w:r>
+      <w:r>
+        <w:t xml:space="preserve">headers ] </w:t>
+      </w:r>
+      <w:r>
+        <w:t xml:space="preserve">[ </w:t>
+      </w:r>
+      <w:r>
+        <w:t xml:space="preserve">columns </w:t>
+      </w:r>
+      <w:r>
+        <w:t>]</w:t>
+      </w:r>
+      <w:r>
+        <w:br/>
+      </w:r>
+      <w:r>
+        <w:t xml:space="preserve">[ INTO ] { </w:t>
+      </w:r>
+      <w:r>
+        <w:t>in</w:t>
+      </w:r>
+      <w:r>
+        <w:t xml:space="preserve">statement </w:t>
+      </w:r>
+      <w:r>
+        <w:t xml:space="preserve">| tableidentifier </w:t>
+      </w:r>
+      <w:r>
+        <w:t>}</w:t>
+      </w:r>
+    </w:p>
+    <w:p>
+      <w:r>
+        <w:t xml:space="preserve">readheaders ::= [ WITH ] { readheaderspecs </w:t>
+      </w:r>
+      <w:r>
+        <w:t>| noheaderspec } | ignoreheaderspec</w:t>
+      </w:r>
+    </w:p>
+    <w:p>
+      <w:r>
+        <w:t>readheaderspecs ::= [ HEADERS ] [ charexpression [, charexpression2 … ] ]</w:t>
+      </w:r>
+    </w:p>
+    <w:p>
+      <w:r>
+        <w:rPr>
+          <w:b/>
+        </w:rPr>
+        <w:t>Note</w:t>
+      </w:r>
+      <w:r>
+        <w:rPr>
+          <w:b/>
+        </w:rPr>
         <w:t>s</w:t>
       </w:r>
       <w:r>
-        <w:t xml:space="preserve">, then headers are written using the column names from the </w:t>
-      </w:r>
-      <w:r>
-        <w:t>metadata of the evaluated FROM clause.</w:t>
-      </w:r>
-    </w:p>
-    <w:p>
-      <w:r>
-        <w:t xml:space="preserve">If </w:t>
-      </w:r>
-      <w:r>
-        <w:t xml:space="preserve">the </w:t>
-      </w:r>
-      <w:r>
-        <w:t>write</w:t>
-      </w:r>
-      <w:r>
-        <w:t>headers clause is omitted, the default is WITH HEADERS.</w:t>
-      </w:r>
-      <w:r>
-        <w:t xml:space="preserve">  This behavior is different from when the headers clause omitted from a CREATE statement.</w:t>
-      </w:r>
-    </w:p>
-    <w:p>
-      <w:pPr>
-        <w:pStyle w:val="Heading2"/>
-      </w:pPr>
-      <w:r>
-        <w:t>OPEN</w:t>
-      </w:r>
-    </w:p>
-    <w:p>
-      <w:r>
-        <w:t xml:space="preserve">open ::= OPEN flatfileidentifier [ </w:t>
-      </w:r>
-      <w:r>
-        <w:t>open</w:t>
-      </w:r>
-      <w:r>
-        <w:t>headers ]</w:t>
-      </w:r>
-    </w:p>
-    <w:p>
-      <w:r>
-        <w:t>openheaders ::= [ WITH ] { openheaderspecs | noheaderspec }</w:t>
-      </w:r>
-      <w:r>
-        <w:t xml:space="preserve"> | ignoreheaderspec</w:t>
-      </w:r>
-    </w:p>
-    <w:p>
-      <w:r>
-        <w:t>openheaderspecs ::= [ HEADERS ] charexpression [, charexpression2 … ]</w:t>
-      </w:r>
-    </w:p>
-    <w:p>
-      <w:r>
-        <w:t>ignoreheaderspecs ::= IGNORE [ HEADERS ]</w:t>
-      </w:r>
-    </w:p>
-    <w:p>
-      <w:r>
-        <w:rPr>
-          <w:b/>
-        </w:rPr>
-        <w:t>Note</w:t>
-      </w:r>
-      <w:r>
-        <w:rPr>
-          <w:b/>
-        </w:rPr>
-        <w:t>s</w:t>
-      </w:r>
-      <w:r>
         <w:rPr>
           <w:b/>
         </w:rPr>
@@ -1741,425 +2189,24 @@
     </w:p>
     <w:p>
       <w:r>
-        <w:t>The flat file specified by fileidentifier is opened, optionally reading headers.  Data can be read by subsequent LOAD statements for the same fileidentifier.</w:t>
-      </w:r>
-    </w:p>
-    <w:p>
-      <w:r>
-        <w:t xml:space="preserve">If </w:t>
-      </w:r>
-      <w:r>
-        <w:t>the openheaders clause appears</w:t>
-      </w:r>
-      <w:r>
-        <w:t>, then headers are read from the first record of the file and they must match the evaluated charexpressions.  If they do not match, an error occurs.</w:t>
-      </w:r>
-    </w:p>
-    <w:p>
-      <w:r>
-        <w:t xml:space="preserve">If </w:t>
-      </w:r>
-      <w:r>
-        <w:t xml:space="preserve">IGNORE </w:t>
-      </w:r>
-      <w:r>
-        <w:t>HEADERS appears, then headers are read but discarded.</w:t>
-      </w:r>
-    </w:p>
-    <w:p>
-      <w:r>
-        <w:t>If NO HEADERS appears, then the first record of the file is assumed to contain data and is not read by the OPEN statement.</w:t>
-      </w:r>
-    </w:p>
-    <w:p>
-      <w:r>
-        <w:t xml:space="preserve">If the openheaders clause is omitted, the default is </w:t>
-      </w:r>
-      <w:r>
-        <w:t xml:space="preserve">IGNORE </w:t>
-      </w:r>
-      <w:r>
-        <w:t>HEADERS.</w:t>
-      </w:r>
-    </w:p>
-    <w:p>
-      <w:pPr>
-        <w:pStyle w:val="Heading2"/>
-      </w:pPr>
-      <w:r>
-        <w:t>LOAD</w:t>
-      </w:r>
-    </w:p>
-    <w:p>
-      <w:r>
-        <w:t xml:space="preserve">load ::= LOAD flatfileidentifier </w:t>
-      </w:r>
-      <w:r>
-        <w:t xml:space="preserve">[ </w:t>
-      </w:r>
-      <w:r>
-        <w:t xml:space="preserve">columns </w:t>
-      </w:r>
-      <w:r>
-        <w:t xml:space="preserve">] </w:t>
-      </w:r>
-      <w:r>
-        <w:t xml:space="preserve">[ INTO ] { </w:t>
-      </w:r>
-      <w:r>
-        <w:t>in</w:t>
-      </w:r>
-      <w:r>
-        <w:t>statement }</w:t>
-      </w:r>
-    </w:p>
-    <w:p>
-      <w:r>
-        <w:lastRenderedPageBreak/>
-        <w:t xml:space="preserve">columns </w:t>
-      </w:r>
-      <w:r>
-        <w:t xml:space="preserve">::= </w:t>
-      </w:r>
-      <w:r>
-        <w:t>COLUMNS</w:t>
-      </w:r>
-      <w:r>
-        <w:t xml:space="preserve"> </w:t>
-      </w:r>
-      <w:r>
-        <w:t xml:space="preserve">columnidentifier </w:t>
-      </w:r>
-      <w:r>
-        <w:t>[,</w:t>
-      </w:r>
-      <w:r>
-        <w:t xml:space="preserve">columnidentifier2 </w:t>
-      </w:r>
-      <w:r>
-        <w:t>… ]</w:t>
-      </w:r>
-    </w:p>
-    <w:p>
-      <w:r>
-        <w:t>columnidentifier ::= intepxression | charexpression</w:t>
-      </w:r>
-    </w:p>
-    <w:p>
-      <w:pPr>
-        <w:ind w:left="1440" w:hanging="1440"/>
-      </w:pPr>
-      <w:r>
-        <w:t xml:space="preserve">instatement ::= [ </w:t>
-      </w:r>
-      <w:r>
-        <w:t>db</w:t>
-      </w:r>
-      <w:r>
-        <w:t>conname ] { statement | tokenstatement }</w:t>
-      </w:r>
-    </w:p>
-    <w:p>
-      <w:pPr>
-        <w:ind w:left="1440" w:hanging="1440"/>
-      </w:pPr>
-      <w:r>
-        <w:t>tokenstatement ::= SQL tokenquery</w:t>
-      </w:r>
-    </w:p>
-    <w:p>
-      <w:r>
-        <w:rPr>
-          <w:b/>
-        </w:rPr>
-        <w:t>Note</w:t>
-      </w:r>
-      <w:r>
-        <w:rPr>
-          <w:b/>
-        </w:rPr>
-        <w:t>s</w:t>
-      </w:r>
-      <w:r>
-        <w:rPr>
-          <w:b/>
-        </w:rPr>
-        <w:t>:</w:t>
-      </w:r>
-    </w:p>
-    <w:p>
-      <w:r>
-        <w:t>The fileidentifier must have been previously opened by an OPEN statement.</w:t>
-      </w:r>
-    </w:p>
-    <w:p>
-      <w:r>
-        <w:t xml:space="preserve">Each data row is read from fileidentifier and the INTO clause is applied to it.  If the OPEN statement resulted in headers being read from the file, then the number of data columns read </w:t>
-      </w:r>
-      <w:r>
-        <w:t xml:space="preserve">by LOAD </w:t>
-      </w:r>
-      <w:r>
-        <w:t>must match the number of headers read</w:t>
-      </w:r>
-      <w:r>
-        <w:t xml:space="preserve"> by OPEN</w:t>
-      </w:r>
-      <w:r>
-        <w:t>.  If they do not match, an error occurs.</w:t>
-      </w:r>
-    </w:p>
-    <w:p>
-      <w:r>
-        <w:t xml:space="preserve">If the </w:t>
-      </w:r>
-      <w:r>
-        <w:t>columns</w:t>
-      </w:r>
-      <w:r>
-        <w:t xml:space="preserve"> clause is specified, each intexpression </w:t>
-      </w:r>
-      <w:r>
-        <w:t xml:space="preserve">or charexpression </w:t>
-      </w:r>
-      <w:r>
-        <w:t xml:space="preserve">is evaluated.  Each </w:t>
-      </w:r>
-      <w:r>
-        <w:t xml:space="preserve">intexpression </w:t>
-      </w:r>
-      <w:r>
-        <w:t xml:space="preserve">must evaluate to a number between 1 and the number of data columns read from the fileidentifier.  </w:t>
-      </w:r>
-      <w:r>
-        <w:t xml:space="preserve">Each charexpression must evaluate to </w:t>
-      </w:r>
-      <w:r>
-        <w:t xml:space="preserve">a </w:t>
-      </w:r>
-      <w:r>
-        <w:t xml:space="preserve">header read from the fileidentifier.  </w:t>
-      </w:r>
-      <w:r>
-        <w:t xml:space="preserve">Each </w:t>
-      </w:r>
-      <w:r>
-        <w:t xml:space="preserve">columnidentifier </w:t>
-      </w:r>
-      <w:r>
-        <w:t xml:space="preserve">indicates the position of a column read from fileidentifier.  </w:t>
-      </w:r>
-      <w:r>
-        <w:t>Only the data columns at the indicated positions are retained.  Positions can be specified in any order, and the same column position can be retained multiple times.</w:t>
-      </w:r>
-    </w:p>
-    <w:p>
-      <w:r>
-        <w:t xml:space="preserve">If the </w:t>
-      </w:r>
-      <w:r>
-        <w:t xml:space="preserve">columns </w:t>
-      </w:r>
-      <w:r>
-        <w:t xml:space="preserve">clause is omitted, all data columns are retained in the positions they appear within the </w:t>
-      </w:r>
-      <w:r>
-        <w:t>fileidentifier</w:t>
+        <w:t xml:space="preserve">The flat file specified by fileidentifier is opened, optionally reading headers.  </w:t>
+      </w:r>
+      <w:r>
+        <w:t>Each data row is read from fileidentifier and the INTO clause is applied to it</w:t>
       </w:r>
       <w:r>
         <w:t>.</w:t>
       </w:r>
-      <w:r>
-        <w:t xml:space="preserve">  That is, the default is “COLUMNS 1, 2, 3, …” for the number of columns that appear in fileidentifier.</w:t>
-      </w:r>
-    </w:p>
-    <w:p>
-      <w:r>
-        <w:t>The INTO clause must specify an INSERT or UPDATE statement containing question marks.  It must contain the same number of question marks as data columns in the fileidentifier</w:t>
-      </w:r>
-      <w:r>
-        <w:t>;</w:t>
-      </w:r>
-      <w:r>
-        <w:t xml:space="preserve"> or</w:t>
-      </w:r>
-      <w:r>
-        <w:t xml:space="preserve">, if the columns </w:t>
-      </w:r>
-      <w:r>
-        <w:t>clause is</w:t>
-      </w:r>
-      <w:r>
-        <w:t xml:space="preserve"> specified</w:t>
-      </w:r>
-      <w:r>
-        <w:t>,</w:t>
-      </w:r>
-      <w:r>
-        <w:t xml:space="preserve"> the same number of question marks as intexpressions in the </w:t>
-      </w:r>
-      <w:r>
-        <w:t>columns</w:t>
-      </w:r>
-      <w:r>
-        <w:t xml:space="preserve"> </w:t>
-      </w:r>
-      <w:r>
-        <w:t xml:space="preserve">clause.  If the number of question marks is not correct, </w:t>
-      </w:r>
-      <w:r>
-        <w:t>an error occurs.</w:t>
-      </w:r>
-    </w:p>
-    <w:p>
-      <w:r>
-        <w:t xml:space="preserve">When each data row is read, each column </w:t>
-      </w:r>
-      <w:r>
-        <w:t xml:space="preserve">value </w:t>
-      </w:r>
-      <w:r>
-        <w:t xml:space="preserve">is substituted </w:t>
-      </w:r>
-      <w:r>
-        <w:t xml:space="preserve">for </w:t>
-      </w:r>
-      <w:r>
-        <w:t xml:space="preserve">the question </w:t>
-      </w:r>
-      <w:r>
-        <w:t xml:space="preserve">mark at that column position; or, if the columns clause is specified, each column value is substituted </w:t>
-      </w:r>
-      <w:r>
-        <w:t>for</w:t>
-      </w:r>
-      <w:r>
-        <w:t xml:space="preserve"> the question mark(s) at the position(s) where an intexpression in the columns clause evaluated to the file column position.</w:t>
-      </w:r>
-    </w:p>
-    <w:p>
-      <w:r>
-        <w:t xml:space="preserve">For example, if the columns clause specifies “COLUMNS 3, 1, 2, 3”, then column </w:t>
-      </w:r>
-      <w:r>
-        <w:t xml:space="preserve">1 </w:t>
-      </w:r>
-      <w:r>
-        <w:t xml:space="preserve">in </w:t>
-      </w:r>
-      <w:r>
-        <w:t>fileidenitifier is substituted for the second question mark, column 2 is substituted for the third question mark, and colum</w:t>
-      </w:r>
-      <w:r>
-        <w:t>n</w:t>
-      </w:r>
-      <w:r>
-        <w:t xml:space="preserve"> 3 is substituted for the first and fourth question marks.</w:t>
-      </w:r>
-    </w:p>
-    <w:p>
-      <w:r>
-        <w:t>After all question marks are substituted, the INTO clause is effectively executed, although actual execution of every INTO clause is deferred until the entire file has been read.  All are executed in a single batch.</w:t>
-      </w:r>
-    </w:p>
-    <w:p>
-      <w:pPr>
-        <w:pStyle w:val="Heading2"/>
-      </w:pPr>
-      <w:r>
-        <w:lastRenderedPageBreak/>
-        <w:t>READ</w:t>
-      </w:r>
-    </w:p>
-    <w:p>
-      <w:pPr>
-        <w:ind w:left="1440" w:hanging="1440"/>
-      </w:pPr>
-      <w:r>
-        <w:t>read ::=</w:t>
-      </w:r>
-      <w:r>
-        <w:tab/>
-      </w:r>
-      <w:r>
-        <w:t xml:space="preserve">READ fileidentifier [ </w:t>
-      </w:r>
-      <w:r>
-        <w:t>read</w:t>
-      </w:r>
-      <w:r>
-        <w:t xml:space="preserve">headers ] </w:t>
-      </w:r>
-      <w:r>
-        <w:t xml:space="preserve">[ </w:t>
-      </w:r>
-      <w:r>
-        <w:t xml:space="preserve">columns </w:t>
-      </w:r>
-      <w:r>
-        <w:t>]</w:t>
-      </w:r>
-      <w:r>
-        <w:br/>
-      </w:r>
-      <w:r>
-        <w:t xml:space="preserve">[ INTO ] { </w:t>
-      </w:r>
-      <w:r>
-        <w:t>in</w:t>
-      </w:r>
-      <w:r>
-        <w:t xml:space="preserve">statement </w:t>
-      </w:r>
-      <w:r>
-        <w:t xml:space="preserve">| tableidentifier </w:t>
-      </w:r>
-      <w:r>
-        <w:t>}</w:t>
-      </w:r>
-    </w:p>
-    <w:p>
-      <w:r>
-        <w:t xml:space="preserve">readheaders ::= [ WITH ] { readheaderspecs </w:t>
-      </w:r>
-      <w:r>
-        <w:t>| noheaderspec } | ignoreheaderspec</w:t>
-      </w:r>
-    </w:p>
-    <w:p>
-      <w:r>
-        <w:t>readheaderspecs ::= [ HEADERS ] [ charexpression [, charexpression2 … ] ]</w:t>
-      </w:r>
-    </w:p>
-    <w:p>
-      <w:r>
-        <w:rPr>
-          <w:b/>
-        </w:rPr>
-        <w:t>Note</w:t>
-      </w:r>
-      <w:r>
-        <w:rPr>
-          <w:b/>
-        </w:rPr>
-        <w:t>s</w:t>
-      </w:r>
-      <w:r>
-        <w:rPr>
-          <w:b/>
-        </w:rPr>
-        <w:t>:</w:t>
-      </w:r>
-    </w:p>
-    <w:p>
-      <w:r>
-        <w:t xml:space="preserve">The flat file specified by fileidentifier is opened, optionally reading headers.  </w:t>
-      </w:r>
-      <w:r>
-        <w:t>Each data row is read from fileidentifier and the INTO clause is applied to it</w:t>
-      </w:r>
-      <w:r>
-        <w:t>.</w:t>
+    </w:p>
+    <w:p>
+      <w:r>
+        <w:t xml:space="preserve">By default the file is </w:t>
+      </w:r>
+      <w:r>
+        <w:t xml:space="preserve">opened from the read </w:t>
+      </w:r>
+      <w:r>
+        <w:t>directory indicated in RunDbp.path.properties.</w:t>
       </w:r>
     </w:p>
     <w:p>
@@ -2249,6 +2296,7 @@
     </w:p>
     <w:p>
       <w:r>
+        <w:lastRenderedPageBreak/>
         <w:t>valuelist is replaced by a comma-s</w:t>
       </w:r>
       <w:r>
@@ -2268,8 +2316,292 @@
         <w:pStyle w:val="Heading2"/>
       </w:pPr>
       <w:r>
+        <w:t>ZIP</w:t>
+      </w:r>
+    </w:p>
+    <w:p>
+      <w:pPr>
+        <w:ind w:left="1440" w:hanging="1440"/>
+      </w:pPr>
+      <w:r>
+        <w:t>z</w:t>
+      </w:r>
+      <w:r>
+        <w:t>ip ::= ZIP</w:t>
+      </w:r>
+      <w:r>
+        <w:br/>
+        <w:t>[</w:t>
+      </w:r>
+      <w:r>
+        <w:t xml:space="preserve"> </w:t>
+      </w:r>
+      <w:r>
+        <w:t>FROM</w:t>
+      </w:r>
+      <w:r>
+        <w:t xml:space="preserve"> </w:t>
+      </w:r>
+      <w:r>
+        <w:t>] charexpression [, charexpression2 … ]</w:t>
+      </w:r>
+      <w:r>
+        <w:br/>
+        <w:t>[</w:t>
+      </w:r>
+      <w:r>
+        <w:t xml:space="preserve"> </w:t>
+      </w:r>
+      <w:r>
+        <w:t>TO</w:t>
+      </w:r>
+      <w:r>
+        <w:t xml:space="preserve"> </w:t>
+      </w:r>
+      <w:r>
+        <w:t>] charexpression</w:t>
+      </w:r>
+    </w:p>
+    <w:p>
+      <w:r>
+        <w:rPr>
+          <w:b/>
+        </w:rPr>
+        <w:t>Note</w:t>
+      </w:r>
+      <w:r>
+        <w:rPr>
+          <w:b/>
+        </w:rPr>
+        <w:t>s</w:t>
+      </w:r>
+      <w:r>
+        <w:rPr>
+          <w:b/>
+        </w:rPr>
+        <w:t>:</w:t>
+      </w:r>
+    </w:p>
+    <w:p>
+      <w:r>
+        <w:t xml:space="preserve">A new zip archive is created.  If the </w:t>
+      </w:r>
+      <w:r>
+        <w:t xml:space="preserve">archive </w:t>
+      </w:r>
+      <w:r>
+        <w:t>previously existed, its previous contents are discarded.  The files specified in the FROM clause are written to the archive named by the TO clause.</w:t>
+      </w:r>
+    </w:p>
+    <w:p>
+      <w:r>
+        <w:t xml:space="preserve">Each FROM charexpression may optionally contain wildcard characters.  </w:t>
+      </w:r>
+      <w:r>
+        <w:t>A</w:t>
+      </w:r>
+      <w:r>
+        <w:t xml:space="preserve">ll the regular files that match </w:t>
+      </w:r>
+      <w:r>
+        <w:t xml:space="preserve">an evaluated charexpression </w:t>
+      </w:r>
+      <w:r>
+        <w:t>are</w:t>
+      </w:r>
+      <w:r>
+        <w:t xml:space="preserve"> included in the zip archive.</w:t>
+      </w:r>
+    </w:p>
+    <w:p>
+      <w:r>
+        <w:t xml:space="preserve">The TO charexpression is evaluated to determine the </w:t>
+      </w:r>
+      <w:r>
+        <w:t>name of the zip archive.</w:t>
+      </w:r>
+    </w:p>
+    <w:p>
+      <w:r>
+        <w:t xml:space="preserve">By default </w:t>
+      </w:r>
+      <w:r>
+        <w:t xml:space="preserve">the FROM file(s) </w:t>
+      </w:r>
+      <w:r>
+        <w:t xml:space="preserve">are read from </w:t>
+      </w:r>
+      <w:r>
+        <w:t xml:space="preserve">and </w:t>
+      </w:r>
+      <w:r>
+        <w:t xml:space="preserve">the </w:t>
+      </w:r>
+      <w:r>
+        <w:t xml:space="preserve">TO archive </w:t>
+      </w:r>
+      <w:r>
+        <w:t xml:space="preserve">is written to </w:t>
+      </w:r>
+      <w:r>
+        <w:t xml:space="preserve">the </w:t>
+      </w:r>
+      <w:r>
+        <w:t xml:space="preserve">write </w:t>
+      </w:r>
+      <w:r>
+        <w:t>directory indicated in RunDbp.path.properties.</w:t>
+      </w:r>
+      <w:r>
+        <w:t xml:space="preserve">  This reflects the assumption that the FROM files will have been created in the write directory</w:t>
+      </w:r>
+      <w:r>
+        <w:t xml:space="preserve"> </w:t>
+      </w:r>
+      <w:r>
+        <w:t>by the current process</w:t>
+      </w:r>
+      <w:r>
+        <w:t>.</w:t>
+      </w:r>
+    </w:p>
+    <w:p>
+      <w:r>
+        <w:t>The archive that is created has no directory structure within i</w:t>
+      </w:r>
+      <w:r>
+        <w:t>t</w:t>
+      </w:r>
+      <w:r>
+        <w:t>.  All files are written at the root of the archive.</w:t>
+      </w:r>
+    </w:p>
+    <w:p>
+      <w:pPr>
+        <w:pStyle w:val="Heading2"/>
+      </w:pPr>
+      <w:r>
+        <w:t>UNZIP</w:t>
+      </w:r>
+    </w:p>
+    <w:p>
+      <w:pPr>
+        <w:ind w:left="1440" w:hanging="1440"/>
+      </w:pPr>
+      <w:r>
+        <w:t>unzip ::= UNZIP</w:t>
+      </w:r>
+      <w:r>
+        <w:br/>
+        <w:t>[</w:t>
+      </w:r>
+      <w:r>
+        <w:t xml:space="preserve"> </w:t>
+      </w:r>
+      <w:r>
+        <w:t>FROM</w:t>
+      </w:r>
+      <w:r>
+        <w:t xml:space="preserve"> </w:t>
+      </w:r>
+      <w:r>
+        <w:t>] charexpression</w:t>
+      </w:r>
+      <w:r>
+        <w:br/>
+        <w:t>[</w:t>
+      </w:r>
+      <w:r>
+        <w:t xml:space="preserve"> </w:t>
+      </w:r>
+      <w:r>
+        <w:t>TO charexpression</w:t>
+      </w:r>
+      <w:r>
+        <w:t xml:space="preserve"> </w:t>
+      </w:r>
+      <w:r>
+        <w:t>]</w:t>
+      </w:r>
+    </w:p>
+    <w:p>
+      <w:r>
+        <w:rPr>
+          <w:b/>
+        </w:rPr>
+        <w:t>Note</w:t>
+      </w:r>
+      <w:r>
+        <w:rPr>
+          <w:b/>
+        </w:rPr>
+        <w:t>s</w:t>
+      </w:r>
+      <w:r>
+        <w:rPr>
+          <w:b/>
+        </w:rPr>
+        <w:t>:</w:t>
+      </w:r>
+    </w:p>
+    <w:p>
+      <w:r>
+        <w:t>The zip archive named by the evaluated FROM charexpression is read and the files contained are written to the directory named by the evaluated TO charexpression.</w:t>
+      </w:r>
+    </w:p>
+    <w:p>
+      <w:r>
+        <w:t xml:space="preserve">By default the FROM file(s) are </w:t>
+      </w:r>
+      <w:r>
+        <w:t xml:space="preserve">read </w:t>
+      </w:r>
+      <w:r>
+        <w:t xml:space="preserve">from the </w:t>
+      </w:r>
+      <w:r>
+        <w:t xml:space="preserve">read </w:t>
+      </w:r>
+      <w:r>
+        <w:t>directory indicated in RunDbp.path.properties.</w:t>
+      </w:r>
+    </w:p>
+    <w:p>
+      <w:r>
+        <w:t xml:space="preserve">If the TO clause is omitted, files are written to the </w:t>
+      </w:r>
+      <w:r>
+        <w:t>read directory</w:t>
+      </w:r>
+      <w:r>
+        <w:t>.</w:t>
+      </w:r>
+      <w:r>
+        <w:t xml:space="preserve">  If a relative path is specified, it is relative to the read directory.  </w:t>
+      </w:r>
+      <w:r>
+        <w:t xml:space="preserve">This reflects the assumption that the </w:t>
+      </w:r>
+      <w:r>
+        <w:t xml:space="preserve">TO </w:t>
+      </w:r>
+      <w:r>
+        <w:t xml:space="preserve">files will </w:t>
+      </w:r>
+      <w:r>
+        <w:t xml:space="preserve">be read </w:t>
+      </w:r>
+      <w:r>
+        <w:t>by the current process.</w:t>
+      </w:r>
+    </w:p>
+    <w:p>
+      <w:pPr>
+        <w:pStyle w:val="Heading2"/>
+      </w:pPr>
+      <w:r>
         <w:lastRenderedPageBreak/>
-        <w:t>ZIP</w:t>
+        <w:t>PUT</w:t>
       </w:r>
     </w:p>
     <w:p>
@@ -2277,42 +2609,567 @@
         <w:ind w:left="1440" w:hanging="1440"/>
       </w:pPr>
       <w:r>
-        <w:t>z</w:t>
-      </w:r>
-      <w:r>
-        <w:t>ip ::= ZIP</w:t>
-      </w:r>
-      <w:r>
-        <w:br/>
-        <w:t>[</w:t>
+        <w:t>put ::= PUT</w:t>
+      </w:r>
+      <w:r>
+        <w:br/>
+        <w:t xml:space="preserve">[ BINARY | </w:t>
+      </w:r>
+      <w:r>
+        <w:rPr>
+          <w:u w:val="single"/>
+        </w:rPr>
+        <w:t>ASCII</w:t>
+      </w:r>
+      <w:r>
+        <w:t xml:space="preserve"> ]</w:t>
+      </w:r>
+      <w:r>
+        <w:br/>
+      </w:r>
+      <w:r>
+        <w:t xml:space="preserve">[ FROM ] </w:t>
+      </w:r>
+      <w:r>
+        <w:t>charexpression</w:t>
+      </w:r>
+      <w:r>
+        <w:t xml:space="preserve"> [ , charexpression2, … ]</w:t>
+      </w:r>
+      <w:r>
+        <w:br/>
+      </w:r>
+      <w:r>
+        <w:t xml:space="preserve">[ </w:t>
+      </w:r>
+      <w:r>
+        <w:t xml:space="preserve">[ TO </w:t>
+      </w:r>
+      <w:r>
+        <w:t xml:space="preserve">] </w:t>
+      </w:r>
+      <w:r>
+        <w:t xml:space="preserve">[ </w:t>
+      </w:r>
+      <w:r>
+        <w:t xml:space="preserve">ftpconname ] </w:t>
+      </w:r>
+      <w:r>
+        <w:t>charexpression</w:t>
+      </w:r>
+      <w:r>
+        <w:t xml:space="preserve"> ]</w:t>
+      </w:r>
+    </w:p>
+    <w:p>
+      <w:pPr>
+        <w:ind w:left="1440" w:hanging="1440"/>
+      </w:pPr>
+      <w:r>
+        <w:t xml:space="preserve">ftpconname ::= { DEFAULT </w:t>
+      </w:r>
+      <w:r>
+        <w:t xml:space="preserve">[ </w:t>
+      </w:r>
+      <w:r>
+        <w:t xml:space="preserve">FTP </w:t>
+      </w:r>
+      <w:r>
+        <w:t xml:space="preserve">] </w:t>
+      </w:r>
+      <w:r>
+        <w:t xml:space="preserve">} | { </w:t>
+      </w:r>
+      <w:r>
+        <w:t xml:space="preserve">[ </w:t>
+      </w:r>
+      <w:r>
+        <w:t xml:space="preserve">FTP </w:t>
+      </w:r>
+      <w:r>
+        <w:t xml:space="preserve">] </w:t>
+      </w:r>
+      <w:r>
+        <w:t>conname }</w:t>
+      </w:r>
+    </w:p>
+    <w:p>
+      <w:r>
+        <w:rPr>
+          <w:b/>
+        </w:rPr>
+        <w:t>Note</w:t>
+      </w:r>
+      <w:r>
+        <w:rPr>
+          <w:b/>
+        </w:rPr>
+        <w:t>s</w:t>
+      </w:r>
+      <w:r>
+        <w:rPr>
+          <w:b/>
+        </w:rPr>
+        <w:t>:</w:t>
+      </w:r>
+    </w:p>
+    <w:p>
+      <w:r>
+        <w:t xml:space="preserve">The local files named by the list of evaluated charexpressions </w:t>
+      </w:r>
+      <w:r>
+        <w:t>are</w:t>
+      </w:r>
+      <w:r>
+        <w:t xml:space="preserve"> transferred via FTP to the remote directory named by the eva</w:t>
+      </w:r>
+      <w:r>
+        <w:t>l</w:t>
+      </w:r>
+      <w:r>
+        <w:t>uated TO charexpression.</w:t>
+      </w:r>
+    </w:p>
+    <w:p>
+      <w:r>
+        <w:t xml:space="preserve">The FTP protocol and connection parameters are </w:t>
+      </w:r>
+      <w:r>
+        <w:t>determined</w:t>
+      </w:r>
+      <w:r>
+        <w:t xml:space="preserve"> by ftp properties of the process</w:t>
+      </w:r>
+      <w:r>
+        <w:t xml:space="preserve"> unless ftpconname is specified</w:t>
+      </w:r>
+      <w:r>
+        <w:t>.</w:t>
+      </w:r>
+    </w:p>
+    <w:p>
+      <w:r>
+        <w:t>The BINARY | ASCII option is ignored if it is not supported by the selected protocol.</w:t>
+      </w:r>
+    </w:p>
+    <w:p>
+      <w:r>
+        <w:t>By default the FROM file(s) are read from the write directory indicated in RunDbp.path.properties.  This reflects the assumption that the FROM files will have been created in the write directory</w:t>
       </w:r>
       <w:r>
         <w:t xml:space="preserve"> </w:t>
       </w:r>
       <w:r>
-        <w:t>FROM</w:t>
+        <w:t>by the current process.</w:t>
+      </w:r>
+    </w:p>
+    <w:p>
+      <w:pPr>
+        <w:pStyle w:val="Heading2"/>
+      </w:pPr>
+      <w:r>
+        <w:t>GET</w:t>
+      </w:r>
+    </w:p>
+    <w:p>
+      <w:pPr>
+        <w:ind w:left="1440" w:hanging="1440"/>
+      </w:pPr>
+      <w:r>
+        <w:t>get ::= GET</w:t>
+      </w:r>
+      <w:r>
+        <w:br/>
+        <w:t xml:space="preserve">[ BINARY | </w:t>
+      </w:r>
+      <w:r>
+        <w:rPr>
+          <w:u w:val="single"/>
+        </w:rPr>
+        <w:t>ASCII</w:t>
+      </w:r>
+      <w:r>
+        <w:t xml:space="preserve"> ]</w:t>
+      </w:r>
+      <w:r>
+        <w:br/>
+      </w:r>
+      <w:r>
+        <w:t xml:space="preserve">[ FROM ] </w:t>
+      </w:r>
+      <w:r>
+        <w:t xml:space="preserve">[ </w:t>
+      </w:r>
+      <w:r>
+        <w:t xml:space="preserve">ftpconname ] </w:t>
+      </w:r>
+      <w:r>
+        <w:t>charexpression [ , charexpression2, … ]</w:t>
+      </w:r>
+      <w:r>
+        <w:br/>
+      </w:r>
+      <w:r>
+        <w:t xml:space="preserve">[ </w:t>
+      </w:r>
+      <w:r>
+        <w:t xml:space="preserve">[ TO ] </w:t>
+      </w:r>
+      <w:r>
+        <w:t>charexpression</w:t>
+      </w:r>
+      <w:r>
+        <w:t xml:space="preserve"> ]</w:t>
+      </w:r>
+    </w:p>
+    <w:p>
+      <w:pPr>
+        <w:ind w:left="1440" w:hanging="1440"/>
+      </w:pPr>
+      <w:r>
+        <w:t>ftpconname ::= { DEFAULT [ FTP ] } | { [ FTP ] conname }</w:t>
+      </w:r>
+    </w:p>
+    <w:p>
+      <w:r>
+        <w:rPr>
+          <w:b/>
+        </w:rPr>
+        <w:t>Note</w:t>
+      </w:r>
+      <w:r>
+        <w:rPr>
+          <w:b/>
+        </w:rPr>
+        <w:t>s</w:t>
+      </w:r>
+      <w:r>
+        <w:rPr>
+          <w:b/>
+        </w:rPr>
+        <w:t>:</w:t>
+      </w:r>
+    </w:p>
+    <w:p>
+      <w:r>
+        <w:t xml:space="preserve">The </w:t>
+      </w:r>
+      <w:r>
+        <w:t>remote</w:t>
       </w:r>
       <w:r>
         <w:t xml:space="preserve"> </w:t>
       </w:r>
       <w:r>
-        <w:t>] charexpression [, charexpression2 … ]</w:t>
-      </w:r>
-      <w:r>
-        <w:br/>
-        <w:t>[</w:t>
+        <w:t xml:space="preserve">files named by the list of evaluated charexpressions are transferred via FTP </w:t>
+      </w:r>
+      <w:r>
+        <w:t xml:space="preserve">to </w:t>
+      </w:r>
+      <w:r>
+        <w:t xml:space="preserve">the </w:t>
+      </w:r>
+      <w:r>
+        <w:t xml:space="preserve">local </w:t>
+      </w:r>
+      <w:r>
+        <w:t>directory named by the evaluated TO charexpression.</w:t>
+      </w:r>
+    </w:p>
+    <w:p>
+      <w:r>
+        <w:t>The FTP protocol and connection parameters are determined by ftp properties of the process unless ftpconname is specified.</w:t>
+      </w:r>
+    </w:p>
+    <w:p>
+      <w:r>
+        <w:t>The BINARY | ASCII option is ignored if it is not supported by the selected protocol.</w:t>
+      </w:r>
+    </w:p>
+    <w:p>
+      <w:r>
+        <w:t xml:space="preserve">By default the </w:t>
+      </w:r>
+      <w:r>
+        <w:t xml:space="preserve">TO directory is the read </w:t>
+      </w:r>
+      <w:r>
+        <w:t xml:space="preserve">directory indicated in RunDbp.path.properties.  </w:t>
+      </w:r>
+      <w:r>
+        <w:t xml:space="preserve">If a relative path is specified, it is relative to the read directory.  </w:t>
+      </w:r>
+      <w:r>
+        <w:t xml:space="preserve">This reflects the assumption that the </w:t>
+      </w:r>
+      <w:r>
+        <w:t xml:space="preserve">TO </w:t>
+      </w:r>
+      <w:r>
+        <w:t xml:space="preserve">files will </w:t>
+      </w:r>
+      <w:r>
+        <w:t xml:space="preserve">be read </w:t>
+      </w:r>
+      <w:r>
+        <w:t>by the current process.</w:t>
+      </w:r>
+    </w:p>
+    <w:p>
+      <w:pPr>
+        <w:pStyle w:val="Heading2"/>
+      </w:pPr>
+      <w:r>
+        <w:lastRenderedPageBreak/>
+        <w:t>EMAIL</w:t>
+      </w:r>
+    </w:p>
+    <w:p>
+      <w:pPr>
+        <w:ind w:left="1440" w:hanging="1440"/>
+      </w:pPr>
+      <w:r>
+        <w:t>email ::= EMAIL</w:t>
+      </w:r>
+      <w:r>
+        <w:br/>
+        <w:t>[ THROUGH emailaconname ]</w:t>
+      </w:r>
+      <w:r>
+        <w:br/>
+        <w:t>FROM charexpression</w:t>
+      </w:r>
+      <w:r>
+        <w:br/>
+        <w:t>TO charexpression [ , charexpression2 … ]</w:t>
+      </w:r>
+      <w:r>
+        <w:br/>
+        <w:t>[ CC charexpression [ , charexpression2 … ] ]</w:t>
+      </w:r>
+      <w:r>
+        <w:br/>
+        <w:t>[ SUBJECT charexpression ]</w:t>
+      </w:r>
+      <w:r>
+        <w:br/>
+        <w:t>[ BODY charexpression ]</w:t>
+      </w:r>
+      <w:r>
+        <w:br/>
+        <w:t xml:space="preserve">[ </w:t>
+      </w:r>
+      <w:r>
+        <w:t xml:space="preserve">{ </w:t>
+      </w:r>
+      <w:r>
+        <w:t xml:space="preserve">ATTACH </w:t>
+      </w:r>
+      <w:r>
+        <w:t xml:space="preserve">| ATTACHMENT } </w:t>
+      </w:r>
+      <w:r>
+        <w:t>charexpression [ , charexpression2 … ]</w:t>
+      </w:r>
+      <w:r>
+        <w:t xml:space="preserve"> ]</w:t>
+      </w:r>
+    </w:p>
+    <w:p>
+      <w:pPr>
+        <w:ind w:left="1440" w:hanging="1440"/>
+      </w:pPr>
+      <w:r>
+        <w:t xml:space="preserve">emailaconname </w:t>
+      </w:r>
+      <w:r>
+        <w:t xml:space="preserve">::= { DEFAULT </w:t>
+      </w:r>
+      <w:r>
+        <w:t xml:space="preserve">[ EMAIL ] </w:t>
+      </w:r>
+      <w:r>
+        <w:t xml:space="preserve">} | { </w:t>
+      </w:r>
+      <w:r>
+        <w:t xml:space="preserve">[ EMAIL ] </w:t>
+      </w:r>
+      <w:r>
+        <w:t>conname }</w:t>
+      </w:r>
+    </w:p>
+    <w:p>
+      <w:r>
+        <w:rPr>
+          <w:b/>
+        </w:rPr>
+        <w:t>Note</w:t>
+      </w:r>
+      <w:r>
+        <w:rPr>
+          <w:b/>
+        </w:rPr>
+        <w:t>s</w:t>
+      </w:r>
+      <w:r>
+        <w:rPr>
+          <w:b/>
+        </w:rPr>
+        <w:t>:</w:t>
+      </w:r>
+    </w:p>
+    <w:p>
+      <w:r>
+        <w:t>An email message is sent with the indicated param</w:t>
+      </w:r>
+      <w:r>
+        <w:t>e</w:t>
+      </w:r>
+      <w:r>
+        <w:t>ters.</w:t>
+      </w:r>
+    </w:p>
+    <w:p>
+      <w:r>
+        <w:t>The email server and connection parameters are determined by the email properties of the process.</w:t>
+      </w:r>
+    </w:p>
+    <w:p>
+      <w:r>
+        <w:t xml:space="preserve">By default the </w:t>
+      </w:r>
+      <w:r>
+        <w:t xml:space="preserve">ATTACHMENT </w:t>
+      </w:r>
+      <w:r>
+        <w:t xml:space="preserve">file(s) are read from the write directory indicated in RunDbp.path.properties.  This reflects the assumption that the </w:t>
+      </w:r>
+      <w:r>
+        <w:t xml:space="preserve">ATTACHMENT </w:t>
+      </w:r>
+      <w:r>
+        <w:t>files will have been created in the write directory</w:t>
       </w:r>
       <w:r>
         <w:t xml:space="preserve"> </w:t>
       </w:r>
       <w:r>
-        <w:t>TO</w:t>
+        <w:t>by the current process.</w:t>
+      </w:r>
+    </w:p>
+    <w:p>
+      <w:pPr>
+        <w:pStyle w:val="Heading2"/>
+      </w:pPr>
+      <w:r>
+        <w:t>DELETE</w:t>
+      </w:r>
+    </w:p>
+    <w:p>
+      <w:pPr>
+        <w:ind w:left="1440" w:hanging="1440"/>
+      </w:pPr>
+      <w:r>
+        <w:t>d</w:t>
+      </w:r>
+      <w:r>
+        <w:t xml:space="preserve">elete </w:t>
+      </w:r>
+      <w:r>
+        <w:t xml:space="preserve">::= </w:t>
+      </w:r>
+      <w:r>
+        <w:t xml:space="preserve">DELETE </w:t>
+      </w:r>
+      <w:r>
+        <w:t>charexpression [, charexpression2 … ]</w:t>
+      </w:r>
+    </w:p>
+    <w:p>
+      <w:r>
+        <w:rPr>
+          <w:b/>
+        </w:rPr>
+        <w:t>Note</w:t>
+      </w:r>
+      <w:r>
+        <w:rPr>
+          <w:b/>
+        </w:rPr>
+        <w:t>s</w:t>
+      </w:r>
+      <w:r>
+        <w:rPr>
+          <w:b/>
+        </w:rPr>
+        <w:t>:</w:t>
+      </w:r>
+    </w:p>
+    <w:p>
+      <w:r>
+        <w:t>One or more files are deleted</w:t>
+      </w:r>
+      <w:r>
+        <w:t>.</w:t>
+      </w:r>
+    </w:p>
+    <w:p>
+      <w:r>
+        <w:t xml:space="preserve">Each charexpression may optionally contain wildcard characters.  All the regular files that match an evaluated charexpression are </w:t>
+      </w:r>
+      <w:r>
+        <w:t>deleted</w:t>
+      </w:r>
+      <w:r>
+        <w:t>.</w:t>
+      </w:r>
+    </w:p>
+    <w:p>
+      <w:r>
+        <w:t xml:space="preserve">By default the file(s) are </w:t>
+      </w:r>
+      <w:r>
+        <w:t xml:space="preserve">deleted from </w:t>
+      </w:r>
+      <w:r>
+        <w:t>the write directory indicated in RunDbp.path.properties.  This reflects the assumption that the files will have been created in the write directory</w:t>
       </w:r>
       <w:r>
         <w:t xml:space="preserve"> </w:t>
       </w:r>
       <w:r>
-        <w:t>] charexpression</w:t>
+        <w:t>by the current process.</w:t>
+      </w:r>
+    </w:p>
+    <w:p>
+      <w:pPr>
+        <w:pStyle w:val="Heading2"/>
+      </w:pPr>
+      <w:r>
+        <w:t>RENAME</w:t>
+      </w:r>
+    </w:p>
+    <w:p>
+      <w:pPr>
+        <w:ind w:left="1440" w:hanging="1440"/>
+      </w:pPr>
+      <w:r>
+        <w:t xml:space="preserve">rename </w:t>
+      </w:r>
+      <w:r>
+        <w:t xml:space="preserve">::= </w:t>
+      </w:r>
+      <w:r>
+        <w:t xml:space="preserve">RENAME </w:t>
+      </w:r>
+      <w:r>
+        <w:t>[ FROM ] charexpression</w:t>
+      </w:r>
+      <w:r>
+        <w:t xml:space="preserve"> </w:t>
+      </w:r>
+      <w:r>
+        <w:t>[ TO ] charexpression</w:t>
       </w:r>
     </w:p>
     <w:p>
@@ -2337,52 +3194,50 @@
     </w:p>
     <w:p>
       <w:r>
-        <w:t xml:space="preserve">A new zip archive is created.  If the </w:t>
-      </w:r>
-      <w:r>
-        <w:t xml:space="preserve">archive </w:t>
-      </w:r>
-      <w:r>
-        <w:t>previously existed, its previous contents are discarded.  The files specified in the FROM clause are written to the archive named by the TO clause.</w:t>
-      </w:r>
-    </w:p>
-    <w:p>
-      <w:r>
-        <w:t xml:space="preserve">Each FROM charexpression may optionally contain wildcard characters.  </w:t>
-      </w:r>
-      <w:r>
-        <w:t>A</w:t>
-      </w:r>
-      <w:r>
-        <w:t xml:space="preserve">ll the regular files that match </w:t>
-      </w:r>
-      <w:r>
-        <w:t xml:space="preserve">an evaluated charexpression </w:t>
-      </w:r>
-      <w:r>
-        <w:t>are</w:t>
-      </w:r>
-      <w:r>
-        <w:t xml:space="preserve"> included in the zip archive.</w:t>
-      </w:r>
-    </w:p>
-    <w:p>
-      <w:r>
-        <w:t xml:space="preserve">The TO charexpression is evaluated to determine the </w:t>
-      </w:r>
-      <w:r>
-        <w:t>name of the zip archive.</w:t>
-      </w:r>
-    </w:p>
-    <w:p>
-      <w:r>
-        <w:t>The archive that is created has no directory structure within i</w:t>
-      </w:r>
-      <w:r>
-        <w:t>t</w:t>
-      </w:r>
-      <w:r>
-        <w:t>.  All files are written at the root of the archive.</w:t>
+        <w:t xml:space="preserve">A single FROM file </w:t>
+      </w:r>
+      <w:r>
+        <w:t xml:space="preserve">is renamed </w:t>
+      </w:r>
+      <w:r>
+        <w:t xml:space="preserve">to the TO </w:t>
+      </w:r>
+      <w:r>
+        <w:t>name</w:t>
+      </w:r>
+      <w:r>
+        <w:t>.</w:t>
+      </w:r>
+      <w:r>
+        <w:t xml:space="preserve">  If the underlying file system supports it, this may involve a move of the file to a different directory if different paths are specified or implied.</w:t>
+      </w:r>
+    </w:p>
+    <w:p>
+      <w:r>
+        <w:t xml:space="preserve">By default the file </w:t>
+      </w:r>
+      <w:r>
+        <w:t xml:space="preserve">is </w:t>
+      </w:r>
+      <w:bookmarkStart w:id="0" w:name="_GoBack"/>
+      <w:bookmarkEnd w:id="0"/>
+      <w:r>
+        <w:t xml:space="preserve">located in </w:t>
+      </w:r>
+      <w:r>
+        <w:t xml:space="preserve">the write directory indicated in RunDbp.path.properties.  This reflects the assumption that the </w:t>
+      </w:r>
+      <w:r>
+        <w:t>file</w:t>
+      </w:r>
+      <w:r>
+        <w:t xml:space="preserve"> will have been created in the write directory</w:t>
+      </w:r>
+      <w:r>
+        <w:t xml:space="preserve"> </w:t>
+      </w:r>
+      <w:r>
+        <w:t>by the current process.</w:t>
       </w:r>
     </w:p>
     <w:p>
@@ -2390,7 +3245,8 @@
         <w:pStyle w:val="Heading2"/>
       </w:pPr>
       <w:r>
-        <w:t>UNZIP</w:t>
+        <w:lastRenderedPageBreak/>
+        <w:t>COPY</w:t>
       </w:r>
     </w:p>
     <w:p>
@@ -2398,39 +3254,191 @@
         <w:ind w:left="1440" w:hanging="1440"/>
       </w:pPr>
       <w:r>
-        <w:t>unzip ::= UNZIP</w:t>
-      </w:r>
-      <w:r>
-        <w:br/>
-        <w:t>[</w:t>
+        <w:t>copy</w:t>
+      </w:r>
+      <w:r>
+        <w:t xml:space="preserve"> ::= </w:t>
+      </w:r>
+      <w:r>
+        <w:t>COPY</w:t>
+      </w:r>
+      <w:r>
+        <w:br/>
+        <w:t>[ FROM ] charexpression [, charexpression2 … ]</w:t>
+      </w:r>
+      <w:r>
+        <w:br/>
+        <w:t>[ TO ] charexpression</w:t>
+      </w:r>
+    </w:p>
+    <w:p>
+      <w:r>
+        <w:rPr>
+          <w:b/>
+        </w:rPr>
+        <w:t>Note</w:t>
+      </w:r>
+      <w:r>
+        <w:rPr>
+          <w:b/>
+        </w:rPr>
+        <w:t>s</w:t>
+      </w:r>
+      <w:r>
+        <w:rPr>
+          <w:b/>
+        </w:rPr>
+        <w:t>:</w:t>
+      </w:r>
+    </w:p>
+    <w:p>
+      <w:r>
+        <w:t>A single FROM file is copied to the TO file or directory; or, multiple FROM file(s) are copied to the TO directory.  If a TO file previously existed, it is overwritten.</w:t>
+      </w:r>
+    </w:p>
+    <w:p>
+      <w:r>
+        <w:t xml:space="preserve">Each FROM charexpression may optionally contain wildcard characters.  All the regular files that match an evaluated charexpression are </w:t>
+      </w:r>
+      <w:r>
+        <w:t>copied to the TO directory</w:t>
+      </w:r>
+      <w:r>
+        <w:t>.</w:t>
+      </w:r>
+    </w:p>
+    <w:p>
+      <w:r>
+        <w:t xml:space="preserve">By default the FROM file(s) are read from and the TO </w:t>
+      </w:r>
+      <w:r>
+        <w:t>file(s)</w:t>
       </w:r>
       <w:r>
         <w:t xml:space="preserve"> </w:t>
       </w:r>
       <w:r>
-        <w:t>FROM</w:t>
+        <w:t xml:space="preserve">are </w:t>
+      </w:r>
+      <w:r>
+        <w:t>written to the write directory indicated in RunDbp.path.properties.  This reflects the assumption that the FROM files will have been created in the write directory</w:t>
       </w:r>
       <w:r>
         <w:t xml:space="preserve"> </w:t>
       </w:r>
       <w:r>
-        <w:t>] charexpression</w:t>
-      </w:r>
-      <w:r>
-        <w:br/>
-        <w:t>[</w:t>
-      </w:r>
-      <w:r>
-        <w:t xml:space="preserve"> </w:t>
-      </w:r>
-      <w:r>
-        <w:t>TO charexpression</w:t>
-      </w:r>
-      <w:r>
-        <w:t xml:space="preserve"> </w:t>
-      </w:r>
-      <w:r>
-        <w:t>]</w:t>
+        <w:t>by the current process.</w:t>
+      </w:r>
+    </w:p>
+    <w:p>
+      <w:pPr>
+        <w:pStyle w:val="Heading2"/>
+      </w:pPr>
+      <w:r>
+        <w:t>MAKE</w:t>
+      </w:r>
+    </w:p>
+    <w:p>
+      <w:pPr>
+        <w:ind w:left="1440" w:hanging="1440"/>
+      </w:pPr>
+      <w:r>
+        <w:t>make ::= MAKE [ DIRECTORY ] charexpression</w:t>
+      </w:r>
+    </w:p>
+    <w:p>
+      <w:r>
+        <w:t>The directory named by the evaluated charexpression is created.  If it already exists or cannot be created, an error occurs.</w:t>
+      </w:r>
+    </w:p>
+    <w:p>
+      <w:r>
+        <w:t xml:space="preserve">If a relative directory is specified, it is relative to the </w:t>
+      </w:r>
+      <w:r>
+        <w:t>write directory indicated in RunDbp.path.properties.</w:t>
+      </w:r>
+    </w:p>
+    <w:p>
+      <w:pPr>
+        <w:pStyle w:val="Heading2"/>
+      </w:pPr>
+      <w:r>
+        <w:t>LOG</w:t>
+      </w:r>
+    </w:p>
+    <w:p>
+      <w:r>
+        <w:t>TODO: Add documentation here.</w:t>
+      </w:r>
+    </w:p>
+    <w:p>
+      <w:pPr>
+        <w:pStyle w:val="Heading2"/>
+      </w:pPr>
+      <w:r>
+        <w:t>GO</w:t>
+      </w:r>
+    </w:p>
+    <w:p>
+      <w:r>
+        <w:t>TODO: Add documentation here.</w:t>
+      </w:r>
+    </w:p>
+    <w:p>
+      <w:pPr>
+        <w:pStyle w:val="Heading2"/>
+      </w:pPr>
+      <w:r>
+        <w:t>FAIL</w:t>
+      </w:r>
+    </w:p>
+    <w:p>
+      <w:r>
+        <w:t>TODO: Add documentation here.</w:t>
+      </w:r>
+    </w:p>
+    <w:p>
+      <w:pPr>
+        <w:pStyle w:val="Heading2"/>
+      </w:pPr>
+      <w:r>
+        <w:t>PROCESS</w:t>
+      </w:r>
+    </w:p>
+    <w:p>
+      <w:pPr>
+        <w:ind w:left="1440" w:hanging="1440"/>
+      </w:pPr>
+      <w:r>
+        <w:t>process ::= PROCESS</w:t>
+      </w:r>
+      <w:r>
+        <w:br/>
+        <w:t xml:space="preserve">[ ASYNC | </w:t>
+      </w:r>
+      <w:r>
+        <w:t>ASYNCHRONOUSLY</w:t>
+      </w:r>
+      <w:r>
+        <w:t xml:space="preserve"> | SYNC | </w:t>
+      </w:r>
+      <w:r>
+        <w:rPr>
+          <w:u w:val="single"/>
+        </w:rPr>
+        <w:t>SYNCHRONOUSLY</w:t>
+      </w:r>
+      <w:r>
+        <w:t xml:space="preserve"> ]</w:t>
+      </w:r>
+      <w:r>
+        <w:br/>
+        <w:t>charexpression</w:t>
+      </w:r>
+      <w:r>
+        <w:br/>
+        <w:t>[ [ WITH ] expression [ ,expression2 … ] ]</w:t>
       </w:r>
     </w:p>
     <w:p>
@@ -2455,12 +3463,73 @@
     </w:p>
     <w:p>
       <w:r>
-        <w:t>The zip archive named by the evaluated FROM charexpression is read and the files contained are written to the directory named by the evaluated TO charexpression.</w:t>
-      </w:r>
-    </w:p>
-    <w:p>
-      <w:r>
-        <w:t>If the TO clause is omitted, files are written to the default data directory of the process.</w:t>
+        <w:t>The process definition named by the evaluated charexpression is invoked as a nested process.  The loader for the current process is used to load the nested process.</w:t>
+      </w:r>
+    </w:p>
+    <w:p>
+      <w:r>
+        <w:lastRenderedPageBreak/>
+        <w:t>The expression</w:t>
+      </w:r>
+      <w:r>
+        <w:t>s</w:t>
+      </w:r>
+      <w:r>
+        <w:t xml:space="preserve"> are evaluated and passed as arguments to the nested process.</w:t>
+      </w:r>
+    </w:p>
+    <w:p>
+      <w:r>
+        <w:t xml:space="preserve">If SYNC or </w:t>
+      </w:r>
+      <w:r>
+        <w:t>SYNCHRONOUSLY</w:t>
+      </w:r>
+      <w:r>
+        <w:t xml:space="preserve"> is specified or defaulted, the nested process is executed synchronously.  The invoking PROCESS statement does not complete until the nested process completes.</w:t>
+      </w:r>
+      <w:r>
+        <w:t xml:space="preserve">  If the nested process ends</w:t>
+      </w:r>
+      <w:r>
+        <w:t xml:space="preserve"> with failure status, the </w:t>
+      </w:r>
+      <w:r>
+        <w:t xml:space="preserve">invoking </w:t>
+      </w:r>
+      <w:r>
+        <w:t>PROCESS statement fails.</w:t>
+      </w:r>
+    </w:p>
+    <w:p>
+      <w:r>
+        <w:t>If ASYNC or A</w:t>
+      </w:r>
+      <w:r>
+        <w:t>SYNCHRONOUSLY</w:t>
+      </w:r>
+      <w:r>
+        <w:t xml:space="preserve"> is specified, the nested process is </w:t>
+      </w:r>
+      <w:r>
+        <w:t>submitted to execute</w:t>
+      </w:r>
+      <w:r>
+        <w:t xml:space="preserve"> asynchronously.  The invoking PROCESS statement completes immediately </w:t>
+      </w:r>
+      <w:r>
+        <w:t>upon submitting the nested process for execution.  The invoking process cannot directly determine the completion status of the nested process</w:t>
+      </w:r>
+      <w:r>
+        <w:t>.</w:t>
+      </w:r>
+      <w:r>
+        <w:t xml:space="preserve">  The invoking process does not complete until all nested asynchronous processes complete.</w:t>
+      </w:r>
+    </w:p>
+    <w:p>
+      <w:r>
+        <w:t>If a nested asynchronous process is the last task to complete in the invoking process, then the completion status of the invoking process is taken from the completion status of the nested asynchronous process.</w:t>
       </w:r>
     </w:p>
     <w:p>
@@ -2468,7 +3537,60 @@
         <w:pStyle w:val="Heading2"/>
       </w:pPr>
       <w:r>
-        <w:t>PUT</w:t>
+        <w:t>DO</w:t>
+      </w:r>
+    </w:p>
+    <w:p>
+      <w:r>
+        <w:t>Do ::= DO [ WHILE boolexpression ] tasks</w:t>
+      </w:r>
+    </w:p>
+    <w:p>
+      <w:r>
+        <w:rPr>
+          <w:b/>
+        </w:rPr>
+        <w:t>Note</w:t>
+      </w:r>
+      <w:r>
+        <w:rPr>
+          <w:b/>
+        </w:rPr>
+        <w:t>s</w:t>
+      </w:r>
+      <w:r>
+        <w:rPr>
+          <w:b/>
+        </w:rPr>
+        <w:t>:</w:t>
+      </w:r>
+    </w:p>
+    <w:p>
+      <w:r>
+        <w:t>The list of tasks is executed one or more times.</w:t>
+      </w:r>
+    </w:p>
+    <w:p>
+      <w:r>
+        <w:t>If WHILE is specified, if boolexpression evaluates to true the list of tasks executes.  When it completes, boolexpression is re-evaluated.  As long as it remains true, the list of tasks executes repeatedly.</w:t>
+      </w:r>
+    </w:p>
+    <w:p>
+      <w:r>
+        <w:t>If WHILE is not specified, the list of tasks executes once.</w:t>
+      </w:r>
+    </w:p>
+    <w:p>
+      <w:r>
+        <w:t>If the list of tasks terminates with failure status, then the enclosing DO task also terminates with failure status and no further iterations are executed.</w:t>
+      </w:r>
+    </w:p>
+    <w:p>
+      <w:pPr>
+        <w:pStyle w:val="Heading2"/>
+      </w:pPr>
+      <w:r>
+        <w:t>FOR</w:t>
       </w:r>
     </w:p>
     <w:p>
@@ -2476,48 +3598,179 @@
         <w:ind w:left="1440" w:hanging="1440"/>
       </w:pPr>
       <w:r>
-        <w:t>put ::= PUT</w:t>
-      </w:r>
-      <w:r>
-        <w:br/>
-        <w:t xml:space="preserve">[ BINARY | </w:t>
-      </w:r>
-      <w:r>
-        <w:rPr>
-          <w:u w:val="single"/>
-        </w:rPr>
-        <w:t>ASCII</w:t>
-      </w:r>
-      <w:r>
-        <w:t xml:space="preserve"> ]</w:t>
-      </w:r>
-      <w:r>
-        <w:br/>
-      </w:r>
-      <w:r>
-        <w:t xml:space="preserve">[ FROM ] </w:t>
-      </w:r>
-      <w:r>
-        <w:t>charexpression</w:t>
-      </w:r>
-      <w:r>
-        <w:t xml:space="preserve"> [ , charexpression2, … ]</w:t>
-      </w:r>
-      <w:r>
-        <w:br/>
-        <w:t xml:space="preserve">[ TO </w:t>
-      </w:r>
-      <w:r>
-        <w:t xml:space="preserve">] </w:t>
-      </w:r>
-      <w:r>
-        <w:t xml:space="preserve">[ </w:t>
-      </w:r>
-      <w:r>
-        <w:t xml:space="preserve">ftpconname ] </w:t>
-      </w:r>
-      <w:r>
-        <w:t>charexpression</w:t>
+        <w:t xml:space="preserve">for ::= FOR varname [, varname2 …] [ FROM ] { </w:t>
+      </w:r>
+      <w:r>
+        <w:t xml:space="preserve">csvidentifier </w:t>
+      </w:r>
+      <w:r>
+        <w:t xml:space="preserve">| </w:t>
+      </w:r>
+      <w:r>
+        <w:t>valuetable</w:t>
+      </w:r>
+      <w:r>
+        <w:t xml:space="preserve"> | files | outstatement } tasks</w:t>
+      </w:r>
+    </w:p>
+    <w:p>
+      <w:r>
+        <w:t>csvidentifier ::= CSV fileidentifier [ readheaders ] [ columns ]</w:t>
+      </w:r>
+    </w:p>
+    <w:p>
+      <w:r>
+        <w:t>v</w:t>
+      </w:r>
+      <w:r>
+        <w:t>aluetable</w:t>
+      </w:r>
+      <w:r>
+        <w:t xml:space="preserve"> ::= VALUES values</w:t>
+      </w:r>
+      <w:r>
+        <w:t>et</w:t>
+      </w:r>
+      <w:r>
+        <w:t xml:space="preserve"> [, values</w:t>
+      </w:r>
+      <w:r>
+        <w:t>et</w:t>
+      </w:r>
+      <w:r>
+        <w:t>2 … ]</w:t>
+      </w:r>
+    </w:p>
+    <w:p>
+      <w:r>
+        <w:t>values</w:t>
+      </w:r>
+      <w:r>
+        <w:t>et</w:t>
+      </w:r>
+      <w:r>
+        <w:t xml:space="preserve"> ::= ( expression [, express</w:t>
+      </w:r>
+      <w:r>
+        <w:t>i</w:t>
+      </w:r>
+      <w:r>
+        <w:t>on2 …] )</w:t>
+      </w:r>
+    </w:p>
+    <w:p>
+      <w:r>
+        <w:t>files ::= FILES charexpression</w:t>
+      </w:r>
+    </w:p>
+    <w:p>
+      <w:r>
+        <w:rPr>
+          <w:b/>
+        </w:rPr>
+        <w:t>Note</w:t>
+      </w:r>
+      <w:r>
+        <w:rPr>
+          <w:b/>
+        </w:rPr>
+        <w:t>s</w:t>
+      </w:r>
+      <w:r>
+        <w:rPr>
+          <w:b/>
+        </w:rPr>
+        <w:t>:</w:t>
+      </w:r>
+    </w:p>
+    <w:p>
+      <w:r>
+        <w:t xml:space="preserve">The list of tasks is </w:t>
+      </w:r>
+      <w:r>
+        <w:t>executed</w:t>
+      </w:r>
+      <w:r>
+        <w:t xml:space="preserve"> repeatedly</w:t>
+      </w:r>
+      <w:r>
+        <w:t>, each time substituting values into the indicated variables</w:t>
+      </w:r>
+      <w:r>
+        <w:t xml:space="preserve"> as specified by the FROM clause.</w:t>
+      </w:r>
+    </w:p>
+    <w:p>
+      <w:r>
+        <w:lastRenderedPageBreak/>
+        <w:t xml:space="preserve">If CSV is specified, </w:t>
+      </w:r>
+      <w:r>
+        <w:t xml:space="preserve">the tasks are invoked for each data row in the CSV file.  </w:t>
+      </w:r>
+      <w:r>
+        <w:t xml:space="preserve">The number of columns retrieved must match the number of variable names specified and with compatible types.  </w:t>
+      </w:r>
+      <w:r>
+        <w:t xml:space="preserve">The variables are set from the </w:t>
+      </w:r>
+      <w:r>
+        <w:t xml:space="preserve">retrieved columns </w:t>
+      </w:r>
+      <w:r>
+        <w:t>in the file row.</w:t>
+      </w:r>
+      <w:r>
+        <w:t xml:space="preserve">  By default the file is read from the read directory </w:t>
+      </w:r>
+      <w:r>
+        <w:t>indicated in RunDbp.path.properties</w:t>
+      </w:r>
+    </w:p>
+    <w:p>
+      <w:r>
+        <w:t xml:space="preserve">If VALUES is specified, the tasks are invoked for each value set in the value table.  </w:t>
+      </w:r>
+      <w:r>
+        <w:t xml:space="preserve">The number of values in each set must match the number of variable names specified and with compatible types.  </w:t>
+      </w:r>
+      <w:r>
+        <w:t>Each value in a set can be a literal or an expression including variables.</w:t>
+      </w:r>
+    </w:p>
+    <w:p>
+      <w:r>
+        <w:t>If FILES is specified, only one variable name can be specified and it must be of VARCHAR type.  charexpression is evaluated and its value is treated as a file name mask.  The file system is queried for files whose names match</w:t>
+      </w:r>
+      <w:r>
+        <w:t xml:space="preserve"> the mask</w:t>
+      </w:r>
+      <w:r>
+        <w:t xml:space="preserve"> and the list of tasks is invoked for each matching file name.</w:t>
+      </w:r>
+    </w:p>
+    <w:p>
+      <w:r>
+        <w:t xml:space="preserve">If outstatment is specified, </w:t>
+      </w:r>
+      <w:r>
+        <w:t xml:space="preserve">the tasks are invoked for each row in the result set.  The result set </w:t>
+      </w:r>
+      <w:r>
+        <w:t>must return the same number of columns as variable names specified and with compatible types.</w:t>
+      </w:r>
+    </w:p>
+    <w:p>
+      <w:r>
+        <w:t>If the list of tasks terminates with failure status, then the enclosing FOR task also terminates with failure status and no further iterations are executed.</w:t>
+      </w:r>
+    </w:p>
+    <w:p>
+      <w:pPr>
+        <w:pStyle w:val="Heading2"/>
+      </w:pPr>
+      <w:r>
+        <w:t>ON</w:t>
       </w:r>
     </w:p>
     <w:p>
@@ -2525,99 +3778,13 @@
         <w:ind w:left="1440" w:hanging="1440"/>
       </w:pPr>
       <w:r>
-        <w:t xml:space="preserve">ftpconname ::= { DEFAULT </w:t>
-      </w:r>
-      <w:r>
-        <w:t xml:space="preserve">[ </w:t>
-      </w:r>
-      <w:r>
-        <w:t xml:space="preserve">FTP </w:t>
-      </w:r>
-      <w:r>
-        <w:t xml:space="preserve">] </w:t>
-      </w:r>
-      <w:r>
-        <w:t xml:space="preserve">} | { </w:t>
-      </w:r>
-      <w:r>
-        <w:t xml:space="preserve">[ </w:t>
-      </w:r>
-      <w:r>
-        <w:t xml:space="preserve">FTP </w:t>
-      </w:r>
-      <w:r>
-        <w:t xml:space="preserve">] </w:t>
-      </w:r>
-      <w:r>
-        <w:t>conname }</w:t>
-      </w:r>
-    </w:p>
-    <w:p>
-      <w:r>
-        <w:rPr>
-          <w:b/>
-        </w:rPr>
-        <w:t>Note</w:t>
-      </w:r>
-      <w:r>
-        <w:rPr>
-          <w:b/>
-        </w:rPr>
-        <w:t>s</w:t>
-      </w:r>
-      <w:r>
-        <w:rPr>
-          <w:b/>
-        </w:rPr>
-        <w:t>:</w:t>
-      </w:r>
-    </w:p>
-    <w:p>
-      <w:r>
-        <w:t xml:space="preserve">The local files named by the list of evaluated charexpressions </w:t>
-      </w:r>
-      <w:r>
-        <w:t>are</w:t>
-      </w:r>
-      <w:r>
-        <w:t xml:space="preserve"> transferred via FTP to the remote directory named by the eva</w:t>
-      </w:r>
-      <w:r>
-        <w:t>l</w:t>
-      </w:r>
-      <w:r>
-        <w:t>uated TO charexpression.</w:t>
-      </w:r>
-    </w:p>
-    <w:p>
-      <w:r>
-        <w:t xml:space="preserve">The FTP protocol and connection parameters are </w:t>
-      </w:r>
-      <w:r>
-        <w:t>determined</w:t>
-      </w:r>
-      <w:r>
-        <w:t xml:space="preserve"> by ftp properties of the process</w:t>
-      </w:r>
-      <w:r>
-        <w:t xml:space="preserve"> unless ftpconname is specified</w:t>
-      </w:r>
-      <w:r>
-        <w:t>.</w:t>
-      </w:r>
-    </w:p>
-    <w:p>
-      <w:r>
-        <w:lastRenderedPageBreak/>
-        <w:t>The BINARY | ASCII option is ignored if it is not supported by the selected protocol.</w:t>
-      </w:r>
-    </w:p>
-    <w:p>
-      <w:pPr>
-        <w:pStyle w:val="Heading2"/>
-      </w:pPr>
-      <w:r>
-        <w:t>GET</w:t>
+        <w:t xml:space="preserve">on ::= ON { </w:t>
+      </w:r>
+      <w:r>
+        <w:t>literal</w:t>
+      </w:r>
+      <w:r>
+        <w:t xml:space="preserve"> | programmed } tasks</w:t>
       </w:r>
     </w:p>
     <w:p>
@@ -2625,716 +3792,6 @@
         <w:ind w:left="1440" w:hanging="1440"/>
       </w:pPr>
       <w:r>
-        <w:t>get ::= GET</w:t>
-      </w:r>
-      <w:r>
-        <w:br/>
-        <w:t xml:space="preserve">[ BINARY | </w:t>
-      </w:r>
-      <w:r>
-        <w:rPr>
-          <w:u w:val="single"/>
-        </w:rPr>
-        <w:t>ASCII</w:t>
-      </w:r>
-      <w:r>
-        <w:t xml:space="preserve"> ]</w:t>
-      </w:r>
-      <w:r>
-        <w:br/>
-      </w:r>
-      <w:r>
-        <w:t xml:space="preserve">[ FROM ] </w:t>
-      </w:r>
-      <w:r>
-        <w:t xml:space="preserve">[ </w:t>
-      </w:r>
-      <w:r>
-        <w:t xml:space="preserve">ftpconname ] </w:t>
-      </w:r>
-      <w:r>
-        <w:t>charexpression [ , charexpression2, … ]</w:t>
-      </w:r>
-      <w:r>
-        <w:br/>
-      </w:r>
-      <w:r>
-        <w:t xml:space="preserve">[ TO ] </w:t>
-      </w:r>
-      <w:r>
-        <w:t>charexpression</w:t>
-      </w:r>
-    </w:p>
-    <w:p>
-      <w:pPr>
-        <w:ind w:left="1440" w:hanging="1440"/>
-      </w:pPr>
-      <w:r>
-        <w:t>ftpconname ::= { DEFAULT [ FTP ] } | { [ FTP ] conname }</w:t>
-      </w:r>
-    </w:p>
-    <w:p>
-      <w:r>
-        <w:rPr>
-          <w:b/>
-        </w:rPr>
-        <w:t>Note</w:t>
-      </w:r>
-      <w:r>
-        <w:rPr>
-          <w:b/>
-        </w:rPr>
-        <w:t>s</w:t>
-      </w:r>
-      <w:r>
-        <w:rPr>
-          <w:b/>
-        </w:rPr>
-        <w:t>:</w:t>
-      </w:r>
-    </w:p>
-    <w:p>
-      <w:r>
-        <w:t xml:space="preserve">The </w:t>
-      </w:r>
-      <w:r>
-        <w:t>remote</w:t>
-      </w:r>
-      <w:r>
-        <w:t xml:space="preserve"> </w:t>
-      </w:r>
-      <w:r>
-        <w:t xml:space="preserve">files named by the list of evaluated charexpressions are transferred via FTP </w:t>
-      </w:r>
-      <w:r>
-        <w:t xml:space="preserve">to </w:t>
-      </w:r>
-      <w:r>
-        <w:t xml:space="preserve">the </w:t>
-      </w:r>
-      <w:r>
-        <w:t xml:space="preserve">local </w:t>
-      </w:r>
-      <w:r>
-        <w:t>directory named by the evaluated TO charexpression.</w:t>
-      </w:r>
-    </w:p>
-    <w:p>
-      <w:r>
-        <w:t>The FTP protocol and connection parameters are determined by ftp properties of the process unless ftpconname is specified.</w:t>
-      </w:r>
-    </w:p>
-    <w:p>
-      <w:r>
-        <w:t>The BINARY | ASCII option is ignored if it is not supported by the selected protocol.</w:t>
-      </w:r>
-    </w:p>
-    <w:p>
-      <w:pPr>
-        <w:pStyle w:val="Heading2"/>
-      </w:pPr>
-      <w:r>
-        <w:t>EMAIL</w:t>
-      </w:r>
-    </w:p>
-    <w:p>
-      <w:pPr>
-        <w:ind w:left="1440" w:hanging="1440"/>
-      </w:pPr>
-      <w:r>
-        <w:t>email ::= EMAIL</w:t>
-      </w:r>
-      <w:r>
-        <w:br/>
-        <w:t>[ THROUGH emailaconname ]</w:t>
-      </w:r>
-      <w:r>
-        <w:br/>
-        <w:t>FROM charexpression</w:t>
-      </w:r>
-      <w:r>
-        <w:br/>
-        <w:t>TO charexpression [ , charexpression2 … ]</w:t>
-      </w:r>
-      <w:r>
-        <w:br/>
-        <w:t>[ CC charexpression [ , charexpression2 … ] ]</w:t>
-      </w:r>
-      <w:r>
-        <w:br/>
-        <w:t>[ SUBJECT charexpression ]</w:t>
-      </w:r>
-      <w:r>
-        <w:br/>
-        <w:t>[ BODY charexpression ]</w:t>
-      </w:r>
-      <w:r>
-        <w:br/>
-        <w:t xml:space="preserve">[ </w:t>
-      </w:r>
-      <w:r>
-        <w:t xml:space="preserve">{ </w:t>
-      </w:r>
-      <w:r>
-        <w:t xml:space="preserve">ATTACH </w:t>
-      </w:r>
-      <w:r>
-        <w:t xml:space="preserve">| ATTACHMENT } </w:t>
-      </w:r>
-      <w:r>
-        <w:t>charexpression [ , charexpression2 … ]</w:t>
-      </w:r>
-      <w:r>
-        <w:t xml:space="preserve"> ]</w:t>
-      </w:r>
-    </w:p>
-    <w:p>
-      <w:pPr>
-        <w:ind w:left="1440" w:hanging="1440"/>
-      </w:pPr>
-      <w:r>
-        <w:t xml:space="preserve">emailaconname </w:t>
-      </w:r>
-      <w:r>
-        <w:t xml:space="preserve">::= { DEFAULT </w:t>
-      </w:r>
-      <w:r>
-        <w:t xml:space="preserve">[ EMAIL ] </w:t>
-      </w:r>
-      <w:r>
-        <w:t xml:space="preserve">} | { </w:t>
-      </w:r>
-      <w:r>
-        <w:t xml:space="preserve">[ EMAIL ] </w:t>
-      </w:r>
-      <w:r>
-        <w:t>conname }</w:t>
-      </w:r>
-    </w:p>
-    <w:p>
-      <w:r>
-        <w:rPr>
-          <w:b/>
-        </w:rPr>
-        <w:t>Note</w:t>
-      </w:r>
-      <w:r>
-        <w:rPr>
-          <w:b/>
-        </w:rPr>
-        <w:t>s</w:t>
-      </w:r>
-      <w:r>
-        <w:rPr>
-          <w:b/>
-        </w:rPr>
-        <w:t>:</w:t>
-      </w:r>
-    </w:p>
-    <w:p>
-      <w:r>
-        <w:t>An email message is sent with the indicated param</w:t>
-      </w:r>
-      <w:r>
-        <w:t>e</w:t>
-      </w:r>
-      <w:r>
-        <w:t>ters.</w:t>
-      </w:r>
-    </w:p>
-    <w:p>
-      <w:r>
-        <w:t>The email server and connection parameters are determined by the email properties of the process.</w:t>
-      </w:r>
-    </w:p>
-    <w:p>
-      <w:pPr>
-        <w:pStyle w:val="Heading2"/>
-      </w:pPr>
-      <w:r>
-        <w:t>DELETE</w:t>
-      </w:r>
-    </w:p>
-    <w:p>
-      <w:r>
-        <w:t>TODO: Add documentation here.</w:t>
-      </w:r>
-    </w:p>
-    <w:p>
-      <w:pPr>
-        <w:pStyle w:val="Heading2"/>
-      </w:pPr>
-      <w:r>
-        <w:t>RENAME</w:t>
-      </w:r>
-    </w:p>
-    <w:p>
-      <w:r>
-        <w:t>TODO: Add documentation here.</w:t>
-      </w:r>
-    </w:p>
-    <w:p>
-      <w:pPr>
-        <w:pStyle w:val="Heading2"/>
-      </w:pPr>
-      <w:r>
-        <w:t>COPY</w:t>
-      </w:r>
-    </w:p>
-    <w:p>
-      <w:r>
-        <w:t>TODO: Add documentation here.</w:t>
-      </w:r>
-    </w:p>
-    <w:p>
-      <w:pPr>
-        <w:pStyle w:val="Heading2"/>
-      </w:pPr>
-      <w:r>
-        <w:lastRenderedPageBreak/>
-        <w:t>MAKE</w:t>
-      </w:r>
-    </w:p>
-    <w:p>
-      <w:pPr>
-        <w:ind w:left="1440" w:hanging="1440"/>
-      </w:pPr>
-      <w:r>
-        <w:t>make ::= MAKE [ DIRECTORY ] charexpression</w:t>
-      </w:r>
-    </w:p>
-    <w:p>
-      <w:r>
-        <w:t>The directory named by the evaluated charexpression is created.  If it already exists or cannot be created, an error occurs.</w:t>
-      </w:r>
-    </w:p>
-    <w:p>
-      <w:pPr>
-        <w:pStyle w:val="Heading2"/>
-      </w:pPr>
-      <w:r>
-        <w:t>LOG</w:t>
-      </w:r>
-    </w:p>
-    <w:p>
-      <w:r>
-        <w:t>TODO: Add documentation here.</w:t>
-      </w:r>
-    </w:p>
-    <w:p>
-      <w:pPr>
-        <w:pStyle w:val="Heading2"/>
-      </w:pPr>
-      <w:r>
-        <w:t>GO</w:t>
-      </w:r>
-    </w:p>
-    <w:p>
-      <w:r>
-        <w:t>TODO: Add documentation here.</w:t>
-      </w:r>
-    </w:p>
-    <w:p>
-      <w:pPr>
-        <w:pStyle w:val="Heading2"/>
-      </w:pPr>
-      <w:r>
-        <w:t>FAIL</w:t>
-      </w:r>
-    </w:p>
-    <w:p>
-      <w:r>
-        <w:t>TODO: Add documentation here.</w:t>
-      </w:r>
-    </w:p>
-    <w:p>
-      <w:pPr>
-        <w:pStyle w:val="Heading2"/>
-      </w:pPr>
-      <w:r>
-        <w:t>PROCESS</w:t>
-      </w:r>
-    </w:p>
-    <w:p>
-      <w:pPr>
-        <w:ind w:left="1440" w:hanging="1440"/>
-      </w:pPr>
-      <w:r>
-        <w:t>process ::= PROCESS</w:t>
-      </w:r>
-      <w:r>
-        <w:br/>
-        <w:t xml:space="preserve">[ ASYNC | </w:t>
-      </w:r>
-      <w:r>
-        <w:t>ASYNCHRONOUSLY</w:t>
-      </w:r>
-      <w:r>
-        <w:t xml:space="preserve"> | SYNC | </w:t>
-      </w:r>
-      <w:r>
-        <w:rPr>
-          <w:u w:val="single"/>
-        </w:rPr>
-        <w:t>SYNCHRONOUSLY</w:t>
-      </w:r>
-      <w:r>
-        <w:t xml:space="preserve"> ]</w:t>
-      </w:r>
-      <w:r>
-        <w:br/>
-        <w:t>charexpression</w:t>
-      </w:r>
-      <w:r>
-        <w:br/>
-        <w:t>[ [ WITH ] expression [ ,expression2 … ] ]</w:t>
-      </w:r>
-    </w:p>
-    <w:p>
-      <w:r>
-        <w:rPr>
-          <w:b/>
-        </w:rPr>
-        <w:t>Note</w:t>
-      </w:r>
-      <w:r>
-        <w:rPr>
-          <w:b/>
-        </w:rPr>
-        <w:t>s</w:t>
-      </w:r>
-      <w:r>
-        <w:rPr>
-          <w:b/>
-        </w:rPr>
-        <w:t>:</w:t>
-      </w:r>
-    </w:p>
-    <w:p>
-      <w:r>
-        <w:t>The process definition named by the evaluated charexpression is invoked as a nested process.  The loader for the current process is used to load the nested process.</w:t>
-      </w:r>
-    </w:p>
-    <w:p>
-      <w:r>
-        <w:t>The expression</w:t>
-      </w:r>
-      <w:r>
-        <w:t>s</w:t>
-      </w:r>
-      <w:r>
-        <w:t xml:space="preserve"> are evaluated and passed as arguments to the nested process.</w:t>
-      </w:r>
-    </w:p>
-    <w:p>
-      <w:r>
-        <w:t xml:space="preserve">If SYNC or </w:t>
-      </w:r>
-      <w:r>
-        <w:t>SYNCHRONOUSLY</w:t>
-      </w:r>
-      <w:r>
-        <w:t xml:space="preserve"> is specified or defaulted, the nested process is executed synchronously.  The invoking PROCESS statement does not complete until the nested process completes.</w:t>
-      </w:r>
-      <w:r>
-        <w:t xml:space="preserve">  If the nested process ends</w:t>
-      </w:r>
-      <w:r>
-        <w:t xml:space="preserve"> with failure status, the </w:t>
-      </w:r>
-      <w:r>
-        <w:t xml:space="preserve">invoking </w:t>
-      </w:r>
-      <w:r>
-        <w:t>PROCESS statement fails.</w:t>
-      </w:r>
-    </w:p>
-    <w:p>
-      <w:r>
-        <w:t>If ASYNC or A</w:t>
-      </w:r>
-      <w:r>
-        <w:t>SYNCHRONOUSLY</w:t>
-      </w:r>
-      <w:r>
-        <w:t xml:space="preserve"> is specified, the nested process is </w:t>
-      </w:r>
-      <w:r>
-        <w:t>submitted to execute</w:t>
-      </w:r>
-      <w:r>
-        <w:t xml:space="preserve"> asynchronously.  The invoking PROCESS statement completes immediately </w:t>
-      </w:r>
-      <w:r>
-        <w:t>upon submitting the nested process for execution.  The invoking process cannot directly determine the completion status of the nested process</w:t>
-      </w:r>
-      <w:r>
-        <w:t>.</w:t>
-      </w:r>
-      <w:r>
-        <w:t xml:space="preserve">  The invoking process does not complete until all nested asynchronous processes complete.</w:t>
-      </w:r>
-    </w:p>
-    <w:p>
-      <w:r>
-        <w:t>If a nested asynchronous process is the last task to complete in the invoking process, then the completion status of the invoking process is taken from the completion status of the nested asynchronous process.</w:t>
-      </w:r>
-    </w:p>
-    <w:p>
-      <w:pPr>
-        <w:pStyle w:val="Heading2"/>
-      </w:pPr>
-      <w:r>
-        <w:t>DO</w:t>
-      </w:r>
-    </w:p>
-    <w:p>
-      <w:r>
-        <w:t>Do ::= DO [ WHILE boolexpression ] tasks</w:t>
-      </w:r>
-    </w:p>
-    <w:p>
-      <w:r>
-        <w:rPr>
-          <w:b/>
-        </w:rPr>
-        <w:t>Note</w:t>
-      </w:r>
-      <w:r>
-        <w:rPr>
-          <w:b/>
-        </w:rPr>
-        <w:t>s</w:t>
-      </w:r>
-      <w:r>
-        <w:rPr>
-          <w:b/>
-        </w:rPr>
-        <w:t>:</w:t>
-      </w:r>
-    </w:p>
-    <w:p>
-      <w:r>
-        <w:lastRenderedPageBreak/>
-        <w:t>The list of tasks is executed one or more times.</w:t>
-      </w:r>
-    </w:p>
-    <w:p>
-      <w:r>
-        <w:t>If WHILE is specified, if boolexpression evaluates to true the list of tasks executes.  When it completes, boolexpression is re-evaluated.  As long as it remains true, the list of tasks executes repeatedly.</w:t>
-      </w:r>
-    </w:p>
-    <w:p>
-      <w:r>
-        <w:t>If WHILE is not specified, the list of tasks executes once.</w:t>
-      </w:r>
-    </w:p>
-    <w:p>
-      <w:r>
-        <w:t>If the list of tasks terminates with failure status, then the enclosing DO task also terminates with failure status and no further iterations are executed.</w:t>
-      </w:r>
-    </w:p>
-    <w:p>
-      <w:pPr>
-        <w:pStyle w:val="Heading2"/>
-      </w:pPr>
-      <w:r>
-        <w:t>FOR</w:t>
-      </w:r>
-    </w:p>
-    <w:p>
-      <w:pPr>
-        <w:ind w:left="1440" w:hanging="1440"/>
-      </w:pPr>
-      <w:r>
-        <w:t xml:space="preserve">for ::= FOR varname [, varname2 …] [ FROM ] { </w:t>
-      </w:r>
-      <w:r>
-        <w:t xml:space="preserve">csvidentifier </w:t>
-      </w:r>
-      <w:r>
-        <w:t xml:space="preserve">| </w:t>
-      </w:r>
-      <w:r>
-        <w:t>valuetable</w:t>
-      </w:r>
-      <w:r>
-        <w:t xml:space="preserve"> | files | outstatement } tasks</w:t>
-      </w:r>
-    </w:p>
-    <w:p>
-      <w:r>
-        <w:t>csvidentifier ::= CSV fileidentifier [ readheaders ] [ columns ]</w:t>
-      </w:r>
-    </w:p>
-    <w:p>
-      <w:r>
-        <w:t>v</w:t>
-      </w:r>
-      <w:r>
-        <w:t>aluetable</w:t>
-      </w:r>
-      <w:r>
-        <w:t xml:space="preserve"> ::= VALUES values</w:t>
-      </w:r>
-      <w:r>
-        <w:t>et</w:t>
-      </w:r>
-      <w:r>
-        <w:t xml:space="preserve"> [, values</w:t>
-      </w:r>
-      <w:r>
-        <w:t>et</w:t>
-      </w:r>
-      <w:r>
-        <w:t>2 … ]</w:t>
-      </w:r>
-    </w:p>
-    <w:p>
-      <w:r>
-        <w:t>values</w:t>
-      </w:r>
-      <w:r>
-        <w:t>et</w:t>
-      </w:r>
-      <w:r>
-        <w:t xml:space="preserve"> ::= ( expression [, express</w:t>
-      </w:r>
-      <w:r>
-        <w:t>i</w:t>
-      </w:r>
-      <w:r>
-        <w:t>on2 …] )</w:t>
-      </w:r>
-    </w:p>
-    <w:p>
-      <w:r>
-        <w:t>files ::= FILES charexpression</w:t>
-      </w:r>
-    </w:p>
-    <w:p>
-      <w:r>
-        <w:rPr>
-          <w:b/>
-        </w:rPr>
-        <w:t>Note</w:t>
-      </w:r>
-      <w:r>
-        <w:rPr>
-          <w:b/>
-        </w:rPr>
-        <w:t>s</w:t>
-      </w:r>
-      <w:r>
-        <w:rPr>
-          <w:b/>
-        </w:rPr>
-        <w:t>:</w:t>
-      </w:r>
-    </w:p>
-    <w:p>
-      <w:r>
-        <w:t xml:space="preserve">The list of tasks is </w:t>
-      </w:r>
-      <w:r>
-        <w:t>executed</w:t>
-      </w:r>
-      <w:r>
-        <w:t xml:space="preserve"> repeatedly</w:t>
-      </w:r>
-      <w:r>
-        <w:t>, each time substituting values into the indicated variables</w:t>
-      </w:r>
-      <w:r>
-        <w:t xml:space="preserve"> as specified by the FROM clause.</w:t>
-      </w:r>
-    </w:p>
-    <w:p>
-      <w:r>
-        <w:t xml:space="preserve">If CSV is specified, </w:t>
-      </w:r>
-      <w:r>
-        <w:t xml:space="preserve">the tasks are invoked for each data row in the CSV file.  </w:t>
-      </w:r>
-      <w:r>
-        <w:t xml:space="preserve">The number of columns retrieved must match the number of variable names specified and with compatible types.  </w:t>
-      </w:r>
-      <w:r>
-        <w:t xml:space="preserve">The variables are set from the </w:t>
-      </w:r>
-      <w:r>
-        <w:t xml:space="preserve">retrieved columns </w:t>
-      </w:r>
-      <w:r>
-        <w:t>in the file row.</w:t>
-      </w:r>
-    </w:p>
-    <w:p>
-      <w:r>
-        <w:t xml:space="preserve">If VALUES is specified, the tasks are invoked for each value set in the value table.  </w:t>
-      </w:r>
-      <w:r>
-        <w:t xml:space="preserve">The number of values in each set must match the number of variable names specified and with compatible types.  </w:t>
-      </w:r>
-      <w:r>
-        <w:t>Each value in a set can be a literal or an expression including variables.</w:t>
-      </w:r>
-    </w:p>
-    <w:p>
-      <w:r>
-        <w:t>If FILES is specified, only one variable name can be specified and it must be of VARCHAR type.  charexpression is evaluated and its value is treated as a file name mask.  The file system is queried for files whose names match</w:t>
-      </w:r>
-      <w:r>
-        <w:t xml:space="preserve"> the mask</w:t>
-      </w:r>
-      <w:r>
-        <w:t xml:space="preserve"> and the list of tasks is invoked for each matching file name.</w:t>
-      </w:r>
-    </w:p>
-    <w:p>
-      <w:r>
-        <w:t xml:space="preserve">If outstatment is specified, </w:t>
-      </w:r>
-      <w:r>
-        <w:t xml:space="preserve">the tasks are invoked for each row in the result set.  The result set </w:t>
-      </w:r>
-      <w:r>
-        <w:t>must return the same number of columns as variable names specified and with compatible types.</w:t>
-      </w:r>
-    </w:p>
-    <w:p>
-      <w:r>
-        <w:t>If the list of tasks terminates with failure status, then the enclosing FOR task also terminates with failure status and no further iterations are executed.</w:t>
-      </w:r>
-    </w:p>
-    <w:p>
-      <w:pPr>
-        <w:pStyle w:val="Heading2"/>
-      </w:pPr>
-      <w:r>
-        <w:t>ON</w:t>
-      </w:r>
-    </w:p>
-    <w:p>
-      <w:pPr>
-        <w:ind w:left="1440" w:hanging="1440"/>
-      </w:pPr>
-      <w:r>
-        <w:t xml:space="preserve">on ::= ON { </w:t>
-      </w:r>
-      <w:r>
-        <w:t>literal</w:t>
-      </w:r>
-      <w:r>
-        <w:t xml:space="preserve"> | programmed } tasks</w:t>
-      </w:r>
-    </w:p>
-    <w:p>
-      <w:pPr>
-        <w:ind w:left="1440" w:hanging="1440"/>
-      </w:pPr>
-      <w:r>
-        <w:lastRenderedPageBreak/>
         <w:t>literal ::=</w:t>
       </w:r>
       <w:r>
@@ -3513,6 +3970,7 @@
         <w:br/>
       </w:r>
       <w:r>
+        <w:lastRenderedPageBreak/>
         <w:t xml:space="preserve">[FROM time] [UNTIL time] </w:t>
       </w:r>
       <w:r>
@@ -3650,177 +4108,177 @@
     </w:p>
     <w:p>
       <w:r>
+        <w:t xml:space="preserve">If </w:t>
+      </w:r>
+      <w:r>
+        <w:t>the</w:t>
+      </w:r>
+      <w:r>
+        <w:t xml:space="preserve"> p</w:t>
+      </w:r>
+      <w:r>
+        <w:t>rogrammed</w:t>
+      </w:r>
+      <w:r>
+        <w:t xml:space="preserve"> </w:t>
+      </w:r>
+      <w:r>
+        <w:t xml:space="preserve">syntax </w:t>
+      </w:r>
+      <w:r>
+        <w:t>is specified</w:t>
+      </w:r>
+      <w:r>
+        <w:t xml:space="preserve"> via the SCHEDULE keyword</w:t>
+      </w:r>
+      <w:r>
+        <w:t xml:space="preserve">, then </w:t>
+      </w:r>
+      <w:r>
+        <w:t>stringexp may contain expressions including variables</w:t>
+      </w:r>
+      <w:r>
+        <w:t>.</w:t>
+      </w:r>
+      <w:r>
+        <w:t xml:space="preserve"> </w:t>
+      </w:r>
+      <w:r>
+        <w:t xml:space="preserve"> </w:t>
+      </w:r>
+      <w:r>
+        <w:t xml:space="preserve">stringexp </w:t>
+      </w:r>
+      <w:r>
+        <w:t>is ev</w:t>
+      </w:r>
+      <w:r>
+        <w:t xml:space="preserve">aluated, </w:t>
+      </w:r>
+      <w:r>
+        <w:t xml:space="preserve">its syntax must match </w:t>
+      </w:r>
+      <w:r>
+        <w:t>the literal syntax</w:t>
+      </w:r>
+      <w:r>
+        <w:t>, and the specified schedule</w:t>
+      </w:r>
+      <w:r>
+        <w:t xml:space="preserve"> or schedules</w:t>
+      </w:r>
+      <w:r>
+        <w:t xml:space="preserve"> </w:t>
+      </w:r>
+      <w:r>
+        <w:t>are</w:t>
+      </w:r>
+      <w:r>
+        <w:t xml:space="preserve"> used.</w:t>
+      </w:r>
+    </w:p>
+    <w:p>
+      <w:r>
+        <w:t xml:space="preserve">The thread </w:t>
+      </w:r>
+      <w:r>
+        <w:t xml:space="preserve">for </w:t>
+      </w:r>
+      <w:r>
+        <w:t>the ON task sleeps between scheduled times.</w:t>
+      </w:r>
+    </w:p>
+    <w:p>
+      <w:r>
+        <w:t>If</w:t>
+      </w:r>
+      <w:r>
+        <w:t xml:space="preserve"> the enclosed</w:t>
+      </w:r>
+      <w:r>
+        <w:t xml:space="preserve"> task set terminates with error status</w:t>
+      </w:r>
+      <w:r>
+        <w:t>, the ON task terminates immediately with error status regardless of whether the schedule would otherwise continue</w:t>
+      </w:r>
+      <w:r>
+        <w:t>.</w:t>
+      </w:r>
+    </w:p>
+    <w:p>
+      <w:r>
+        <w:t xml:space="preserve">While the enclosed task set is running, if </w:t>
+      </w:r>
+      <w:r>
+        <w:t>a later</w:t>
+      </w:r>
+      <w:r>
+        <w:t xml:space="preserve"> scheduled run time occurs, </w:t>
+      </w:r>
+      <w:r>
+        <w:t xml:space="preserve">the later </w:t>
+      </w:r>
+      <w:r>
+        <w:t xml:space="preserve">run time is skipped.  If it is necessary that </w:t>
+      </w:r>
+      <w:r>
+        <w:t>the enclosed tasks</w:t>
+      </w:r>
+      <w:r>
+        <w:t xml:space="preserve"> start at every scheduled </w:t>
+      </w:r>
+      <w:r>
+        <w:t xml:space="preserve">run </w:t>
+      </w:r>
+      <w:r>
+        <w:t xml:space="preserve">time regardless of whether </w:t>
+      </w:r>
+      <w:r>
+        <w:t xml:space="preserve">earlier </w:t>
+      </w:r>
+      <w:r>
+        <w:t xml:space="preserve">tasks are </w:t>
+      </w:r>
+      <w:r>
+        <w:t>still running, then</w:t>
+      </w:r>
+      <w:r>
+        <w:t xml:space="preserve"> the enclosed tasks should be included in a separate process file launched using a PROCESS ASYNC task.</w:t>
+      </w:r>
+    </w:p>
+    <w:p>
+      <w:r>
+        <w:t>If the list of schedules includes any recurring schedules without an end date, the ON task continues to run indefinitely until the enclosing task set terminates with error</w:t>
+      </w:r>
+      <w:r>
+        <w:t xml:space="preserve"> status</w:t>
+      </w:r>
+      <w:r>
+        <w:t xml:space="preserve"> or the process is interrupted</w:t>
+      </w:r>
+      <w:r>
+        <w:t>.</w:t>
+      </w:r>
+    </w:p>
+    <w:p>
+      <w:r>
+        <w:t xml:space="preserve">When the WEEKLY keyword is specified, the day of week list can be omitted and the default of Sunday </w:t>
+      </w:r>
+      <w:r>
+        <w:t>i</w:t>
+      </w:r>
+      <w:r>
+        <w:t>s used.</w:t>
+      </w:r>
+    </w:p>
+    <w:p>
+      <w:r>
+        <w:t>When the MONTHLY keyword is specified, the day of the month can be omitted and the default of day 1 is used.</w:t>
+      </w:r>
+    </w:p>
+    <w:p>
+      <w:r>
         <w:lastRenderedPageBreak/>
-        <w:t xml:space="preserve">If </w:t>
-      </w:r>
-      <w:r>
-        <w:t>the</w:t>
-      </w:r>
-      <w:r>
-        <w:t xml:space="preserve"> p</w:t>
-      </w:r>
-      <w:r>
-        <w:t>rogrammed</w:t>
-      </w:r>
-      <w:r>
-        <w:t xml:space="preserve"> </w:t>
-      </w:r>
-      <w:r>
-        <w:t xml:space="preserve">syntax </w:t>
-      </w:r>
-      <w:r>
-        <w:t>is specified</w:t>
-      </w:r>
-      <w:r>
-        <w:t xml:space="preserve"> via the SCHEDULE keyword</w:t>
-      </w:r>
-      <w:r>
-        <w:t xml:space="preserve">, then </w:t>
-      </w:r>
-      <w:r>
-        <w:t>stringexp may contain expressions including variables</w:t>
-      </w:r>
-      <w:r>
-        <w:t>.</w:t>
-      </w:r>
-      <w:r>
-        <w:t xml:space="preserve"> </w:t>
-      </w:r>
-      <w:r>
-        <w:t xml:space="preserve"> </w:t>
-      </w:r>
-      <w:r>
-        <w:t xml:space="preserve">stringexp </w:t>
-      </w:r>
-      <w:r>
-        <w:t>is ev</w:t>
-      </w:r>
-      <w:r>
-        <w:t xml:space="preserve">aluated, </w:t>
-      </w:r>
-      <w:r>
-        <w:t xml:space="preserve">its syntax must match </w:t>
-      </w:r>
-      <w:r>
-        <w:t>the literal syntax</w:t>
-      </w:r>
-      <w:r>
-        <w:t>, and the specified schedule</w:t>
-      </w:r>
-      <w:r>
-        <w:t xml:space="preserve"> or schedules</w:t>
-      </w:r>
-      <w:r>
-        <w:t xml:space="preserve"> </w:t>
-      </w:r>
-      <w:r>
-        <w:t>are</w:t>
-      </w:r>
-      <w:r>
-        <w:t xml:space="preserve"> used.</w:t>
-      </w:r>
-    </w:p>
-    <w:p>
-      <w:r>
-        <w:t xml:space="preserve">The thread </w:t>
-      </w:r>
-      <w:r>
-        <w:t xml:space="preserve">for </w:t>
-      </w:r>
-      <w:r>
-        <w:t>the ON task sleeps between scheduled times.</w:t>
-      </w:r>
-    </w:p>
-    <w:p>
-      <w:r>
-        <w:t>If</w:t>
-      </w:r>
-      <w:r>
-        <w:t xml:space="preserve"> the enclosed</w:t>
-      </w:r>
-      <w:r>
-        <w:t xml:space="preserve"> task set terminates with error status</w:t>
-      </w:r>
-      <w:r>
-        <w:t>, the ON task terminates immediately with error status regardless of whether the schedule would otherwise continue</w:t>
-      </w:r>
-      <w:r>
-        <w:t>.</w:t>
-      </w:r>
-    </w:p>
-    <w:p>
-      <w:r>
-        <w:t xml:space="preserve">While the enclosed task set is running, if </w:t>
-      </w:r>
-      <w:r>
-        <w:t>a later</w:t>
-      </w:r>
-      <w:r>
-        <w:t xml:space="preserve"> scheduled run time occurs, </w:t>
-      </w:r>
-      <w:r>
-        <w:t xml:space="preserve">the later </w:t>
-      </w:r>
-      <w:r>
-        <w:t xml:space="preserve">run time is skipped.  If it is necessary that </w:t>
-      </w:r>
-      <w:r>
-        <w:t>the enclosed tasks</w:t>
-      </w:r>
-      <w:r>
-        <w:t xml:space="preserve"> start at every scheduled </w:t>
-      </w:r>
-      <w:r>
-        <w:t xml:space="preserve">run </w:t>
-      </w:r>
-      <w:r>
-        <w:t xml:space="preserve">time regardless of whether </w:t>
-      </w:r>
-      <w:r>
-        <w:t xml:space="preserve">earlier </w:t>
-      </w:r>
-      <w:r>
-        <w:t xml:space="preserve">tasks are </w:t>
-      </w:r>
-      <w:r>
-        <w:t>still running, then</w:t>
-      </w:r>
-      <w:r>
-        <w:t xml:space="preserve"> the enclosed tasks should be included in a separate process file launched using a PROCESS ASYNC task.</w:t>
-      </w:r>
-    </w:p>
-    <w:p>
-      <w:r>
-        <w:t>If the list of schedules includes any recurring schedules without an end date, the ON task continues to run indefinitely until the enclosing task set terminates with error</w:t>
-      </w:r>
-      <w:r>
-        <w:t xml:space="preserve"> status</w:t>
-      </w:r>
-      <w:r>
-        <w:t xml:space="preserve"> or the process is interrupted</w:t>
-      </w:r>
-      <w:r>
-        <w:t>.</w:t>
-      </w:r>
-    </w:p>
-    <w:p>
-      <w:r>
-        <w:t xml:space="preserve">When the WEEKLY keyword is specified, the day of week list can be omitted and the default of Sunday </w:t>
-      </w:r>
-      <w:r>
-        <w:t>i</w:t>
-      </w:r>
-      <w:r>
-        <w:t>s used.</w:t>
-      </w:r>
-    </w:p>
-    <w:p>
-      <w:r>
-        <w:t>When the MONTHLY keyword is specified, the day of the month can be omitted and the default of day 1 is used.</w:t>
-      </w:r>
-    </w:p>
-    <w:p>
-      <w:r>
         <w:t>When the DAILY, WEEKLY, or MONTHLY keyword is specified, the time of day schedule can be omitted and the default of one-time at 12:00 AM is used.</w:t>
       </w:r>
       <w:r>
@@ -3934,131 +4392,120 @@
     </w:p>
     <w:p>
       <w:r>
+        <w:t>When time is specified, the charexpression must evaluate to a string in the format hh:mm[:ss] [AM|PM].  If AM|PM is omitted, 24 hour time format is assumed.  The task sleeps until the indicated time of day.</w:t>
+      </w:r>
+    </w:p>
+    <w:p>
+      <w:r>
+        <w:t>When ASYNC is specified, the task sleeps until the completion of all asynchronous processes launched by PROCESS ASYNC tasks that are direct or indirect predecessors of this task or descendants of direct or indirect predecessors of this task.  Indirect predecessors are predecessors of direct predecessors of this task and direct or indirect predecessors of enclosing tasks of this task.</w:t>
+      </w:r>
+    </w:p>
+    <w:p>
+      <w:pPr>
+        <w:pStyle w:val="Heading2"/>
+      </w:pPr>
+      <w:r>
+        <w:t>CONNECT</w:t>
+      </w:r>
+    </w:p>
+    <w:p>
+      <w:pPr>
+        <w:ind w:left="1440" w:hanging="1440"/>
+      </w:pPr>
+      <w:r>
+        <w:t xml:space="preserve">connect ::= CONNECT </w:t>
+      </w:r>
+      <w:r>
+        <w:t>connection [, connection2 … ]</w:t>
+      </w:r>
+    </w:p>
+    <w:p>
+      <w:pPr>
+        <w:ind w:left="1440" w:hanging="1440"/>
+      </w:pPr>
+      <w:r>
+        <w:t>connection ::= conname [ conparams ]</w:t>
+      </w:r>
+    </w:p>
+    <w:p>
+      <w:pPr>
+        <w:ind w:left="1440" w:hanging="1440"/>
+      </w:pPr>
+      <w:r>
+        <w:t xml:space="preserve">conparams ::= </w:t>
+      </w:r>
+      <w:r>
+        <w:t xml:space="preserve">[ TO ] { </w:t>
+      </w:r>
+      <w:r>
+        <w:t xml:space="preserve">{ DEFAULT [ WITH </w:t>
+      </w:r>
+      <w:r>
+        <w:t>charexpression</w:t>
+      </w:r>
+      <w:r>
+        <w:t xml:space="preserve"> ] } | </w:t>
+      </w:r>
+      <w:r>
+        <w:t>charexpression</w:t>
+      </w:r>
+      <w:r>
+        <w:t xml:space="preserve"> }</w:t>
+      </w:r>
+    </w:p>
+    <w:p>
+      <w:r>
+        <w:rPr>
+          <w:b/>
+        </w:rPr>
+        <w:t>Note</w:t>
+      </w:r>
+      <w:r>
+        <w:rPr>
+          <w:b/>
+        </w:rPr>
+        <w:t>s</w:t>
+      </w:r>
+      <w:r>
+        <w:rPr>
+          <w:b/>
+        </w:rPr>
+        <w:t>:</w:t>
+      </w:r>
+    </w:p>
+    <w:p>
+      <w:r>
+        <w:t>The conname must have been declared in the CONNECTIONS section.  The indicated parameters are associated with the connection.  The actual connection is lazy; it is not established until a task is executed that requires the connection.</w:t>
+      </w:r>
+    </w:p>
+    <w:p>
+      <w:r>
+        <w:t xml:space="preserve">If conparams is omitted or </w:t>
+      </w:r>
+      <w:r>
+        <w:t xml:space="preserve">DEFAULT is specified, the default properties for the connection type are used as established by the run-time environment.  If WITH </w:t>
+      </w:r>
+      <w:r>
+        <w:t xml:space="preserve">charexpression </w:t>
+      </w:r>
+      <w:r>
+        <w:t xml:space="preserve">is specified, the </w:t>
+      </w:r>
+      <w:r>
+        <w:t xml:space="preserve">expression is evaluated and the </w:t>
+      </w:r>
+      <w:r>
+        <w:t xml:space="preserve">properties </w:t>
+      </w:r>
+      <w:r>
+        <w:t xml:space="preserve">it specifies </w:t>
+      </w:r>
+      <w:r>
+        <w:t xml:space="preserve">override the defaults established by the runtime environment.  </w:t>
+      </w:r>
+      <w:r>
         <w:lastRenderedPageBreak/>
-        <w:t>When time is specified, the charexpression must evaluate to a string in the format hh:mm[:ss] [AM|PM].  If AM|PM is omitted, 24 hour time format is assumed.  The task sleeps until the indicated time of day.</w:t>
-      </w:r>
-    </w:p>
-    <w:p>
-      <w:r>
-        <w:t>When ASYNC is specified, the task</w:t>
-      </w:r>
-      <w:bookmarkStart w:id="0" w:name="_GoBack"/>
-      <w:bookmarkEnd w:id="0"/>
-      <w:r>
-        <w:t xml:space="preserve"> sleeps until the completion of all asynchronous processes launched by PROCESS ASYNC tasks that are direct or indirect predecessors of this task or descendants of direct or indirect predecessors of this task.  </w:t>
-      </w:r>
-      <w:r>
-        <w:t>Indirect predecessors are predecessors of direct predecessors of this task</w:t>
-      </w:r>
-      <w:r>
-        <w:t xml:space="preserve"> </w:t>
-      </w:r>
-      <w:r>
-        <w:t>and direct or indirect predecessors of enclosing tasks of this task.</w:t>
-      </w:r>
-    </w:p>
-    <w:p>
-      <w:pPr>
-        <w:pStyle w:val="Heading2"/>
-      </w:pPr>
-      <w:r>
-        <w:t>CONNECT</w:t>
-      </w:r>
-    </w:p>
-    <w:p>
-      <w:pPr>
-        <w:ind w:left="1440" w:hanging="1440"/>
-      </w:pPr>
-      <w:r>
-        <w:t xml:space="preserve">connect ::= CONNECT </w:t>
-      </w:r>
-      <w:r>
-        <w:t>connection [, connection2 … ]</w:t>
-      </w:r>
-    </w:p>
-    <w:p>
-      <w:pPr>
-        <w:ind w:left="1440" w:hanging="1440"/>
-      </w:pPr>
-      <w:r>
-        <w:t>connection ::= conname [ conparams ]</w:t>
-      </w:r>
-    </w:p>
-    <w:p>
-      <w:pPr>
-        <w:ind w:left="1440" w:hanging="1440"/>
-      </w:pPr>
-      <w:r>
-        <w:t xml:space="preserve">conparams ::= </w:t>
-      </w:r>
-      <w:r>
-        <w:t xml:space="preserve">[ TO ] { </w:t>
-      </w:r>
-      <w:r>
-        <w:t xml:space="preserve">{ DEFAULT [ WITH </w:t>
-      </w:r>
-      <w:r>
-        <w:t>charexpression</w:t>
-      </w:r>
-      <w:r>
-        <w:t xml:space="preserve"> ] } | </w:t>
-      </w:r>
-      <w:r>
-        <w:t>charexpression</w:t>
-      </w:r>
-      <w:r>
-        <w:t xml:space="preserve"> }</w:t>
-      </w:r>
-    </w:p>
-    <w:p>
-      <w:r>
-        <w:rPr>
-          <w:b/>
-        </w:rPr>
-        <w:t>Note</w:t>
-      </w:r>
-      <w:r>
-        <w:rPr>
-          <w:b/>
-        </w:rPr>
-        <w:t>s</w:t>
-      </w:r>
-      <w:r>
-        <w:rPr>
-          <w:b/>
-        </w:rPr>
-        <w:t>:</w:t>
-      </w:r>
-    </w:p>
-    <w:p>
-      <w:r>
-        <w:t>The conname must have been declared in the CONNECTIONS section.  The indicated parameters are associated with the connection.  The actual connection is lazy; it is not established until a task is executed that requires the connection.</w:t>
-      </w:r>
-    </w:p>
-    <w:p>
-      <w:r>
-        <w:t xml:space="preserve">If conparams is omitted or </w:t>
-      </w:r>
-      <w:r>
-        <w:t xml:space="preserve">DEFAULT is specified, the default properties for the connection type are used as established by the run-time environment.  If WITH </w:t>
-      </w:r>
-      <w:r>
-        <w:t xml:space="preserve">charexpression </w:t>
-      </w:r>
-      <w:r>
-        <w:t xml:space="preserve">is specified, the </w:t>
-      </w:r>
-      <w:r>
-        <w:t xml:space="preserve">expression is evaluated and the </w:t>
-      </w:r>
-      <w:r>
-        <w:t xml:space="preserve">properties </w:t>
-      </w:r>
-      <w:r>
-        <w:t xml:space="preserve">it specifies </w:t>
-      </w:r>
-      <w:r>
-        <w:t xml:space="preserve">override the defaults established by the runtime environment.  If DEFAULT is not specified, </w:t>
+        <w:t xml:space="preserve">If DEFAULT is not specified, </w:t>
       </w:r>
       <w:r>
         <w:t xml:space="preserve">no defaults from the environment are used and </w:t>
@@ -4181,7 +4628,7 @@
       <w:rPr>
         <w:noProof/>
       </w:rPr>
-      <w:t>16</w:t>
+      <w:t>12</w:t>
     </w:r>
     <w:r>
       <w:fldChar w:fldCharType="end"/>
@@ -4925,6 +5372,7 @@
     <w:rsid w:val="00652101"/>
     <w:rsid w:val="0069592D"/>
     <w:rsid w:val="006D63A8"/>
+    <w:rsid w:val="00757AF3"/>
     <w:rsid w:val="008D2B46"/>
     <w:rsid w:val="00AC78E6"/>
     <w:rsid w:val="00AE365D"/>

</xml_diff>

<commit_message>
Added documentation for CONNECTIONS
</commit_message>
<xml_diff>
--- a/docs/DBPA Scripting Language.docx
+++ b/docs/DBPA Scripting Language.docx
@@ -106,7 +106,13 @@
         <w:t xml:space="preserve"> </w:t>
       </w:r>
       <w:r>
-        <w:t>] [ variables ] tasks</w:t>
+        <w:t xml:space="preserve">] [ variables ] </w:t>
+      </w:r>
+      <w:r>
+        <w:t xml:space="preserve">[ connections ] </w:t>
+      </w:r>
+      <w:r>
+        <w:t>tasks</w:t>
       </w:r>
     </w:p>
     <w:p>
@@ -310,6 +316,67 @@
     </w:p>
     <w:p>
       <w:pPr>
+        <w:rPr>
+          <w:b/>
+        </w:rPr>
+      </w:pPr>
+      <w:r>
+        <w:rPr>
+          <w:b/>
+        </w:rPr>
+        <w:t>Notes:</w:t>
+      </w:r>
+    </w:p>
+    <w:p>
+      <w:r>
+        <w:t xml:space="preserve">Default connections are specified in properties files </w:t>
+      </w:r>
+      <w:r>
+        <w:t>RunDbp.</w:t>
+      </w:r>
+      <w:r>
+        <w:t>jdbc</w:t>
+      </w:r>
+      <w:r>
+        <w:t>.properties</w:t>
+      </w:r>
+      <w:r>
+        <w:t xml:space="preserve">, </w:t>
+      </w:r>
+      <w:r>
+        <w:t>RunDbp.</w:t>
+      </w:r>
+      <w:r>
+        <w:t>ftp</w:t>
+      </w:r>
+      <w:r>
+        <w:t>.properties</w:t>
+      </w:r>
+      <w:r>
+        <w:t xml:space="preserve">, and </w:t>
+      </w:r>
+      <w:r>
+        <w:t>RunDbp.</w:t>
+      </w:r>
+      <w:r>
+        <w:t>email</w:t>
+      </w:r>
+      <w:r>
+        <w:t>.properties</w:t>
+      </w:r>
+      <w:r>
+        <w:t>.  Explicitly declared “named connections” are only required when a script needs to connect to non-default servers.</w:t>
+      </w:r>
+    </w:p>
+    <w:p>
+      <w:r>
+        <w:t>Various tasks documented below support named connections.  Before using a named connection, a CONNECT task must be run to specify the properties of the connection.</w:t>
+      </w:r>
+      <w:bookmarkStart w:id="0" w:name="_GoBack"/>
+      <w:bookmarkEnd w:id="0"/>
+    </w:p>
+    <w:p>
+      <w:pPr>
         <w:pStyle w:val="Heading1"/>
       </w:pPr>
       <w:r>
@@ -486,6 +553,7 @@
         <w:ind w:left="1440" w:hanging="1440"/>
       </w:pPr>
       <w:r>
+        <w:lastRenderedPageBreak/>
         <w:t>taskbody ::=</w:t>
       </w:r>
       <w:r>
@@ -571,211 +639,208 @@
         <w:t xml:space="preserve">  All tasks at the outer nesting level form a task set.  All tasks nested at the same level within the same enclosing task form a task set.</w:t>
       </w:r>
       <w:r>
-        <w:t xml:space="preserve">  If </w:t>
+        <w:t xml:space="preserve">  If a task is not given a task</w:t>
+      </w:r>
+      <w:r>
+        <w:t>name, it is anonymous and can only</w:t>
+      </w:r>
+      <w:r>
+        <w:t xml:space="preserve"> be used as a predecessor</w:t>
+      </w:r>
+      <w:r>
+        <w:t xml:space="preserve"> to the immediately next task</w:t>
+      </w:r>
+      <w:r>
+        <w:t xml:space="preserve"> in the list of tasks</w:t>
+      </w:r>
+      <w:r>
+        <w:t>.</w:t>
+      </w:r>
+    </w:p>
+    <w:p>
+      <w:r>
+        <w:t>If the taskname of the first predecessor is omitted</w:t>
+      </w:r>
+      <w:r>
+        <w:t xml:space="preserve"> or PREVIOUS is specified</w:t>
+      </w:r>
+      <w:r>
+        <w:t xml:space="preserve">, then the predecessor is the immediately </w:t>
+      </w:r>
+      <w:r>
+        <w:t xml:space="preserve">preceding </w:t>
+      </w:r>
+      <w:r>
+        <w:t>task</w:t>
+      </w:r>
+      <w:r>
+        <w:t xml:space="preserve"> in the list of tasks</w:t>
+      </w:r>
+      <w:r>
+        <w:t>, which may be anonymous.</w:t>
+      </w:r>
+    </w:p>
+    <w:p>
+      <w:r>
+        <w:t>All predecessors of a task must be uniformly joined by AND or OR.  No mixing of AND and OR is allowed.</w:t>
+      </w:r>
+    </w:p>
+    <w:p>
+      <w:r>
+        <w:t xml:space="preserve">Predecessor tasks must be defined in the </w:t>
+      </w:r>
+      <w:r>
+        <w:t>task set</w:t>
+      </w:r>
+      <w:r>
+        <w:t xml:space="preserve"> prior to their appearance in another task’s AFTER list.  Forward references are not allowed.</w:t>
+      </w:r>
+    </w:p>
+    <w:p>
+      <w:r>
+        <w:t>compatexpression must be comparison compatible with expression.  Expression</w:t>
+      </w:r>
+      <w:r>
+        <w:t>s</w:t>
+      </w:r>
+      <w:r>
+        <w:t xml:space="preserve"> of the same type are compatible.  Also</w:t>
+      </w:r>
+      <w:r>
+        <w:t>, chartype and datetype expressions are compatible – the chartype result is interpreted as a date</w:t>
+      </w:r>
+      <w:r>
+        <w:t>time</w:t>
+      </w:r>
+      <w:r>
+        <w:t>.  If it cannot be interpreted as a date</w:t>
+      </w:r>
+      <w:r>
+        <w:t>time</w:t>
+      </w:r>
+      <w:r>
+        <w:t>, the comparison causes the task to fail.</w:t>
+      </w:r>
+    </w:p>
+    <w:p>
+      <w:r>
+        <w:t>When evaluating boolterm, if either expression or compatexpression evaluates to NULL, then boolterm evaluates to false regardless of the compare operator.</w:t>
+      </w:r>
+    </w:p>
+    <w:p>
+      <w:r>
+        <w:t xml:space="preserve">If a condition is specified and evaluates to true, the task body executes.  If a condition is specified and evaluates to false, the task body does not execute and the task immediately </w:t>
+      </w:r>
+      <w:r>
+        <w:t xml:space="preserve">ends </w:t>
+      </w:r>
+      <w:r>
+        <w:t>with SUCCEEDS status.</w:t>
+      </w:r>
+    </w:p>
+    <w:p>
+      <w:pPr>
+        <w:pStyle w:val="Heading1"/>
+      </w:pPr>
+      <w:r>
+        <w:t>Task Types</w:t>
+      </w:r>
+    </w:p>
+    <w:p>
+      <w:pPr>
+        <w:pStyle w:val="Heading2"/>
+      </w:pPr>
+      <w:r>
+        <w:t>SET</w:t>
+      </w:r>
+    </w:p>
+    <w:p>
+      <w:r>
+        <w:t>set ::= SET assignment [, assignment2 … ]</w:t>
+      </w:r>
+    </w:p>
+    <w:p>
+      <w:r>
+        <w:t xml:space="preserve">assignment ::= varname = </w:t>
+      </w:r>
+      <w:r>
+        <w:t>expression</w:t>
+      </w:r>
+    </w:p>
+    <w:p>
+      <w:r>
+        <w:t xml:space="preserve">expression </w:t>
+      </w:r>
+      <w:r>
+        <w:t>::</w:t>
+      </w:r>
+      <w:r>
+        <w:t xml:space="preserve">= </w:t>
+      </w:r>
+      <w:r>
+        <w:t>intexpression | c</w:t>
+      </w:r>
+      <w:r>
+        <w:t>harexpression | dateexpression</w:t>
+      </w:r>
+    </w:p>
+    <w:p>
+      <w:r>
+        <w:t>in</w:t>
+      </w:r>
+      <w:r>
+        <w:t>t</w:t>
+      </w:r>
+      <w:r>
+        <w:t xml:space="preserve">expression ::= </w:t>
+      </w:r>
+      <w:r>
+        <w:t>addend [ { + | - } addend ]</w:t>
+      </w:r>
+    </w:p>
+    <w:p>
+      <w:r>
+        <w:t>addend ::= factor [ { * | / | % } factor ]</w:t>
+      </w:r>
+    </w:p>
+    <w:p>
+      <w:r>
+        <w:t>factor ::= [ { + | - }</w:t>
+      </w:r>
+      <w:r>
+        <w:t xml:space="preserve"> …</w:t>
+      </w:r>
+      <w:r>
+        <w:t xml:space="preserve"> ] { factor | intterm }</w:t>
+      </w:r>
+    </w:p>
+    <w:p>
+      <w:pPr>
+        <w:ind w:left="1440" w:hanging="1440"/>
+      </w:pPr>
+      <w:r>
+        <w:t>intterm ::=</w:t>
+      </w:r>
+      <w:r>
+        <w:tab/>
+      </w:r>
+      <w:r>
+        <w:t>integer |</w:t>
+      </w:r>
+      <w:r>
+        <w:br/>
+        <w:t>NULL |</w:t>
+      </w:r>
+      <w:r>
+        <w:br/>
       </w:r>
       <w:r>
         <w:lastRenderedPageBreak/>
-        <w:t>a task is not given a task</w:t>
-      </w:r>
-      <w:r>
-        <w:t>name, it is anonymous and can only</w:t>
-      </w:r>
-      <w:r>
-        <w:t xml:space="preserve"> be used as a predecessor</w:t>
-      </w:r>
-      <w:r>
-        <w:t xml:space="preserve"> to the immediately next task</w:t>
-      </w:r>
-      <w:r>
-        <w:t xml:space="preserve"> in the list of tasks</w:t>
-      </w:r>
-      <w:r>
-        <w:t>.</w:t>
-      </w:r>
-    </w:p>
-    <w:p>
-      <w:r>
-        <w:t>If the taskname of the first predecessor is omitted</w:t>
-      </w:r>
-      <w:r>
-        <w:t xml:space="preserve"> or PREVIOUS is specified</w:t>
-      </w:r>
-      <w:r>
-        <w:t xml:space="preserve">, then the predecessor is the immediately </w:t>
-      </w:r>
-      <w:r>
-        <w:t xml:space="preserve">preceding </w:t>
-      </w:r>
-      <w:r>
-        <w:t>task</w:t>
-      </w:r>
-      <w:r>
-        <w:t xml:space="preserve"> in the list of tasks</w:t>
-      </w:r>
-      <w:r>
-        <w:t>, which may be anonymous.</w:t>
-      </w:r>
-    </w:p>
-    <w:p>
-      <w:r>
-        <w:t>All predecessors of a task must be uniformly joined by AND or OR.  No mixing of AND and OR is allowed.</w:t>
-      </w:r>
-    </w:p>
-    <w:p>
-      <w:r>
-        <w:t xml:space="preserve">Predecessor tasks must be defined in the </w:t>
-      </w:r>
-      <w:r>
-        <w:t>task set</w:t>
-      </w:r>
-      <w:r>
-        <w:t xml:space="preserve"> prior to their appearance in another task’s AFTER list.  Forward references are not allowed.</w:t>
-      </w:r>
-    </w:p>
-    <w:p>
-      <w:r>
-        <w:t>compatexpression must be comparison compatible with expression.  Expression</w:t>
-      </w:r>
-      <w:r>
-        <w:t>s</w:t>
-      </w:r>
-      <w:r>
-        <w:t xml:space="preserve"> of the same type are compatible.  Also</w:t>
-      </w:r>
-      <w:r>
-        <w:t>, chartype and datetype expressions are compatible – the chartype result is interpreted as a date</w:t>
-      </w:r>
-      <w:r>
-        <w:t>time</w:t>
-      </w:r>
-      <w:r>
-        <w:t>.  If it cannot be interpreted as a date</w:t>
-      </w:r>
-      <w:r>
-        <w:t>time</w:t>
-      </w:r>
-      <w:r>
-        <w:t>, the comparison causes the task to fail.</w:t>
-      </w:r>
-    </w:p>
-    <w:p>
-      <w:r>
-        <w:t>When evaluating boolterm, if either expression or compatexpression evaluates to NULL, then boolterm evaluates to false regardless of the compare operator.</w:t>
-      </w:r>
-    </w:p>
-    <w:p>
-      <w:r>
-        <w:t xml:space="preserve">If a condition is specified and evaluates to true, the task body executes.  If a condition is specified and evaluates to false, the task body does not execute and the task immediately </w:t>
-      </w:r>
-      <w:r>
-        <w:t xml:space="preserve">ends </w:t>
-      </w:r>
-      <w:r>
-        <w:t>with SUCCEEDS status.</w:t>
-      </w:r>
-    </w:p>
-    <w:p>
-      <w:pPr>
-        <w:pStyle w:val="Heading1"/>
-      </w:pPr>
-      <w:r>
-        <w:t>Task Types</w:t>
-      </w:r>
-    </w:p>
-    <w:p>
-      <w:pPr>
-        <w:pStyle w:val="Heading2"/>
-      </w:pPr>
-      <w:r>
-        <w:t>SET</w:t>
-      </w:r>
-    </w:p>
-    <w:p>
-      <w:r>
-        <w:t>set ::= SET assignment [, assignment2 … ]</w:t>
-      </w:r>
-    </w:p>
-    <w:p>
-      <w:r>
-        <w:t xml:space="preserve">assignment ::= varname = </w:t>
+        <w:t>ISNULL(int</w:t>
       </w:r>
       <w:r>
         <w:t>expression</w:t>
       </w:r>
-    </w:p>
-    <w:p>
-      <w:r>
-        <w:t xml:space="preserve">expression </w:t>
-      </w:r>
-      <w:r>
-        <w:t>::</w:t>
-      </w:r>
-      <w:r>
-        <w:t xml:space="preserve">= </w:t>
-      </w:r>
-      <w:r>
-        <w:t>intexpression | c</w:t>
-      </w:r>
-      <w:r>
-        <w:t>harexpression | dateexpression</w:t>
-      </w:r>
-    </w:p>
-    <w:p>
-      <w:r>
-        <w:t>in</w:t>
-      </w:r>
-      <w:r>
-        <w:t>t</w:t>
-      </w:r>
-      <w:r>
-        <w:t xml:space="preserve">expression ::= </w:t>
-      </w:r>
-      <w:r>
-        <w:t>addend [ { + | - } addend ]</w:t>
-      </w:r>
-    </w:p>
-    <w:p>
-      <w:r>
-        <w:t>addend ::= factor [ { * | / | % } factor ]</w:t>
-      </w:r>
-    </w:p>
-    <w:p>
-      <w:r>
-        <w:t>factor ::= [ { + | - }</w:t>
-      </w:r>
-      <w:r>
-        <w:t xml:space="preserve"> …</w:t>
-      </w:r>
-      <w:r>
-        <w:t xml:space="preserve"> ] { factor | intterm }</w:t>
-      </w:r>
-    </w:p>
-    <w:p>
-      <w:pPr>
-        <w:ind w:left="1440" w:hanging="1440"/>
-      </w:pPr>
-      <w:r>
-        <w:t>intterm ::=</w:t>
-      </w:r>
-      <w:r>
-        <w:tab/>
-      </w:r>
-      <w:r>
-        <w:t>integer |</w:t>
-      </w:r>
-      <w:r>
-        <w:br/>
-        <w:t>NULL |</w:t>
-      </w:r>
-      <w:r>
-        <w:br/>
-      </w:r>
-      <w:r>
-        <w:t>ISNULL(int</w:t>
-      </w:r>
-      <w:r>
-        <w:t>expression</w:t>
-      </w:r>
       <w:r>
         <w:t>, intexpression) |</w:t>
       </w:r>
@@ -829,7 +894,6 @@
     </w:p>
     <w:p>
       <w:r>
-        <w:lastRenderedPageBreak/>
         <w:t xml:space="preserve">charexpression ::= </w:t>
       </w:r>
       <w:r>
@@ -1033,7 +1097,11 @@
         <w:t>time</w:t>
       </w:r>
       <w:r>
-        <w:t>, the SET task fails at the point of the assignment containing the expression.  Previous assignments within the SET task, if any, complete normally but subsequent assignments within the SET task do not execute.</w:t>
+        <w:t xml:space="preserve">, the SET task fails at the point of the assignment </w:t>
+      </w:r>
+      <w:r>
+        <w:lastRenderedPageBreak/>
+        <w:t>containing the expression.  Previous assignments within the SET task, if any, complete normally but subsequent assignments within the SET task do not execute.</w:t>
       </w:r>
     </w:p>
     <w:p>
@@ -1074,12 +1142,7 @@
       </w:r>
       <w:r>
         <w:tab/>
-        <w:t xml:space="preserve">The month-of-year </w:t>
-      </w:r>
-      <w:bookmarkStart w:id="0" w:name="_GoBack"/>
-      <w:bookmarkEnd w:id="0"/>
-      <w:r>
-        <w:t>from 1 (January) to 12 (December)</w:t>
+        <w:t>The month-of-year from 1 (January) to 12 (December)</w:t>
       </w:r>
     </w:p>
     <w:p>
@@ -1120,7 +1183,6 @@
         </w:tabs>
       </w:pPr>
       <w:r>
-        <w:lastRenderedPageBreak/>
         <w:t>HOUR</w:t>
       </w:r>
       <w:r>
@@ -1380,7 +1442,11 @@
         <w:t>, paramquery is composed of all the tokens preceding END TASK.  It must contain as many question marks as expressions appearing in the SUBSTITUTING list.  The expression results are passed to the question marks in the order they appear in the paramquery.</w:t>
       </w:r>
       <w:r>
-        <w:t xml:space="preserve"> Question marks are only allowed in positions supported by the database server, typically in a WHERE clause.  Question marks are typically not allowed to substitute table names, column names, or other database objects.  To compose a query using a database object whose name is only known at run time, use the STATEMENT syntax rather than the SQL syntax.</w:t>
+        <w:t xml:space="preserve"> Question marks are only allowed in positions supported by the database server, typically in a WHERE clause.  Question marks are typically not allowed to substitute table names, column names, or other database objects.  To compose </w:t>
+      </w:r>
+      <w:r>
+        <w:lastRenderedPageBreak/>
+        <w:t>a query using a database object whose name is only known at run time, use the STATEMENT syntax rather than the SQL syntax.</w:t>
       </w:r>
     </w:p>
     <w:p>
@@ -1400,11 +1466,7 @@
         <w:t>a variable name or an</w:t>
       </w:r>
       <w:r>
-        <w:t xml:space="preserve"> expression which is evaluated and the value is passed to the stored procedure.  An OUT or INOUT argument must be a variable name.  The variable accepts output from the stored procedure.  An INOUT </w:t>
-      </w:r>
-      <w:r>
-        <w:lastRenderedPageBreak/>
-        <w:t>argument serves as both input and output.  OUTPUT is an alias for OUT.  If RETURNING is specified, the named variable accepts the return value from the stored procedure.</w:t>
+        <w:t xml:space="preserve"> expression which is evaluated and the value is passed to the stored procedure.  An OUT or INOUT argument must be a variable name.  The variable accepts output from the stored procedure.  An INOUT argument serves as both input and output.  OUTPUT is an alias for OUT.  If RETURNING is specified, the named variable accepts the return value from the stored procedure.</w:t>
       </w:r>
     </w:p>
     <w:p>
@@ -1597,6 +1659,7 @@
     </w:p>
     <w:p>
       <w:r>
+        <w:lastRenderedPageBreak/>
         <w:t xml:space="preserve">The flat file or workbook worksheet specified by fileidentifier is created.  </w:t>
       </w:r>
       <w:r>
@@ -1616,26 +1679,295 @@
     </w:p>
     <w:p>
       <w:r>
+        <w:t xml:space="preserve">If </w:t>
+      </w:r>
+      <w:r>
+        <w:t xml:space="preserve">the </w:t>
+      </w:r>
+      <w:r>
+        <w:t xml:space="preserve">headerspecs </w:t>
+      </w:r>
+      <w:r>
+        <w:t>clause appears</w:t>
+      </w:r>
+      <w:r>
+        <w:t xml:space="preserve">, the indicated charexpressions are evaluated and the results are </w:t>
+      </w:r>
+      <w:r>
+        <w:t xml:space="preserve">written </w:t>
+      </w:r>
+      <w:r>
+        <w:t>as headers.</w:t>
+      </w:r>
+    </w:p>
+    <w:p>
+      <w:r>
+        <w:t xml:space="preserve">If </w:t>
+      </w:r>
+      <w:r>
+        <w:t xml:space="preserve">NO HEADERS </w:t>
+      </w:r>
+      <w:r>
+        <w:t>appears, no headers are written.</w:t>
+      </w:r>
+    </w:p>
+    <w:p>
+      <w:r>
+        <w:t xml:space="preserve">If headers clause is omitted, </w:t>
+      </w:r>
+      <w:r>
+        <w:t>the default is NO HEADERS</w:t>
+      </w:r>
+      <w:r>
+        <w:t>.</w:t>
+      </w:r>
+    </w:p>
+    <w:p>
+      <w:pPr>
+        <w:pStyle w:val="Heading2"/>
+      </w:pPr>
+      <w:r>
+        <w:t>APPEND</w:t>
+      </w:r>
+    </w:p>
+    <w:p>
+      <w:r>
+        <w:t xml:space="preserve">append ::= APPEND fileidentifier </w:t>
+      </w:r>
+      <w:r>
+        <w:t xml:space="preserve">[ FROM ] </w:t>
+      </w:r>
+      <w:r>
+        <w:t xml:space="preserve">{ </w:t>
+      </w:r>
+      <w:r>
+        <w:t>outstatement</w:t>
+      </w:r>
+      <w:r>
+        <w:t xml:space="preserve"> }</w:t>
+      </w:r>
+    </w:p>
+    <w:p>
+      <w:r>
+        <w:rPr>
+          <w:b/>
+        </w:rPr>
+        <w:t>Note</w:t>
+      </w:r>
+      <w:r>
+        <w:rPr>
+          <w:b/>
+        </w:rPr>
+        <w:t>s</w:t>
+      </w:r>
+      <w:r>
+        <w:rPr>
+          <w:b/>
+        </w:rPr>
+        <w:t>:</w:t>
+      </w:r>
+    </w:p>
+    <w:p>
+      <w:r>
+        <w:t>The fileidentifier must have been previously created by a CREATE statement.</w:t>
+      </w:r>
+    </w:p>
+    <w:p>
+      <w:r>
+        <w:t>The FROM clause is evaluated and each row is written to fileidentifier.</w:t>
+      </w:r>
+      <w:r>
+        <w:t xml:space="preserve">  If the CREATE statement resulted in headers being written to the file, then the number of columns in the evaluated FROM clause must match the number </w:t>
+      </w:r>
+      <w:r>
+        <w:t>o</w:t>
+      </w:r>
+      <w:r>
+        <w:t>f headers written.  If they do not match, an error occurs.</w:t>
+      </w:r>
+    </w:p>
+    <w:p>
+      <w:pPr>
+        <w:pStyle w:val="Heading2"/>
+      </w:pPr>
+      <w:r>
+        <w:t>WRITE</w:t>
+      </w:r>
+    </w:p>
+    <w:p>
+      <w:r>
+        <w:t>write</w:t>
+      </w:r>
+      <w:r>
+        <w:t xml:space="preserve"> ::= </w:t>
+      </w:r>
+      <w:r>
+        <w:t>WRITE</w:t>
+      </w:r>
+      <w:r>
+        <w:t xml:space="preserve"> fileidentifier [ </w:t>
+      </w:r>
+      <w:r>
+        <w:t>write</w:t>
+      </w:r>
+      <w:r>
+        <w:t>headers ]</w:t>
+      </w:r>
+      <w:r>
+        <w:t xml:space="preserve"> [ FROM ] </w:t>
+      </w:r>
+      <w:r>
+        <w:t>outstatement</w:t>
+      </w:r>
+    </w:p>
+    <w:p>
+      <w:r>
+        <w:t>writeheaders ::= [ WITH ] { writeheaderspecs | noheaderspec }</w:t>
+      </w:r>
+    </w:p>
+    <w:p>
+      <w:r>
+        <w:t>writeheaderspecs ::= [ HEADERS ] [ charexpression [, charexpression2 … ] ]</w:t>
+      </w:r>
+    </w:p>
+    <w:p>
+      <w:r>
+        <w:rPr>
+          <w:b/>
+        </w:rPr>
+        <w:t>Note</w:t>
+      </w:r>
+      <w:r>
+        <w:rPr>
+          <w:b/>
+        </w:rPr>
+        <w:t>s</w:t>
+      </w:r>
+      <w:r>
+        <w:rPr>
+          <w:b/>
+        </w:rPr>
+        <w:t>:</w:t>
+      </w:r>
+    </w:p>
+    <w:p>
+      <w:r>
+        <w:t>The flat file or workbook worksheet specified by fileidentifier is created optionally with headers.  The FROM clause is evaluated and each row is written to fileidentifier.</w:t>
+      </w:r>
+    </w:p>
+    <w:p>
+      <w:r>
+        <w:t>By default the file is created in the write directory indicated in RunDbp.path.properties.</w:t>
+      </w:r>
+    </w:p>
+    <w:p>
+      <w:r>
+        <w:t>If HEADERS appears without a list of charexpression</w:t>
+      </w:r>
+      <w:r>
+        <w:t>s</w:t>
+      </w:r>
+      <w:r>
+        <w:t xml:space="preserve">, then headers are written using the column names from the </w:t>
+      </w:r>
+      <w:r>
+        <w:t>metadata of the evaluated FROM clause.</w:t>
+      </w:r>
+    </w:p>
+    <w:p>
+      <w:r>
+        <w:t xml:space="preserve">If </w:t>
+      </w:r>
+      <w:r>
+        <w:t xml:space="preserve">the </w:t>
+      </w:r>
+      <w:r>
+        <w:t>write</w:t>
+      </w:r>
+      <w:r>
+        <w:t>headers clause is omitted, the default is WITH HEADERS.</w:t>
+      </w:r>
+      <w:r>
+        <w:t xml:space="preserve">  This behavior is different from when the headers clause omitted from a CREATE statement.</w:t>
+      </w:r>
+    </w:p>
+    <w:p>
+      <w:pPr>
+        <w:pStyle w:val="Heading2"/>
+      </w:pPr>
+      <w:r>
         <w:lastRenderedPageBreak/>
+        <w:t>OPEN</w:t>
+      </w:r>
+    </w:p>
+    <w:p>
+      <w:r>
+        <w:t xml:space="preserve">open ::= OPEN flatfileidentifier [ </w:t>
+      </w:r>
+      <w:r>
+        <w:t>open</w:t>
+      </w:r>
+      <w:r>
+        <w:t>headers ]</w:t>
+      </w:r>
+    </w:p>
+    <w:p>
+      <w:r>
+        <w:t>openheaders ::= [ WITH ] { openheaderspecs | noheaderspec }</w:t>
+      </w:r>
+      <w:r>
+        <w:t xml:space="preserve"> | ignoreheaderspec</w:t>
+      </w:r>
+    </w:p>
+    <w:p>
+      <w:r>
+        <w:t>openheaderspecs ::= [ HEADERS ] charexpression [, charexpression2 … ]</w:t>
+      </w:r>
+    </w:p>
+    <w:p>
+      <w:r>
+        <w:t>ignoreheaderspecs ::= IGNORE [ HEADERS ]</w:t>
+      </w:r>
+    </w:p>
+    <w:p>
+      <w:r>
+        <w:rPr>
+          <w:b/>
+        </w:rPr>
+        <w:t>Note</w:t>
+      </w:r>
+      <w:r>
+        <w:rPr>
+          <w:b/>
+        </w:rPr>
+        <w:t>s</w:t>
+      </w:r>
+      <w:r>
+        <w:rPr>
+          <w:b/>
+        </w:rPr>
+        <w:t>:</w:t>
+      </w:r>
+    </w:p>
+    <w:p>
+      <w:r>
+        <w:t>The flat file specified by fileidentifier is opened, optionally reading headers.  Data can be read by subsequent LOAD statements for the same fileidentifier.</w:t>
+      </w:r>
+    </w:p>
+    <w:p>
+      <w:r>
+        <w:t>The fileidentifier charexpression is evaluated to determine the name of the file.  It may include no path, a relative path, or an absolute path.  If no path is specified, the file is opened from the read directory indicated in RunDbp.path.properties.  If a relative path is specified, it is relative to the read directory.</w:t>
+      </w:r>
+    </w:p>
+    <w:p>
+      <w:r>
         <w:t xml:space="preserve">If </w:t>
       </w:r>
       <w:r>
-        <w:t xml:space="preserve">the </w:t>
-      </w:r>
-      <w:r>
-        <w:t xml:space="preserve">headerspecs </w:t>
-      </w:r>
-      <w:r>
-        <w:t>clause appears</w:t>
-      </w:r>
-      <w:r>
-        <w:t xml:space="preserve">, the indicated charexpressions are evaluated and the results are </w:t>
-      </w:r>
-      <w:r>
-        <w:t xml:space="preserve">written </w:t>
-      </w:r>
-      <w:r>
-        <w:t>as headers.</w:t>
+        <w:t>the openheaders clause appears</w:t>
+      </w:r>
+      <w:r>
+        <w:t>, then headers are read from the first record of the file and they must match the evaluated charexpressions.  If they do not match, an error occurs.</w:t>
       </w:r>
     </w:p>
     <w:p>
@@ -1643,46 +1975,374 @@
         <w:t xml:space="preserve">If </w:t>
       </w:r>
       <w:r>
-        <w:t xml:space="preserve">NO HEADERS </w:t>
-      </w:r>
-      <w:r>
-        <w:t>appears, no headers are written.</w:t>
-      </w:r>
-    </w:p>
-    <w:p>
-      <w:r>
-        <w:t xml:space="preserve">If headers clause is omitted, </w:t>
-      </w:r>
-      <w:r>
-        <w:t>the default is NO HEADERS</w:t>
+        <w:t xml:space="preserve">IGNORE </w:t>
+      </w:r>
+      <w:r>
+        <w:t>HEADERS appears, then headers are read but discarded.</w:t>
+      </w:r>
+    </w:p>
+    <w:p>
+      <w:r>
+        <w:t>If NO HEADERS appears, then the first record of the file is assumed to contain data and is not read by the OPEN statement.</w:t>
+      </w:r>
+    </w:p>
+    <w:p>
+      <w:r>
+        <w:t xml:space="preserve">If the openheaders clause is omitted, the default is </w:t>
+      </w:r>
+      <w:r>
+        <w:t xml:space="preserve">IGNORE </w:t>
+      </w:r>
+      <w:r>
+        <w:t>HEADERS.</w:t>
+      </w:r>
+    </w:p>
+    <w:p>
+      <w:pPr>
+        <w:pStyle w:val="Heading2"/>
+      </w:pPr>
+      <w:r>
+        <w:t>LOAD</w:t>
+      </w:r>
+    </w:p>
+    <w:p>
+      <w:r>
+        <w:t xml:space="preserve">load ::= LOAD flatfileidentifier </w:t>
+      </w:r>
+      <w:r>
+        <w:t xml:space="preserve">[ </w:t>
+      </w:r>
+      <w:r>
+        <w:t xml:space="preserve">columns </w:t>
+      </w:r>
+      <w:r>
+        <w:t xml:space="preserve">] </w:t>
+      </w:r>
+      <w:r>
+        <w:t xml:space="preserve">[ INTO ] { </w:t>
+      </w:r>
+      <w:r>
+        <w:t>in</w:t>
+      </w:r>
+      <w:r>
+        <w:t>statement }</w:t>
+      </w:r>
+    </w:p>
+    <w:p>
+      <w:r>
+        <w:t xml:space="preserve">columns </w:t>
+      </w:r>
+      <w:r>
+        <w:t xml:space="preserve">::= </w:t>
+      </w:r>
+      <w:r>
+        <w:t>COLUMNS</w:t>
+      </w:r>
+      <w:r>
+        <w:t xml:space="preserve"> </w:t>
+      </w:r>
+      <w:r>
+        <w:t xml:space="preserve">columnidentifier </w:t>
+      </w:r>
+      <w:r>
+        <w:t>[,</w:t>
+      </w:r>
+      <w:r>
+        <w:t xml:space="preserve">columnidentifier2 </w:t>
+      </w:r>
+      <w:r>
+        <w:t>… ]</w:t>
+      </w:r>
+    </w:p>
+    <w:p>
+      <w:r>
+        <w:t>columnidentifier ::= intepxression | charexpression</w:t>
+      </w:r>
+    </w:p>
+    <w:p>
+      <w:pPr>
+        <w:ind w:left="1440" w:hanging="1440"/>
+      </w:pPr>
+      <w:r>
+        <w:t xml:space="preserve">instatement ::= [ </w:t>
+      </w:r>
+      <w:r>
+        <w:t>db</w:t>
+      </w:r>
+      <w:r>
+        <w:t>conname ] { statement | tokenstatement }</w:t>
+      </w:r>
+    </w:p>
+    <w:p>
+      <w:pPr>
+        <w:ind w:left="1440" w:hanging="1440"/>
+      </w:pPr>
+      <w:r>
+        <w:t>tokenstatement ::= SQL tokenquery</w:t>
+      </w:r>
+    </w:p>
+    <w:p>
+      <w:r>
+        <w:rPr>
+          <w:b/>
+        </w:rPr>
+        <w:t>Note</w:t>
+      </w:r>
+      <w:r>
+        <w:rPr>
+          <w:b/>
+        </w:rPr>
+        <w:t>s</w:t>
+      </w:r>
+      <w:r>
+        <w:rPr>
+          <w:b/>
+        </w:rPr>
+        <w:t>:</w:t>
+      </w:r>
+    </w:p>
+    <w:p>
+      <w:r>
+        <w:t>The fileidentifier must have been previously opened by an OPEN statement.</w:t>
+      </w:r>
+    </w:p>
+    <w:p>
+      <w:r>
+        <w:t xml:space="preserve">Each data row is read from fileidentifier and the INTO clause is applied to it.  If the OPEN statement resulted in headers being read from the file, then the number of data columns read </w:t>
+      </w:r>
+      <w:r>
+        <w:t xml:space="preserve">by LOAD </w:t>
+      </w:r>
+      <w:r>
+        <w:t>must match the number of headers read</w:t>
+      </w:r>
+      <w:r>
+        <w:t xml:space="preserve"> by OPEN</w:t>
+      </w:r>
+      <w:r>
+        <w:t>.  If they do not match, an error occurs.</w:t>
+      </w:r>
+    </w:p>
+    <w:p>
+      <w:r>
+        <w:lastRenderedPageBreak/>
+        <w:t xml:space="preserve">If the </w:t>
+      </w:r>
+      <w:r>
+        <w:t>columns</w:t>
+      </w:r>
+      <w:r>
+        <w:t xml:space="preserve"> clause is specified, each intexpression </w:t>
+      </w:r>
+      <w:r>
+        <w:t xml:space="preserve">or charexpression </w:t>
+      </w:r>
+      <w:r>
+        <w:t xml:space="preserve">is evaluated.  Each </w:t>
+      </w:r>
+      <w:r>
+        <w:t xml:space="preserve">intexpression </w:t>
+      </w:r>
+      <w:r>
+        <w:t xml:space="preserve">must evaluate to a number between 1 and the number of data columns read from the fileidentifier.  </w:t>
+      </w:r>
+      <w:r>
+        <w:t xml:space="preserve">Each charexpression must evaluate to </w:t>
+      </w:r>
+      <w:r>
+        <w:t xml:space="preserve">a </w:t>
+      </w:r>
+      <w:r>
+        <w:t xml:space="preserve">header read from the fileidentifier.  </w:t>
+      </w:r>
+      <w:r>
+        <w:t xml:space="preserve">Each </w:t>
+      </w:r>
+      <w:r>
+        <w:t xml:space="preserve">columnidentifier </w:t>
+      </w:r>
+      <w:r>
+        <w:t xml:space="preserve">indicates the position of a column read from fileidentifier.  </w:t>
+      </w:r>
+      <w:r>
+        <w:t>Only the data columns at the indicated positions are retained.  Positions can be specified in any order, and the same column position can be retained multiple times.</w:t>
+      </w:r>
+    </w:p>
+    <w:p>
+      <w:r>
+        <w:t xml:space="preserve">If the </w:t>
+      </w:r>
+      <w:r>
+        <w:t xml:space="preserve">columns </w:t>
+      </w:r>
+      <w:r>
+        <w:t xml:space="preserve">clause is omitted, all data columns are retained in the positions they appear within the </w:t>
+      </w:r>
+      <w:r>
+        <w:t>fileidentifier</w:t>
       </w:r>
       <w:r>
         <w:t>.</w:t>
       </w:r>
+      <w:r>
+        <w:t xml:space="preserve">  That is, the default is “COLUMNS 1, 2, 3, …” for the number of columns that appear in fileidentifier.</w:t>
+      </w:r>
+    </w:p>
+    <w:p>
+      <w:r>
+        <w:t>The INTO clause must specify an INSERT or UPDATE statement containing question marks.  It must contain the same number of question marks as data columns in the fileidentifier</w:t>
+      </w:r>
+      <w:r>
+        <w:t>;</w:t>
+      </w:r>
+      <w:r>
+        <w:t xml:space="preserve"> or</w:t>
+      </w:r>
+      <w:r>
+        <w:t xml:space="preserve">, if the columns </w:t>
+      </w:r>
+      <w:r>
+        <w:t>clause is</w:t>
+      </w:r>
+      <w:r>
+        <w:t xml:space="preserve"> specified</w:t>
+      </w:r>
+      <w:r>
+        <w:t>,</w:t>
+      </w:r>
+      <w:r>
+        <w:t xml:space="preserve"> the same number of question marks as intexpressions in the </w:t>
+      </w:r>
+      <w:r>
+        <w:t>columns</w:t>
+      </w:r>
+      <w:r>
+        <w:t xml:space="preserve"> </w:t>
+      </w:r>
+      <w:r>
+        <w:t xml:space="preserve">clause.  If the number of question marks is not correct, </w:t>
+      </w:r>
+      <w:r>
+        <w:t>an error occurs.</w:t>
+      </w:r>
+    </w:p>
+    <w:p>
+      <w:r>
+        <w:t xml:space="preserve">When each data row is read, each column </w:t>
+      </w:r>
+      <w:r>
+        <w:t xml:space="preserve">value </w:t>
+      </w:r>
+      <w:r>
+        <w:t xml:space="preserve">is substituted </w:t>
+      </w:r>
+      <w:r>
+        <w:t xml:space="preserve">for </w:t>
+      </w:r>
+      <w:r>
+        <w:t xml:space="preserve">the question </w:t>
+      </w:r>
+      <w:r>
+        <w:t xml:space="preserve">mark at that column position; or, if the columns clause is specified, each column value is substituted </w:t>
+      </w:r>
+      <w:r>
+        <w:t>for</w:t>
+      </w:r>
+      <w:r>
+        <w:t xml:space="preserve"> the question mark(s) at the position(s) where an intexpression in the columns clause evaluated to the file column position.</w:t>
+      </w:r>
+    </w:p>
+    <w:p>
+      <w:r>
+        <w:t xml:space="preserve">For example, if the columns clause specifies “COLUMNS 3, 1, 2, 3”, then column </w:t>
+      </w:r>
+      <w:r>
+        <w:t xml:space="preserve">1 </w:t>
+      </w:r>
+      <w:r>
+        <w:t xml:space="preserve">in </w:t>
+      </w:r>
+      <w:r>
+        <w:t>fileidenitifier is substituted for the second question mark, column 2 is substituted for the third question mark, and colum</w:t>
+      </w:r>
+      <w:r>
+        <w:t>n</w:t>
+      </w:r>
+      <w:r>
+        <w:t xml:space="preserve"> 3 is substituted for the first and fourth question marks.</w:t>
+      </w:r>
+    </w:p>
+    <w:p>
+      <w:r>
+        <w:t>After all question marks are substituted, the INTO clause is effectively executed, although actual execution of every INTO clause is deferred until the entire file has been read.  All are executed in a single batch.</w:t>
+      </w:r>
     </w:p>
     <w:p>
       <w:pPr>
         <w:pStyle w:val="Heading2"/>
       </w:pPr>
       <w:r>
-        <w:t>APPEND</w:t>
-      </w:r>
-    </w:p>
-    <w:p>
-      <w:r>
-        <w:t xml:space="preserve">append ::= APPEND fileidentifier </w:t>
-      </w:r>
-      <w:r>
-        <w:t xml:space="preserve">[ FROM ] </w:t>
-      </w:r>
-      <w:r>
-        <w:t xml:space="preserve">{ </w:t>
-      </w:r>
-      <w:r>
-        <w:t>outstatement</w:t>
-      </w:r>
-      <w:r>
-        <w:t xml:space="preserve"> }</w:t>
+        <w:t>READ</w:t>
+      </w:r>
+    </w:p>
+    <w:p>
+      <w:pPr>
+        <w:ind w:left="1440" w:hanging="1440"/>
+      </w:pPr>
+      <w:r>
+        <w:t>read ::=</w:t>
+      </w:r>
+      <w:r>
+        <w:tab/>
+      </w:r>
+      <w:r>
+        <w:t xml:space="preserve">READ fileidentifier [ </w:t>
+      </w:r>
+      <w:r>
+        <w:t>read</w:t>
+      </w:r>
+      <w:r>
+        <w:t xml:space="preserve">headers ] </w:t>
+      </w:r>
+      <w:r>
+        <w:t xml:space="preserve">[ </w:t>
+      </w:r>
+      <w:r>
+        <w:t xml:space="preserve">columns </w:t>
+      </w:r>
+      <w:r>
+        <w:t>]</w:t>
+      </w:r>
+      <w:r>
+        <w:br/>
+      </w:r>
+      <w:r>
+        <w:t xml:space="preserve">[ INTO ] { </w:t>
+      </w:r>
+      <w:r>
+        <w:t>in</w:t>
+      </w:r>
+      <w:r>
+        <w:t xml:space="preserve">statement </w:t>
+      </w:r>
+      <w:r>
+        <w:t xml:space="preserve">| tableidentifier </w:t>
+      </w:r>
+      <w:r>
+        <w:t>}</w:t>
+      </w:r>
+    </w:p>
+    <w:p>
+      <w:r>
+        <w:t xml:space="preserve">readheaders ::= [ WITH ] { readheaderspecs </w:t>
+      </w:r>
+      <w:r>
+        <w:t>| noheaderspec } | ignoreheaderspec</w:t>
+      </w:r>
+    </w:p>
+    <w:p>
+      <w:r>
+        <w:t>readheaderspecs ::= [ HEADERS ] [ charexpression [, charexpression2 … ] ]</w:t>
       </w:r>
     </w:p>
     <w:p>
@@ -1707,294 +2367,70 @@
     </w:p>
     <w:p>
       <w:r>
-        <w:t>The fileidentifier must have been previously created by a CREATE statement.</w:t>
-      </w:r>
-    </w:p>
-    <w:p>
-      <w:r>
-        <w:t>The FROM clause is evaluated and each row is written to fileidentifier.</w:t>
-      </w:r>
-      <w:r>
-        <w:t xml:space="preserve">  If the CREATE statement resulted in headers being written to the file, then the number of columns in the evaluated FROM clause must match the number </w:t>
-      </w:r>
-      <w:r>
-        <w:t>o</w:t>
-      </w:r>
-      <w:r>
-        <w:t>f headers written.  If they do not match, an error occurs.</w:t>
-      </w:r>
-    </w:p>
-    <w:p>
-      <w:pPr>
-        <w:pStyle w:val="Heading2"/>
-      </w:pPr>
-      <w:r>
-        <w:t>WRITE</w:t>
-      </w:r>
-    </w:p>
-    <w:p>
-      <w:r>
-        <w:t>write</w:t>
-      </w:r>
-      <w:r>
-        <w:t xml:space="preserve"> ::= </w:t>
-      </w:r>
-      <w:r>
-        <w:t>WRITE</w:t>
-      </w:r>
-      <w:r>
-        <w:t xml:space="preserve"> fileidentifier [ </w:t>
-      </w:r>
-      <w:r>
-        <w:t>write</w:t>
-      </w:r>
-      <w:r>
-        <w:t>headers ]</w:t>
-      </w:r>
-      <w:r>
-        <w:t xml:space="preserve"> [ FROM ] </w:t>
-      </w:r>
-      <w:r>
-        <w:t>outstatement</w:t>
-      </w:r>
-    </w:p>
-    <w:p>
-      <w:r>
-        <w:t>writeheaders ::= [ WITH ] { writeheaderspecs | noheaderspec }</w:t>
-      </w:r>
-    </w:p>
-    <w:p>
-      <w:r>
-        <w:t>writeheaderspecs ::= [ HEADERS ] [ charexpression [, charexpression2 … ] ]</w:t>
-      </w:r>
-    </w:p>
-    <w:p>
-      <w:r>
-        <w:rPr>
-          <w:b/>
-        </w:rPr>
-        <w:t>Note</w:t>
-      </w:r>
-      <w:r>
-        <w:rPr>
-          <w:b/>
-        </w:rPr>
-        <w:t>s</w:t>
-      </w:r>
-      <w:r>
-        <w:rPr>
-          <w:b/>
-        </w:rPr>
-        <w:t>:</w:t>
-      </w:r>
-    </w:p>
-    <w:p>
-      <w:r>
-        <w:t>The flat file or workbook worksheet specified by fileidentifier is created optionally with headers.  The FROM clause is evaluated and each row is written to fileidentifier.</w:t>
-      </w:r>
-    </w:p>
-    <w:p>
-      <w:r>
-        <w:t>By default the file is created in the write directory indicated in RunDbp.path.properties.</w:t>
-      </w:r>
-    </w:p>
-    <w:p>
-      <w:r>
-        <w:t>If HEADERS appears without a list of charexpression</w:t>
-      </w:r>
-      <w:r>
-        <w:t>s</w:t>
-      </w:r>
-      <w:r>
-        <w:t xml:space="preserve">, then headers are written using the column names from the </w:t>
-      </w:r>
-      <w:r>
-        <w:t>metadata of the evaluated FROM clause.</w:t>
-      </w:r>
-    </w:p>
-    <w:p>
-      <w:r>
-        <w:t xml:space="preserve">If </w:t>
-      </w:r>
-      <w:r>
-        <w:t xml:space="preserve">the </w:t>
-      </w:r>
-      <w:r>
-        <w:t>write</w:t>
-      </w:r>
-      <w:r>
-        <w:t>headers clause is omitted, the default is WITH HEADERS.</w:t>
-      </w:r>
-      <w:r>
-        <w:t xml:space="preserve">  This behavior is different from when the headers clause omitted from a CREATE statement.</w:t>
-      </w:r>
-    </w:p>
-    <w:p>
-      <w:pPr>
-        <w:pStyle w:val="Heading2"/>
-      </w:pPr>
-      <w:r>
-        <w:t>OPEN</w:t>
-      </w:r>
-    </w:p>
-    <w:p>
-      <w:r>
-        <w:t xml:space="preserve">open ::= OPEN flatfileidentifier [ </w:t>
-      </w:r>
-      <w:r>
-        <w:t>open</w:t>
-      </w:r>
-      <w:r>
-        <w:t>headers ]</w:t>
-      </w:r>
-    </w:p>
-    <w:p>
-      <w:r>
-        <w:t>openheaders ::= [ WITH ] { openheaderspecs | noheaderspec }</w:t>
-      </w:r>
-      <w:r>
-        <w:t xml:space="preserve"> | ignoreheaderspec</w:t>
-      </w:r>
-    </w:p>
-    <w:p>
-      <w:r>
-        <w:t>openheaderspecs ::= [ HEADERS ] charexpression [, charexpression2 … ]</w:t>
-      </w:r>
-    </w:p>
-    <w:p>
-      <w:r>
-        <w:t>ignoreheaderspecs ::= IGNORE [ HEADERS ]</w:t>
-      </w:r>
-    </w:p>
-    <w:p>
-      <w:r>
-        <w:rPr>
-          <w:b/>
-        </w:rPr>
-        <w:t>Note</w:t>
-      </w:r>
-      <w:r>
-        <w:rPr>
-          <w:b/>
-        </w:rPr>
-        <w:t>s</w:t>
-      </w:r>
-      <w:r>
-        <w:rPr>
-          <w:b/>
-        </w:rPr>
-        <w:t>:</w:t>
+        <w:t xml:space="preserve">The flat file specified by fileidentifier is opened, optionally reading headers.  </w:t>
+      </w:r>
+      <w:r>
+        <w:t>Each data row is read from fileidentifier and the INTO clause is applied to it</w:t>
+      </w:r>
+      <w:r>
+        <w:t>.</w:t>
+      </w:r>
+    </w:p>
+    <w:p>
+      <w:r>
+        <w:t>By default the file is opened from the read directory indicated in RunDbp.path.properties.</w:t>
+      </w:r>
+    </w:p>
+    <w:p>
+      <w:r>
+        <w:t>If HEADERS appears with a list of charexpressions, then headers are read from the first record of the file and they must match the evaluated charexpressions.  If they do not match, an error occurs.</w:t>
       </w:r>
     </w:p>
     <w:p>
       <w:r>
         <w:lastRenderedPageBreak/>
-        <w:t>The flat file specified by fileidentifier is opened, optionally reading headers.  Data can be read by subsequent LOAD statements for the same fileidentifier.</w:t>
-      </w:r>
-    </w:p>
-    <w:p>
-      <w:r>
-        <w:t>The fileidentifier charexpression is evaluated to determine the name of the file.  It may include no path, a relative path, or an absolute path.  If no path is specified, the file is opened from the read directory indicated in RunDbp.path.properties.  If a relative path is specified, it is relative to the read directory.</w:t>
-      </w:r>
-    </w:p>
-    <w:p>
-      <w:r>
-        <w:t xml:space="preserve">If </w:t>
-      </w:r>
-      <w:r>
-        <w:t>the openheaders clause appears</w:t>
-      </w:r>
-      <w:r>
-        <w:t>, then headers are read from the first record of the file and they must match the evaluated charexpressions.  If they do not match, an error occurs.</w:t>
-      </w:r>
-    </w:p>
-    <w:p>
-      <w:r>
-        <w:t xml:space="preserve">If </w:t>
-      </w:r>
-      <w:r>
-        <w:t xml:space="preserve">IGNORE </w:t>
-      </w:r>
-      <w:r>
-        <w:t>HEADERS appears, then headers are read but discarded.</w:t>
-      </w:r>
-    </w:p>
-    <w:p>
-      <w:r>
-        <w:t>If NO HEADERS appears, then the first record of the file is assumed to contain data and is not read by the OPEN statement.</w:t>
-      </w:r>
-    </w:p>
-    <w:p>
-      <w:r>
-        <w:t xml:space="preserve">If the openheaders clause is omitted, the default is </w:t>
-      </w:r>
-      <w:r>
-        <w:t xml:space="preserve">IGNORE </w:t>
-      </w:r>
-      <w:r>
-        <w:t>HEADERS.</w:t>
-      </w:r>
-    </w:p>
-    <w:p>
-      <w:pPr>
-        <w:pStyle w:val="Heading2"/>
-      </w:pPr>
-      <w:r>
-        <w:t>LOAD</w:t>
-      </w:r>
-    </w:p>
-    <w:p>
-      <w:r>
-        <w:t xml:space="preserve">load ::= LOAD flatfileidentifier </w:t>
-      </w:r>
-      <w:r>
-        <w:t xml:space="preserve">[ </w:t>
-      </w:r>
-      <w:r>
-        <w:t xml:space="preserve">columns </w:t>
-      </w:r>
-      <w:r>
-        <w:t xml:space="preserve">] </w:t>
-      </w:r>
-      <w:r>
-        <w:t xml:space="preserve">[ INTO ] { </w:t>
-      </w:r>
-      <w:r>
-        <w:t>in</w:t>
-      </w:r>
-      <w:r>
-        <w:t>statement }</w:t>
-      </w:r>
-    </w:p>
-    <w:p>
-      <w:r>
-        <w:t xml:space="preserve">columns </w:t>
-      </w:r>
-      <w:r>
-        <w:t xml:space="preserve">::= </w:t>
-      </w:r>
-      <w:r>
-        <w:t>COLUMNS</w:t>
-      </w:r>
-      <w:r>
-        <w:t xml:space="preserve"> </w:t>
-      </w:r>
-      <w:r>
-        <w:t xml:space="preserve">columnidentifier </w:t>
-      </w:r>
-      <w:r>
-        <w:t>[,</w:t>
-      </w:r>
-      <w:r>
-        <w:t xml:space="preserve">columnidentifier2 </w:t>
-      </w:r>
-      <w:r>
-        <w:t>… ]</w:t>
-      </w:r>
-    </w:p>
-    <w:p>
-      <w:r>
-        <w:t>columnidentifier ::= intepxression | charexpression</w:t>
+        <w:t>If HEADERS appears without a list of charexpressions and the INTO clause does not spec</w:t>
+      </w:r>
+      <w:r>
+        <w:t xml:space="preserve">ify </w:t>
+      </w:r>
+      <w:r>
+        <w:t>tableindentifier</w:t>
+      </w:r>
+      <w:r>
+        <w:t>, then headers are read but discarded.  See below for explanation of the behavior when tableidentifier is specified.</w:t>
+      </w:r>
+    </w:p>
+    <w:p>
+      <w:r>
+        <w:t>If IGNORE HEADERS appears, then headers are read but discarded.</w:t>
+      </w:r>
+    </w:p>
+    <w:p>
+      <w:r>
+        <w:t>If NO HEADERS appears, then the first record of the file is assumed to contain data.</w:t>
+      </w:r>
+    </w:p>
+    <w:p>
+      <w:r>
+        <w:t xml:space="preserve">If the </w:t>
+      </w:r>
+      <w:r>
+        <w:t>read</w:t>
+      </w:r>
+      <w:r>
+        <w:t>headers clause is omitted, the default is HEADERS</w:t>
+      </w:r>
+      <w:r>
+        <w:t xml:space="preserve"> without a list of charexpressions</w:t>
+      </w:r>
+      <w:r>
+        <w:t>.</w:t>
+      </w:r>
+    </w:p>
+    <w:p>
+      <w:r>
+        <w:t>If the INTO clause specifies a tableidentifier, then the INTO clause is effectively the following:</w:t>
       </w:r>
     </w:p>
     <w:p>
@@ -2002,380 +2438,6 @@
         <w:ind w:left="1440" w:hanging="1440"/>
       </w:pPr>
       <w:r>
-        <w:t xml:space="preserve">instatement ::= [ </w:t>
-      </w:r>
-      <w:r>
-        <w:t>db</w:t>
-      </w:r>
-      <w:r>
-        <w:t>conname ] { statement | tokenstatement }</w:t>
-      </w:r>
-    </w:p>
-    <w:p>
-      <w:pPr>
-        <w:ind w:left="1440" w:hanging="1440"/>
-      </w:pPr>
-      <w:r>
-        <w:t>tokenstatement ::= SQL tokenquery</w:t>
-      </w:r>
-    </w:p>
-    <w:p>
-      <w:r>
-        <w:rPr>
-          <w:b/>
-        </w:rPr>
-        <w:t>Note</w:t>
-      </w:r>
-      <w:r>
-        <w:rPr>
-          <w:b/>
-        </w:rPr>
-        <w:t>s</w:t>
-      </w:r>
-      <w:r>
-        <w:rPr>
-          <w:b/>
-        </w:rPr>
-        <w:t>:</w:t>
-      </w:r>
-    </w:p>
-    <w:p>
-      <w:r>
-        <w:t>The fileidentifier must have been previously opened by an OPEN statement.</w:t>
-      </w:r>
-    </w:p>
-    <w:p>
-      <w:r>
-        <w:t xml:space="preserve">Each data row is read from fileidentifier and the INTO clause is applied to it.  If the OPEN statement resulted in headers being read from the file, then the number of data columns read </w:t>
-      </w:r>
-      <w:r>
-        <w:t xml:space="preserve">by LOAD </w:t>
-      </w:r>
-      <w:r>
-        <w:t>must match the number of headers read</w:t>
-      </w:r>
-      <w:r>
-        <w:t xml:space="preserve"> by OPEN</w:t>
-      </w:r>
-      <w:r>
-        <w:t>.  If they do not match, an error occurs.</w:t>
-      </w:r>
-    </w:p>
-    <w:p>
-      <w:r>
-        <w:t xml:space="preserve">If the </w:t>
-      </w:r>
-      <w:r>
-        <w:t>columns</w:t>
-      </w:r>
-      <w:r>
-        <w:t xml:space="preserve"> clause is specified, each intexpression </w:t>
-      </w:r>
-      <w:r>
-        <w:t xml:space="preserve">or charexpression </w:t>
-      </w:r>
-      <w:r>
-        <w:t xml:space="preserve">is evaluated.  Each </w:t>
-      </w:r>
-      <w:r>
-        <w:t xml:space="preserve">intexpression </w:t>
-      </w:r>
-      <w:r>
-        <w:t xml:space="preserve">must evaluate to a number between 1 and the number of data columns read from the fileidentifier.  </w:t>
-      </w:r>
-      <w:r>
-        <w:t xml:space="preserve">Each charexpression must evaluate to </w:t>
-      </w:r>
-      <w:r>
-        <w:t xml:space="preserve">a </w:t>
-      </w:r>
-      <w:r>
-        <w:t xml:space="preserve">header read from the fileidentifier.  </w:t>
-      </w:r>
-      <w:r>
-        <w:t xml:space="preserve">Each </w:t>
-      </w:r>
-      <w:r>
-        <w:t xml:space="preserve">columnidentifier </w:t>
-      </w:r>
-      <w:r>
-        <w:t xml:space="preserve">indicates the position of a column read from fileidentifier.  </w:t>
-      </w:r>
-      <w:r>
-        <w:t>Only the data columns at the indicated positions are retained.  Positions can be specified in any order, and the same column position can be retained multiple times.</w:t>
-      </w:r>
-    </w:p>
-    <w:p>
-      <w:r>
-        <w:t xml:space="preserve">If the </w:t>
-      </w:r>
-      <w:r>
-        <w:t xml:space="preserve">columns </w:t>
-      </w:r>
-      <w:r>
-        <w:t xml:space="preserve">clause is omitted, all data columns are retained in the positions they appear within the </w:t>
-      </w:r>
-      <w:r>
-        <w:t>fileidentifier</w:t>
-      </w:r>
-      <w:r>
-        <w:t>.</w:t>
-      </w:r>
-      <w:r>
-        <w:t xml:space="preserve">  That is, the default is “COLUMNS 1, 2, 3, …” for the number of columns that appear in fileidentifier.</w:t>
-      </w:r>
-    </w:p>
-    <w:p>
-      <w:r>
-        <w:lastRenderedPageBreak/>
-        <w:t>The INTO clause must specify an INSERT or UPDATE statement containing question marks.  It must contain the same number of question marks as data columns in the fileidentifier</w:t>
-      </w:r>
-      <w:r>
-        <w:t>;</w:t>
-      </w:r>
-      <w:r>
-        <w:t xml:space="preserve"> or</w:t>
-      </w:r>
-      <w:r>
-        <w:t xml:space="preserve">, if the columns </w:t>
-      </w:r>
-      <w:r>
-        <w:t>clause is</w:t>
-      </w:r>
-      <w:r>
-        <w:t xml:space="preserve"> specified</w:t>
-      </w:r>
-      <w:r>
-        <w:t>,</w:t>
-      </w:r>
-      <w:r>
-        <w:t xml:space="preserve"> the same number of question marks as intexpressions in the </w:t>
-      </w:r>
-      <w:r>
-        <w:t>columns</w:t>
-      </w:r>
-      <w:r>
-        <w:t xml:space="preserve"> </w:t>
-      </w:r>
-      <w:r>
-        <w:t xml:space="preserve">clause.  If the number of question marks is not correct, </w:t>
-      </w:r>
-      <w:r>
-        <w:t>an error occurs.</w:t>
-      </w:r>
-    </w:p>
-    <w:p>
-      <w:r>
-        <w:t xml:space="preserve">When each data row is read, each column </w:t>
-      </w:r>
-      <w:r>
-        <w:t xml:space="preserve">value </w:t>
-      </w:r>
-      <w:r>
-        <w:t xml:space="preserve">is substituted </w:t>
-      </w:r>
-      <w:r>
-        <w:t xml:space="preserve">for </w:t>
-      </w:r>
-      <w:r>
-        <w:t xml:space="preserve">the question </w:t>
-      </w:r>
-      <w:r>
-        <w:t xml:space="preserve">mark at that column position; or, if the columns clause is specified, each column value is substituted </w:t>
-      </w:r>
-      <w:r>
-        <w:t>for</w:t>
-      </w:r>
-      <w:r>
-        <w:t xml:space="preserve"> the question mark(s) at the position(s) where an intexpression in the columns clause evaluated to the file column position.</w:t>
-      </w:r>
-    </w:p>
-    <w:p>
-      <w:r>
-        <w:t xml:space="preserve">For example, if the columns clause specifies “COLUMNS 3, 1, 2, 3”, then column </w:t>
-      </w:r>
-      <w:r>
-        <w:t xml:space="preserve">1 </w:t>
-      </w:r>
-      <w:r>
-        <w:t xml:space="preserve">in </w:t>
-      </w:r>
-      <w:r>
-        <w:t>fileidenitifier is substituted for the second question mark, column 2 is substituted for the third question mark, and colum</w:t>
-      </w:r>
-      <w:r>
-        <w:t>n</w:t>
-      </w:r>
-      <w:r>
-        <w:t xml:space="preserve"> 3 is substituted for the first and fourth question marks.</w:t>
-      </w:r>
-    </w:p>
-    <w:p>
-      <w:r>
-        <w:t>After all question marks are substituted, the INTO clause is effectively executed, although actual execution of every INTO clause is deferred until the entire file has been read.  All are executed in a single batch.</w:t>
-      </w:r>
-    </w:p>
-    <w:p>
-      <w:pPr>
-        <w:pStyle w:val="Heading2"/>
-      </w:pPr>
-      <w:r>
-        <w:t>READ</w:t>
-      </w:r>
-    </w:p>
-    <w:p>
-      <w:pPr>
-        <w:ind w:left="1440" w:hanging="1440"/>
-      </w:pPr>
-      <w:r>
-        <w:t>read ::=</w:t>
-      </w:r>
-      <w:r>
-        <w:tab/>
-      </w:r>
-      <w:r>
-        <w:t xml:space="preserve">READ fileidentifier [ </w:t>
-      </w:r>
-      <w:r>
-        <w:t>read</w:t>
-      </w:r>
-      <w:r>
-        <w:t xml:space="preserve">headers ] </w:t>
-      </w:r>
-      <w:r>
-        <w:t xml:space="preserve">[ </w:t>
-      </w:r>
-      <w:r>
-        <w:t xml:space="preserve">columns </w:t>
-      </w:r>
-      <w:r>
-        <w:t>]</w:t>
-      </w:r>
-      <w:r>
-        <w:br/>
-      </w:r>
-      <w:r>
-        <w:t xml:space="preserve">[ INTO ] { </w:t>
-      </w:r>
-      <w:r>
-        <w:t>in</w:t>
-      </w:r>
-      <w:r>
-        <w:t xml:space="preserve">statement </w:t>
-      </w:r>
-      <w:r>
-        <w:t xml:space="preserve">| tableidentifier </w:t>
-      </w:r>
-      <w:r>
-        <w:t>}</w:t>
-      </w:r>
-    </w:p>
-    <w:p>
-      <w:r>
-        <w:t xml:space="preserve">readheaders ::= [ WITH ] { readheaderspecs </w:t>
-      </w:r>
-      <w:r>
-        <w:t>| noheaderspec } | ignoreheaderspec</w:t>
-      </w:r>
-    </w:p>
-    <w:p>
-      <w:r>
-        <w:t>readheaderspecs ::= [ HEADERS ] [ charexpression [, charexpression2 … ] ]</w:t>
-      </w:r>
-    </w:p>
-    <w:p>
-      <w:r>
-        <w:rPr>
-          <w:b/>
-        </w:rPr>
-        <w:t>Note</w:t>
-      </w:r>
-      <w:r>
-        <w:rPr>
-          <w:b/>
-        </w:rPr>
-        <w:t>s</w:t>
-      </w:r>
-      <w:r>
-        <w:rPr>
-          <w:b/>
-        </w:rPr>
-        <w:t>:</w:t>
-      </w:r>
-    </w:p>
-    <w:p>
-      <w:r>
-        <w:t xml:space="preserve">The flat file specified by fileidentifier is opened, optionally reading headers.  </w:t>
-      </w:r>
-      <w:r>
-        <w:t>Each data row is read from fileidentifier and the INTO clause is applied to it</w:t>
-      </w:r>
-      <w:r>
-        <w:t>.</w:t>
-      </w:r>
-    </w:p>
-    <w:p>
-      <w:r>
-        <w:t>By default the file is opened from the read directory indicated in RunDbp.path.properties.</w:t>
-      </w:r>
-    </w:p>
-    <w:p>
-      <w:r>
-        <w:t>If HEADERS appears with a list of charexpressions, then headers are read from the first record of the file and they must match the evaluated charexpressions.  If they do not match, an error occurs.</w:t>
-      </w:r>
-    </w:p>
-    <w:p>
-      <w:r>
-        <w:t>If HEADERS appears without a list of charexpressions and the INTO clause does not spec</w:t>
-      </w:r>
-      <w:r>
-        <w:t xml:space="preserve">ify </w:t>
-      </w:r>
-      <w:r>
-        <w:t>tableindentifier</w:t>
-      </w:r>
-      <w:r>
-        <w:t>, then headers are read but discarded.  See below for explanation of the behavior when tableidentifier is specified.</w:t>
-      </w:r>
-    </w:p>
-    <w:p>
-      <w:r>
-        <w:t>If IGNORE HEADERS appears, then headers are read but discarded.</w:t>
-      </w:r>
-    </w:p>
-    <w:p>
-      <w:r>
-        <w:t>If NO HEADERS appears, then the first record of the file is assumed to contain data.</w:t>
-      </w:r>
-    </w:p>
-    <w:p>
-      <w:r>
-        <w:t xml:space="preserve">If the </w:t>
-      </w:r>
-      <w:r>
-        <w:t>read</w:t>
-      </w:r>
-      <w:r>
-        <w:t>headers clause is omitted, the default is HEADERS</w:t>
-      </w:r>
-      <w:r>
-        <w:t xml:space="preserve"> without a list of charexpressions</w:t>
-      </w:r>
-      <w:r>
-        <w:t>.</w:t>
-      </w:r>
-    </w:p>
-    <w:p>
-      <w:r>
-        <w:t>If the INTO clause specifies a tableidentifier, then the INTO clause is effectively the following:</w:t>
-      </w:r>
-    </w:p>
-    <w:p>
-      <w:pPr>
-        <w:ind w:left="1440" w:hanging="1440"/>
-      </w:pPr>
-      <w:r>
-        <w:lastRenderedPageBreak/>
         <w:tab/>
         <w:t xml:space="preserve">INSERT INTO charexpression </w:t>
       </w:r>
@@ -2562,6 +2624,7 @@
     </w:p>
     <w:p>
       <w:r>
+        <w:lastRenderedPageBreak/>
         <w:t>The archive that is created has no directory structure within i</w:t>
       </w:r>
       <w:r>
@@ -2641,27 +2704,591 @@
     </w:p>
     <w:p>
       <w:r>
+        <w:t>The zip archive named by the evaluated FROM charexpression is read and the files contained are written to the directory named by the evaluated TO charexpression.</w:t>
+      </w:r>
+    </w:p>
+    <w:p>
+      <w:r>
+        <w:t>By default the FROM file(s) are read from the read directory indicated in RunDbp.path.properties.</w:t>
+      </w:r>
+    </w:p>
+    <w:p>
+      <w:r>
+        <w:t xml:space="preserve">If the TO clause is omitted, files are written to the </w:t>
+      </w:r>
+      <w:r>
+        <w:t>read directory</w:t>
+      </w:r>
+      <w:r>
+        <w:t>.</w:t>
+      </w:r>
+      <w:r>
+        <w:t xml:space="preserve">  If a relative path is specified, it is relative to the read directory.  This reflects the assumption that the TO files will be read by the current process.</w:t>
+      </w:r>
+    </w:p>
+    <w:p>
+      <w:pPr>
+        <w:pStyle w:val="Heading2"/>
+      </w:pPr>
+      <w:r>
+        <w:t>PUT</w:t>
+      </w:r>
+    </w:p>
+    <w:p>
+      <w:pPr>
+        <w:ind w:left="1440" w:hanging="1440"/>
+      </w:pPr>
+      <w:r>
+        <w:t>put ::= PUT</w:t>
+      </w:r>
+      <w:r>
+        <w:br/>
+        <w:t xml:space="preserve">[ BINARY | </w:t>
+      </w:r>
+      <w:r>
+        <w:rPr>
+          <w:u w:val="single"/>
+        </w:rPr>
+        <w:t>ASCII</w:t>
+      </w:r>
+      <w:r>
+        <w:t xml:space="preserve"> ]</w:t>
+      </w:r>
+      <w:r>
+        <w:br/>
+      </w:r>
+      <w:r>
+        <w:t xml:space="preserve">[ FROM ] </w:t>
+      </w:r>
+      <w:r>
+        <w:t>charexpression</w:t>
+      </w:r>
+      <w:r>
+        <w:t xml:space="preserve"> [ , charexpression2, … ]</w:t>
+      </w:r>
+      <w:r>
+        <w:br/>
+      </w:r>
+      <w:r>
+        <w:t xml:space="preserve">[ </w:t>
+      </w:r>
+      <w:r>
+        <w:t xml:space="preserve">[ TO </w:t>
+      </w:r>
+      <w:r>
+        <w:t xml:space="preserve">] </w:t>
+      </w:r>
+      <w:r>
+        <w:t xml:space="preserve">[ </w:t>
+      </w:r>
+      <w:r>
+        <w:t xml:space="preserve">ftpconname ] </w:t>
+      </w:r>
+      <w:r>
+        <w:t>charexpression</w:t>
+      </w:r>
+      <w:r>
+        <w:t xml:space="preserve"> ]</w:t>
+      </w:r>
+    </w:p>
+    <w:p>
+      <w:pPr>
+        <w:ind w:left="1440" w:hanging="1440"/>
+      </w:pPr>
+      <w:r>
+        <w:t xml:space="preserve">ftpconname ::= { DEFAULT </w:t>
+      </w:r>
+      <w:r>
+        <w:t xml:space="preserve">[ </w:t>
+      </w:r>
+      <w:r>
+        <w:t xml:space="preserve">FTP </w:t>
+      </w:r>
+      <w:r>
+        <w:t xml:space="preserve">] </w:t>
+      </w:r>
+      <w:r>
+        <w:t xml:space="preserve">} | { </w:t>
+      </w:r>
+      <w:r>
+        <w:t xml:space="preserve">[ </w:t>
+      </w:r>
+      <w:r>
+        <w:t xml:space="preserve">FTP </w:t>
+      </w:r>
+      <w:r>
+        <w:t xml:space="preserve">] </w:t>
+      </w:r>
+      <w:r>
+        <w:t>conname }</w:t>
+      </w:r>
+    </w:p>
+    <w:p>
+      <w:r>
+        <w:rPr>
+          <w:b/>
+        </w:rPr>
+        <w:t>Note</w:t>
+      </w:r>
+      <w:r>
+        <w:rPr>
+          <w:b/>
+        </w:rPr>
+        <w:t>s</w:t>
+      </w:r>
+      <w:r>
+        <w:rPr>
+          <w:b/>
+        </w:rPr>
+        <w:t>:</w:t>
+      </w:r>
+    </w:p>
+    <w:p>
+      <w:r>
+        <w:t xml:space="preserve">The local files named by the list of evaluated charexpressions </w:t>
+      </w:r>
+      <w:r>
+        <w:t>are</w:t>
+      </w:r>
+      <w:r>
+        <w:t xml:space="preserve"> transferred via FTP to the remote directory named by the eva</w:t>
+      </w:r>
+      <w:r>
+        <w:t>l</w:t>
+      </w:r>
+      <w:r>
+        <w:t>uated TO charexpression.</w:t>
+      </w:r>
+    </w:p>
+    <w:p>
+      <w:r>
+        <w:t xml:space="preserve">The FTP protocol and connection parameters are </w:t>
+      </w:r>
+      <w:r>
+        <w:t>determined</w:t>
+      </w:r>
+      <w:r>
+        <w:t xml:space="preserve"> by ftp properties of the process</w:t>
+      </w:r>
+      <w:r>
+        <w:t xml:space="preserve"> unless ftpconname is specified</w:t>
+      </w:r>
+      <w:r>
+        <w:t>.</w:t>
+      </w:r>
+    </w:p>
+    <w:p>
+      <w:r>
+        <w:t>The BINARY | ASCII option is ignored if it is not supported by the selected protocol.</w:t>
+      </w:r>
+    </w:p>
+    <w:p>
+      <w:r>
+        <w:t>By default the FROM file(s) are read from the write directory indicated in RunDbp.path.properties.  This reflects the assumption that the FROM files will have been created in the write directory</w:t>
+      </w:r>
+      <w:r>
+        <w:t xml:space="preserve"> </w:t>
+      </w:r>
+      <w:r>
+        <w:t>by the current process.</w:t>
+      </w:r>
+    </w:p>
+    <w:p>
+      <w:pPr>
+        <w:pStyle w:val="Heading2"/>
+      </w:pPr>
+      <w:r>
+        <w:t>GET</w:t>
+      </w:r>
+    </w:p>
+    <w:p>
+      <w:pPr>
+        <w:ind w:left="1440" w:hanging="1440"/>
+      </w:pPr>
+      <w:r>
+        <w:t>get ::= GET</w:t>
+      </w:r>
+      <w:r>
+        <w:br/>
+        <w:t xml:space="preserve">[ BINARY | </w:t>
+      </w:r>
+      <w:r>
+        <w:rPr>
+          <w:u w:val="single"/>
+        </w:rPr>
+        <w:t>ASCII</w:t>
+      </w:r>
+      <w:r>
+        <w:t xml:space="preserve"> ]</w:t>
+      </w:r>
+      <w:r>
+        <w:br/>
+      </w:r>
+      <w:r>
+        <w:t xml:space="preserve">[ FROM ] </w:t>
+      </w:r>
+      <w:r>
+        <w:t xml:space="preserve">[ </w:t>
+      </w:r>
+      <w:r>
+        <w:t xml:space="preserve">ftpconname ] </w:t>
+      </w:r>
+      <w:r>
+        <w:t>charexpression [ , charexpression2, … ]</w:t>
+      </w:r>
+      <w:r>
+        <w:br/>
+      </w:r>
+      <w:r>
+        <w:t xml:space="preserve">[ </w:t>
+      </w:r>
+      <w:r>
+        <w:t xml:space="preserve">[ TO ] </w:t>
+      </w:r>
+      <w:r>
+        <w:t>charexpression</w:t>
+      </w:r>
+      <w:r>
+        <w:t xml:space="preserve"> ]</w:t>
+      </w:r>
+    </w:p>
+    <w:p>
+      <w:pPr>
+        <w:ind w:left="1440" w:hanging="1440"/>
+      </w:pPr>
+      <w:r>
         <w:lastRenderedPageBreak/>
-        <w:t>The zip archive named by the evaluated FROM charexpression is read and the files contained are written to the directory named by the evaluated TO charexpression.</w:t>
-      </w:r>
-    </w:p>
-    <w:p>
-      <w:r>
-        <w:t>By default the FROM file(s) are read from the read directory indicated in RunDbp.path.properties.</w:t>
-      </w:r>
-    </w:p>
-    <w:p>
-      <w:r>
-        <w:t xml:space="preserve">If the TO clause is omitted, files are written to the </w:t>
-      </w:r>
-      <w:r>
-        <w:t>read directory</w:t>
+        <w:t>ftpconname ::= { DEFAULT [ FTP ] } | { [ FTP ] conname }</w:t>
+      </w:r>
+    </w:p>
+    <w:p>
+      <w:r>
+        <w:rPr>
+          <w:b/>
+        </w:rPr>
+        <w:t>Note</w:t>
+      </w:r>
+      <w:r>
+        <w:rPr>
+          <w:b/>
+        </w:rPr>
+        <w:t>s</w:t>
+      </w:r>
+      <w:r>
+        <w:rPr>
+          <w:b/>
+        </w:rPr>
+        <w:t>:</w:t>
+      </w:r>
+    </w:p>
+    <w:p>
+      <w:r>
+        <w:t xml:space="preserve">The </w:t>
+      </w:r>
+      <w:r>
+        <w:t>remote</w:t>
+      </w:r>
+      <w:r>
+        <w:t xml:space="preserve"> </w:t>
+      </w:r>
+      <w:r>
+        <w:t xml:space="preserve">files named by the list of evaluated charexpressions are transferred via FTP </w:t>
+      </w:r>
+      <w:r>
+        <w:t xml:space="preserve">to </w:t>
+      </w:r>
+      <w:r>
+        <w:t xml:space="preserve">the </w:t>
+      </w:r>
+      <w:r>
+        <w:t xml:space="preserve">local </w:t>
+      </w:r>
+      <w:r>
+        <w:t>directory named by the evaluated TO charexpression.</w:t>
+      </w:r>
+    </w:p>
+    <w:p>
+      <w:r>
+        <w:t>The FTP protocol and connection parameters are determined by ftp properties of the process unless ftpconname is specified.</w:t>
+      </w:r>
+    </w:p>
+    <w:p>
+      <w:r>
+        <w:t>The BINARY | ASCII option is ignored if it is not supported by the selected protocol.</w:t>
+      </w:r>
+    </w:p>
+    <w:p>
+      <w:r>
+        <w:t>By default the TO directory is the read directory indicated in RunDbp.path.properties.  If a relative path is specified, it is relative to the read directory.  This reflects the assumption that the TO files will be read by the current process.</w:t>
+      </w:r>
+    </w:p>
+    <w:p>
+      <w:pPr>
+        <w:pStyle w:val="Heading2"/>
+      </w:pPr>
+      <w:r>
+        <w:t>EMAIL</w:t>
+      </w:r>
+    </w:p>
+    <w:p>
+      <w:pPr>
+        <w:ind w:left="1440" w:hanging="1440"/>
+      </w:pPr>
+      <w:r>
+        <w:t>email ::= EMAIL</w:t>
+      </w:r>
+      <w:r>
+        <w:br/>
+        <w:t>[ THROUGH emailaconname ]</w:t>
+      </w:r>
+      <w:r>
+        <w:br/>
+        <w:t>FROM charexpression</w:t>
+      </w:r>
+      <w:r>
+        <w:br/>
+        <w:t>TO charexpression [ , charexpression2 … ]</w:t>
+      </w:r>
+      <w:r>
+        <w:br/>
+        <w:t>[ CC charexpression [ , charexpression2 … ] ]</w:t>
+      </w:r>
+      <w:r>
+        <w:br/>
+        <w:t>[ SUBJECT charexpression ]</w:t>
+      </w:r>
+      <w:r>
+        <w:br/>
+        <w:t>[ BODY charexpression ]</w:t>
+      </w:r>
+      <w:r>
+        <w:br/>
+        <w:t xml:space="preserve">[ </w:t>
+      </w:r>
+      <w:r>
+        <w:t xml:space="preserve">{ </w:t>
+      </w:r>
+      <w:r>
+        <w:t xml:space="preserve">ATTACH </w:t>
+      </w:r>
+      <w:r>
+        <w:t xml:space="preserve">| ATTACHMENT } </w:t>
+      </w:r>
+      <w:r>
+        <w:t>charexpression [ , charexpression2 … ]</w:t>
+      </w:r>
+      <w:r>
+        <w:t xml:space="preserve"> ]</w:t>
+      </w:r>
+    </w:p>
+    <w:p>
+      <w:pPr>
+        <w:ind w:left="1440" w:hanging="1440"/>
+      </w:pPr>
+      <w:r>
+        <w:t xml:space="preserve">emailaconname </w:t>
+      </w:r>
+      <w:r>
+        <w:t xml:space="preserve">::= { DEFAULT </w:t>
+      </w:r>
+      <w:r>
+        <w:t xml:space="preserve">[ EMAIL ] </w:t>
+      </w:r>
+      <w:r>
+        <w:t xml:space="preserve">} | { </w:t>
+      </w:r>
+      <w:r>
+        <w:t xml:space="preserve">[ EMAIL ] </w:t>
+      </w:r>
+      <w:r>
+        <w:t>conname }</w:t>
+      </w:r>
+    </w:p>
+    <w:p>
+      <w:r>
+        <w:rPr>
+          <w:b/>
+        </w:rPr>
+        <w:t>Note</w:t>
+      </w:r>
+      <w:r>
+        <w:rPr>
+          <w:b/>
+        </w:rPr>
+        <w:t>s</w:t>
+      </w:r>
+      <w:r>
+        <w:rPr>
+          <w:b/>
+        </w:rPr>
+        <w:t>:</w:t>
+      </w:r>
+    </w:p>
+    <w:p>
+      <w:r>
+        <w:t>An email message is sent with the indicated param</w:t>
+      </w:r>
+      <w:r>
+        <w:t>e</w:t>
+      </w:r>
+      <w:r>
+        <w:t>ters.</w:t>
+      </w:r>
+    </w:p>
+    <w:p>
+      <w:r>
+        <w:t>The email server and connection parameters are determined by the email properties of the process.</w:t>
+      </w:r>
+    </w:p>
+    <w:p>
+      <w:r>
+        <w:t>By default the ATTACHMENT file(s) are read from the write directory indicated in RunDbp.path.properties.  This reflects the assumption that the ATTACHMENT files will have been created in the write directory</w:t>
+      </w:r>
+      <w:r>
+        <w:t xml:space="preserve"> </w:t>
+      </w:r>
+      <w:r>
+        <w:t>by the current process.</w:t>
+      </w:r>
+    </w:p>
+    <w:p>
+      <w:pPr>
+        <w:pStyle w:val="Heading2"/>
+      </w:pPr>
+      <w:r>
+        <w:t>DELETE</w:t>
+      </w:r>
+    </w:p>
+    <w:p>
+      <w:pPr>
+        <w:ind w:left="1440" w:hanging="1440"/>
+      </w:pPr>
+      <w:r>
+        <w:t>d</w:t>
+      </w:r>
+      <w:r>
+        <w:t>elete ::= DELETE charexpression [, charexpression2 … ]</w:t>
+      </w:r>
+    </w:p>
+    <w:p>
+      <w:r>
+        <w:rPr>
+          <w:b/>
+        </w:rPr>
+        <w:t>Note</w:t>
+      </w:r>
+      <w:r>
+        <w:rPr>
+          <w:b/>
+        </w:rPr>
+        <w:t>s</w:t>
+      </w:r>
+      <w:r>
+        <w:rPr>
+          <w:b/>
+        </w:rPr>
+        <w:t>:</w:t>
+      </w:r>
+    </w:p>
+    <w:p>
+      <w:r>
+        <w:t>One or more files are deleted.</w:t>
+      </w:r>
+    </w:p>
+    <w:p>
+      <w:r>
+        <w:t>Each charexpression may optionally contain wildcard characters.  All the regular files that match an evaluated charexpression are deleted.</w:t>
+      </w:r>
+    </w:p>
+    <w:p>
+      <w:r>
+        <w:lastRenderedPageBreak/>
+        <w:t>By default the file(s) are deleted from the write directory indicated in RunDbp.path.properties.  This reflects the assumption that the files will have been created in the write directory</w:t>
+      </w:r>
+      <w:r>
+        <w:t xml:space="preserve"> </w:t>
+      </w:r>
+      <w:r>
+        <w:t>by the current process.</w:t>
+      </w:r>
+    </w:p>
+    <w:p>
+      <w:pPr>
+        <w:pStyle w:val="Heading2"/>
+      </w:pPr>
+      <w:r>
+        <w:t>RENAME</w:t>
+      </w:r>
+    </w:p>
+    <w:p>
+      <w:pPr>
+        <w:ind w:left="1440" w:hanging="1440"/>
+      </w:pPr>
+      <w:r>
+        <w:t>rename ::= RENAME [ FROM ] charexpression [ TO ] charexpression</w:t>
+      </w:r>
+    </w:p>
+    <w:p>
+      <w:r>
+        <w:rPr>
+          <w:b/>
+        </w:rPr>
+        <w:t>Note</w:t>
+      </w:r>
+      <w:r>
+        <w:rPr>
+          <w:b/>
+        </w:rPr>
+        <w:t>s</w:t>
+      </w:r>
+      <w:r>
+        <w:rPr>
+          <w:b/>
+        </w:rPr>
+        <w:t>:</w:t>
+      </w:r>
+    </w:p>
+    <w:p>
+      <w:r>
+        <w:t xml:space="preserve">A single FROM file </w:t>
+      </w:r>
+      <w:r>
+        <w:t xml:space="preserve">is renamed </w:t>
+      </w:r>
+      <w:r>
+        <w:t xml:space="preserve">to the TO </w:t>
+      </w:r>
+      <w:r>
+        <w:t>name</w:t>
       </w:r>
       <w:r>
         <w:t>.</w:t>
       </w:r>
       <w:r>
-        <w:t xml:space="preserve">  If a relative path is specified, it is relative to the read directory.  This reflects the assumption that the TO files will be read by the current process.</w:t>
+        <w:t xml:space="preserve">  If the underlying file system supports it, this may involve a move of the file to a different directory if different paths are specified or implied.</w:t>
+      </w:r>
+    </w:p>
+    <w:p>
+      <w:r>
+        <w:t xml:space="preserve">By default the file </w:t>
+      </w:r>
+      <w:r>
+        <w:t xml:space="preserve">is located in </w:t>
+      </w:r>
+      <w:r>
+        <w:t xml:space="preserve">the write directory indicated in RunDbp.path.properties.  This reflects the assumption that the </w:t>
+      </w:r>
+      <w:r>
+        <w:t>file</w:t>
+      </w:r>
+      <w:r>
+        <w:t xml:space="preserve"> will have been created in the write directory</w:t>
+      </w:r>
+      <w:r>
+        <w:t xml:space="preserve"> </w:t>
+      </w:r>
+      <w:r>
+        <w:t>by the current process.</w:t>
       </w:r>
     </w:p>
     <w:p>
@@ -2669,7 +3296,7 @@
         <w:pStyle w:val="Heading2"/>
       </w:pPr>
       <w:r>
-        <w:t>PUT</w:t>
+        <w:t>COPY</w:t>
       </w:r>
     </w:p>
     <w:p>
@@ -2677,56 +3304,334 @@
         <w:ind w:left="1440" w:hanging="1440"/>
       </w:pPr>
       <w:r>
-        <w:t>put ::= PUT</w:t>
-      </w:r>
-      <w:r>
-        <w:br/>
-        <w:t xml:space="preserve">[ BINARY | </w:t>
+        <w:t>copy ::= COPY</w:t>
+      </w:r>
+      <w:r>
+        <w:br/>
+        <w:t>[ FROM ] charexpression [, charexpression2 … ]</w:t>
+      </w:r>
+      <w:r>
+        <w:br/>
+        <w:t>[ TO ] charexpression</w:t>
+      </w:r>
+    </w:p>
+    <w:p>
+      <w:r>
+        <w:rPr>
+          <w:b/>
+        </w:rPr>
+        <w:t>Note</w:t>
+      </w:r>
+      <w:r>
+        <w:rPr>
+          <w:b/>
+        </w:rPr>
+        <w:t>s</w:t>
+      </w:r>
+      <w:r>
+        <w:rPr>
+          <w:b/>
+        </w:rPr>
+        <w:t>:</w:t>
+      </w:r>
+    </w:p>
+    <w:p>
+      <w:r>
+        <w:t>A single FROM file is copied to the TO file or directory; or, multiple FROM file(s) are copied to the TO directory.  If a TO file previously existed, it is overwritten.</w:t>
+      </w:r>
+    </w:p>
+    <w:p>
+      <w:r>
+        <w:t xml:space="preserve">Each FROM charexpression may optionally contain wildcard characters.  All the regular files that match an evaluated charexpression are </w:t>
+      </w:r>
+      <w:r>
+        <w:t>copied to the TO directory</w:t>
+      </w:r>
+      <w:r>
+        <w:t>.</w:t>
+      </w:r>
+    </w:p>
+    <w:p>
+      <w:r>
+        <w:t xml:space="preserve">By default the FROM file(s) are read from and the TO </w:t>
+      </w:r>
+      <w:r>
+        <w:t>file(s)</w:t>
+      </w:r>
+      <w:r>
+        <w:t xml:space="preserve"> </w:t>
+      </w:r>
+      <w:r>
+        <w:t xml:space="preserve">are </w:t>
+      </w:r>
+      <w:r>
+        <w:t>written to the write directory indicated in RunDbp.path.properties.  This reflects the assumption that the FROM files will have been created in the write directory</w:t>
+      </w:r>
+      <w:r>
+        <w:t xml:space="preserve"> </w:t>
+      </w:r>
+      <w:r>
+        <w:t>by the current process.</w:t>
+      </w:r>
+    </w:p>
+    <w:p>
+      <w:pPr>
+        <w:pStyle w:val="Heading2"/>
+      </w:pPr>
+      <w:r>
+        <w:t>MAKE</w:t>
+      </w:r>
+    </w:p>
+    <w:p>
+      <w:pPr>
+        <w:ind w:left="1440" w:hanging="1440"/>
+      </w:pPr>
+      <w:r>
+        <w:t>make ::= MAKE [ DIRECTORY ] charexpression</w:t>
+      </w:r>
+    </w:p>
+    <w:p>
+      <w:r>
+        <w:t>The directory named by the evaluated charexpression is created.  If it already exists or cannot be created, an error occurs.</w:t>
+      </w:r>
+    </w:p>
+    <w:p>
+      <w:r>
+        <w:t>If a relative directory is specified, it is relative to the write directory indicated in RunDbp.path.properties.</w:t>
+      </w:r>
+    </w:p>
+    <w:p>
+      <w:pPr>
+        <w:pStyle w:val="Heading2"/>
+      </w:pPr>
+      <w:r>
+        <w:t>LOG</w:t>
+      </w:r>
+    </w:p>
+    <w:p>
+      <w:r>
+        <w:t>TODO: Add documentation here.</w:t>
+      </w:r>
+    </w:p>
+    <w:p>
+      <w:pPr>
+        <w:pStyle w:val="Heading2"/>
+      </w:pPr>
+      <w:r>
+        <w:t>GO</w:t>
+      </w:r>
+    </w:p>
+    <w:p>
+      <w:r>
+        <w:t>TODO: Add documentation here.</w:t>
+      </w:r>
+    </w:p>
+    <w:p>
+      <w:pPr>
+        <w:pStyle w:val="Heading2"/>
+      </w:pPr>
+      <w:r>
+        <w:lastRenderedPageBreak/>
+        <w:t>FAIL</w:t>
+      </w:r>
+    </w:p>
+    <w:p>
+      <w:r>
+        <w:t>TODO: Add documentation here.</w:t>
+      </w:r>
+    </w:p>
+    <w:p>
+      <w:pPr>
+        <w:pStyle w:val="Heading2"/>
+      </w:pPr>
+      <w:r>
+        <w:t>PROCESS</w:t>
+      </w:r>
+    </w:p>
+    <w:p>
+      <w:pPr>
+        <w:ind w:left="1440" w:hanging="1440"/>
+      </w:pPr>
+      <w:r>
+        <w:t>process ::= PROCESS</w:t>
+      </w:r>
+      <w:r>
+        <w:br/>
+        <w:t xml:space="preserve">[ ASYNC | </w:t>
+      </w:r>
+      <w:r>
+        <w:t>ASYNCHRONOUSLY</w:t>
+      </w:r>
+      <w:r>
+        <w:t xml:space="preserve"> | SYNC | </w:t>
       </w:r>
       <w:r>
         <w:rPr>
           <w:u w:val="single"/>
         </w:rPr>
-        <w:t>ASCII</w:t>
+        <w:t>SYNCHRONOUSLY</w:t>
       </w:r>
       <w:r>
         <w:t xml:space="preserve"> ]</w:t>
       </w:r>
       <w:r>
         <w:br/>
-      </w:r>
-      <w:r>
-        <w:t xml:space="preserve">[ FROM ] </w:t>
-      </w:r>
-      <w:r>
         <w:t>charexpression</w:t>
       </w:r>
       <w:r>
-        <w:t xml:space="preserve"> [ , charexpression2, … ]</w:t>
-      </w:r>
-      <w:r>
-        <w:br/>
-      </w:r>
-      <w:r>
-        <w:t xml:space="preserve">[ </w:t>
-      </w:r>
-      <w:r>
-        <w:t xml:space="preserve">[ TO </w:t>
-      </w:r>
-      <w:r>
-        <w:t xml:space="preserve">] </w:t>
-      </w:r>
-      <w:r>
-        <w:t xml:space="preserve">[ </w:t>
-      </w:r>
-      <w:r>
-        <w:t xml:space="preserve">ftpconname ] </w:t>
-      </w:r>
-      <w:r>
-        <w:t>charexpression</w:t>
-      </w:r>
-      <w:r>
-        <w:t xml:space="preserve"> ]</w:t>
+        <w:br/>
+        <w:t>[ [ WITH ] expression [ ,expression2 … ] ]</w:t>
+      </w:r>
+    </w:p>
+    <w:p>
+      <w:r>
+        <w:rPr>
+          <w:b/>
+        </w:rPr>
+        <w:t>Note</w:t>
+      </w:r>
+      <w:r>
+        <w:rPr>
+          <w:b/>
+        </w:rPr>
+        <w:t>s</w:t>
+      </w:r>
+      <w:r>
+        <w:rPr>
+          <w:b/>
+        </w:rPr>
+        <w:t>:</w:t>
+      </w:r>
+    </w:p>
+    <w:p>
+      <w:r>
+        <w:t>The process definition named by the evaluated charexpression is invoked as a nested process.  The loader for the current process is used to load the nested process.</w:t>
+      </w:r>
+    </w:p>
+    <w:p>
+      <w:r>
+        <w:t>The expression</w:t>
+      </w:r>
+      <w:r>
+        <w:t>s</w:t>
+      </w:r>
+      <w:r>
+        <w:t xml:space="preserve"> are evaluated and passed as arguments to the nested process.</w:t>
+      </w:r>
+    </w:p>
+    <w:p>
+      <w:r>
+        <w:t xml:space="preserve">If SYNC or </w:t>
+      </w:r>
+      <w:r>
+        <w:t>SYNCHRONOUSLY</w:t>
+      </w:r>
+      <w:r>
+        <w:t xml:space="preserve"> is specified or defaulted, the nested process is executed synchronously.  The invoking PROCESS statement does not complete until the nested process completes.</w:t>
+      </w:r>
+      <w:r>
+        <w:t xml:space="preserve">  If the nested process ends</w:t>
+      </w:r>
+      <w:r>
+        <w:t xml:space="preserve"> with failure status, the </w:t>
+      </w:r>
+      <w:r>
+        <w:t xml:space="preserve">invoking </w:t>
+      </w:r>
+      <w:r>
+        <w:t>PROCESS statement fails.</w:t>
+      </w:r>
+    </w:p>
+    <w:p>
+      <w:r>
+        <w:t>If ASYNC or A</w:t>
+      </w:r>
+      <w:r>
+        <w:t>SYNCHRONOUSLY</w:t>
+      </w:r>
+      <w:r>
+        <w:t xml:space="preserve"> is specified, the nested process is </w:t>
+      </w:r>
+      <w:r>
+        <w:t>submitted to execute</w:t>
+      </w:r>
+      <w:r>
+        <w:t xml:space="preserve"> asynchronously.  The invoking PROCESS statement completes immediately </w:t>
+      </w:r>
+      <w:r>
+        <w:t>upon submitting the nested process for execution.  The invoking process cannot directly determine the completion status of the nested process</w:t>
+      </w:r>
+      <w:r>
+        <w:t>.</w:t>
+      </w:r>
+      <w:r>
+        <w:t xml:space="preserve">  The invoking process does not complete until all nested asynchronous processes complete.</w:t>
+      </w:r>
+    </w:p>
+    <w:p>
+      <w:r>
+        <w:t>If a nested asynchronous process is the last task to complete in the invoking process, then the completion status of the invoking process is taken from the completion status of the nested asynchronous process.</w:t>
+      </w:r>
+    </w:p>
+    <w:p>
+      <w:pPr>
+        <w:pStyle w:val="Heading2"/>
+      </w:pPr>
+      <w:r>
+        <w:t>DO</w:t>
+      </w:r>
+    </w:p>
+    <w:p>
+      <w:r>
+        <w:t>Do ::= DO [ WHILE boolexpression ] tasks</w:t>
+      </w:r>
+    </w:p>
+    <w:p>
+      <w:r>
+        <w:rPr>
+          <w:b/>
+        </w:rPr>
+        <w:t>Note</w:t>
+      </w:r>
+      <w:r>
+        <w:rPr>
+          <w:b/>
+        </w:rPr>
+        <w:t>s</w:t>
+      </w:r>
+      <w:r>
+        <w:rPr>
+          <w:b/>
+        </w:rPr>
+        <w:t>:</w:t>
+      </w:r>
+    </w:p>
+    <w:p>
+      <w:r>
+        <w:t>The list of tasks is executed one or more times.</w:t>
+      </w:r>
+    </w:p>
+    <w:p>
+      <w:r>
+        <w:t>If WHILE is specified, if boolexpression evaluates to true the list of tasks executes.  When it completes, boolexpression is re-evaluated.  As long as it remains true, the list of tasks executes repeatedly.</w:t>
+      </w:r>
+    </w:p>
+    <w:p>
+      <w:r>
+        <w:t>If WHILE is not specified, the list of tasks executes once.</w:t>
+      </w:r>
+    </w:p>
+    <w:p>
+      <w:r>
+        <w:t>If the list of tasks terminates with failure status, then the enclosing DO task also terminates with failure status and no further iterations are executed.</w:t>
+      </w:r>
+    </w:p>
+    <w:p>
+      <w:pPr>
+        <w:pStyle w:val="Heading2"/>
+      </w:pPr>
+      <w:r>
+        <w:t>FOR</w:t>
       </w:r>
     </w:p>
     <w:p>
@@ -2734,868 +3639,24 @@
         <w:ind w:left="1440" w:hanging="1440"/>
       </w:pPr>
       <w:r>
-        <w:t xml:space="preserve">ftpconname ::= { DEFAULT </w:t>
-      </w:r>
-      <w:r>
-        <w:t xml:space="preserve">[ </w:t>
-      </w:r>
-      <w:r>
-        <w:t xml:space="preserve">FTP </w:t>
-      </w:r>
-      <w:r>
-        <w:t xml:space="preserve">] </w:t>
-      </w:r>
-      <w:r>
-        <w:t xml:space="preserve">} | { </w:t>
-      </w:r>
-      <w:r>
-        <w:t xml:space="preserve">[ </w:t>
-      </w:r>
-      <w:r>
-        <w:t xml:space="preserve">FTP </w:t>
-      </w:r>
-      <w:r>
-        <w:t xml:space="preserve">] </w:t>
-      </w:r>
-      <w:r>
-        <w:t>conname }</w:t>
-      </w:r>
-    </w:p>
-    <w:p>
-      <w:r>
-        <w:rPr>
-          <w:b/>
-        </w:rPr>
-        <w:t>Note</w:t>
-      </w:r>
-      <w:r>
-        <w:rPr>
-          <w:b/>
-        </w:rPr>
-        <w:t>s</w:t>
-      </w:r>
-      <w:r>
-        <w:rPr>
-          <w:b/>
-        </w:rPr>
-        <w:t>:</w:t>
-      </w:r>
-    </w:p>
-    <w:p>
-      <w:r>
-        <w:t xml:space="preserve">The local files named by the list of evaluated charexpressions </w:t>
-      </w:r>
-      <w:r>
-        <w:t>are</w:t>
-      </w:r>
-      <w:r>
-        <w:t xml:space="preserve"> transferred via FTP to the remote directory named by the eva</w:t>
-      </w:r>
-      <w:r>
-        <w:t>l</w:t>
-      </w:r>
-      <w:r>
-        <w:t>uated TO charexpression.</w:t>
-      </w:r>
-    </w:p>
-    <w:p>
-      <w:r>
-        <w:t xml:space="preserve">The FTP protocol and connection parameters are </w:t>
-      </w:r>
-      <w:r>
-        <w:t>determined</w:t>
-      </w:r>
-      <w:r>
-        <w:t xml:space="preserve"> by ftp properties of the process</w:t>
-      </w:r>
-      <w:r>
-        <w:t xml:space="preserve"> unless ftpconname is specified</w:t>
-      </w:r>
-      <w:r>
-        <w:t>.</w:t>
-      </w:r>
-    </w:p>
-    <w:p>
-      <w:r>
-        <w:t>The BINARY | ASCII option is ignored if it is not supported by the selected protocol.</w:t>
-      </w:r>
-    </w:p>
-    <w:p>
-      <w:r>
-        <w:t>By default the FROM file(s) are read from the write directory indicated in RunDbp.path.properties.  This reflects the assumption that the FROM files will have been created in the write directory</w:t>
-      </w:r>
-      <w:r>
-        <w:t xml:space="preserve"> </w:t>
-      </w:r>
-      <w:r>
-        <w:t>by the current process.</w:t>
-      </w:r>
-    </w:p>
-    <w:p>
-      <w:pPr>
-        <w:pStyle w:val="Heading2"/>
-      </w:pPr>
-      <w:r>
-        <w:t>GET</w:t>
-      </w:r>
-    </w:p>
-    <w:p>
-      <w:pPr>
-        <w:ind w:left="1440" w:hanging="1440"/>
-      </w:pPr>
-      <w:r>
-        <w:t>get ::= GET</w:t>
-      </w:r>
-      <w:r>
-        <w:br/>
-        <w:t xml:space="preserve">[ BINARY | </w:t>
-      </w:r>
-      <w:r>
-        <w:rPr>
-          <w:u w:val="single"/>
-        </w:rPr>
-        <w:t>ASCII</w:t>
-      </w:r>
-      <w:r>
-        <w:t xml:space="preserve"> ]</w:t>
-      </w:r>
-      <w:r>
-        <w:br/>
-      </w:r>
-      <w:r>
-        <w:t xml:space="preserve">[ FROM ] </w:t>
-      </w:r>
-      <w:r>
-        <w:t xml:space="preserve">[ </w:t>
-      </w:r>
-      <w:r>
-        <w:t xml:space="preserve">ftpconname ] </w:t>
-      </w:r>
-      <w:r>
-        <w:t>charexpression [ , charexpression2, … ]</w:t>
-      </w:r>
-      <w:r>
-        <w:br/>
-      </w:r>
-      <w:r>
-        <w:t xml:space="preserve">[ </w:t>
-      </w:r>
-      <w:r>
-        <w:t xml:space="preserve">[ TO ] </w:t>
-      </w:r>
-      <w:r>
-        <w:t>charexpression</w:t>
-      </w:r>
-      <w:r>
-        <w:t xml:space="preserve"> ]</w:t>
-      </w:r>
-    </w:p>
-    <w:p>
-      <w:pPr>
-        <w:ind w:left="1440" w:hanging="1440"/>
-      </w:pPr>
-      <w:r>
-        <w:t>ftpconname ::= { DEFAULT [ FTP ] } | { [ FTP ] conname }</w:t>
-      </w:r>
-    </w:p>
-    <w:p>
-      <w:r>
-        <w:rPr>
-          <w:b/>
-        </w:rPr>
-        <w:t>Note</w:t>
-      </w:r>
-      <w:r>
-        <w:rPr>
-          <w:b/>
-        </w:rPr>
-        <w:t>s</w:t>
-      </w:r>
-      <w:r>
-        <w:rPr>
-          <w:b/>
-        </w:rPr>
-        <w:t>:</w:t>
-      </w:r>
-    </w:p>
-    <w:p>
-      <w:r>
-        <w:t xml:space="preserve">The </w:t>
-      </w:r>
-      <w:r>
-        <w:t>remote</w:t>
-      </w:r>
-      <w:r>
-        <w:t xml:space="preserve"> </w:t>
-      </w:r>
-      <w:r>
-        <w:t xml:space="preserve">files named by the list of evaluated charexpressions are transferred via FTP </w:t>
-      </w:r>
-      <w:r>
-        <w:t xml:space="preserve">to </w:t>
-      </w:r>
-      <w:r>
-        <w:t xml:space="preserve">the </w:t>
-      </w:r>
-      <w:r>
-        <w:t xml:space="preserve">local </w:t>
-      </w:r>
-      <w:r>
-        <w:t>directory named by the evaluated TO charexpression.</w:t>
-      </w:r>
-    </w:p>
-    <w:p>
-      <w:r>
-        <w:t>The FTP protocol and connection parameters are determined by ftp properties of the process unless ftpconname is specified.</w:t>
+        <w:t xml:space="preserve">for ::= FOR varname [, varname2 …] [ FROM ] { </w:t>
+      </w:r>
+      <w:r>
+        <w:t xml:space="preserve">csvidentifier </w:t>
+      </w:r>
+      <w:r>
+        <w:t xml:space="preserve">| </w:t>
+      </w:r>
+      <w:r>
+        <w:t>valuetable</w:t>
+      </w:r>
+      <w:r>
+        <w:t xml:space="preserve"> | files | outstatement } tasks</w:t>
       </w:r>
     </w:p>
     <w:p>
       <w:r>
         <w:lastRenderedPageBreak/>
-        <w:t>The BINARY | ASCII option is ignored if it is not supported by the selected protocol.</w:t>
-      </w:r>
-    </w:p>
-    <w:p>
-      <w:r>
-        <w:t>By default the TO directory is the read directory indicated in RunDbp.path.properties.  If a relative path is specified, it is relative to the read directory.  This reflects the assumption that the TO files will be read by the current process.</w:t>
-      </w:r>
-    </w:p>
-    <w:p>
-      <w:pPr>
-        <w:pStyle w:val="Heading2"/>
-      </w:pPr>
-      <w:r>
-        <w:t>EMAIL</w:t>
-      </w:r>
-    </w:p>
-    <w:p>
-      <w:pPr>
-        <w:ind w:left="1440" w:hanging="1440"/>
-      </w:pPr>
-      <w:r>
-        <w:t>email ::= EMAIL</w:t>
-      </w:r>
-      <w:r>
-        <w:br/>
-        <w:t>[ THROUGH emailaconname ]</w:t>
-      </w:r>
-      <w:r>
-        <w:br/>
-        <w:t>FROM charexpression</w:t>
-      </w:r>
-      <w:r>
-        <w:br/>
-        <w:t>TO charexpression [ , charexpression2 … ]</w:t>
-      </w:r>
-      <w:r>
-        <w:br/>
-        <w:t>[ CC charexpression [ , charexpression2 … ] ]</w:t>
-      </w:r>
-      <w:r>
-        <w:br/>
-        <w:t>[ SUBJECT charexpression ]</w:t>
-      </w:r>
-      <w:r>
-        <w:br/>
-        <w:t>[ BODY charexpression ]</w:t>
-      </w:r>
-      <w:r>
-        <w:br/>
-        <w:t xml:space="preserve">[ </w:t>
-      </w:r>
-      <w:r>
-        <w:t xml:space="preserve">{ </w:t>
-      </w:r>
-      <w:r>
-        <w:t xml:space="preserve">ATTACH </w:t>
-      </w:r>
-      <w:r>
-        <w:t xml:space="preserve">| ATTACHMENT } </w:t>
-      </w:r>
-      <w:r>
-        <w:t>charexpression [ , charexpression2 … ]</w:t>
-      </w:r>
-      <w:r>
-        <w:t xml:space="preserve"> ]</w:t>
-      </w:r>
-    </w:p>
-    <w:p>
-      <w:pPr>
-        <w:ind w:left="1440" w:hanging="1440"/>
-      </w:pPr>
-      <w:r>
-        <w:t xml:space="preserve">emailaconname </w:t>
-      </w:r>
-      <w:r>
-        <w:t xml:space="preserve">::= { DEFAULT </w:t>
-      </w:r>
-      <w:r>
-        <w:t xml:space="preserve">[ EMAIL ] </w:t>
-      </w:r>
-      <w:r>
-        <w:t xml:space="preserve">} | { </w:t>
-      </w:r>
-      <w:r>
-        <w:t xml:space="preserve">[ EMAIL ] </w:t>
-      </w:r>
-      <w:r>
-        <w:t>conname }</w:t>
-      </w:r>
-    </w:p>
-    <w:p>
-      <w:r>
-        <w:rPr>
-          <w:b/>
-        </w:rPr>
-        <w:t>Note</w:t>
-      </w:r>
-      <w:r>
-        <w:rPr>
-          <w:b/>
-        </w:rPr>
-        <w:t>s</w:t>
-      </w:r>
-      <w:r>
-        <w:rPr>
-          <w:b/>
-        </w:rPr>
-        <w:t>:</w:t>
-      </w:r>
-    </w:p>
-    <w:p>
-      <w:r>
-        <w:t>An email message is sent with the indicated param</w:t>
-      </w:r>
-      <w:r>
-        <w:t>e</w:t>
-      </w:r>
-      <w:r>
-        <w:t>ters.</w:t>
-      </w:r>
-    </w:p>
-    <w:p>
-      <w:r>
-        <w:t>The email server and connection parameters are determined by the email properties of the process.</w:t>
-      </w:r>
-    </w:p>
-    <w:p>
-      <w:r>
-        <w:t>By default the ATTACHMENT file(s) are read from the write directory indicated in RunDbp.path.properties.  This reflects the assumption that the ATTACHMENT files will have been created in the write directory</w:t>
-      </w:r>
-      <w:r>
-        <w:t xml:space="preserve"> </w:t>
-      </w:r>
-      <w:r>
-        <w:t>by the current process.</w:t>
-      </w:r>
-    </w:p>
-    <w:p>
-      <w:pPr>
-        <w:pStyle w:val="Heading2"/>
-      </w:pPr>
-      <w:r>
-        <w:t>DELETE</w:t>
-      </w:r>
-    </w:p>
-    <w:p>
-      <w:pPr>
-        <w:ind w:left="1440" w:hanging="1440"/>
-      </w:pPr>
-      <w:r>
-        <w:t>d</w:t>
-      </w:r>
-      <w:r>
-        <w:t>elete ::= DELETE charexpression [, charexpression2 … ]</w:t>
-      </w:r>
-    </w:p>
-    <w:p>
-      <w:r>
-        <w:rPr>
-          <w:b/>
-        </w:rPr>
-        <w:t>Note</w:t>
-      </w:r>
-      <w:r>
-        <w:rPr>
-          <w:b/>
-        </w:rPr>
-        <w:t>s</w:t>
-      </w:r>
-      <w:r>
-        <w:rPr>
-          <w:b/>
-        </w:rPr>
-        <w:t>:</w:t>
-      </w:r>
-    </w:p>
-    <w:p>
-      <w:r>
-        <w:t>One or more files are deleted.</w:t>
-      </w:r>
-    </w:p>
-    <w:p>
-      <w:r>
-        <w:t>Each charexpression may optionally contain wildcard characters.  All the regular files that match an evaluated charexpression are deleted.</w:t>
-      </w:r>
-    </w:p>
-    <w:p>
-      <w:r>
-        <w:t>By default the file(s) are deleted from the write directory indicated in RunDbp.path.properties.  This reflects the assumption that the files will have been created in the write directory</w:t>
-      </w:r>
-      <w:r>
-        <w:t xml:space="preserve"> </w:t>
-      </w:r>
-      <w:r>
-        <w:t>by the current process.</w:t>
-      </w:r>
-    </w:p>
-    <w:p>
-      <w:pPr>
-        <w:pStyle w:val="Heading2"/>
-      </w:pPr>
-      <w:r>
-        <w:t>RENAME</w:t>
-      </w:r>
-    </w:p>
-    <w:p>
-      <w:pPr>
-        <w:ind w:left="1440" w:hanging="1440"/>
-      </w:pPr>
-      <w:r>
-        <w:t>rename ::= RENAME [ FROM ] charexpression [ TO ] charexpression</w:t>
-      </w:r>
-    </w:p>
-    <w:p>
-      <w:r>
-        <w:rPr>
-          <w:b/>
-        </w:rPr>
-        <w:t>Note</w:t>
-      </w:r>
-      <w:r>
-        <w:rPr>
-          <w:b/>
-        </w:rPr>
-        <w:t>s</w:t>
-      </w:r>
-      <w:r>
-        <w:rPr>
-          <w:b/>
-        </w:rPr>
-        <w:t>:</w:t>
-      </w:r>
-    </w:p>
-    <w:p>
-      <w:r>
-        <w:lastRenderedPageBreak/>
-        <w:t xml:space="preserve">A single FROM file </w:t>
-      </w:r>
-      <w:r>
-        <w:t xml:space="preserve">is renamed </w:t>
-      </w:r>
-      <w:r>
-        <w:t xml:space="preserve">to the TO </w:t>
-      </w:r>
-      <w:r>
-        <w:t>name</w:t>
-      </w:r>
-      <w:r>
-        <w:t>.</w:t>
-      </w:r>
-      <w:r>
-        <w:t xml:space="preserve">  If the underlying file system supports it, this may involve a move of the file to a different directory if different paths are specified or implied.</w:t>
-      </w:r>
-    </w:p>
-    <w:p>
-      <w:r>
-        <w:t xml:space="preserve">By default the file </w:t>
-      </w:r>
-      <w:r>
-        <w:t xml:space="preserve">is located in </w:t>
-      </w:r>
-      <w:r>
-        <w:t xml:space="preserve">the write directory indicated in RunDbp.path.properties.  This reflects the assumption that the </w:t>
-      </w:r>
-      <w:r>
-        <w:t>file</w:t>
-      </w:r>
-      <w:r>
-        <w:t xml:space="preserve"> will have been created in the write directory</w:t>
-      </w:r>
-      <w:r>
-        <w:t xml:space="preserve"> </w:t>
-      </w:r>
-      <w:r>
-        <w:t>by the current process.</w:t>
-      </w:r>
-    </w:p>
-    <w:p>
-      <w:pPr>
-        <w:pStyle w:val="Heading2"/>
-      </w:pPr>
-      <w:r>
-        <w:t>COPY</w:t>
-      </w:r>
-    </w:p>
-    <w:p>
-      <w:pPr>
-        <w:ind w:left="1440" w:hanging="1440"/>
-      </w:pPr>
-      <w:r>
-        <w:t>copy ::= COPY</w:t>
-      </w:r>
-      <w:r>
-        <w:br/>
-        <w:t>[ FROM ] charexpression [, charexpression2 … ]</w:t>
-      </w:r>
-      <w:r>
-        <w:br/>
-        <w:t>[ TO ] charexpression</w:t>
-      </w:r>
-    </w:p>
-    <w:p>
-      <w:r>
-        <w:rPr>
-          <w:b/>
-        </w:rPr>
-        <w:t>Note</w:t>
-      </w:r>
-      <w:r>
-        <w:rPr>
-          <w:b/>
-        </w:rPr>
-        <w:t>s</w:t>
-      </w:r>
-      <w:r>
-        <w:rPr>
-          <w:b/>
-        </w:rPr>
-        <w:t>:</w:t>
-      </w:r>
-    </w:p>
-    <w:p>
-      <w:r>
-        <w:t>A single FROM file is copied to the TO file or directory; or, multiple FROM file(s) are copied to the TO directory.  If a TO file previously existed, it is overwritten.</w:t>
-      </w:r>
-    </w:p>
-    <w:p>
-      <w:r>
-        <w:t xml:space="preserve">Each FROM charexpression may optionally contain wildcard characters.  All the regular files that match an evaluated charexpression are </w:t>
-      </w:r>
-      <w:r>
-        <w:t>copied to the TO directory</w:t>
-      </w:r>
-      <w:r>
-        <w:t>.</w:t>
-      </w:r>
-    </w:p>
-    <w:p>
-      <w:r>
-        <w:t xml:space="preserve">By default the FROM file(s) are read from and the TO </w:t>
-      </w:r>
-      <w:r>
-        <w:t>file(s)</w:t>
-      </w:r>
-      <w:r>
-        <w:t xml:space="preserve"> </w:t>
-      </w:r>
-      <w:r>
-        <w:t xml:space="preserve">are </w:t>
-      </w:r>
-      <w:r>
-        <w:t>written to the write directory indicated in RunDbp.path.properties.  This reflects the assumption that the FROM files will have been created in the write directory</w:t>
-      </w:r>
-      <w:r>
-        <w:t xml:space="preserve"> </w:t>
-      </w:r>
-      <w:r>
-        <w:t>by the current process.</w:t>
-      </w:r>
-    </w:p>
-    <w:p>
-      <w:pPr>
-        <w:pStyle w:val="Heading2"/>
-      </w:pPr>
-      <w:r>
-        <w:t>MAKE</w:t>
-      </w:r>
-    </w:p>
-    <w:p>
-      <w:pPr>
-        <w:ind w:left="1440" w:hanging="1440"/>
-      </w:pPr>
-      <w:r>
-        <w:t>make ::= MAKE [ DIRECTORY ] charexpression</w:t>
-      </w:r>
-    </w:p>
-    <w:p>
-      <w:r>
-        <w:t>The directory named by the evaluated charexpression is created.  If it already exists or cannot be created, an error occurs.</w:t>
-      </w:r>
-    </w:p>
-    <w:p>
-      <w:r>
-        <w:t>If a relative directory is specified, it is relative to the write directory indicated in RunDbp.path.properties.</w:t>
-      </w:r>
-    </w:p>
-    <w:p>
-      <w:pPr>
-        <w:pStyle w:val="Heading2"/>
-      </w:pPr>
-      <w:r>
-        <w:t>LOG</w:t>
-      </w:r>
-    </w:p>
-    <w:p>
-      <w:r>
-        <w:t>TODO: Add documentation here.</w:t>
-      </w:r>
-    </w:p>
-    <w:p>
-      <w:pPr>
-        <w:pStyle w:val="Heading2"/>
-      </w:pPr>
-      <w:r>
-        <w:t>GO</w:t>
-      </w:r>
-    </w:p>
-    <w:p>
-      <w:r>
-        <w:t>TODO: Add documentation here.</w:t>
-      </w:r>
-    </w:p>
-    <w:p>
-      <w:pPr>
-        <w:pStyle w:val="Heading2"/>
-      </w:pPr>
-      <w:r>
-        <w:t>FAIL</w:t>
-      </w:r>
-    </w:p>
-    <w:p>
-      <w:r>
-        <w:t>TODO: Add documentation here.</w:t>
-      </w:r>
-    </w:p>
-    <w:p>
-      <w:pPr>
-        <w:pStyle w:val="Heading2"/>
-      </w:pPr>
-      <w:r>
-        <w:t>PROCESS</w:t>
-      </w:r>
-    </w:p>
-    <w:p>
-      <w:pPr>
-        <w:ind w:left="1440" w:hanging="1440"/>
-      </w:pPr>
-      <w:r>
-        <w:t>process ::= PROCESS</w:t>
-      </w:r>
-      <w:r>
-        <w:br/>
-        <w:t xml:space="preserve">[ ASYNC | </w:t>
-      </w:r>
-      <w:r>
-        <w:t>ASYNCHRONOUSLY</w:t>
-      </w:r>
-      <w:r>
-        <w:t xml:space="preserve"> | SYNC | </w:t>
-      </w:r>
-      <w:r>
-        <w:rPr>
-          <w:u w:val="single"/>
-        </w:rPr>
-        <w:t>SYNCHRONOUSLY</w:t>
-      </w:r>
-      <w:r>
-        <w:t xml:space="preserve"> ]</w:t>
-      </w:r>
-      <w:r>
-        <w:br/>
-      </w:r>
-      <w:r>
-        <w:lastRenderedPageBreak/>
-        <w:t>charexpression</w:t>
-      </w:r>
-      <w:r>
-        <w:br/>
-        <w:t>[ [ WITH ] expression [ ,expression2 … ] ]</w:t>
-      </w:r>
-    </w:p>
-    <w:p>
-      <w:r>
-        <w:rPr>
-          <w:b/>
-        </w:rPr>
-        <w:t>Note</w:t>
-      </w:r>
-      <w:r>
-        <w:rPr>
-          <w:b/>
-        </w:rPr>
-        <w:t>s</w:t>
-      </w:r>
-      <w:r>
-        <w:rPr>
-          <w:b/>
-        </w:rPr>
-        <w:t>:</w:t>
-      </w:r>
-    </w:p>
-    <w:p>
-      <w:r>
-        <w:t>The process definition named by the evaluated charexpression is invoked as a nested process.  The loader for the current process is used to load the nested process.</w:t>
-      </w:r>
-    </w:p>
-    <w:p>
-      <w:r>
-        <w:t>The expression</w:t>
-      </w:r>
-      <w:r>
-        <w:t>s</w:t>
-      </w:r>
-      <w:r>
-        <w:t xml:space="preserve"> are evaluated and passed as arguments to the nested process.</w:t>
-      </w:r>
-    </w:p>
-    <w:p>
-      <w:r>
-        <w:t xml:space="preserve">If SYNC or </w:t>
-      </w:r>
-      <w:r>
-        <w:t>SYNCHRONOUSLY</w:t>
-      </w:r>
-      <w:r>
-        <w:t xml:space="preserve"> is specified or defaulted, the nested process is executed synchronously.  The invoking PROCESS statement does not complete until the nested process completes.</w:t>
-      </w:r>
-      <w:r>
-        <w:t xml:space="preserve">  If the nested process ends</w:t>
-      </w:r>
-      <w:r>
-        <w:t xml:space="preserve"> with failure status, the </w:t>
-      </w:r>
-      <w:r>
-        <w:t xml:space="preserve">invoking </w:t>
-      </w:r>
-      <w:r>
-        <w:t>PROCESS statement fails.</w:t>
-      </w:r>
-    </w:p>
-    <w:p>
-      <w:r>
-        <w:t>If ASYNC or A</w:t>
-      </w:r>
-      <w:r>
-        <w:t>SYNCHRONOUSLY</w:t>
-      </w:r>
-      <w:r>
-        <w:t xml:space="preserve"> is specified, the nested process is </w:t>
-      </w:r>
-      <w:r>
-        <w:t>submitted to execute</w:t>
-      </w:r>
-      <w:r>
-        <w:t xml:space="preserve"> asynchronously.  The invoking PROCESS statement completes immediately </w:t>
-      </w:r>
-      <w:r>
-        <w:t>upon submitting the nested process for execution.  The invoking process cannot directly determine the completion status of the nested process</w:t>
-      </w:r>
-      <w:r>
-        <w:t>.</w:t>
-      </w:r>
-      <w:r>
-        <w:t xml:space="preserve">  The invoking process does not complete until all nested asynchronous processes complete.</w:t>
-      </w:r>
-    </w:p>
-    <w:p>
-      <w:r>
-        <w:t>If a nested asynchronous process is the last task to complete in the invoking process, then the completion status of the invoking process is taken from the completion status of the nested asynchronous process.</w:t>
-      </w:r>
-    </w:p>
-    <w:p>
-      <w:pPr>
-        <w:pStyle w:val="Heading2"/>
-      </w:pPr>
-      <w:r>
-        <w:t>DO</w:t>
-      </w:r>
-    </w:p>
-    <w:p>
-      <w:r>
-        <w:t>Do ::= DO [ WHILE boolexpression ] tasks</w:t>
-      </w:r>
-    </w:p>
-    <w:p>
-      <w:r>
-        <w:rPr>
-          <w:b/>
-        </w:rPr>
-        <w:t>Note</w:t>
-      </w:r>
-      <w:r>
-        <w:rPr>
-          <w:b/>
-        </w:rPr>
-        <w:t>s</w:t>
-      </w:r>
-      <w:r>
-        <w:rPr>
-          <w:b/>
-        </w:rPr>
-        <w:t>:</w:t>
-      </w:r>
-    </w:p>
-    <w:p>
-      <w:r>
-        <w:t>The list of tasks is executed one or more times.</w:t>
-      </w:r>
-    </w:p>
-    <w:p>
-      <w:r>
-        <w:t>If WHILE is specified, if boolexpression evaluates to true the list of tasks executes.  When it completes, boolexpression is re-evaluated.  As long as it remains true, the list of tasks executes repeatedly.</w:t>
-      </w:r>
-    </w:p>
-    <w:p>
-      <w:r>
-        <w:t>If WHILE is not specified, the list of tasks executes once.</w:t>
-      </w:r>
-    </w:p>
-    <w:p>
-      <w:r>
-        <w:t>If the list of tasks terminates with failure status, then the enclosing DO task also terminates with failure status and no further iterations are executed.</w:t>
-      </w:r>
-    </w:p>
-    <w:p>
-      <w:pPr>
-        <w:pStyle w:val="Heading2"/>
-      </w:pPr>
-      <w:r>
-        <w:t>FOR</w:t>
-      </w:r>
-    </w:p>
-    <w:p>
-      <w:pPr>
-        <w:ind w:left="1440" w:hanging="1440"/>
-      </w:pPr>
-      <w:r>
-        <w:t xml:space="preserve">for ::= FOR varname [, varname2 …] [ FROM ] { </w:t>
-      </w:r>
-      <w:r>
-        <w:t xml:space="preserve">csvidentifier </w:t>
-      </w:r>
-      <w:r>
-        <w:t xml:space="preserve">| </w:t>
-      </w:r>
-      <w:r>
-        <w:t>valuetable</w:t>
-      </w:r>
-      <w:r>
-        <w:t xml:space="preserve"> | files | outstatement } tasks</w:t>
-      </w:r>
-    </w:p>
-    <w:p>
-      <w:r>
         <w:t>csvidentifier ::= CSV fileidentifier [ readheaders ] [ columns ]</w:t>
       </w:r>
     </w:p>
@@ -3641,7 +3702,6 @@
     </w:p>
     <w:p>
       <w:r>
-        <w:lastRenderedPageBreak/>
         <w:t>files ::= FILES charexpression</w:t>
       </w:r>
     </w:p>
@@ -3844,6 +3904,7 @@
         <w:br/>
       </w:r>
       <w:r>
+        <w:lastRenderedPageBreak/>
         <w:t>[</w:t>
       </w:r>
       <w:r>
@@ -3897,134 +3958,449 @@
         <w:br/>
       </w:r>
       <w:r>
+        <w:t xml:space="preserve">[FROM time] [UNTIL time] </w:t>
+      </w:r>
+      <w:r>
+        <w:t>}</w:t>
+      </w:r>
+      <w:r>
+        <w:t xml:space="preserve"> |</w:t>
+      </w:r>
+      <w:r>
+        <w:br/>
+      </w:r>
+      <w:r>
+        <w:br/>
+      </w:r>
+      <w:r>
+        <w:t xml:space="preserve">{EVERY {WEEK | int WEEKS | WEEKDAY} </w:t>
+      </w:r>
+      <w:r>
+        <w:t>[</w:t>
+      </w:r>
+      <w:r>
+        <w:t>ON</w:t>
+      </w:r>
+      <w:r>
+        <w:t>]</w:t>
+      </w:r>
+      <w:r>
+        <w:t xml:space="preserve"> daysofweeklist |</w:t>
+      </w:r>
+      <w:r>
+        <w:br/>
+        <w:t>[EVERY] daysofweeklist | WEEKDAYS</w:t>
+      </w:r>
+      <w:r>
+        <w:t xml:space="preserve"> | WEEKLY [[ON] dayofweeklist]</w:t>
+      </w:r>
+      <w:r>
+        <w:t>}</w:t>
+      </w:r>
+      <w:r>
+        <w:br/>
+        <w:t>[FROM date] [UNTIL date]</w:t>
+      </w:r>
+      <w:r>
+        <w:br/>
+        <w:t>{AT time | EVERY { {HOUR | MINUTE | SECOND} | int {HOURS | MINUTES | SECONDS} }</w:t>
+      </w:r>
+      <w:r>
+        <w:br/>
+      </w:r>
+      <w:r>
+        <w:t xml:space="preserve">[FROM time] [UNTIL time] </w:t>
+      </w:r>
+      <w:r>
+        <w:t>}</w:t>
+      </w:r>
+      <w:r>
+        <w:t xml:space="preserve"> |</w:t>
+      </w:r>
+      <w:r>
+        <w:br/>
+      </w:r>
+      <w:r>
+        <w:br/>
+      </w:r>
+      <w:r>
+        <w:t>{</w:t>
+      </w:r>
+      <w:r>
+        <w:t xml:space="preserve">EVERY {MONTH | int MONTHS} </w:t>
+      </w:r>
+      <w:r>
+        <w:t xml:space="preserve">| MONTHLY} </w:t>
+      </w:r>
+      <w:r>
+        <w:t>[</w:t>
+      </w:r>
+      <w:r>
+        <w:t>ON</w:t>
+      </w:r>
+      <w:r>
+        <w:t>]</w:t>
+      </w:r>
+      <w:r>
+        <w:t xml:space="preserve"> {DAY int | {FIRST | SECOND |THIRD | FOURTH | LAST}</w:t>
+      </w:r>
+      <w:r>
+        <w:br/>
+        <w:t>{dayofweek | DAY | WEEKDAY | WEEKEND DAY}</w:t>
+      </w:r>
+      <w:r>
+        <w:br/>
+        <w:t>[FROM date] [UNTIL date]</w:t>
+      </w:r>
+      <w:r>
+        <w:br/>
+        <w:t>{AT time | EVERY { {HOUR | MINUTE | SECOND} | int {HOURS | MINUTES | SECONDS} }</w:t>
+      </w:r>
+      <w:r>
+        <w:t xml:space="preserve"> </w:t>
+      </w:r>
+      <w:r>
+        <w:br/>
+      </w:r>
+      <w:r>
+        <w:t xml:space="preserve">[FROM time] [UNTIL time] </w:t>
+      </w:r>
+      <w:r>
+        <w:t xml:space="preserve">} </w:t>
+      </w:r>
+      <w:r>
+        <w:t>|</w:t>
+      </w:r>
+      <w:r>
+        <w:br/>
+      </w:r>
+      <w:r>
+        <w:br/>
+        <w:t>HOURLY</w:t>
+      </w:r>
+    </w:p>
+    <w:p>
+      <w:pPr>
+        <w:ind w:left="1440" w:hanging="1440"/>
+      </w:pPr>
+      <w:r>
+        <w:t>programmed ::= SCHEDULE stringexp</w:t>
+      </w:r>
+    </w:p>
+    <w:p>
+      <w:r>
+        <w:rPr>
+          <w:b/>
+        </w:rPr>
+        <w:t>Note</w:t>
+      </w:r>
+      <w:r>
+        <w:rPr>
+          <w:b/>
+        </w:rPr>
+        <w:t>s</w:t>
+      </w:r>
+      <w:r>
+        <w:rPr>
+          <w:b/>
+        </w:rPr>
+        <w:t>:</w:t>
+      </w:r>
+    </w:p>
+    <w:p>
+      <w:r>
+        <w:t>The list of tasks is invoked on the indicated schedule</w:t>
+      </w:r>
+      <w:r>
+        <w:t xml:space="preserve"> or schedules</w:t>
+      </w:r>
+      <w:r>
+        <w:t>.</w:t>
+      </w:r>
+      <w:r>
+        <w:t xml:space="preserve">  Multiple schedules can be specified, separated by commas.  One-time and recurring schedules can be mixed.</w:t>
+      </w:r>
+    </w:p>
+    <w:p>
+      <w:r>
+        <w:t xml:space="preserve">If </w:t>
+      </w:r>
+      <w:r>
+        <w:t xml:space="preserve">the literal syntax </w:t>
+      </w:r>
+      <w:r>
+        <w:t xml:space="preserve">is specified, all date, time, datetime, int, daysofweeklist, and dayofweek values </w:t>
+      </w:r>
+      <w:r>
+        <w:t>must be</w:t>
+      </w:r>
+      <w:r>
+        <w:t xml:space="preserve"> literals.  No variables are recognized and no variable substitution occurs.  To use a schedule that is determined dynamically at run time</w:t>
+      </w:r>
+      <w:r>
+        <w:t xml:space="preserve"> based on variable values</w:t>
+      </w:r>
+      <w:r>
+        <w:t>, use the programmed syntax.</w:t>
+      </w:r>
+    </w:p>
+    <w:p>
+      <w:r>
+        <w:t xml:space="preserve">If </w:t>
+      </w:r>
+      <w:r>
+        <w:t>the</w:t>
+      </w:r>
+      <w:r>
+        <w:t xml:space="preserve"> p</w:t>
+      </w:r>
+      <w:r>
+        <w:t>rogrammed</w:t>
+      </w:r>
+      <w:r>
+        <w:t xml:space="preserve"> </w:t>
+      </w:r>
+      <w:r>
+        <w:t xml:space="preserve">syntax </w:t>
+      </w:r>
+      <w:r>
+        <w:t>is specified</w:t>
+      </w:r>
+      <w:r>
+        <w:t xml:space="preserve"> via the SCHEDULE keyword</w:t>
+      </w:r>
+      <w:r>
+        <w:t xml:space="preserve">, then </w:t>
+      </w:r>
+      <w:r>
+        <w:t>stringexp may contain expressions including variables</w:t>
+      </w:r>
+      <w:r>
+        <w:t>.</w:t>
+      </w:r>
+      <w:r>
+        <w:t xml:space="preserve"> </w:t>
+      </w:r>
+      <w:r>
+        <w:t xml:space="preserve"> </w:t>
+      </w:r>
+      <w:r>
+        <w:t xml:space="preserve">stringexp </w:t>
+      </w:r>
+      <w:r>
+        <w:t>is ev</w:t>
+      </w:r>
+      <w:r>
+        <w:t xml:space="preserve">aluated, </w:t>
+      </w:r>
+      <w:r>
+        <w:t xml:space="preserve">its syntax must match </w:t>
+      </w:r>
+      <w:r>
+        <w:t>the literal syntax</w:t>
+      </w:r>
+      <w:r>
+        <w:t>, and the specified schedule</w:t>
+      </w:r>
+      <w:r>
+        <w:t xml:space="preserve"> or schedules</w:t>
+      </w:r>
+      <w:r>
+        <w:t xml:space="preserve"> </w:t>
+      </w:r>
+      <w:r>
+        <w:t>are</w:t>
+      </w:r>
+      <w:r>
+        <w:t xml:space="preserve"> used.</w:t>
+      </w:r>
+    </w:p>
+    <w:p>
+      <w:r>
+        <w:t xml:space="preserve">The thread </w:t>
+      </w:r>
+      <w:r>
+        <w:t xml:space="preserve">for </w:t>
+      </w:r>
+      <w:r>
+        <w:t>the ON task sleeps between scheduled times.</w:t>
+      </w:r>
+    </w:p>
+    <w:p>
+      <w:r>
+        <w:t>If</w:t>
+      </w:r>
+      <w:r>
+        <w:t xml:space="preserve"> the enclosed</w:t>
+      </w:r>
+      <w:r>
+        <w:t xml:space="preserve"> task set terminates with error status</w:t>
+      </w:r>
+      <w:r>
+        <w:t>, the ON task terminates immediately with error status regardless of whether the schedule would otherwise continue</w:t>
+      </w:r>
+      <w:r>
+        <w:t>.</w:t>
+      </w:r>
+    </w:p>
+    <w:p>
+      <w:r>
+        <w:t xml:space="preserve">While the enclosed task set is running, if </w:t>
+      </w:r>
+      <w:r>
+        <w:t>a later</w:t>
+      </w:r>
+      <w:r>
+        <w:t xml:space="preserve"> scheduled run time occurs, </w:t>
+      </w:r>
+      <w:r>
+        <w:t xml:space="preserve">the later </w:t>
+      </w:r>
+      <w:r>
+        <w:t xml:space="preserve">run time is skipped.  If it is necessary that </w:t>
+      </w:r>
+      <w:r>
+        <w:t>the enclosed tasks</w:t>
+      </w:r>
+      <w:r>
+        <w:t xml:space="preserve"> start at every scheduled </w:t>
+      </w:r>
+      <w:r>
+        <w:t xml:space="preserve">run </w:t>
+      </w:r>
+      <w:r>
+        <w:t xml:space="preserve">time regardless of whether </w:t>
+      </w:r>
+      <w:r>
+        <w:t xml:space="preserve">earlier </w:t>
+      </w:r>
+      <w:r>
         <w:lastRenderedPageBreak/>
-        <w:t xml:space="preserve">[FROM time] [UNTIL time] </w:t>
+        <w:t xml:space="preserve">tasks are </w:t>
+      </w:r>
+      <w:r>
+        <w:t>still running, then</w:t>
+      </w:r>
+      <w:r>
+        <w:t xml:space="preserve"> the enclosed tasks should be included in a separate process file launched using a PROCESS ASYNC task.</w:t>
+      </w:r>
+    </w:p>
+    <w:p>
+      <w:r>
+        <w:t>If the list of schedules includes any recurring schedules without an end date, the ON task continues to run indefinitely until the enclosing task set terminates with error</w:t>
+      </w:r>
+      <w:r>
+        <w:t xml:space="preserve"> status</w:t>
+      </w:r>
+      <w:r>
+        <w:t xml:space="preserve"> or the process is interrupted</w:t>
+      </w:r>
+      <w:r>
+        <w:t>.</w:t>
+      </w:r>
+    </w:p>
+    <w:p>
+      <w:r>
+        <w:t xml:space="preserve">When the WEEKLY keyword is specified, the day of week list can be omitted and the default of Sunday </w:t>
+      </w:r>
+      <w:r>
+        <w:t>i</w:t>
+      </w:r>
+      <w:r>
+        <w:t>s used.</w:t>
+      </w:r>
+    </w:p>
+    <w:p>
+      <w:r>
+        <w:t>When the MONTHLY keyword is specified, the day of the month can be omitted and the default of day 1 is used.</w:t>
+      </w:r>
+    </w:p>
+    <w:p>
+      <w:r>
+        <w:t>When the DAILY, WEEKLY, or MONTHLY keyword is specified, the time of day schedule can be omitted and the default of one-time at 12:00 AM is used.</w:t>
+      </w:r>
+      <w:r>
+        <w:t xml:space="preserve">  Otherwise an AT or EVERY clause must appear to specify the time of day schedule.</w:t>
+      </w:r>
+    </w:p>
+    <w:p>
+      <w:r>
+        <w:t>I</w:t>
+      </w:r>
+      <w:r>
+        <w:t>n the EVERY clause, i</w:t>
+      </w:r>
+      <w:r>
+        <w:t>f “FROM time” is omitted the default of 'FROM 12:00:00 AM' is used.</w:t>
+      </w:r>
+    </w:p>
+    <w:p>
+      <w:r>
+        <w:t>I</w:t>
+      </w:r>
+      <w:r>
+        <w:t>n the EVERY clause, i</w:t>
+      </w:r>
+      <w:r>
+        <w:t>f “UNTIL time” is omitted the default of 'UNTIL 11:59:59 PM' is used.</w:t>
+      </w:r>
+    </w:p>
+    <w:p>
+      <w:r>
+        <w:t>The HOURLY keyword is equivalent to EVERY DAY EVERY HOUR.</w:t>
+      </w:r>
+    </w:p>
+    <w:p>
+      <w:pPr>
+        <w:pStyle w:val="Heading2"/>
+      </w:pPr>
+      <w:r>
+        <w:t>WAITFOR</w:t>
+      </w:r>
+    </w:p>
+    <w:p>
+      <w:pPr>
+        <w:ind w:left="1440" w:hanging="1440"/>
+      </w:pPr>
+      <w:r>
+        <w:t xml:space="preserve">waitfor ::= WAITFOR { delay | time </w:t>
+      </w:r>
+      <w:r>
+        <w:t xml:space="preserve">| ASYNC </w:t>
       </w:r>
       <w:r>
         <w:t>}</w:t>
       </w:r>
-      <w:r>
-        <w:t xml:space="preserve"> |</w:t>
-      </w:r>
-      <w:r>
-        <w:br/>
-      </w:r>
-      <w:r>
-        <w:br/>
-      </w:r>
-      <w:r>
-        <w:t xml:space="preserve">{EVERY {WEEK | int WEEKS | WEEKDAY} </w:t>
-      </w:r>
-      <w:r>
-        <w:t>[</w:t>
-      </w:r>
-      <w:r>
-        <w:t>ON</w:t>
-      </w:r>
-      <w:r>
-        <w:t>]</w:t>
-      </w:r>
-      <w:r>
-        <w:t xml:space="preserve"> daysofweeklist |</w:t>
-      </w:r>
-      <w:r>
-        <w:br/>
-        <w:t>[EVERY] daysofweeklist | WEEKDAYS</w:t>
-      </w:r>
-      <w:r>
-        <w:t xml:space="preserve"> | WEEKLY [[ON] dayofweeklist]</w:t>
-      </w:r>
-      <w:r>
-        <w:t>}</w:t>
-      </w:r>
-      <w:r>
-        <w:br/>
-        <w:t>[FROM date] [UNTIL date]</w:t>
-      </w:r>
-      <w:r>
-        <w:br/>
-        <w:t>{AT time | EVERY { {HOUR | MINUTE | SECOND} | int {HOURS | MINUTES | SECONDS} }</w:t>
-      </w:r>
-      <w:r>
-        <w:br/>
-      </w:r>
-      <w:r>
-        <w:t xml:space="preserve">[FROM time] [UNTIL time] </w:t>
-      </w:r>
-      <w:r>
-        <w:t>}</w:t>
-      </w:r>
-      <w:r>
-        <w:t xml:space="preserve"> |</w:t>
-      </w:r>
-      <w:r>
-        <w:br/>
-      </w:r>
-      <w:r>
-        <w:br/>
-      </w:r>
-      <w:r>
-        <w:t>{</w:t>
-      </w:r>
-      <w:r>
-        <w:t xml:space="preserve">EVERY {MONTH | int MONTHS} </w:t>
-      </w:r>
-      <w:r>
-        <w:t xml:space="preserve">| MONTHLY} </w:t>
-      </w:r>
-      <w:r>
-        <w:t>[</w:t>
-      </w:r>
-      <w:r>
-        <w:t>ON</w:t>
-      </w:r>
-      <w:r>
-        <w:t>]</w:t>
-      </w:r>
-      <w:r>
-        <w:t xml:space="preserve"> {DAY int | {FIRST | SECOND |THIRD | FOURTH | LAST}</w:t>
-      </w:r>
-      <w:r>
-        <w:br/>
-        <w:t>{dayofweek | DAY | WEEKDAY | WEEKEND DAY}</w:t>
-      </w:r>
-      <w:r>
-        <w:br/>
-        <w:t>[FROM date] [UNTIL date]</w:t>
-      </w:r>
-      <w:r>
-        <w:br/>
-        <w:t>{AT time | EVERY { {HOUR | MINUTE | SECOND} | int {HOURS | MINUTES | SECONDS} }</w:t>
-      </w:r>
-      <w:r>
-        <w:t xml:space="preserve"> </w:t>
-      </w:r>
-      <w:r>
-        <w:br/>
-      </w:r>
-      <w:r>
-        <w:t xml:space="preserve">[FROM time] [UNTIL time] </w:t>
-      </w:r>
-      <w:r>
-        <w:t xml:space="preserve">} </w:t>
-      </w:r>
-      <w:r>
-        <w:t>|</w:t>
-      </w:r>
-      <w:r>
-        <w:br/>
-      </w:r>
-      <w:r>
-        <w:br/>
-        <w:t>HOURLY</w:t>
-      </w:r>
     </w:p>
     <w:p>
       <w:pPr>
         <w:ind w:left="1440" w:hanging="1440"/>
       </w:pPr>
       <w:r>
-        <w:t>programmed ::= SCHEDULE stringexp</w:t>
+        <w:t>delay ::=</w:t>
+      </w:r>
+      <w:r>
+        <w:tab/>
+      </w:r>
+      <w:r>
+        <w:t>DELAY charexpression</w:t>
+      </w:r>
+    </w:p>
+    <w:p>
+      <w:pPr>
+        <w:ind w:left="1440" w:hanging="1440"/>
+      </w:pPr>
+      <w:r>
+        <w:t>time</w:t>
+      </w:r>
+      <w:r>
+        <w:t xml:space="preserve"> ::=</w:t>
+      </w:r>
+      <w:r>
+        <w:tab/>
+      </w:r>
+      <w:r>
+        <w:t>TIME charexpression</w:t>
       </w:r>
     </w:p>
     <w:p>
@@ -4049,298 +4425,71 @@
     </w:p>
     <w:p>
       <w:r>
-        <w:t>The list of tasks is invoked on the indicated schedule</w:t>
-      </w:r>
-      <w:r>
-        <w:t xml:space="preserve"> or schedules</w:t>
-      </w:r>
-      <w:r>
-        <w:t>.</w:t>
-      </w:r>
-      <w:r>
-        <w:t xml:space="preserve">  Multiple schedules can be specified, separated by commas.  One-time and recurring schedules can be mixed.</w:t>
-      </w:r>
-    </w:p>
-    <w:p>
-      <w:r>
-        <w:t xml:space="preserve">If </w:t>
-      </w:r>
-      <w:r>
-        <w:t xml:space="preserve">the literal syntax </w:t>
-      </w:r>
-      <w:r>
-        <w:t xml:space="preserve">is specified, all date, time, datetime, int, daysofweeklist, and dayofweek values </w:t>
-      </w:r>
-      <w:r>
-        <w:t>must be</w:t>
-      </w:r>
-      <w:r>
-        <w:t xml:space="preserve"> literals.  No variables are recognized and no variable substitution occurs.  To use a schedule that is determined dynamically at run time</w:t>
-      </w:r>
-      <w:r>
-        <w:t xml:space="preserve"> based on variable values</w:t>
-      </w:r>
-      <w:r>
-        <w:t>, use the programmed syntax.</w:t>
-      </w:r>
-    </w:p>
-    <w:p>
-      <w:r>
-        <w:t xml:space="preserve">If </w:t>
-      </w:r>
-      <w:r>
-        <w:t>the</w:t>
-      </w:r>
-      <w:r>
-        <w:t xml:space="preserve"> p</w:t>
-      </w:r>
-      <w:r>
-        <w:t>rogrammed</w:t>
-      </w:r>
-      <w:r>
-        <w:t xml:space="preserve"> </w:t>
-      </w:r>
-      <w:r>
-        <w:t xml:space="preserve">syntax </w:t>
-      </w:r>
-      <w:r>
-        <w:t>is specified</w:t>
-      </w:r>
-      <w:r>
-        <w:t xml:space="preserve"> via the SCHEDULE keyword</w:t>
-      </w:r>
-      <w:r>
-        <w:t xml:space="preserve">, then </w:t>
-      </w:r>
-      <w:r>
-        <w:t>stringexp may contain expressions including variables</w:t>
-      </w:r>
-      <w:r>
-        <w:t>.</w:t>
-      </w:r>
-      <w:r>
-        <w:t xml:space="preserve"> </w:t>
-      </w:r>
-      <w:r>
-        <w:t xml:space="preserve"> </w:t>
-      </w:r>
-      <w:r>
-        <w:t xml:space="preserve">stringexp </w:t>
-      </w:r>
-      <w:r>
-        <w:t>is ev</w:t>
-      </w:r>
-      <w:r>
-        <w:t xml:space="preserve">aluated, </w:t>
-      </w:r>
-      <w:r>
-        <w:t xml:space="preserve">its syntax must match </w:t>
-      </w:r>
-      <w:r>
-        <w:t>the literal syntax</w:t>
-      </w:r>
-      <w:r>
-        <w:t>, and the specified schedule</w:t>
-      </w:r>
-      <w:r>
-        <w:t xml:space="preserve"> or schedules</w:t>
-      </w:r>
-      <w:r>
-        <w:t xml:space="preserve"> </w:t>
-      </w:r>
-      <w:r>
-        <w:t>are</w:t>
-      </w:r>
-      <w:r>
-        <w:t xml:space="preserve"> used.</w:t>
-      </w:r>
-    </w:p>
-    <w:p>
-      <w:r>
-        <w:t xml:space="preserve">The thread </w:t>
-      </w:r>
-      <w:r>
-        <w:t xml:space="preserve">for </w:t>
-      </w:r>
-      <w:r>
-        <w:t>the ON task sleeps between scheduled times.</w:t>
-      </w:r>
-    </w:p>
-    <w:p>
-      <w:r>
-        <w:t>If</w:t>
-      </w:r>
-      <w:r>
-        <w:t xml:space="preserve"> the enclosed</w:t>
-      </w:r>
-      <w:r>
-        <w:t xml:space="preserve"> task set terminates with error status</w:t>
-      </w:r>
-      <w:r>
-        <w:t>, the ON task terminates immediately with error status regardless of whether the schedule would otherwise continue</w:t>
-      </w:r>
-      <w:r>
-        <w:t>.</w:t>
-      </w:r>
-    </w:p>
-    <w:p>
-      <w:r>
-        <w:t xml:space="preserve">While the enclosed task set is running, if </w:t>
-      </w:r>
-      <w:r>
-        <w:t>a later</w:t>
-      </w:r>
-      <w:r>
-        <w:t xml:space="preserve"> scheduled run time occurs, </w:t>
-      </w:r>
-      <w:r>
-        <w:t xml:space="preserve">the later </w:t>
-      </w:r>
-      <w:r>
-        <w:t xml:space="preserve">run time is skipped.  If it is necessary that </w:t>
-      </w:r>
-      <w:r>
-        <w:t>the enclosed tasks</w:t>
-      </w:r>
-      <w:r>
-        <w:t xml:space="preserve"> start at every scheduled </w:t>
-      </w:r>
-      <w:r>
-        <w:t xml:space="preserve">run </w:t>
-      </w:r>
-      <w:r>
-        <w:t xml:space="preserve">time regardless of whether </w:t>
-      </w:r>
-      <w:r>
-        <w:t xml:space="preserve">earlier </w:t>
-      </w:r>
-      <w:r>
-        <w:t xml:space="preserve">tasks are </w:t>
-      </w:r>
-      <w:r>
-        <w:t>still running, then</w:t>
-      </w:r>
-      <w:r>
-        <w:t xml:space="preserve"> the enclosed tasks should be included in a separate process file launched using a PROCESS ASYNC task.</w:t>
-      </w:r>
-    </w:p>
-    <w:p>
-      <w:r>
-        <w:t>If the list of schedules includes any recurring schedules without an end date, the ON task continues to run indefinitely until the enclosing task set terminates with error</w:t>
-      </w:r>
-      <w:r>
-        <w:t xml:space="preserve"> status</w:t>
-      </w:r>
-      <w:r>
-        <w:t xml:space="preserve"> or the process is interrupted</w:t>
-      </w:r>
-      <w:r>
-        <w:t>.</w:t>
-      </w:r>
-    </w:p>
-    <w:p>
+        <w:t>When delay is specified, the charexpression must evaluate to a string in the format hh:mm[:ss].  The task sleeps for the indicated amount of time before completing.  A maximum of 24 hours may be specified.</w:t>
+      </w:r>
+    </w:p>
+    <w:p>
+      <w:r>
+        <w:t>When time is specified, the charexpression must evaluate to a string in the format hh:mm[:ss] [AM|PM].  If AM|PM is omitted, 24 hour time format is assumed.  The task sleeps until the indicated time of day.</w:t>
+      </w:r>
+    </w:p>
+    <w:p>
+      <w:r>
+        <w:t>When ASYNC is specified, the task sleeps until the completion of all asynchronous processes launched by PROCESS ASYNC tasks that are direct or indirect predecessors of this task or descendants of direct or indirect predecessors of this task.  Indirect predecessors are predecessors of direct predecessors of this task and direct or indirect predecessors of enclosing tasks of this task.</w:t>
+      </w:r>
+    </w:p>
+    <w:p>
+      <w:pPr>
+        <w:pStyle w:val="Heading2"/>
+      </w:pPr>
+      <w:r>
+        <w:t>CONNECT</w:t>
+      </w:r>
+    </w:p>
+    <w:p>
+      <w:pPr>
+        <w:ind w:left="1440" w:hanging="1440"/>
+      </w:pPr>
+      <w:r>
+        <w:t xml:space="preserve">connect ::= CONNECT </w:t>
+      </w:r>
+      <w:r>
+        <w:t>connection [, connection2 … ]</w:t>
+      </w:r>
+    </w:p>
+    <w:p>
+      <w:pPr>
+        <w:ind w:left="1440" w:hanging="1440"/>
+      </w:pPr>
+      <w:r>
+        <w:t>connection ::= conname [ conparams ]</w:t>
+      </w:r>
+    </w:p>
+    <w:p>
+      <w:pPr>
+        <w:ind w:left="1440" w:hanging="1440"/>
+      </w:pPr>
       <w:r>
         <w:lastRenderedPageBreak/>
-        <w:t xml:space="preserve">When the WEEKLY keyword is specified, the day of week list can be omitted and the default of Sunday </w:t>
-      </w:r>
-      <w:r>
-        <w:t>i</w:t>
-      </w:r>
-      <w:r>
-        <w:t>s used.</w:t>
-      </w:r>
-    </w:p>
-    <w:p>
-      <w:r>
-        <w:t>When the MONTHLY keyword is specified, the day of the month can be omitted and the default of day 1 is used.</w:t>
-      </w:r>
-    </w:p>
-    <w:p>
-      <w:r>
-        <w:t>When the DAILY, WEEKLY, or MONTHLY keyword is specified, the time of day schedule can be omitted and the default of one-time at 12:00 AM is used.</w:t>
-      </w:r>
-      <w:r>
-        <w:t xml:space="preserve">  Otherwise an AT or EVERY clause must appear to specify the time of day schedule.</w:t>
-      </w:r>
-    </w:p>
-    <w:p>
-      <w:r>
-        <w:t>I</w:t>
-      </w:r>
-      <w:r>
-        <w:t>n the EVERY clause, i</w:t>
-      </w:r>
-      <w:r>
-        <w:t>f “FROM time” is omitted the default of 'FROM 12:00:00 AM' is used.</w:t>
-      </w:r>
-    </w:p>
-    <w:p>
-      <w:r>
-        <w:t>I</w:t>
-      </w:r>
-      <w:r>
-        <w:t>n the EVERY clause, i</w:t>
-      </w:r>
-      <w:r>
-        <w:t>f “UNTIL time” is omitted the default of 'UNTIL 11:59:59 PM' is used.</w:t>
-      </w:r>
-    </w:p>
-    <w:p>
-      <w:r>
-        <w:t>The HOURLY keyword is equivalent to EVERY DAY EVERY HOUR.</w:t>
-      </w:r>
-    </w:p>
-    <w:p>
-      <w:pPr>
-        <w:pStyle w:val="Heading2"/>
-      </w:pPr>
-      <w:r>
-        <w:t>WAITFOR</w:t>
-      </w:r>
-    </w:p>
-    <w:p>
-      <w:pPr>
-        <w:ind w:left="1440" w:hanging="1440"/>
-      </w:pPr>
-      <w:r>
-        <w:t xml:space="preserve">waitfor ::= WAITFOR { delay | time </w:t>
-      </w:r>
-      <w:r>
-        <w:t xml:space="preserve">| ASYNC </w:t>
-      </w:r>
-      <w:r>
-        <w:t>}</w:t>
-      </w:r>
-    </w:p>
-    <w:p>
-      <w:pPr>
-        <w:ind w:left="1440" w:hanging="1440"/>
-      </w:pPr>
-      <w:r>
-        <w:t>delay ::=</w:t>
-      </w:r>
-      <w:r>
-        <w:tab/>
-      </w:r>
-      <w:r>
-        <w:t>DELAY charexpression</w:t>
-      </w:r>
-    </w:p>
-    <w:p>
-      <w:pPr>
-        <w:ind w:left="1440" w:hanging="1440"/>
-      </w:pPr>
-      <w:r>
-        <w:t>time</w:t>
-      </w:r>
-      <w:r>
-        <w:t xml:space="preserve"> ::=</w:t>
-      </w:r>
-      <w:r>
-        <w:tab/>
-      </w:r>
-      <w:r>
-        <w:t>TIME charexpression</w:t>
+        <w:t xml:space="preserve">conparams ::= </w:t>
+      </w:r>
+      <w:r>
+        <w:t xml:space="preserve">[ TO ] { </w:t>
+      </w:r>
+      <w:r>
+        <w:t xml:space="preserve">{ DEFAULT [ WITH </w:t>
+      </w:r>
+      <w:r>
+        <w:t>charexpression</w:t>
+      </w:r>
+      <w:r>
+        <w:t xml:space="preserve"> ] } | </w:t>
+      </w:r>
+      <w:r>
+        <w:t>charexpression</w:t>
+      </w:r>
+      <w:r>
+        <w:t xml:space="preserve"> }</w:t>
       </w:r>
     </w:p>
     <w:p>
@@ -4365,95 +4514,6 @@
     </w:p>
     <w:p>
       <w:r>
-        <w:t>When delay is specified, the charexpression must evaluate to a string in the format hh:mm[:ss].  The task sleeps for the indicated amount of time before completing.  A maximum of 24 hours may be specified.</w:t>
-      </w:r>
-    </w:p>
-    <w:p>
-      <w:r>
-        <w:t>When time is specified, the charexpression must evaluate to a string in the format hh:mm[:ss] [AM|PM].  If AM|PM is omitted, 24 hour time format is assumed.  The task sleeps until the indicated time of day.</w:t>
-      </w:r>
-    </w:p>
-    <w:p>
-      <w:r>
-        <w:t>When ASYNC is specified, the task sleeps until the completion of all asynchronous processes launched by PROCESS ASYNC tasks that are direct or indirect predecessors of this task or descendants of direct or indirect predecessors of this task.  Indirect predecessors are predecessors of direct predecessors of this task and direct or indirect predecessors of enclosing tasks of this task.</w:t>
-      </w:r>
-    </w:p>
-    <w:p>
-      <w:pPr>
-        <w:pStyle w:val="Heading2"/>
-      </w:pPr>
-      <w:r>
-        <w:t>CONNECT</w:t>
-      </w:r>
-    </w:p>
-    <w:p>
-      <w:pPr>
-        <w:ind w:left="1440" w:hanging="1440"/>
-      </w:pPr>
-      <w:r>
-        <w:t xml:space="preserve">connect ::= CONNECT </w:t>
-      </w:r>
-      <w:r>
-        <w:t>connection [, connection2 … ]</w:t>
-      </w:r>
-    </w:p>
-    <w:p>
-      <w:pPr>
-        <w:ind w:left="1440" w:hanging="1440"/>
-      </w:pPr>
-      <w:r>
-        <w:t>connection ::= conname [ conparams ]</w:t>
-      </w:r>
-    </w:p>
-    <w:p>
-      <w:pPr>
-        <w:ind w:left="1440" w:hanging="1440"/>
-      </w:pPr>
-      <w:r>
-        <w:t xml:space="preserve">conparams ::= </w:t>
-      </w:r>
-      <w:r>
-        <w:t xml:space="preserve">[ TO ] { </w:t>
-      </w:r>
-      <w:r>
-        <w:t xml:space="preserve">{ DEFAULT [ WITH </w:t>
-      </w:r>
-      <w:r>
-        <w:t>charexpression</w:t>
-      </w:r>
-      <w:r>
-        <w:t xml:space="preserve"> ] } | </w:t>
-      </w:r>
-      <w:r>
-        <w:t>charexpression</w:t>
-      </w:r>
-      <w:r>
-        <w:t xml:space="preserve"> }</w:t>
-      </w:r>
-    </w:p>
-    <w:p>
-      <w:r>
-        <w:rPr>
-          <w:b/>
-        </w:rPr>
-        <w:t>Note</w:t>
-      </w:r>
-      <w:r>
-        <w:rPr>
-          <w:b/>
-        </w:rPr>
-        <w:t>s</w:t>
-      </w:r>
-      <w:r>
-        <w:rPr>
-          <w:b/>
-        </w:rPr>
-        <w:t>:</w:t>
-      </w:r>
-    </w:p>
-    <w:p>
-      <w:r>
-        <w:lastRenderedPageBreak/>
         <w:t>The conname must have been declared in the CONNECTIONS section.  The indicated parameters are associated with the connection.  The actual connection is lazy; it is not established until a task is executed that requires the connection.</w:t>
       </w:r>
     </w:p>
@@ -4603,7 +4663,7 @@
       <w:rPr>
         <w:noProof/>
       </w:rPr>
-      <w:t>4</w:t>
+      <w:t>2</w:t>
     </w:r>
     <w:r>
       <w:fldChar w:fldCharType="end"/>
@@ -5353,6 +5413,7 @@
     <w:rsid w:val="0037113B"/>
     <w:rsid w:val="00432AD8"/>
     <w:rsid w:val="005424CD"/>
+    <w:rsid w:val="006203F7"/>
     <w:rsid w:val="00652101"/>
     <w:rsid w:val="0069592D"/>
     <w:rsid w:val="006D63A8"/>

</xml_diff>

<commit_message>
First partially working REQUEST task implementation; needs debug Fixed severe bug in iterations of looping tasks Fixed FOR FILES task to search the read directory instead of write
</commit_message>
<xml_diff>
--- a/docs/DBPA Scripting Language.docx
+++ b/docs/DBPA Scripting Language.docx
@@ -353,27 +353,13 @@
         <w:t>.properties</w:t>
       </w:r>
       <w:r>
-        <w:t xml:space="preserve">, and </w:t>
-      </w:r>
-      <w:r>
-        <w:t>RunDbp.</w:t>
-      </w:r>
-      <w:r>
-        <w:t>email</w:t>
-      </w:r>
-      <w:r>
-        <w:t>.properties</w:t>
-      </w:r>
-      <w:r>
-        <w:t>.  Explicitly declared “named connections” are only required when a script needs to connect to non-default servers.</w:t>
+        <w:t>, and RunDbp.email.properties.  Explicitly declared “named connections” are only required when a script needs to connect to non-default servers.</w:t>
       </w:r>
     </w:p>
     <w:p>
       <w:r>
         <w:t>Various tasks documented below support named connections.  Before using a named connection, a CONNECT task must be run to specify the properties of the connection.</w:t>
       </w:r>
-      <w:bookmarkStart w:id="0" w:name="_GoBack"/>
-      <w:bookmarkEnd w:id="0"/>
     </w:p>
     <w:p>
       <w:pPr>
@@ -3786,13 +3772,36 @@
       <w:r>
         <w:t xml:space="preserve"> and the list of tasks is invoked for each matching file name.</w:t>
       </w:r>
+      <w:r>
+        <w:t xml:space="preserve">  </w:t>
+      </w:r>
+      <w:r>
+        <w:t>By default file</w:t>
+      </w:r>
+      <w:r>
+        <w:t>s</w:t>
+      </w:r>
+      <w:r>
+        <w:t xml:space="preserve"> </w:t>
+      </w:r>
+      <w:r>
+        <w:t xml:space="preserve">are queried in the </w:t>
+      </w:r>
+      <w:r>
+        <w:t>read directory indicated in RunDbp.path.properties</w:t>
+      </w:r>
     </w:p>
     <w:p>
       <w:r>
         <w:t xml:space="preserve">If outstatment is specified, </w:t>
       </w:r>
       <w:r>
-        <w:t xml:space="preserve">the tasks are invoked for each row in the result set.  The result set </w:t>
+        <w:t>the</w:t>
+      </w:r>
+      <w:bookmarkStart w:id="0" w:name="_GoBack"/>
+      <w:bookmarkEnd w:id="0"/>
+      <w:r>
+        <w:t xml:space="preserve"> tasks are invoked for each row in the result set.  The result set </w:t>
       </w:r>
       <w:r>
         <w:t>must return the same number of columns as variable names specified and with compatible types.</w:t>
@@ -3898,193 +3907,511 @@
       </w:r>
       <w:r>
         <w:br/>
+      </w:r>
+      <w:r>
+        <w:lastRenderedPageBreak/>
         <w:t>EVERY { {HOUR | MINUTE | SECOND} | int {HOURS | MINUTES | SECONDS}</w:t>
       </w:r>
       <w:r>
         <w:br/>
       </w:r>
       <w:r>
+        <w:t>[</w:t>
+      </w:r>
+      <w:r>
+        <w:t>FROM time</w:t>
+      </w:r>
+      <w:r>
+        <w:t>]</w:t>
+      </w:r>
+      <w:r>
+        <w:t xml:space="preserve"> </w:t>
+      </w:r>
+      <w:r>
+        <w:t>[</w:t>
+      </w:r>
+      <w:r>
+        <w:t>UNTIL time</w:t>
+      </w:r>
+      <w:r>
+        <w:t>]</w:t>
+      </w:r>
+      <w:r>
+        <w:t xml:space="preserve"> }</w:t>
+      </w:r>
+      <w:r>
+        <w:t xml:space="preserve"> |</w:t>
+      </w:r>
+      <w:r>
+        <w:br/>
+      </w:r>
+      <w:r>
+        <w:br/>
+      </w:r>
+      <w:r>
+        <w:t>{</w:t>
+      </w:r>
+      <w:r>
+        <w:t>EVERY {DAY | int DAYS}</w:t>
+      </w:r>
+      <w:r>
+        <w:t xml:space="preserve"> | DAILY}</w:t>
+      </w:r>
+      <w:r>
+        <w:br/>
+        <w:t>[FROM date] [UNTIL date]</w:t>
+      </w:r>
+      <w:r>
+        <w:br/>
+        <w:t>{AT time | EVERY { {HOUR | MINUTE | SECOND} | int {HOURS | MINUTES | SECONDS} }</w:t>
+      </w:r>
+      <w:r>
+        <w:br/>
+      </w:r>
+      <w:r>
+        <w:t xml:space="preserve">[FROM time] [UNTIL time] </w:t>
+      </w:r>
+      <w:r>
+        <w:t>}</w:t>
+      </w:r>
+      <w:r>
+        <w:t xml:space="preserve"> |</w:t>
+      </w:r>
+      <w:r>
+        <w:br/>
+      </w:r>
+      <w:r>
+        <w:br/>
+      </w:r>
+      <w:r>
+        <w:t xml:space="preserve">{EVERY {WEEK | int WEEKS | WEEKDAY} </w:t>
+      </w:r>
+      <w:r>
+        <w:t>[</w:t>
+      </w:r>
+      <w:r>
+        <w:t>ON</w:t>
+      </w:r>
+      <w:r>
+        <w:t>]</w:t>
+      </w:r>
+      <w:r>
+        <w:t xml:space="preserve"> daysofweeklist |</w:t>
+      </w:r>
+      <w:r>
+        <w:br/>
+        <w:t>[EVERY] daysofweeklist | WEEKDAYS</w:t>
+      </w:r>
+      <w:r>
+        <w:t xml:space="preserve"> | WEEKLY [[ON] dayofweeklist]</w:t>
+      </w:r>
+      <w:r>
+        <w:t>}</w:t>
+      </w:r>
+      <w:r>
+        <w:br/>
+        <w:t>[FROM date] [UNTIL date]</w:t>
+      </w:r>
+      <w:r>
+        <w:br/>
+        <w:t>{AT time | EVERY { {HOUR | MINUTE | SECOND} | int {HOURS | MINUTES | SECONDS} }</w:t>
+      </w:r>
+      <w:r>
+        <w:br/>
+      </w:r>
+      <w:r>
+        <w:t xml:space="preserve">[FROM time] [UNTIL time] </w:t>
+      </w:r>
+      <w:r>
+        <w:t>}</w:t>
+      </w:r>
+      <w:r>
+        <w:t xml:space="preserve"> |</w:t>
+      </w:r>
+      <w:r>
+        <w:br/>
+      </w:r>
+      <w:r>
+        <w:br/>
+      </w:r>
+      <w:r>
+        <w:t>{</w:t>
+      </w:r>
+      <w:r>
+        <w:t xml:space="preserve">EVERY {MONTH | int MONTHS} </w:t>
+      </w:r>
+      <w:r>
+        <w:t xml:space="preserve">| MONTHLY} </w:t>
+      </w:r>
+      <w:r>
+        <w:t>[</w:t>
+      </w:r>
+      <w:r>
+        <w:t>ON</w:t>
+      </w:r>
+      <w:r>
+        <w:t>]</w:t>
+      </w:r>
+      <w:r>
+        <w:t xml:space="preserve"> {DAY int | {FIRST | SECOND |THIRD | FOURTH | LAST}</w:t>
+      </w:r>
+      <w:r>
+        <w:br/>
+        <w:t>{dayofweek | DAY | WEEKDAY | WEEKEND DAY}</w:t>
+      </w:r>
+      <w:r>
+        <w:br/>
+        <w:t>[FROM date] [UNTIL date]</w:t>
+      </w:r>
+      <w:r>
+        <w:br/>
+        <w:t>{AT time | EVERY { {HOUR | MINUTE | SECOND} | int {HOURS | MINUTES | SECONDS} }</w:t>
+      </w:r>
+      <w:r>
+        <w:t xml:space="preserve"> </w:t>
+      </w:r>
+      <w:r>
+        <w:br/>
+      </w:r>
+      <w:r>
+        <w:t xml:space="preserve">[FROM time] [UNTIL time] </w:t>
+      </w:r>
+      <w:r>
+        <w:t xml:space="preserve">} </w:t>
+      </w:r>
+      <w:r>
+        <w:t>|</w:t>
+      </w:r>
+      <w:r>
+        <w:br/>
+      </w:r>
+      <w:r>
+        <w:br/>
+        <w:t>HOURLY</w:t>
+      </w:r>
+    </w:p>
+    <w:p>
+      <w:pPr>
+        <w:ind w:left="1440" w:hanging="1440"/>
+      </w:pPr>
+      <w:r>
+        <w:t>programmed ::= SCHEDULE stringexp</w:t>
+      </w:r>
+    </w:p>
+    <w:p>
+      <w:r>
+        <w:rPr>
+          <w:b/>
+        </w:rPr>
+        <w:t>Note</w:t>
+      </w:r>
+      <w:r>
+        <w:rPr>
+          <w:b/>
+        </w:rPr>
+        <w:t>s</w:t>
+      </w:r>
+      <w:r>
+        <w:rPr>
+          <w:b/>
+        </w:rPr>
+        <w:t>:</w:t>
+      </w:r>
+    </w:p>
+    <w:p>
+      <w:r>
+        <w:t>The list of tasks is invoked on the indicated schedule</w:t>
+      </w:r>
+      <w:r>
+        <w:t xml:space="preserve"> or schedules</w:t>
+      </w:r>
+      <w:r>
+        <w:t>.</w:t>
+      </w:r>
+      <w:r>
+        <w:t xml:space="preserve">  Multiple schedules can be specified, separated by commas.  One-time and recurring schedules can be mixed.</w:t>
+      </w:r>
+    </w:p>
+    <w:p>
+      <w:r>
+        <w:t xml:space="preserve">If </w:t>
+      </w:r>
+      <w:r>
+        <w:t xml:space="preserve">the literal syntax </w:t>
+      </w:r>
+      <w:r>
+        <w:t xml:space="preserve">is specified, all date, time, datetime, int, daysofweeklist, and dayofweek values </w:t>
+      </w:r>
+      <w:r>
+        <w:t>must be</w:t>
+      </w:r>
+      <w:r>
+        <w:t xml:space="preserve"> literals.  No variables are recognized and no variable substitution occurs.  To use a schedule that is determined dynamically at run time</w:t>
+      </w:r>
+      <w:r>
+        <w:t xml:space="preserve"> based on variable values</w:t>
+      </w:r>
+      <w:r>
+        <w:t>, use the programmed syntax.</w:t>
+      </w:r>
+    </w:p>
+    <w:p>
+      <w:r>
+        <w:t xml:space="preserve">If </w:t>
+      </w:r>
+      <w:r>
+        <w:t>the</w:t>
+      </w:r>
+      <w:r>
+        <w:t xml:space="preserve"> p</w:t>
+      </w:r>
+      <w:r>
+        <w:t>rogrammed</w:t>
+      </w:r>
+      <w:r>
+        <w:t xml:space="preserve"> </w:t>
+      </w:r>
+      <w:r>
+        <w:t xml:space="preserve">syntax </w:t>
+      </w:r>
+      <w:r>
+        <w:t>is specified</w:t>
+      </w:r>
+      <w:r>
+        <w:t xml:space="preserve"> via the SCHEDULE keyword</w:t>
+      </w:r>
+      <w:r>
+        <w:t xml:space="preserve">, then </w:t>
+      </w:r>
+      <w:r>
+        <w:t>stringexp may contain expressions including variables</w:t>
+      </w:r>
+      <w:r>
+        <w:t>.</w:t>
+      </w:r>
+      <w:r>
+        <w:t xml:space="preserve"> </w:t>
+      </w:r>
+      <w:r>
+        <w:t xml:space="preserve"> </w:t>
+      </w:r>
+      <w:r>
+        <w:t xml:space="preserve">stringexp </w:t>
+      </w:r>
+      <w:r>
+        <w:t>is ev</w:t>
+      </w:r>
+      <w:r>
+        <w:t xml:space="preserve">aluated, </w:t>
+      </w:r>
+      <w:r>
+        <w:t xml:space="preserve">its syntax must match </w:t>
+      </w:r>
+      <w:r>
+        <w:t>the literal syntax</w:t>
+      </w:r>
+      <w:r>
+        <w:t>, and the specified schedule</w:t>
+      </w:r>
+      <w:r>
+        <w:t xml:space="preserve"> or schedules</w:t>
+      </w:r>
+      <w:r>
+        <w:t xml:space="preserve"> </w:t>
+      </w:r>
+      <w:r>
+        <w:t>are</w:t>
+      </w:r>
+      <w:r>
+        <w:t xml:space="preserve"> used.</w:t>
+      </w:r>
+    </w:p>
+    <w:p>
+      <w:r>
+        <w:t xml:space="preserve">The thread </w:t>
+      </w:r>
+      <w:r>
+        <w:t xml:space="preserve">for </w:t>
+      </w:r>
+      <w:r>
+        <w:t>the ON task sleeps between scheduled times.</w:t>
+      </w:r>
+    </w:p>
+    <w:p>
+      <w:r>
+        <w:t>If</w:t>
+      </w:r>
+      <w:r>
+        <w:t xml:space="preserve"> the enclosed</w:t>
+      </w:r>
+      <w:r>
+        <w:t xml:space="preserve"> task set terminates with error status</w:t>
+      </w:r>
+      <w:r>
+        <w:t>, the ON task terminates immediately with error status regardless of whether the schedule would otherwise continue</w:t>
+      </w:r>
+      <w:r>
+        <w:t>.</w:t>
+      </w:r>
+    </w:p>
+    <w:p>
+      <w:r>
         <w:lastRenderedPageBreak/>
-        <w:t>[</w:t>
-      </w:r>
-      <w:r>
-        <w:t>FROM time</w:t>
-      </w:r>
-      <w:r>
-        <w:t>]</w:t>
-      </w:r>
-      <w:r>
-        <w:t xml:space="preserve"> </w:t>
-      </w:r>
-      <w:r>
-        <w:t>[</w:t>
-      </w:r>
-      <w:r>
-        <w:t>UNTIL time</w:t>
-      </w:r>
-      <w:r>
-        <w:t>]</w:t>
-      </w:r>
-      <w:r>
-        <w:t xml:space="preserve"> }</w:t>
-      </w:r>
-      <w:r>
-        <w:t xml:space="preserve"> |</w:t>
-      </w:r>
-      <w:r>
-        <w:br/>
-      </w:r>
-      <w:r>
-        <w:br/>
-      </w:r>
-      <w:r>
-        <w:t>{</w:t>
-      </w:r>
-      <w:r>
-        <w:t>EVERY {DAY | int DAYS}</w:t>
-      </w:r>
-      <w:r>
-        <w:t xml:space="preserve"> | DAILY}</w:t>
-      </w:r>
-      <w:r>
-        <w:br/>
-        <w:t>[FROM date] [UNTIL date]</w:t>
-      </w:r>
-      <w:r>
-        <w:br/>
-        <w:t>{AT time | EVERY { {HOUR | MINUTE | SECOND} | int {HOURS | MINUTES | SECONDS} }</w:t>
-      </w:r>
-      <w:r>
-        <w:br/>
-      </w:r>
-      <w:r>
-        <w:t xml:space="preserve">[FROM time] [UNTIL time] </w:t>
+        <w:t xml:space="preserve">While the enclosed task set is running, if </w:t>
+      </w:r>
+      <w:r>
+        <w:t>a later</w:t>
+      </w:r>
+      <w:r>
+        <w:t xml:space="preserve"> scheduled run time occurs, </w:t>
+      </w:r>
+      <w:r>
+        <w:t xml:space="preserve">the later </w:t>
+      </w:r>
+      <w:r>
+        <w:t xml:space="preserve">run time is skipped.  If it is necessary that </w:t>
+      </w:r>
+      <w:r>
+        <w:t>the enclosed tasks</w:t>
+      </w:r>
+      <w:r>
+        <w:t xml:space="preserve"> start at every scheduled </w:t>
+      </w:r>
+      <w:r>
+        <w:t xml:space="preserve">run </w:t>
+      </w:r>
+      <w:r>
+        <w:t xml:space="preserve">time regardless of whether </w:t>
+      </w:r>
+      <w:r>
+        <w:t xml:space="preserve">earlier </w:t>
+      </w:r>
+      <w:r>
+        <w:t xml:space="preserve">tasks are </w:t>
+      </w:r>
+      <w:r>
+        <w:t>still running, then</w:t>
+      </w:r>
+      <w:r>
+        <w:t xml:space="preserve"> the enclosed tasks should be included in a separate process file launched using a PROCESS ASYNC task.</w:t>
+      </w:r>
+    </w:p>
+    <w:p>
+      <w:r>
+        <w:t>If the list of schedules includes any recurring schedules without an end date, the ON task continues to run indefinitely until the enclosing task set terminates with error</w:t>
+      </w:r>
+      <w:r>
+        <w:t xml:space="preserve"> status</w:t>
+      </w:r>
+      <w:r>
+        <w:t xml:space="preserve"> or the process is interrupted</w:t>
+      </w:r>
+      <w:r>
+        <w:t>.</w:t>
+      </w:r>
+    </w:p>
+    <w:p>
+      <w:r>
+        <w:t xml:space="preserve">When the WEEKLY keyword is specified, the day of week list can be omitted and the default of Sunday </w:t>
+      </w:r>
+      <w:r>
+        <w:t>i</w:t>
+      </w:r>
+      <w:r>
+        <w:t>s used.</w:t>
+      </w:r>
+    </w:p>
+    <w:p>
+      <w:r>
+        <w:t>When the MONTHLY keyword is specified, the day of the month can be omitted and the default of day 1 is used.</w:t>
+      </w:r>
+    </w:p>
+    <w:p>
+      <w:r>
+        <w:t>When the DAILY, WEEKLY, or MONTHLY keyword is specified, the time of day schedule can be omitted and the default of one-time at 12:00 AM is used.</w:t>
+      </w:r>
+      <w:r>
+        <w:t xml:space="preserve">  Otherwise an AT or EVERY clause must appear to specify the time of day schedule.</w:t>
+      </w:r>
+    </w:p>
+    <w:p>
+      <w:r>
+        <w:t>I</w:t>
+      </w:r>
+      <w:r>
+        <w:t>n the EVERY clause, i</w:t>
+      </w:r>
+      <w:r>
+        <w:t>f “FROM time” is omitted the default of 'FROM 12:00:00 AM' is used.</w:t>
+      </w:r>
+    </w:p>
+    <w:p>
+      <w:r>
+        <w:t>I</w:t>
+      </w:r>
+      <w:r>
+        <w:t>n the EVERY clause, i</w:t>
+      </w:r>
+      <w:r>
+        <w:t>f “UNTIL time” is omitted the default of 'UNTIL 11:59:59 PM' is used.</w:t>
+      </w:r>
+    </w:p>
+    <w:p>
+      <w:r>
+        <w:t>The HOURLY keyword is equivalent to EVERY DAY EVERY HOUR.</w:t>
+      </w:r>
+    </w:p>
+    <w:p>
+      <w:pPr>
+        <w:pStyle w:val="Heading2"/>
+      </w:pPr>
+      <w:r>
+        <w:t>WAITFOR</w:t>
+      </w:r>
+    </w:p>
+    <w:p>
+      <w:pPr>
+        <w:ind w:left="1440" w:hanging="1440"/>
+      </w:pPr>
+      <w:r>
+        <w:t xml:space="preserve">waitfor ::= WAITFOR { delay | time </w:t>
+      </w:r>
+      <w:r>
+        <w:t xml:space="preserve">| ASYNC </w:t>
       </w:r>
       <w:r>
         <w:t>}</w:t>
       </w:r>
-      <w:r>
-        <w:t xml:space="preserve"> |</w:t>
-      </w:r>
-      <w:r>
-        <w:br/>
-      </w:r>
-      <w:r>
-        <w:br/>
-      </w:r>
-      <w:r>
-        <w:t xml:space="preserve">{EVERY {WEEK | int WEEKS | WEEKDAY} </w:t>
-      </w:r>
-      <w:r>
-        <w:t>[</w:t>
-      </w:r>
-      <w:r>
-        <w:t>ON</w:t>
-      </w:r>
-      <w:r>
-        <w:t>]</w:t>
-      </w:r>
-      <w:r>
-        <w:t xml:space="preserve"> daysofweeklist |</w:t>
-      </w:r>
-      <w:r>
-        <w:br/>
-        <w:t>[EVERY] daysofweeklist | WEEKDAYS</w:t>
-      </w:r>
-      <w:r>
-        <w:t xml:space="preserve"> | WEEKLY [[ON] dayofweeklist]</w:t>
-      </w:r>
-      <w:r>
-        <w:t>}</w:t>
-      </w:r>
-      <w:r>
-        <w:br/>
-        <w:t>[FROM date] [UNTIL date]</w:t>
-      </w:r>
-      <w:r>
-        <w:br/>
-        <w:t>{AT time | EVERY { {HOUR | MINUTE | SECOND} | int {HOURS | MINUTES | SECONDS} }</w:t>
-      </w:r>
-      <w:r>
-        <w:br/>
-      </w:r>
-      <w:r>
-        <w:t xml:space="preserve">[FROM time] [UNTIL time] </w:t>
-      </w:r>
-      <w:r>
-        <w:t>}</w:t>
-      </w:r>
-      <w:r>
-        <w:t xml:space="preserve"> |</w:t>
-      </w:r>
-      <w:r>
-        <w:br/>
-      </w:r>
-      <w:r>
-        <w:br/>
-      </w:r>
-      <w:r>
-        <w:t>{</w:t>
-      </w:r>
-      <w:r>
-        <w:t xml:space="preserve">EVERY {MONTH | int MONTHS} </w:t>
-      </w:r>
-      <w:r>
-        <w:t xml:space="preserve">| MONTHLY} </w:t>
-      </w:r>
-      <w:r>
-        <w:t>[</w:t>
-      </w:r>
-      <w:r>
-        <w:t>ON</w:t>
-      </w:r>
-      <w:r>
-        <w:t>]</w:t>
-      </w:r>
-      <w:r>
-        <w:t xml:space="preserve"> {DAY int | {FIRST | SECOND |THIRD | FOURTH | LAST}</w:t>
-      </w:r>
-      <w:r>
-        <w:br/>
-        <w:t>{dayofweek | DAY | WEEKDAY | WEEKEND DAY}</w:t>
-      </w:r>
-      <w:r>
-        <w:br/>
-        <w:t>[FROM date] [UNTIL date]</w:t>
-      </w:r>
-      <w:r>
-        <w:br/>
-        <w:t>{AT time | EVERY { {HOUR | MINUTE | SECOND} | int {HOURS | MINUTES | SECONDS} }</w:t>
-      </w:r>
-      <w:r>
-        <w:t xml:space="preserve"> </w:t>
-      </w:r>
-      <w:r>
-        <w:br/>
-      </w:r>
-      <w:r>
-        <w:t xml:space="preserve">[FROM time] [UNTIL time] </w:t>
-      </w:r>
-      <w:r>
-        <w:t xml:space="preserve">} </w:t>
-      </w:r>
-      <w:r>
-        <w:t>|</w:t>
-      </w:r>
-      <w:r>
-        <w:br/>
-      </w:r>
-      <w:r>
-        <w:br/>
-        <w:t>HOURLY</w:t>
-      </w:r>
     </w:p>
     <w:p>
       <w:pPr>
         <w:ind w:left="1440" w:hanging="1440"/>
       </w:pPr>
       <w:r>
-        <w:t>programmed ::= SCHEDULE stringexp</w:t>
+        <w:t>delay ::=</w:t>
+      </w:r>
+      <w:r>
+        <w:tab/>
+      </w:r>
+      <w:r>
+        <w:t>DELAY charexpression</w:t>
+      </w:r>
+    </w:p>
+    <w:p>
+      <w:pPr>
+        <w:ind w:left="1440" w:hanging="1440"/>
+      </w:pPr>
+      <w:r>
+        <w:t>time</w:t>
+      </w:r>
+      <w:r>
+        <w:t xml:space="preserve"> ::=</w:t>
+      </w:r>
+      <w:r>
+        <w:tab/>
+      </w:r>
+      <w:r>
+        <w:t>TIME charexpression</w:t>
       </w:r>
     </w:p>
     <w:p>
@@ -4109,253 +4436,45 @@
     </w:p>
     <w:p>
       <w:r>
-        <w:t>The list of tasks is invoked on the indicated schedule</w:t>
-      </w:r>
-      <w:r>
-        <w:t xml:space="preserve"> or schedules</w:t>
-      </w:r>
-      <w:r>
-        <w:t>.</w:t>
-      </w:r>
-      <w:r>
-        <w:t xml:space="preserve">  Multiple schedules can be specified, separated by commas.  One-time and recurring schedules can be mixed.</w:t>
-      </w:r>
-    </w:p>
-    <w:p>
-      <w:r>
-        <w:t xml:space="preserve">If </w:t>
-      </w:r>
-      <w:r>
-        <w:t xml:space="preserve">the literal syntax </w:t>
-      </w:r>
-      <w:r>
-        <w:t xml:space="preserve">is specified, all date, time, datetime, int, daysofweeklist, and dayofweek values </w:t>
-      </w:r>
-      <w:r>
-        <w:t>must be</w:t>
-      </w:r>
-      <w:r>
-        <w:t xml:space="preserve"> literals.  No variables are recognized and no variable substitution occurs.  To use a schedule that is determined dynamically at run time</w:t>
-      </w:r>
-      <w:r>
-        <w:t xml:space="preserve"> based on variable values</w:t>
-      </w:r>
-      <w:r>
-        <w:t>, use the programmed syntax.</w:t>
-      </w:r>
-    </w:p>
-    <w:p>
-      <w:r>
-        <w:t xml:space="preserve">If </w:t>
-      </w:r>
-      <w:r>
-        <w:t>the</w:t>
-      </w:r>
-      <w:r>
-        <w:t xml:space="preserve"> p</w:t>
-      </w:r>
-      <w:r>
-        <w:t>rogrammed</w:t>
-      </w:r>
-      <w:r>
-        <w:t xml:space="preserve"> </w:t>
-      </w:r>
-      <w:r>
-        <w:t xml:space="preserve">syntax </w:t>
-      </w:r>
-      <w:r>
-        <w:t>is specified</w:t>
-      </w:r>
-      <w:r>
-        <w:t xml:space="preserve"> via the SCHEDULE keyword</w:t>
-      </w:r>
-      <w:r>
-        <w:t xml:space="preserve">, then </w:t>
-      </w:r>
-      <w:r>
-        <w:t>stringexp may contain expressions including variables</w:t>
-      </w:r>
-      <w:r>
-        <w:t>.</w:t>
-      </w:r>
-      <w:r>
-        <w:t xml:space="preserve"> </w:t>
-      </w:r>
-      <w:r>
-        <w:t xml:space="preserve"> </w:t>
-      </w:r>
-      <w:r>
-        <w:t xml:space="preserve">stringexp </w:t>
-      </w:r>
-      <w:r>
-        <w:t>is ev</w:t>
-      </w:r>
-      <w:r>
-        <w:t xml:space="preserve">aluated, </w:t>
-      </w:r>
-      <w:r>
-        <w:t xml:space="preserve">its syntax must match </w:t>
-      </w:r>
-      <w:r>
-        <w:t>the literal syntax</w:t>
-      </w:r>
-      <w:r>
-        <w:t>, and the specified schedule</w:t>
-      </w:r>
-      <w:r>
-        <w:t xml:space="preserve"> or schedules</w:t>
-      </w:r>
-      <w:r>
-        <w:t xml:space="preserve"> </w:t>
-      </w:r>
-      <w:r>
-        <w:t>are</w:t>
-      </w:r>
-      <w:r>
-        <w:t xml:space="preserve"> used.</w:t>
-      </w:r>
-    </w:p>
-    <w:p>
-      <w:r>
-        <w:t xml:space="preserve">The thread </w:t>
-      </w:r>
-      <w:r>
-        <w:t xml:space="preserve">for </w:t>
-      </w:r>
-      <w:r>
-        <w:t>the ON task sleeps between scheduled times.</w:t>
-      </w:r>
-    </w:p>
-    <w:p>
-      <w:r>
-        <w:t>If</w:t>
-      </w:r>
-      <w:r>
-        <w:t xml:space="preserve"> the enclosed</w:t>
-      </w:r>
-      <w:r>
-        <w:t xml:space="preserve"> task set terminates with error status</w:t>
-      </w:r>
-      <w:r>
-        <w:t>, the ON task terminates immediately with error status regardless of whether the schedule would otherwise continue</w:t>
-      </w:r>
-      <w:r>
-        <w:t>.</w:t>
-      </w:r>
-    </w:p>
-    <w:p>
-      <w:r>
-        <w:t xml:space="preserve">While the enclosed task set is running, if </w:t>
-      </w:r>
-      <w:r>
-        <w:t>a later</w:t>
-      </w:r>
-      <w:r>
-        <w:t xml:space="preserve"> scheduled run time occurs, </w:t>
-      </w:r>
-      <w:r>
-        <w:t xml:space="preserve">the later </w:t>
-      </w:r>
-      <w:r>
-        <w:t xml:space="preserve">run time is skipped.  If it is necessary that </w:t>
-      </w:r>
-      <w:r>
-        <w:t>the enclosed tasks</w:t>
-      </w:r>
-      <w:r>
-        <w:t xml:space="preserve"> start at every scheduled </w:t>
-      </w:r>
-      <w:r>
-        <w:t xml:space="preserve">run </w:t>
-      </w:r>
-      <w:r>
-        <w:t xml:space="preserve">time regardless of whether </w:t>
-      </w:r>
-      <w:r>
-        <w:t xml:space="preserve">earlier </w:t>
-      </w:r>
+        <w:t>When delay is specified, the charexpression must evaluate to a string in the format hh:mm[:ss].  The task sleeps for the indicated amount of time before completing.  A maximum of 24 hours may be specified.</w:t>
+      </w:r>
+    </w:p>
+    <w:p>
+      <w:r>
+        <w:t>When time is specified, the charexpression must evaluate to a string in the format hh:mm[:ss] [AM|PM].  If AM|PM is omitted, 24 hour time format is assumed.  The task sleeps until the indicated time of day.</w:t>
+      </w:r>
+    </w:p>
+    <w:p>
+      <w:r>
+        <w:t>When ASYNC is specified, the task sleeps until the completion of all asynchronous processes launched by PROCESS ASYNC tasks that are direct or indirect predecessors of this task or descendants of direct or indirect predecessors of this task.  Indirect predecessors are predecessors of direct predecessors of this task and direct or indirect predecessors of enclosing tasks of this task.</w:t>
+      </w:r>
+    </w:p>
+    <w:p>
+      <w:pPr>
+        <w:pStyle w:val="Heading2"/>
+      </w:pPr>
+      <w:r>
+        <w:t>CONNECT</w:t>
+      </w:r>
+    </w:p>
+    <w:p>
+      <w:pPr>
+        <w:ind w:left="1440" w:hanging="1440"/>
+      </w:pPr>
+      <w:r>
+        <w:t xml:space="preserve">connect ::= CONNECT </w:t>
+      </w:r>
+      <w:r>
+        <w:t>connection [, connection2 … ]</w:t>
+      </w:r>
+    </w:p>
+    <w:p>
+      <w:pPr>
+        <w:ind w:left="1440" w:hanging="1440"/>
+      </w:pPr>
       <w:r>
         <w:lastRenderedPageBreak/>
-        <w:t xml:space="preserve">tasks are </w:t>
-      </w:r>
-      <w:r>
-        <w:t>still running, then</w:t>
-      </w:r>
-      <w:r>
-        <w:t xml:space="preserve"> the enclosed tasks should be included in a separate process file launched using a PROCESS ASYNC task.</w:t>
-      </w:r>
-    </w:p>
-    <w:p>
-      <w:r>
-        <w:t>If the list of schedules includes any recurring schedules without an end date, the ON task continues to run indefinitely until the enclosing task set terminates with error</w:t>
-      </w:r>
-      <w:r>
-        <w:t xml:space="preserve"> status</w:t>
-      </w:r>
-      <w:r>
-        <w:t xml:space="preserve"> or the process is interrupted</w:t>
-      </w:r>
-      <w:r>
-        <w:t>.</w:t>
-      </w:r>
-    </w:p>
-    <w:p>
-      <w:r>
-        <w:t xml:space="preserve">When the WEEKLY keyword is specified, the day of week list can be omitted and the default of Sunday </w:t>
-      </w:r>
-      <w:r>
-        <w:t>i</w:t>
-      </w:r>
-      <w:r>
-        <w:t>s used.</w:t>
-      </w:r>
-    </w:p>
-    <w:p>
-      <w:r>
-        <w:t>When the MONTHLY keyword is specified, the day of the month can be omitted and the default of day 1 is used.</w:t>
-      </w:r>
-    </w:p>
-    <w:p>
-      <w:r>
-        <w:t>When the DAILY, WEEKLY, or MONTHLY keyword is specified, the time of day schedule can be omitted and the default of one-time at 12:00 AM is used.</w:t>
-      </w:r>
-      <w:r>
-        <w:t xml:space="preserve">  Otherwise an AT or EVERY clause must appear to specify the time of day schedule.</w:t>
-      </w:r>
-    </w:p>
-    <w:p>
-      <w:r>
-        <w:t>I</w:t>
-      </w:r>
-      <w:r>
-        <w:t>n the EVERY clause, i</w:t>
-      </w:r>
-      <w:r>
-        <w:t>f “FROM time” is omitted the default of 'FROM 12:00:00 AM' is used.</w:t>
-      </w:r>
-    </w:p>
-    <w:p>
-      <w:r>
-        <w:t>I</w:t>
-      </w:r>
-      <w:r>
-        <w:t>n the EVERY clause, i</w:t>
-      </w:r>
-      <w:r>
-        <w:t>f “UNTIL time” is omitted the default of 'UNTIL 11:59:59 PM' is used.</w:t>
-      </w:r>
-    </w:p>
-    <w:p>
-      <w:r>
-        <w:t>The HOURLY keyword is equivalent to EVERY DAY EVERY HOUR.</w:t>
-      </w:r>
-    </w:p>
-    <w:p>
-      <w:pPr>
-        <w:pStyle w:val="Heading2"/>
-      </w:pPr>
-      <w:r>
-        <w:t>WAITFOR</w:t>
+        <w:t>connection ::= conname [ conparams ]</w:t>
       </w:r>
     </w:p>
     <w:p>
@@ -4363,114 +4482,6 @@
         <w:ind w:left="1440" w:hanging="1440"/>
       </w:pPr>
       <w:r>
-        <w:t xml:space="preserve">waitfor ::= WAITFOR { delay | time </w:t>
-      </w:r>
-      <w:r>
-        <w:t xml:space="preserve">| ASYNC </w:t>
-      </w:r>
-      <w:r>
-        <w:t>}</w:t>
-      </w:r>
-    </w:p>
-    <w:p>
-      <w:pPr>
-        <w:ind w:left="1440" w:hanging="1440"/>
-      </w:pPr>
-      <w:r>
-        <w:t>delay ::=</w:t>
-      </w:r>
-      <w:r>
-        <w:tab/>
-      </w:r>
-      <w:r>
-        <w:t>DELAY charexpression</w:t>
-      </w:r>
-    </w:p>
-    <w:p>
-      <w:pPr>
-        <w:ind w:left="1440" w:hanging="1440"/>
-      </w:pPr>
-      <w:r>
-        <w:t>time</w:t>
-      </w:r>
-      <w:r>
-        <w:t xml:space="preserve"> ::=</w:t>
-      </w:r>
-      <w:r>
-        <w:tab/>
-      </w:r>
-      <w:r>
-        <w:t>TIME charexpression</w:t>
-      </w:r>
-    </w:p>
-    <w:p>
-      <w:r>
-        <w:rPr>
-          <w:b/>
-        </w:rPr>
-        <w:t>Note</w:t>
-      </w:r>
-      <w:r>
-        <w:rPr>
-          <w:b/>
-        </w:rPr>
-        <w:t>s</w:t>
-      </w:r>
-      <w:r>
-        <w:rPr>
-          <w:b/>
-        </w:rPr>
-        <w:t>:</w:t>
-      </w:r>
-    </w:p>
-    <w:p>
-      <w:r>
-        <w:t>When delay is specified, the charexpression must evaluate to a string in the format hh:mm[:ss].  The task sleeps for the indicated amount of time before completing.  A maximum of 24 hours may be specified.</w:t>
-      </w:r>
-    </w:p>
-    <w:p>
-      <w:r>
-        <w:t>When time is specified, the charexpression must evaluate to a string in the format hh:mm[:ss] [AM|PM].  If AM|PM is omitted, 24 hour time format is assumed.  The task sleeps until the indicated time of day.</w:t>
-      </w:r>
-    </w:p>
-    <w:p>
-      <w:r>
-        <w:t>When ASYNC is specified, the task sleeps until the completion of all asynchronous processes launched by PROCESS ASYNC tasks that are direct or indirect predecessors of this task or descendants of direct or indirect predecessors of this task.  Indirect predecessors are predecessors of direct predecessors of this task and direct or indirect predecessors of enclosing tasks of this task.</w:t>
-      </w:r>
-    </w:p>
-    <w:p>
-      <w:pPr>
-        <w:pStyle w:val="Heading2"/>
-      </w:pPr>
-      <w:r>
-        <w:t>CONNECT</w:t>
-      </w:r>
-    </w:p>
-    <w:p>
-      <w:pPr>
-        <w:ind w:left="1440" w:hanging="1440"/>
-      </w:pPr>
-      <w:r>
-        <w:t xml:space="preserve">connect ::= CONNECT </w:t>
-      </w:r>
-      <w:r>
-        <w:t>connection [, connection2 … ]</w:t>
-      </w:r>
-    </w:p>
-    <w:p>
-      <w:pPr>
-        <w:ind w:left="1440" w:hanging="1440"/>
-      </w:pPr>
-      <w:r>
-        <w:t>connection ::= conname [ conparams ]</w:t>
-      </w:r>
-    </w:p>
-    <w:p>
-      <w:pPr>
-        <w:ind w:left="1440" w:hanging="1440"/>
-      </w:pPr>
-      <w:r>
-        <w:lastRenderedPageBreak/>
         <w:t xml:space="preserve">conparams ::= </w:t>
       </w:r>
       <w:r>
@@ -4663,7 +4674,7 @@
       <w:rPr>
         <w:noProof/>
       </w:rPr>
-      <w:t>2</w:t>
+      <w:t>15</w:t>
     </w:r>
     <w:r>
       <w:fldChar w:fldCharType="end"/>
@@ -5417,6 +5428,7 @@
     <w:rsid w:val="00652101"/>
     <w:rsid w:val="0069592D"/>
     <w:rsid w:val="006D63A8"/>
+    <w:rsid w:val="006D6622"/>
     <w:rsid w:val="00757AF3"/>
     <w:rsid w:val="008D2B46"/>
     <w:rsid w:val="00AC78E6"/>

</xml_diff>

<commit_message>
LOG task supports list of messages
</commit_message>
<xml_diff>
--- a/docs/DBPA Scripting Language.docx
+++ b/docs/DBPA Scripting Language.docx
@@ -3395,8 +3395,25 @@
       </w:r>
     </w:p>
     <w:p>
-      <w:r>
-        <w:t>TODO: Add documentation here.</w:t>
+      <w:pPr>
+        <w:ind w:left="1440" w:hanging="1440"/>
+      </w:pPr>
+      <w:r>
+        <w:t xml:space="preserve">log </w:t>
+      </w:r>
+      <w:r>
+        <w:t xml:space="preserve">::= </w:t>
+      </w:r>
+      <w:r>
+        <w:t xml:space="preserve">LOG </w:t>
+      </w:r>
+      <w:r>
+        <w:t>charexpression [, charexpression2 … ]</w:t>
+      </w:r>
+    </w:p>
+    <w:p>
+      <w:r>
+        <w:t>Each charexpression is evaluated and each value is written to the log as a separate entry.  The log entries have “message” log level, which is the highest level and cannot be suppressed from the log.</w:t>
       </w:r>
     </w:p>
     <w:p>
@@ -3404,12 +3421,33 @@
         <w:pStyle w:val="Heading2"/>
       </w:pPr>
       <w:r>
+        <w:lastRenderedPageBreak/>
         <w:t>GO</w:t>
       </w:r>
     </w:p>
     <w:p>
-      <w:r>
-        <w:t>TODO: Add documentation here.</w:t>
+      <w:pPr>
+        <w:ind w:left="1440" w:hanging="1440"/>
+      </w:pPr>
+      <w:r>
+        <w:t>go</w:t>
+      </w:r>
+      <w:r>
+        <w:t xml:space="preserve"> ::= </w:t>
+      </w:r>
+      <w:r>
+        <w:t xml:space="preserve">GO [ </w:t>
+      </w:r>
+      <w:r>
+        <w:t>charexpression</w:t>
+      </w:r>
+      <w:r>
+        <w:t xml:space="preserve"> ]</w:t>
+      </w:r>
+    </w:p>
+    <w:p>
+      <w:r>
+        <w:t>If charexpression is present it is evaluated and if non-NULL is written to the log at “message” log level.  If charexpression is omitted or evaluates to NULL, a default message is written at “info” log level, which allows it to be suppressed from the log.</w:t>
       </w:r>
     </w:p>
     <w:p>
@@ -3417,13 +3455,245 @@
         <w:pStyle w:val="Heading2"/>
       </w:pPr>
       <w:r>
+        <w:t>FAIL</w:t>
+      </w:r>
+    </w:p>
+    <w:p>
+      <w:pPr>
+        <w:ind w:left="1440" w:hanging="1440"/>
+      </w:pPr>
+      <w:r>
+        <w:t>fail</w:t>
+      </w:r>
+      <w:r>
+        <w:t xml:space="preserve"> ::= </w:t>
+      </w:r>
+      <w:r>
+        <w:t>FAIL</w:t>
+      </w:r>
+      <w:r>
+        <w:t xml:space="preserve"> [ charexpression ]</w:t>
+      </w:r>
+    </w:p>
+    <w:p>
+      <w:r>
+        <w:t xml:space="preserve">The task terminates with failure status.  </w:t>
+      </w:r>
+      <w:r>
+        <w:t xml:space="preserve">If charexpression is present it is evaluated and if non-NULL is </w:t>
+      </w:r>
+      <w:r>
+        <w:t xml:space="preserve">used as the error message </w:t>
+      </w:r>
+      <w:r>
+        <w:t>written to the log at “</w:t>
+      </w:r>
+      <w:r>
+        <w:t>error</w:t>
+      </w:r>
+      <w:r>
+        <w:t xml:space="preserve">” log level.  If charexpression is omitted </w:t>
+      </w:r>
+      <w:r>
+        <w:t>o</w:t>
+      </w:r>
+      <w:r>
+        <w:t xml:space="preserve">r evaluates to NULL, a default </w:t>
+      </w:r>
+      <w:r>
+        <w:t>message is used as the error message</w:t>
+      </w:r>
+      <w:bookmarkStart w:id="0" w:name="_GoBack"/>
+      <w:bookmarkEnd w:id="0"/>
+      <w:r>
+        <w:t>.</w:t>
+      </w:r>
+    </w:p>
+    <w:p>
+      <w:pPr>
+        <w:pStyle w:val="Heading2"/>
+      </w:pPr>
+      <w:r>
+        <w:t>PROCESS</w:t>
+      </w:r>
+    </w:p>
+    <w:p>
+      <w:pPr>
+        <w:ind w:left="1440" w:hanging="1440"/>
+      </w:pPr>
+      <w:r>
+        <w:t>process ::= PROCESS</w:t>
+      </w:r>
+      <w:r>
+        <w:br/>
+        <w:t xml:space="preserve">[ ASYNC | </w:t>
+      </w:r>
+      <w:r>
+        <w:t>ASYNCHRONOUSLY</w:t>
+      </w:r>
+      <w:r>
+        <w:t xml:space="preserve"> | SYNC | </w:t>
+      </w:r>
+      <w:r>
+        <w:rPr>
+          <w:u w:val="single"/>
+        </w:rPr>
+        <w:t>SYNCHRONOUSLY</w:t>
+      </w:r>
+      <w:r>
+        <w:t xml:space="preserve"> ]</w:t>
+      </w:r>
+      <w:r>
+        <w:br/>
+        <w:t>charexpression</w:t>
+      </w:r>
+      <w:r>
+        <w:br/>
+        <w:t>[ [ WITH ] expression [ ,expression2 … ] ]</w:t>
+      </w:r>
+    </w:p>
+    <w:p>
+      <w:r>
+        <w:rPr>
+          <w:b/>
+        </w:rPr>
+        <w:t>Note</w:t>
+      </w:r>
+      <w:r>
+        <w:rPr>
+          <w:b/>
+        </w:rPr>
+        <w:t>s</w:t>
+      </w:r>
+      <w:r>
+        <w:rPr>
+          <w:b/>
+        </w:rPr>
+        <w:t>:</w:t>
+      </w:r>
+    </w:p>
+    <w:p>
+      <w:r>
+        <w:t>The process definition named by the evaluated charexpression is invoked as a nested process.  The loader for the current process is used to load the nested process.</w:t>
+      </w:r>
+    </w:p>
+    <w:p>
+      <w:r>
+        <w:t>The expression</w:t>
+      </w:r>
+      <w:r>
+        <w:t>s</w:t>
+      </w:r>
+      <w:r>
+        <w:t xml:space="preserve"> are evaluated and passed as arguments to the nested process.</w:t>
+      </w:r>
+    </w:p>
+    <w:p>
+      <w:r>
+        <w:t xml:space="preserve">If SYNC or </w:t>
+      </w:r>
+      <w:r>
+        <w:t>SYNCHRONOUSLY</w:t>
+      </w:r>
+      <w:r>
+        <w:t xml:space="preserve"> is specified or defaulted, the nested process is executed synchronously.  The invoking PROCESS statement does not complete until the nested process completes.</w:t>
+      </w:r>
+      <w:r>
+        <w:t xml:space="preserve">  If the nested process ends</w:t>
+      </w:r>
+      <w:r>
+        <w:t xml:space="preserve"> with failure status, the </w:t>
+      </w:r>
+      <w:r>
+        <w:t xml:space="preserve">invoking </w:t>
+      </w:r>
+      <w:r>
+        <w:t>PROCESS statement fails.</w:t>
+      </w:r>
+    </w:p>
+    <w:p>
+      <w:r>
+        <w:t>If ASYNC or A</w:t>
+      </w:r>
+      <w:r>
+        <w:t>SYNCHRONOUSLY</w:t>
+      </w:r>
+      <w:r>
+        <w:t xml:space="preserve"> is specified, the nested process is </w:t>
+      </w:r>
+      <w:r>
+        <w:t>submitted to execute</w:t>
+      </w:r>
+      <w:r>
+        <w:t xml:space="preserve"> asynchronously.  The invoking PROCESS statement completes immediately </w:t>
+      </w:r>
+      <w:r>
+        <w:t>upon submitting the nested process for execution.  The invoking process cannot directly determine the completion status of the nested process</w:t>
+      </w:r>
+      <w:r>
+        <w:t>.</w:t>
+      </w:r>
+      <w:r>
+        <w:t xml:space="preserve">  The invoking process does not complete until all nested asynchronous processes complete.</w:t>
+      </w:r>
+    </w:p>
+    <w:p>
+      <w:r>
+        <w:t>If a nested asynchronous process is the last task to complete in the invoking process, then the completion status of the invoking process is taken from the completion status of the nested asynchronous process.</w:t>
+      </w:r>
+    </w:p>
+    <w:p>
+      <w:pPr>
+        <w:pStyle w:val="Heading2"/>
+      </w:pPr>
+      <w:r>
+        <w:t>DO</w:t>
+      </w:r>
+    </w:p>
+    <w:p>
+      <w:r>
+        <w:t>Do ::= DO [ WHILE boolexpression ] tasks</w:t>
+      </w:r>
+    </w:p>
+    <w:p>
+      <w:r>
+        <w:rPr>
+          <w:b/>
+        </w:rPr>
+        <w:t>Note</w:t>
+      </w:r>
+      <w:r>
+        <w:rPr>
+          <w:b/>
+        </w:rPr>
+        <w:t>s</w:t>
+      </w:r>
+      <w:r>
+        <w:rPr>
+          <w:b/>
+        </w:rPr>
+        <w:t>:</w:t>
+      </w:r>
+    </w:p>
+    <w:p>
+      <w:r>
+        <w:t>The list of tasks is executed one or more times.</w:t>
+      </w:r>
+    </w:p>
+    <w:p>
+      <w:r>
         <w:lastRenderedPageBreak/>
-        <w:t>FAIL</w:t>
-      </w:r>
-    </w:p>
-    <w:p>
-      <w:r>
-        <w:t>TODO: Add documentation here.</w:t>
+        <w:t>If WHILE is specified, if boolexpression evaluates to true the list of tasks executes.  When it completes, boolexpression is re-evaluated.  As long as it remains true, the list of tasks executes repeatedly.</w:t>
+      </w:r>
+    </w:p>
+    <w:p>
+      <w:r>
+        <w:t>If WHILE is not specified, the list of tasks executes once.</w:t>
+      </w:r>
+    </w:p>
+    <w:p>
+      <w:r>
+        <w:t>If the list of tasks terminates with failure status, then the enclosing DO task also terminates with failure status and no further iterations are executed.</w:t>
       </w:r>
     </w:p>
     <w:p>
@@ -3431,7 +3701,7 @@
         <w:pStyle w:val="Heading2"/>
       </w:pPr>
       <w:r>
-        <w:t>PROCESS</w:t>
+        <w:t>FOR</w:t>
       </w:r>
     </w:p>
     <w:p>
@@ -3439,34 +3709,69 @@
         <w:ind w:left="1440" w:hanging="1440"/>
       </w:pPr>
       <w:r>
-        <w:t>process ::= PROCESS</w:t>
-      </w:r>
-      <w:r>
-        <w:br/>
-        <w:t xml:space="preserve">[ ASYNC | </w:t>
-      </w:r>
-      <w:r>
-        <w:t>ASYNCHRONOUSLY</w:t>
-      </w:r>
-      <w:r>
-        <w:t xml:space="preserve"> | SYNC | </w:t>
-      </w:r>
-      <w:r>
-        <w:rPr>
-          <w:u w:val="single"/>
-        </w:rPr>
-        <w:t>SYNCHRONOUSLY</w:t>
-      </w:r>
-      <w:r>
-        <w:t xml:space="preserve"> ]</w:t>
-      </w:r>
-      <w:r>
-        <w:br/>
-        <w:t>charexpression</w:t>
-      </w:r>
-      <w:r>
-        <w:br/>
-        <w:t>[ [ WITH ] expression [ ,expression2 … ] ]</w:t>
+        <w:t xml:space="preserve">for ::= FOR varname [, varname2 …] [ FROM ] { </w:t>
+      </w:r>
+      <w:r>
+        <w:t xml:space="preserve">csvidentifier </w:t>
+      </w:r>
+      <w:r>
+        <w:t xml:space="preserve">| </w:t>
+      </w:r>
+      <w:r>
+        <w:t>valuetable</w:t>
+      </w:r>
+      <w:r>
+        <w:t xml:space="preserve"> | files | outstatement } tasks</w:t>
+      </w:r>
+    </w:p>
+    <w:p>
+      <w:r>
+        <w:t>csvidentifier ::= CSV fileidentifier [ readheaders ] [ columns ]</w:t>
+      </w:r>
+    </w:p>
+    <w:p>
+      <w:r>
+        <w:t>v</w:t>
+      </w:r>
+      <w:r>
+        <w:t>aluetable</w:t>
+      </w:r>
+      <w:r>
+        <w:t xml:space="preserve"> ::= VALUES values</w:t>
+      </w:r>
+      <w:r>
+        <w:t>et</w:t>
+      </w:r>
+      <w:r>
+        <w:t xml:space="preserve"> [, values</w:t>
+      </w:r>
+      <w:r>
+        <w:t>et</w:t>
+      </w:r>
+      <w:r>
+        <w:t>2 … ]</w:t>
+      </w:r>
+    </w:p>
+    <w:p>
+      <w:r>
+        <w:t>values</w:t>
+      </w:r>
+      <w:r>
+        <w:t>et</w:t>
+      </w:r>
+      <w:r>
+        <w:t xml:space="preserve"> ::= ( expression [, express</w:t>
+      </w:r>
+      <w:r>
+        <w:t>i</w:t>
+      </w:r>
+      <w:r>
+        <w:t>on2 …] )</w:t>
+      </w:r>
+    </w:p>
+    <w:p>
+      <w:r>
+        <w:t>files ::= FILES charexpression</w:t>
       </w:r>
     </w:p>
     <w:p>
@@ -3491,72 +3796,89 @@
     </w:p>
     <w:p>
       <w:r>
-        <w:t>The process definition named by the evaluated charexpression is invoked as a nested process.  The loader for the current process is used to load the nested process.</w:t>
-      </w:r>
-    </w:p>
-    <w:p>
-      <w:r>
-        <w:t>The expression</w:t>
-      </w:r>
-      <w:r>
-        <w:t>s</w:t>
-      </w:r>
-      <w:r>
-        <w:t xml:space="preserve"> are evaluated and passed as arguments to the nested process.</w:t>
-      </w:r>
-    </w:p>
-    <w:p>
-      <w:r>
-        <w:t xml:space="preserve">If SYNC or </w:t>
-      </w:r>
-      <w:r>
-        <w:t>SYNCHRONOUSLY</w:t>
-      </w:r>
-      <w:r>
-        <w:t xml:space="preserve"> is specified or defaulted, the nested process is executed synchronously.  The invoking PROCESS statement does not complete until the nested process completes.</w:t>
-      </w:r>
-      <w:r>
-        <w:t xml:space="preserve">  If the nested process ends</w:t>
-      </w:r>
-      <w:r>
-        <w:t xml:space="preserve"> with failure status, the </w:t>
-      </w:r>
-      <w:r>
-        <w:t xml:space="preserve">invoking </w:t>
-      </w:r>
-      <w:r>
-        <w:t>PROCESS statement fails.</w:t>
-      </w:r>
-    </w:p>
-    <w:p>
-      <w:r>
-        <w:t>If ASYNC or A</w:t>
-      </w:r>
-      <w:r>
-        <w:t>SYNCHRONOUSLY</w:t>
-      </w:r>
-      <w:r>
-        <w:t xml:space="preserve"> is specified, the nested process is </w:t>
-      </w:r>
-      <w:r>
-        <w:t>submitted to execute</w:t>
-      </w:r>
-      <w:r>
-        <w:t xml:space="preserve"> asynchronously.  The invoking PROCESS statement completes immediately </w:t>
-      </w:r>
-      <w:r>
-        <w:t>upon submitting the nested process for execution.  The invoking process cannot directly determine the completion status of the nested process</w:t>
-      </w:r>
-      <w:r>
-        <w:t>.</w:t>
-      </w:r>
-      <w:r>
-        <w:t xml:space="preserve">  The invoking process does not complete until all nested asynchronous processes complete.</w:t>
-      </w:r>
-    </w:p>
-    <w:p>
-      <w:r>
-        <w:t>If a nested asynchronous process is the last task to complete in the invoking process, then the completion status of the invoking process is taken from the completion status of the nested asynchronous process.</w:t>
+        <w:t xml:space="preserve">The list of tasks is </w:t>
+      </w:r>
+      <w:r>
+        <w:t>executed</w:t>
+      </w:r>
+      <w:r>
+        <w:t xml:space="preserve"> repeatedly</w:t>
+      </w:r>
+      <w:r>
+        <w:t>, each time substituting values into the indicated variables</w:t>
+      </w:r>
+      <w:r>
+        <w:t xml:space="preserve"> as specified by the FROM clause.</w:t>
+      </w:r>
+    </w:p>
+    <w:p>
+      <w:r>
+        <w:t xml:space="preserve">If CSV is specified, </w:t>
+      </w:r>
+      <w:r>
+        <w:t xml:space="preserve">the tasks are invoked for each data row in the CSV file.  </w:t>
+      </w:r>
+      <w:r>
+        <w:t xml:space="preserve">The number of columns retrieved must match the number of variable names specified and with compatible types.  </w:t>
+      </w:r>
+      <w:r>
+        <w:t xml:space="preserve">The variables are set from the </w:t>
+      </w:r>
+      <w:r>
+        <w:t xml:space="preserve">retrieved columns </w:t>
+      </w:r>
+      <w:r>
+        <w:t>in the file row.</w:t>
+      </w:r>
+      <w:r>
+        <w:t xml:space="preserve">  By default the file is read from the read directory indicated in RunDbp.path.properties</w:t>
+      </w:r>
+    </w:p>
+    <w:p>
+      <w:r>
+        <w:t xml:space="preserve">If VALUES is specified, the tasks are invoked for each value set in the value table.  </w:t>
+      </w:r>
+      <w:r>
+        <w:t xml:space="preserve">The number of values in each set must match the number of variable names specified and with compatible types.  </w:t>
+      </w:r>
+      <w:r>
+        <w:t>Each value in a set can be a literal or an expression including variables.</w:t>
+      </w:r>
+    </w:p>
+    <w:p>
+      <w:r>
+        <w:t>If FILES is specified, only one variable name can be specified and it must be of VARCHAR type.  charexpression is evaluated and its value is treated as a file name mask.  The file system is queried for files whose names match</w:t>
+      </w:r>
+      <w:r>
+        <w:t xml:space="preserve"> the mask</w:t>
+      </w:r>
+      <w:r>
+        <w:t xml:space="preserve"> and the list of tasks is invoked for each matching file name.</w:t>
+      </w:r>
+      <w:r>
+        <w:t xml:space="preserve">  By default files </w:t>
+      </w:r>
+      <w:r>
+        <w:t xml:space="preserve">are queried in the </w:t>
+      </w:r>
+      <w:r>
+        <w:t>read directory indicated in RunDbp.path.properties</w:t>
+      </w:r>
+    </w:p>
+    <w:p>
+      <w:r>
+        <w:t xml:space="preserve">If outstatment is specified, </w:t>
+      </w:r>
+      <w:r>
+        <w:t xml:space="preserve">the tasks are invoked for each row in the result set.  The result set </w:t>
+      </w:r>
+      <w:r>
+        <w:t>must return the same number of columns as variable names specified and with compatible types.</w:t>
+      </w:r>
+    </w:p>
+    <w:p>
+      <w:r>
+        <w:t>If the list of tasks terminates with failure status, then the enclosing FOR task also terminates with failure status and no further iterations are executed.</w:t>
       </w:r>
     </w:p>
     <w:p>
@@ -3564,60 +3886,7 @@
         <w:pStyle w:val="Heading2"/>
       </w:pPr>
       <w:r>
-        <w:t>DO</w:t>
-      </w:r>
-    </w:p>
-    <w:p>
-      <w:r>
-        <w:t>Do ::= DO [ WHILE boolexpression ] tasks</w:t>
-      </w:r>
-    </w:p>
-    <w:p>
-      <w:r>
-        <w:rPr>
-          <w:b/>
-        </w:rPr>
-        <w:t>Note</w:t>
-      </w:r>
-      <w:r>
-        <w:rPr>
-          <w:b/>
-        </w:rPr>
-        <w:t>s</w:t>
-      </w:r>
-      <w:r>
-        <w:rPr>
-          <w:b/>
-        </w:rPr>
-        <w:t>:</w:t>
-      </w:r>
-    </w:p>
-    <w:p>
-      <w:r>
-        <w:t>The list of tasks is executed one or more times.</w:t>
-      </w:r>
-    </w:p>
-    <w:p>
-      <w:r>
-        <w:t>If WHILE is specified, if boolexpression evaluates to true the list of tasks executes.  When it completes, boolexpression is re-evaluated.  As long as it remains true, the list of tasks executes repeatedly.</w:t>
-      </w:r>
-    </w:p>
-    <w:p>
-      <w:r>
-        <w:t>If WHILE is not specified, the list of tasks executes once.</w:t>
-      </w:r>
-    </w:p>
-    <w:p>
-      <w:r>
-        <w:t>If the list of tasks terminates with failure status, then the enclosing DO task also terminates with failure status and no further iterations are executed.</w:t>
-      </w:r>
-    </w:p>
-    <w:p>
-      <w:pPr>
-        <w:pStyle w:val="Heading2"/>
-      </w:pPr>
-      <w:r>
-        <w:t>FOR</w:t>
+        <w:t>ON</w:t>
       </w:r>
     </w:p>
     <w:p>
@@ -3625,206 +3894,21 @@
         <w:ind w:left="1440" w:hanging="1440"/>
       </w:pPr>
       <w:r>
-        <w:t xml:space="preserve">for ::= FOR varname [, varname2 …] [ FROM ] { </w:t>
-      </w:r>
-      <w:r>
-        <w:t xml:space="preserve">csvidentifier </w:t>
-      </w:r>
-      <w:r>
-        <w:t xml:space="preserve">| </w:t>
-      </w:r>
-      <w:r>
-        <w:t>valuetable</w:t>
-      </w:r>
-      <w:r>
-        <w:t xml:space="preserve"> | files | outstatement } tasks</w:t>
-      </w:r>
-    </w:p>
-    <w:p>
+        <w:t xml:space="preserve">on ::= ON { </w:t>
+      </w:r>
+      <w:r>
+        <w:t>literal</w:t>
+      </w:r>
+      <w:r>
+        <w:t xml:space="preserve"> | programmed } tasks</w:t>
+      </w:r>
+    </w:p>
+    <w:p>
+      <w:pPr>
+        <w:ind w:left="1440" w:hanging="1440"/>
+      </w:pPr>
       <w:r>
         <w:lastRenderedPageBreak/>
-        <w:t>csvidentifier ::= CSV fileidentifier [ readheaders ] [ columns ]</w:t>
-      </w:r>
-    </w:p>
-    <w:p>
-      <w:r>
-        <w:t>v</w:t>
-      </w:r>
-      <w:r>
-        <w:t>aluetable</w:t>
-      </w:r>
-      <w:r>
-        <w:t xml:space="preserve"> ::= VALUES values</w:t>
-      </w:r>
-      <w:r>
-        <w:t>et</w:t>
-      </w:r>
-      <w:r>
-        <w:t xml:space="preserve"> [, values</w:t>
-      </w:r>
-      <w:r>
-        <w:t>et</w:t>
-      </w:r>
-      <w:r>
-        <w:t>2 … ]</w:t>
-      </w:r>
-    </w:p>
-    <w:p>
-      <w:r>
-        <w:t>values</w:t>
-      </w:r>
-      <w:r>
-        <w:t>et</w:t>
-      </w:r>
-      <w:r>
-        <w:t xml:space="preserve"> ::= ( expression [, express</w:t>
-      </w:r>
-      <w:r>
-        <w:t>i</w:t>
-      </w:r>
-      <w:r>
-        <w:t>on2 …] )</w:t>
-      </w:r>
-    </w:p>
-    <w:p>
-      <w:r>
-        <w:t>files ::= FILES charexpression</w:t>
-      </w:r>
-    </w:p>
-    <w:p>
-      <w:r>
-        <w:rPr>
-          <w:b/>
-        </w:rPr>
-        <w:t>Note</w:t>
-      </w:r>
-      <w:r>
-        <w:rPr>
-          <w:b/>
-        </w:rPr>
-        <w:t>s</w:t>
-      </w:r>
-      <w:r>
-        <w:rPr>
-          <w:b/>
-        </w:rPr>
-        <w:t>:</w:t>
-      </w:r>
-    </w:p>
-    <w:p>
-      <w:r>
-        <w:t xml:space="preserve">The list of tasks is </w:t>
-      </w:r>
-      <w:r>
-        <w:t>executed</w:t>
-      </w:r>
-      <w:r>
-        <w:t xml:space="preserve"> repeatedly</w:t>
-      </w:r>
-      <w:r>
-        <w:t>, each time substituting values into the indicated variables</w:t>
-      </w:r>
-      <w:r>
-        <w:t xml:space="preserve"> as specified by the FROM clause.</w:t>
-      </w:r>
-    </w:p>
-    <w:p>
-      <w:r>
-        <w:t xml:space="preserve">If CSV is specified, </w:t>
-      </w:r>
-      <w:r>
-        <w:t xml:space="preserve">the tasks are invoked for each data row in the CSV file.  </w:t>
-      </w:r>
-      <w:r>
-        <w:t xml:space="preserve">The number of columns retrieved must match the number of variable names specified and with compatible types.  </w:t>
-      </w:r>
-      <w:r>
-        <w:t xml:space="preserve">The variables are set from the </w:t>
-      </w:r>
-      <w:r>
-        <w:t xml:space="preserve">retrieved columns </w:t>
-      </w:r>
-      <w:r>
-        <w:t>in the file row.</w:t>
-      </w:r>
-      <w:r>
-        <w:t xml:space="preserve">  By default the file is read from the read directory indicated in RunDbp.path.properties</w:t>
-      </w:r>
-    </w:p>
-    <w:p>
-      <w:r>
-        <w:t xml:space="preserve">If VALUES is specified, the tasks are invoked for each value set in the value table.  </w:t>
-      </w:r>
-      <w:r>
-        <w:t xml:space="preserve">The number of values in each set must match the number of variable names specified and with compatible types.  </w:t>
-      </w:r>
-      <w:r>
-        <w:t>Each value in a set can be a literal or an expression including variables.</w:t>
-      </w:r>
-    </w:p>
-    <w:p>
-      <w:r>
-        <w:t>If FILES is specified, only one variable name can be specified and it must be of VARCHAR type.  charexpression is evaluated and its value is treated as a file name mask.  The file system is queried for files whose names match</w:t>
-      </w:r>
-      <w:r>
-        <w:t xml:space="preserve"> the mask</w:t>
-      </w:r>
-      <w:r>
-        <w:t xml:space="preserve"> and the list of tasks is invoked for each matching file name.</w:t>
-      </w:r>
-      <w:r>
-        <w:t xml:space="preserve">  By default files </w:t>
-      </w:r>
-      <w:r>
-        <w:t xml:space="preserve">are queried in the </w:t>
-      </w:r>
-      <w:r>
-        <w:t>read directory indicated in RunDbp.path.properties</w:t>
-      </w:r>
-    </w:p>
-    <w:p>
-      <w:r>
-        <w:t xml:space="preserve">If outstatment is specified, </w:t>
-      </w:r>
-      <w:r>
-        <w:t xml:space="preserve">the tasks are invoked for each row in the result set.  The result set </w:t>
-      </w:r>
-      <w:r>
-        <w:t>must return the same number of columns as variable names specified and with compatible types.</w:t>
-      </w:r>
-    </w:p>
-    <w:p>
-      <w:r>
-        <w:t>If the list of tasks terminates with failure status, then the enclosing FOR task also terminates with failure status and no further iterations are executed.</w:t>
-      </w:r>
-    </w:p>
-    <w:p>
-      <w:pPr>
-        <w:pStyle w:val="Heading2"/>
-      </w:pPr>
-      <w:r>
-        <w:t>ON</w:t>
-      </w:r>
-    </w:p>
-    <w:p>
-      <w:pPr>
-        <w:ind w:left="1440" w:hanging="1440"/>
-      </w:pPr>
-      <w:r>
-        <w:t xml:space="preserve">on ::= ON { </w:t>
-      </w:r>
-      <w:r>
-        <w:t>literal</w:t>
-      </w:r>
-      <w:r>
-        <w:t xml:space="preserve"> | programmed } tasks</w:t>
-      </w:r>
-    </w:p>
-    <w:p>
-      <w:pPr>
-        <w:ind w:left="1440" w:hanging="1440"/>
-      </w:pPr>
-      <w:r>
         <w:t>literal ::=</w:t>
       </w:r>
       <w:r>
@@ -3893,187 +3977,688 @@
       </w:r>
       <w:r>
         <w:br/>
-      </w:r>
+        <w:t>EVERY { {HOUR | MINUTE | SECOND} | int {HOURS | MINUTES | SECONDS}</w:t>
+      </w:r>
+      <w:r>
+        <w:br/>
+      </w:r>
+      <w:r>
+        <w:t>[</w:t>
+      </w:r>
+      <w:r>
+        <w:t>FROM time</w:t>
+      </w:r>
+      <w:r>
+        <w:t>]</w:t>
+      </w:r>
+      <w:r>
+        <w:t xml:space="preserve"> </w:t>
+      </w:r>
+      <w:r>
+        <w:t>[</w:t>
+      </w:r>
+      <w:r>
+        <w:t>UNTIL time</w:t>
+      </w:r>
+      <w:r>
+        <w:t>]</w:t>
+      </w:r>
+      <w:r>
+        <w:t xml:space="preserve"> }</w:t>
+      </w:r>
+      <w:r>
+        <w:t xml:space="preserve"> |</w:t>
+      </w:r>
+      <w:r>
+        <w:br/>
+      </w:r>
+      <w:r>
+        <w:br/>
+      </w:r>
+      <w:r>
+        <w:t>{</w:t>
+      </w:r>
+      <w:r>
+        <w:t>EVERY {DAY | int DAYS}</w:t>
+      </w:r>
+      <w:r>
+        <w:t xml:space="preserve"> | DAILY}</w:t>
+      </w:r>
+      <w:r>
+        <w:br/>
+        <w:t>[FROM date] [UNTIL date]</w:t>
+      </w:r>
+      <w:r>
+        <w:br/>
+        <w:t>{AT time | EVERY { {HOUR | MINUTE | SECOND} | int {HOURS | MINUTES | SECONDS} }</w:t>
+      </w:r>
+      <w:r>
+        <w:br/>
+      </w:r>
+      <w:r>
+        <w:t xml:space="preserve">[FROM time] [UNTIL time] </w:t>
+      </w:r>
+      <w:r>
+        <w:t>}</w:t>
+      </w:r>
+      <w:r>
+        <w:t xml:space="preserve"> |</w:t>
+      </w:r>
+      <w:r>
+        <w:br/>
+      </w:r>
+      <w:r>
+        <w:br/>
+      </w:r>
+      <w:r>
+        <w:t xml:space="preserve">{EVERY {WEEK | int WEEKS | WEEKDAY} </w:t>
+      </w:r>
+      <w:r>
+        <w:t>[</w:t>
+      </w:r>
+      <w:r>
+        <w:t>ON</w:t>
+      </w:r>
+      <w:r>
+        <w:t>]</w:t>
+      </w:r>
+      <w:r>
+        <w:t xml:space="preserve"> daysofweeklist |</w:t>
+      </w:r>
+      <w:r>
+        <w:br/>
+        <w:t>[EVERY] daysofweeklist | WEEKDAYS</w:t>
+      </w:r>
+      <w:r>
+        <w:t xml:space="preserve"> | WEEKLY [[ON] dayofweeklist]</w:t>
+      </w:r>
+      <w:r>
+        <w:t>}</w:t>
+      </w:r>
+      <w:r>
+        <w:br/>
+        <w:t>[FROM date] [UNTIL date]</w:t>
+      </w:r>
+      <w:r>
+        <w:br/>
+        <w:t>{AT time | EVERY { {HOUR | MINUTE | SECOND} | int {HOURS | MINUTES | SECONDS} }</w:t>
+      </w:r>
+      <w:r>
+        <w:br/>
+      </w:r>
+      <w:r>
+        <w:t xml:space="preserve">[FROM time] [UNTIL time] </w:t>
+      </w:r>
+      <w:r>
+        <w:t>}</w:t>
+      </w:r>
+      <w:r>
+        <w:t xml:space="preserve"> |</w:t>
+      </w:r>
+      <w:r>
+        <w:br/>
+      </w:r>
+      <w:r>
+        <w:br/>
+      </w:r>
+      <w:r>
+        <w:t>{</w:t>
+      </w:r>
+      <w:r>
+        <w:t xml:space="preserve">EVERY {MONTH | int MONTHS} </w:t>
+      </w:r>
+      <w:r>
+        <w:t xml:space="preserve">| MONTHLY} </w:t>
+      </w:r>
+      <w:r>
+        <w:t>[</w:t>
+      </w:r>
+      <w:r>
+        <w:t>ON</w:t>
+      </w:r>
+      <w:r>
+        <w:t>]</w:t>
+      </w:r>
+      <w:r>
+        <w:t xml:space="preserve"> {DAY int | {FIRST | SECOND |THIRD | FOURTH | LAST}</w:t>
+      </w:r>
+      <w:r>
+        <w:br/>
+        <w:t>{dayofweek | DAY | WEEKDAY | WEEKEND DAY}</w:t>
+      </w:r>
+      <w:r>
+        <w:br/>
+        <w:t>[FROM date] [UNTIL date]</w:t>
+      </w:r>
+      <w:r>
+        <w:br/>
+        <w:t>{AT time | EVERY { {HOUR | MINUTE | SECOND} | int {HOURS | MINUTES | SECONDS} }</w:t>
+      </w:r>
+      <w:r>
+        <w:t xml:space="preserve"> </w:t>
+      </w:r>
+      <w:r>
+        <w:br/>
+      </w:r>
+      <w:r>
+        <w:t xml:space="preserve">[FROM time] [UNTIL time] </w:t>
+      </w:r>
+      <w:r>
+        <w:t xml:space="preserve">} </w:t>
+      </w:r>
+      <w:r>
+        <w:t>|</w:t>
+      </w:r>
+      <w:r>
+        <w:br/>
+      </w:r>
+      <w:r>
+        <w:br/>
+        <w:t>HOURLY</w:t>
+      </w:r>
+    </w:p>
+    <w:p>
+      <w:pPr>
+        <w:ind w:left="1440" w:hanging="1440"/>
+      </w:pPr>
+      <w:r>
+        <w:t>programmed ::= SCHEDULE stringexp</w:t>
+      </w:r>
+    </w:p>
+    <w:p>
+      <w:r>
+        <w:rPr>
+          <w:b/>
+        </w:rPr>
+        <w:t>Note</w:t>
+      </w:r>
+      <w:r>
+        <w:rPr>
+          <w:b/>
+        </w:rPr>
+        <w:t>s</w:t>
+      </w:r>
+      <w:r>
+        <w:rPr>
+          <w:b/>
+        </w:rPr>
+        <w:t>:</w:t>
+      </w:r>
+    </w:p>
+    <w:p>
+      <w:r>
+        <w:t>The list of tasks is invoked on the indicated schedule</w:t>
+      </w:r>
+      <w:r>
+        <w:t xml:space="preserve"> or schedules</w:t>
+      </w:r>
+      <w:r>
+        <w:t>.</w:t>
+      </w:r>
+      <w:r>
+        <w:t xml:space="preserve">  Multiple schedules can be specified, separated by commas.  One-time and recurring schedules can be mixed.</w:t>
+      </w:r>
+    </w:p>
+    <w:p>
+      <w:r>
+        <w:t xml:space="preserve">If </w:t>
+      </w:r>
+      <w:r>
+        <w:t xml:space="preserve">the literal syntax </w:t>
+      </w:r>
+      <w:r>
+        <w:t xml:space="preserve">is specified, all date, time, datetime, int, daysofweeklist, and dayofweek values </w:t>
+      </w:r>
+      <w:r>
+        <w:t>must be</w:t>
+      </w:r>
+      <w:r>
+        <w:t xml:space="preserve"> literals.  No variables are recognized and no variable substitution occurs.  To use a schedule that is determined dynamically at run time</w:t>
+      </w:r>
+      <w:r>
+        <w:t xml:space="preserve"> based on variable values</w:t>
+      </w:r>
+      <w:r>
+        <w:t>, use the programmed syntax.</w:t>
+      </w:r>
+    </w:p>
+    <w:p>
       <w:r>
         <w:lastRenderedPageBreak/>
-        <w:t>EVERY { {HOUR | MINUTE | SECOND} | int {HOURS | MINUTES | SECONDS}</w:t>
-      </w:r>
-      <w:r>
-        <w:br/>
-      </w:r>
-      <w:r>
-        <w:t>[</w:t>
-      </w:r>
-      <w:r>
-        <w:t>FROM time</w:t>
-      </w:r>
-      <w:r>
-        <w:t>]</w:t>
+        <w:t xml:space="preserve">If </w:t>
+      </w:r>
+      <w:r>
+        <w:t>the</w:t>
+      </w:r>
+      <w:r>
+        <w:t xml:space="preserve"> p</w:t>
+      </w:r>
+      <w:r>
+        <w:t>rogrammed</w:t>
       </w:r>
       <w:r>
         <w:t xml:space="preserve"> </w:t>
       </w:r>
       <w:r>
-        <w:t>[</w:t>
-      </w:r>
-      <w:r>
-        <w:t>UNTIL time</w:t>
-      </w:r>
-      <w:r>
-        <w:t>]</w:t>
+        <w:t xml:space="preserve">syntax </w:t>
+      </w:r>
+      <w:r>
+        <w:t>is specified</w:t>
+      </w:r>
+      <w:r>
+        <w:t xml:space="preserve"> via the SCHEDULE keyword</w:t>
+      </w:r>
+      <w:r>
+        <w:t xml:space="preserve">, then </w:t>
+      </w:r>
+      <w:r>
+        <w:t>stringexp may contain expressions including variables</w:t>
+      </w:r>
+      <w:r>
+        <w:t>.</w:t>
+      </w:r>
+      <w:r>
+        <w:t xml:space="preserve"> </w:t>
+      </w:r>
+      <w:r>
+        <w:t xml:space="preserve"> </w:t>
+      </w:r>
+      <w:r>
+        <w:t xml:space="preserve">stringexp </w:t>
+      </w:r>
+      <w:r>
+        <w:t>is ev</w:t>
+      </w:r>
+      <w:r>
+        <w:t xml:space="preserve">aluated, </w:t>
+      </w:r>
+      <w:r>
+        <w:t xml:space="preserve">its syntax must match </w:t>
+      </w:r>
+      <w:r>
+        <w:t>the literal syntax</w:t>
+      </w:r>
+      <w:r>
+        <w:t>, and the specified schedule</w:t>
+      </w:r>
+      <w:r>
+        <w:t xml:space="preserve"> or schedules</w:t>
+      </w:r>
+      <w:r>
+        <w:t xml:space="preserve"> </w:t>
+      </w:r>
+      <w:r>
+        <w:t>are</w:t>
+      </w:r>
+      <w:r>
+        <w:t xml:space="preserve"> used.</w:t>
+      </w:r>
+    </w:p>
+    <w:p>
+      <w:r>
+        <w:t xml:space="preserve">The thread </w:t>
+      </w:r>
+      <w:r>
+        <w:t xml:space="preserve">for </w:t>
+      </w:r>
+      <w:r>
+        <w:t>the ON task sleeps between scheduled times.</w:t>
+      </w:r>
+    </w:p>
+    <w:p>
+      <w:r>
+        <w:t>If</w:t>
+      </w:r>
+      <w:r>
+        <w:t xml:space="preserve"> the enclosed</w:t>
+      </w:r>
+      <w:r>
+        <w:t xml:space="preserve"> task set terminates with error status</w:t>
+      </w:r>
+      <w:r>
+        <w:t>, the ON task terminates immediately with error status regardless of whether the schedule would otherwise continue</w:t>
+      </w:r>
+      <w:r>
+        <w:t>.</w:t>
+      </w:r>
+    </w:p>
+    <w:p>
+      <w:r>
+        <w:t xml:space="preserve">While the enclosed task set is running, if </w:t>
+      </w:r>
+      <w:r>
+        <w:t>a later</w:t>
+      </w:r>
+      <w:r>
+        <w:t xml:space="preserve"> scheduled run time occurs, </w:t>
+      </w:r>
+      <w:r>
+        <w:t xml:space="preserve">the later </w:t>
+      </w:r>
+      <w:r>
+        <w:t xml:space="preserve">run time is skipped.  If it is necessary that </w:t>
+      </w:r>
+      <w:r>
+        <w:t>the enclosed tasks</w:t>
+      </w:r>
+      <w:r>
+        <w:t xml:space="preserve"> start at every scheduled </w:t>
+      </w:r>
+      <w:r>
+        <w:t xml:space="preserve">run </w:t>
+      </w:r>
+      <w:r>
+        <w:t xml:space="preserve">time regardless of whether </w:t>
+      </w:r>
+      <w:r>
+        <w:t xml:space="preserve">earlier </w:t>
+      </w:r>
+      <w:r>
+        <w:t xml:space="preserve">tasks are </w:t>
+      </w:r>
+      <w:r>
+        <w:t>still running, then</w:t>
+      </w:r>
+      <w:r>
+        <w:t xml:space="preserve"> the enclosed tasks should be included in a separate process file launched using a PROCESS ASYNC task.</w:t>
+      </w:r>
+    </w:p>
+    <w:p>
+      <w:r>
+        <w:t>If the list of schedules includes any recurring schedules without an end date, the ON task continues to run indefinitely until the enclosing task set terminates with error</w:t>
+      </w:r>
+      <w:r>
+        <w:t xml:space="preserve"> status</w:t>
+      </w:r>
+      <w:r>
+        <w:t xml:space="preserve"> or the process is interrupted</w:t>
+      </w:r>
+      <w:r>
+        <w:t>.</w:t>
+      </w:r>
+    </w:p>
+    <w:p>
+      <w:r>
+        <w:t xml:space="preserve">When the WEEKLY keyword is specified, the day of week list can be omitted and the default of Sunday </w:t>
+      </w:r>
+      <w:r>
+        <w:t>i</w:t>
+      </w:r>
+      <w:r>
+        <w:t>s used.</w:t>
+      </w:r>
+    </w:p>
+    <w:p>
+      <w:r>
+        <w:t>When the MONTHLY keyword is specified, the day of the month can be omitted and the default of day 1 is used.</w:t>
+      </w:r>
+    </w:p>
+    <w:p>
+      <w:r>
+        <w:t>When the DAILY, WEEKLY, or MONTHLY keyword is specified, the time of day schedule can be omitted and the default of one-time at 12:00 AM is used.</w:t>
+      </w:r>
+      <w:r>
+        <w:t xml:space="preserve">  Otherwise an AT or EVERY clause must appear to specify the time of day schedule.</w:t>
+      </w:r>
+    </w:p>
+    <w:p>
+      <w:r>
+        <w:t>I</w:t>
+      </w:r>
+      <w:r>
+        <w:t>n the EVERY clause, i</w:t>
+      </w:r>
+      <w:r>
+        <w:t>f “FROM time” is omitted the default of 'FROM 12:00:00 AM' is used.</w:t>
+      </w:r>
+    </w:p>
+    <w:p>
+      <w:r>
+        <w:t>I</w:t>
+      </w:r>
+      <w:r>
+        <w:t>n the EVERY clause, i</w:t>
+      </w:r>
+      <w:r>
+        <w:t>f “UNTIL time” is omitted the default of 'UNTIL 11:59:59 PM' is used.</w:t>
+      </w:r>
+    </w:p>
+    <w:p>
+      <w:r>
+        <w:t>The HOURLY keyword is equivalent to EVERY DAY EVERY HOUR.</w:t>
+      </w:r>
+    </w:p>
+    <w:p>
+      <w:pPr>
+        <w:pStyle w:val="Heading2"/>
+      </w:pPr>
+      <w:r>
+        <w:t>WAITFOR</w:t>
+      </w:r>
+    </w:p>
+    <w:p>
+      <w:pPr>
+        <w:ind w:left="1440" w:hanging="1440"/>
+      </w:pPr>
+      <w:r>
+        <w:t xml:space="preserve">waitfor ::= WAITFOR { delay | time </w:t>
+      </w:r>
+      <w:r>
+        <w:t xml:space="preserve">| ASYNC </w:t>
+      </w:r>
+      <w:r>
+        <w:t>}</w:t>
+      </w:r>
+    </w:p>
+    <w:p>
+      <w:pPr>
+        <w:ind w:left="1440" w:hanging="1440"/>
+      </w:pPr>
+      <w:r>
+        <w:t>delay ::=</w:t>
+      </w:r>
+      <w:r>
+        <w:tab/>
+      </w:r>
+      <w:r>
+        <w:t>DELAY charexpression</w:t>
+      </w:r>
+    </w:p>
+    <w:p>
+      <w:pPr>
+        <w:ind w:left="1440" w:hanging="1440"/>
+      </w:pPr>
+      <w:r>
+        <w:t>time</w:t>
+      </w:r>
+      <w:r>
+        <w:t xml:space="preserve"> ::=</w:t>
+      </w:r>
+      <w:r>
+        <w:tab/>
+      </w:r>
+      <w:r>
+        <w:t>TIME charexpression</w:t>
+      </w:r>
+    </w:p>
+    <w:p>
+      <w:r>
+        <w:rPr>
+          <w:b/>
+        </w:rPr>
+        <w:t>Note</w:t>
+      </w:r>
+      <w:r>
+        <w:rPr>
+          <w:b/>
+        </w:rPr>
+        <w:t>s</w:t>
+      </w:r>
+      <w:r>
+        <w:rPr>
+          <w:b/>
+        </w:rPr>
+        <w:t>:</w:t>
+      </w:r>
+    </w:p>
+    <w:p>
+      <w:r>
+        <w:t>When delay is specified, the charexpression must evaluate to a string in the format hh:mm[:ss].  The task sleeps for the indicated amount of time before completing.  A maximum of 24 hours may be specified.</w:t>
+      </w:r>
+    </w:p>
+    <w:p>
+      <w:r>
+        <w:lastRenderedPageBreak/>
+        <w:t>When time is specified, the charexpression must evaluate to a string in the format hh:mm[:ss] [AM|PM].  If AM|PM is omitted, 24 hour time format is assumed.  The task sleeps until the indicated time of day.</w:t>
+      </w:r>
+    </w:p>
+    <w:p>
+      <w:r>
+        <w:t>When ASYNC is specified, the task sleeps until the completion of all asynchronous processes launched by PROCESS ASYNC tasks that are direct or indirect predecessors of this task or descendants of direct or indirect predecessors of this task.  Indirect predecessors are predecessors of direct predecessors of this task and direct or indirect predecessors of enclosing tasks of this task.</w:t>
+      </w:r>
+    </w:p>
+    <w:p>
+      <w:pPr>
+        <w:pStyle w:val="Heading2"/>
+      </w:pPr>
+      <w:r>
+        <w:t>CONNECT</w:t>
+      </w:r>
+    </w:p>
+    <w:p>
+      <w:pPr>
+        <w:ind w:left="1440" w:hanging="1440"/>
+      </w:pPr>
+      <w:r>
+        <w:t xml:space="preserve">connect ::= CONNECT </w:t>
+      </w:r>
+      <w:r>
+        <w:t>connection [, connection2 … ]</w:t>
+      </w:r>
+    </w:p>
+    <w:p>
+      <w:pPr>
+        <w:ind w:left="1440" w:hanging="1440"/>
+      </w:pPr>
+      <w:r>
+        <w:t>connection ::= conname [ conparams ]</w:t>
+      </w:r>
+    </w:p>
+    <w:p>
+      <w:pPr>
+        <w:ind w:left="1440" w:hanging="1440"/>
+      </w:pPr>
+      <w:r>
+        <w:t xml:space="preserve">conparams ::= </w:t>
+      </w:r>
+      <w:r>
+        <w:t xml:space="preserve">[ TO ] { </w:t>
+      </w:r>
+      <w:r>
+        <w:t xml:space="preserve">{ DEFAULT [ WITH </w:t>
+      </w:r>
+      <w:r>
+        <w:t>charexpression</w:t>
+      </w:r>
+      <w:r>
+        <w:t xml:space="preserve"> ] } | </w:t>
+      </w:r>
+      <w:r>
+        <w:t>charexpression</w:t>
       </w:r>
       <w:r>
         <w:t xml:space="preserve"> }</w:t>
       </w:r>
-      <w:r>
-        <w:t xml:space="preserve"> |</w:t>
-      </w:r>
-      <w:r>
-        <w:br/>
-      </w:r>
-      <w:r>
-        <w:br/>
-      </w:r>
-      <w:r>
-        <w:t>{</w:t>
-      </w:r>
-      <w:r>
-        <w:t>EVERY {DAY | int DAYS}</w:t>
-      </w:r>
-      <w:r>
-        <w:t xml:space="preserve"> | DAILY}</w:t>
-      </w:r>
-      <w:r>
-        <w:br/>
-        <w:t>[FROM date] [UNTIL date]</w:t>
-      </w:r>
-      <w:r>
-        <w:br/>
-        <w:t>{AT time | EVERY { {HOUR | MINUTE | SECOND} | int {HOURS | MINUTES | SECONDS} }</w:t>
-      </w:r>
-      <w:r>
-        <w:br/>
-      </w:r>
-      <w:r>
-        <w:t xml:space="preserve">[FROM time] [UNTIL time] </w:t>
-      </w:r>
-      <w:r>
-        <w:t>}</w:t>
-      </w:r>
-      <w:r>
-        <w:t xml:space="preserve"> |</w:t>
-      </w:r>
-      <w:r>
-        <w:br/>
-      </w:r>
-      <w:r>
-        <w:br/>
-      </w:r>
-      <w:r>
-        <w:t xml:space="preserve">{EVERY {WEEK | int WEEKS | WEEKDAY} </w:t>
-      </w:r>
-      <w:r>
-        <w:t>[</w:t>
-      </w:r>
-      <w:r>
-        <w:t>ON</w:t>
-      </w:r>
-      <w:r>
-        <w:t>]</w:t>
-      </w:r>
-      <w:r>
-        <w:t xml:space="preserve"> daysofweeklist |</w:t>
-      </w:r>
-      <w:r>
-        <w:br/>
-        <w:t>[EVERY] daysofweeklist | WEEKDAYS</w:t>
-      </w:r>
-      <w:r>
-        <w:t xml:space="preserve"> | WEEKLY [[ON] dayofweeklist]</w:t>
-      </w:r>
-      <w:r>
-        <w:t>}</w:t>
-      </w:r>
-      <w:r>
-        <w:br/>
-        <w:t>[FROM date] [UNTIL date]</w:t>
-      </w:r>
-      <w:r>
-        <w:br/>
-        <w:t>{AT time | EVERY { {HOUR | MINUTE | SECOND} | int {HOURS | MINUTES | SECONDS} }</w:t>
-      </w:r>
-      <w:r>
-        <w:br/>
-      </w:r>
-      <w:r>
-        <w:t xml:space="preserve">[FROM time] [UNTIL time] </w:t>
-      </w:r>
-      <w:r>
-        <w:t>}</w:t>
-      </w:r>
-      <w:r>
-        <w:t xml:space="preserve"> |</w:t>
-      </w:r>
-      <w:r>
-        <w:br/>
-      </w:r>
-      <w:r>
-        <w:br/>
-      </w:r>
-      <w:r>
-        <w:t>{</w:t>
-      </w:r>
-      <w:r>
-        <w:t xml:space="preserve">EVERY {MONTH | int MONTHS} </w:t>
-      </w:r>
-      <w:r>
-        <w:t xml:space="preserve">| MONTHLY} </w:t>
-      </w:r>
-      <w:r>
-        <w:t>[</w:t>
-      </w:r>
-      <w:r>
-        <w:t>ON</w:t>
-      </w:r>
-      <w:r>
-        <w:t>]</w:t>
-      </w:r>
-      <w:r>
-        <w:t xml:space="preserve"> {DAY int | {FIRST | SECOND |THIRD | FOURTH | LAST}</w:t>
-      </w:r>
-      <w:r>
-        <w:br/>
-        <w:t>{dayofweek | DAY | WEEKDAY | WEEKEND DAY}</w:t>
-      </w:r>
-      <w:r>
-        <w:br/>
-        <w:t>[FROM date] [UNTIL date]</w:t>
-      </w:r>
-      <w:r>
-        <w:br/>
-        <w:t>{AT time | EVERY { {HOUR | MINUTE | SECOND} | int {HOURS | MINUTES | SECONDS} }</w:t>
+    </w:p>
+    <w:p>
+      <w:r>
+        <w:rPr>
+          <w:b/>
+        </w:rPr>
+        <w:t>Note</w:t>
+      </w:r>
+      <w:r>
+        <w:rPr>
+          <w:b/>
+        </w:rPr>
+        <w:t>s</w:t>
+      </w:r>
+      <w:r>
+        <w:rPr>
+          <w:b/>
+        </w:rPr>
+        <w:t>:</w:t>
+      </w:r>
+    </w:p>
+    <w:p>
+      <w:r>
+        <w:t>The conname must have been declared in the CONNECTIONS section.  The indicated parameters are associated with the connection.  The actual connection is lazy; it is not established until a task is executed that requires the connection.</w:t>
+      </w:r>
+    </w:p>
+    <w:p>
+      <w:r>
+        <w:t xml:space="preserve">If conparams is omitted or </w:t>
+      </w:r>
+      <w:r>
+        <w:t xml:space="preserve">DEFAULT is specified, the default properties for the connection type are used as established by the run-time environment.  If WITH </w:t>
+      </w:r>
+      <w:r>
+        <w:t xml:space="preserve">charexpression </w:t>
+      </w:r>
+      <w:r>
+        <w:t xml:space="preserve">is specified, the </w:t>
+      </w:r>
+      <w:r>
+        <w:t xml:space="preserve">expression is evaluated and the </w:t>
+      </w:r>
+      <w:r>
+        <w:t xml:space="preserve">properties </w:t>
+      </w:r>
+      <w:r>
+        <w:t xml:space="preserve">it specifies </w:t>
+      </w:r>
+      <w:r>
+        <w:t xml:space="preserve">override the defaults established by the runtime environment.  If DEFAULT is not specified, </w:t>
+      </w:r>
+      <w:r>
+        <w:t xml:space="preserve">no defaults from the environment are used and </w:t>
+      </w:r>
+      <w:r>
+        <w:t xml:space="preserve">all required </w:t>
+      </w:r>
+      <w:r>
+        <w:t>properties for the connection type must be included in the evaluated charexpression.</w:t>
+      </w:r>
+    </w:p>
+    <w:p>
+      <w:r>
+        <w:t>charexpression must be a character string expression that evaluates to a sequence of keyword value pairs separated by blanks, each keyword specifying a property that is supported by the connection type.</w:t>
+      </w:r>
+      <w:r>
+        <w:t xml:space="preserve">  If a value is enclosed in </w:t>
+      </w:r>
+      <w:r>
+        <w:t>double</w:t>
       </w:r>
       <w:r>
         <w:t xml:space="preserve"> </w:t>
       </w:r>
       <w:r>
-        <w:br/>
-      </w:r>
-      <w:r>
-        <w:t xml:space="preserve">[FROM time] [UNTIL time] </w:t>
-      </w:r>
-      <w:r>
-        <w:t xml:space="preserve">} </w:t>
-      </w:r>
-      <w:r>
-        <w:t>|</w:t>
-      </w:r>
-      <w:r>
-        <w:br/>
-      </w:r>
-      <w:r>
-        <w:br/>
-        <w:t>HOURLY</w:t>
+        <w:t>quot</w:t>
+      </w:r>
+      <w:r>
+        <w:t>es</w:t>
+      </w:r>
+      <w:r>
+        <w:t>, the quotes are not considered to be part of the value.</w:t>
+      </w:r>
+    </w:p>
+    <w:p>
+      <w:pPr>
+        <w:pStyle w:val="Heading2"/>
+      </w:pPr>
+      <w:r>
+        <w:t>REQUEST</w:t>
       </w:r>
     </w:p>
     <w:p>
@@ -4081,278 +4666,60 @@
         <w:ind w:left="1440" w:hanging="1440"/>
       </w:pPr>
       <w:r>
-        <w:t>programmed ::= SCHEDULE stringexp</w:t>
-      </w:r>
-    </w:p>
-    <w:p>
-      <w:r>
-        <w:rPr>
-          <w:b/>
-        </w:rPr>
-        <w:t>Note</w:t>
-      </w:r>
-      <w:r>
-        <w:rPr>
-          <w:b/>
-        </w:rPr>
-        <w:t>s</w:t>
-      </w:r>
-      <w:r>
-        <w:rPr>
-          <w:b/>
-        </w:rPr>
-        <w:t>:</w:t>
-      </w:r>
-    </w:p>
-    <w:p>
-      <w:r>
-        <w:t>The list of tasks is invoked on the indicated schedule</w:t>
-      </w:r>
-      <w:r>
-        <w:t xml:space="preserve"> or schedules</w:t>
-      </w:r>
-      <w:r>
-        <w:t>.</w:t>
-      </w:r>
-      <w:r>
-        <w:t xml:space="preserve">  Multiple schedules can be specified, separated by commas.  One-time and recurring schedules can be mixed.</w:t>
-      </w:r>
-    </w:p>
-    <w:p>
-      <w:r>
-        <w:t xml:space="preserve">If </w:t>
-      </w:r>
-      <w:r>
-        <w:t xml:space="preserve">the literal syntax </w:t>
-      </w:r>
-      <w:r>
-        <w:t xml:space="preserve">is specified, all date, time, datetime, int, daysofweeklist, and dayofweek values </w:t>
-      </w:r>
-      <w:r>
-        <w:t>must be</w:t>
-      </w:r>
-      <w:r>
-        <w:t xml:space="preserve"> literals.  No variables are recognized and no variable substitution occurs.  To use a schedule that is determined dynamically at run time</w:t>
-      </w:r>
-      <w:r>
-        <w:t xml:space="preserve"> based on variable values</w:t>
-      </w:r>
-      <w:r>
-        <w:t>, use the programmed syntax.</w:t>
-      </w:r>
-    </w:p>
-    <w:p>
-      <w:r>
-        <w:t xml:space="preserve">If </w:t>
-      </w:r>
-      <w:r>
-        <w:t>the</w:t>
-      </w:r>
-      <w:r>
-        <w:t xml:space="preserve"> p</w:t>
-      </w:r>
-      <w:r>
-        <w:t>rogrammed</w:t>
-      </w:r>
-      <w:r>
-        <w:t xml:space="preserve"> </w:t>
-      </w:r>
-      <w:r>
-        <w:t xml:space="preserve">syntax </w:t>
-      </w:r>
-      <w:r>
-        <w:t>is specified</w:t>
-      </w:r>
-      <w:r>
-        <w:t xml:space="preserve"> via the SCHEDULE keyword</w:t>
-      </w:r>
-      <w:r>
-        <w:t xml:space="preserve">, then </w:t>
-      </w:r>
-      <w:r>
-        <w:t>stringexp may contain expressions including variables</w:t>
-      </w:r>
-      <w:r>
-        <w:t>.</w:t>
-      </w:r>
-      <w:r>
-        <w:t xml:space="preserve"> </w:t>
-      </w:r>
-      <w:r>
-        <w:t xml:space="preserve"> </w:t>
-      </w:r>
-      <w:r>
-        <w:t xml:space="preserve">stringexp </w:t>
-      </w:r>
-      <w:r>
-        <w:t>is ev</w:t>
-      </w:r>
-      <w:r>
-        <w:t xml:space="preserve">aluated, </w:t>
-      </w:r>
-      <w:r>
-        <w:t xml:space="preserve">its syntax must match </w:t>
-      </w:r>
-      <w:r>
-        <w:t>the literal syntax</w:t>
-      </w:r>
-      <w:r>
-        <w:t>, and the specified schedule</w:t>
-      </w:r>
-      <w:r>
-        <w:t xml:space="preserve"> or schedules</w:t>
-      </w:r>
-      <w:r>
-        <w:t xml:space="preserve"> </w:t>
-      </w:r>
-      <w:r>
-        <w:t>are</w:t>
-      </w:r>
-      <w:r>
-        <w:t xml:space="preserve"> used.</w:t>
-      </w:r>
-    </w:p>
-    <w:p>
-      <w:r>
-        <w:t xml:space="preserve">The thread </w:t>
-      </w:r>
-      <w:r>
-        <w:t xml:space="preserve">for </w:t>
-      </w:r>
-      <w:r>
-        <w:t>the ON task sleeps between scheduled times.</w:t>
-      </w:r>
-    </w:p>
-    <w:p>
-      <w:r>
-        <w:t>If</w:t>
-      </w:r>
-      <w:r>
-        <w:t xml:space="preserve"> the enclosed</w:t>
-      </w:r>
-      <w:r>
-        <w:t xml:space="preserve"> task set terminates with error status</w:t>
-      </w:r>
-      <w:r>
-        <w:t>, the ON task terminates immediately with error status regardless of whether the schedule would otherwise continue</w:t>
-      </w:r>
-      <w:r>
-        <w:t>.</w:t>
-      </w:r>
-    </w:p>
-    <w:p>
+        <w:t>request ::=</w:t>
+      </w:r>
+      <w:r>
+        <w:br/>
+        <w:t xml:space="preserve">REQUEST url </w:t>
+      </w:r>
+      <w:r>
+        <w:br/>
+        <w:t>[ HEADER header-name-1 [ NULL ] header-value-1 [, … ] ]</w:t>
+      </w:r>
+      <w:r>
+        <w:br/>
+        <w:t>{ get-request | put-request | post-request | delete-request }</w:t>
+      </w:r>
+      <w:r>
+        <w:br/>
+        <w:t>FROM data-source</w:t>
+      </w:r>
+      <w:r>
+        <w:br/>
+        <w:t>[ [ NO ] LIST ]</w:t>
+      </w:r>
+      <w:r>
+        <w:br/>
+        <w:t>[ KEEP { field-reference-1 [, field-reference-2… ] | NONE } ]</w:t>
+      </w:r>
+      <w:r>
+        <w:br/>
+        <w:t>[ RESPONSE response-field-1 [, response-field-2…] ]</w:t>
+      </w:r>
+      <w:r>
+        <w:br/>
+        <w:t>STATUS status-name</w:t>
+      </w:r>
+      <w:r>
+        <w:br/>
+        <w:t>[ MESSAGE message-name ]</w:t>
+      </w:r>
+      <w:r>
+        <w:br/>
+        <w:t>INTO data-target</w:t>
+      </w:r>
+    </w:p>
+    <w:p>
+      <w:pPr>
+        <w:ind w:left="1440" w:hanging="1440"/>
+      </w:pPr>
       <w:r>
         <w:lastRenderedPageBreak/>
-        <w:t xml:space="preserve">While the enclosed task set is running, if </w:t>
-      </w:r>
-      <w:r>
-        <w:t>a later</w:t>
-      </w:r>
-      <w:r>
-        <w:t xml:space="preserve"> scheduled run time occurs, </w:t>
-      </w:r>
-      <w:r>
-        <w:t xml:space="preserve">the later </w:t>
-      </w:r>
-      <w:r>
-        <w:t xml:space="preserve">run time is skipped.  If it is necessary that </w:t>
-      </w:r>
-      <w:r>
-        <w:t>the enclosed tasks</w:t>
-      </w:r>
-      <w:r>
-        <w:t xml:space="preserve"> start at every scheduled </w:t>
-      </w:r>
-      <w:r>
-        <w:t xml:space="preserve">run </w:t>
-      </w:r>
-      <w:r>
-        <w:t xml:space="preserve">time regardless of whether </w:t>
-      </w:r>
-      <w:r>
-        <w:t xml:space="preserve">earlier </w:t>
-      </w:r>
-      <w:r>
-        <w:t xml:space="preserve">tasks are </w:t>
-      </w:r>
-      <w:r>
-        <w:t>still running, then</w:t>
-      </w:r>
-      <w:r>
-        <w:t xml:space="preserve"> the enclosed tasks should be included in a separate process file launched using a PROCESS ASYNC task.</w:t>
-      </w:r>
-    </w:p>
-    <w:p>
-      <w:r>
-        <w:t>If the list of schedules includes any recurring schedules without an end date, the ON task continues to run indefinitely until the enclosing task set terminates with error</w:t>
-      </w:r>
-      <w:r>
-        <w:t xml:space="preserve"> status</w:t>
-      </w:r>
-      <w:r>
-        <w:t xml:space="preserve"> or the process is interrupted</w:t>
-      </w:r>
-      <w:r>
-        <w:t>.</w:t>
-      </w:r>
-    </w:p>
-    <w:p>
-      <w:r>
-        <w:t xml:space="preserve">When the WEEKLY keyword is specified, the day of week list can be omitted and the default of Sunday </w:t>
-      </w:r>
-      <w:r>
-        <w:t>i</w:t>
-      </w:r>
-      <w:r>
-        <w:t>s used.</w:t>
-      </w:r>
-    </w:p>
-    <w:p>
-      <w:r>
-        <w:t>When the MONTHLY keyword is specified, the day of the month can be omitted and the default of day 1 is used.</w:t>
-      </w:r>
-    </w:p>
-    <w:p>
-      <w:r>
-        <w:t>When the DAILY, WEEKLY, or MONTHLY keyword is specified, the time of day schedule can be omitted and the default of one-time at 12:00 AM is used.</w:t>
-      </w:r>
-      <w:r>
-        <w:t xml:space="preserve">  Otherwise an AT or EVERY clause must appear to specify the time of day schedule.</w:t>
-      </w:r>
-    </w:p>
-    <w:p>
-      <w:r>
-        <w:t>I</w:t>
-      </w:r>
-      <w:r>
-        <w:t>n the EVERY clause, i</w:t>
-      </w:r>
-      <w:r>
-        <w:t>f “FROM time” is omitted the default of 'FROM 12:00:00 AM' is used.</w:t>
-      </w:r>
-    </w:p>
-    <w:p>
-      <w:r>
-        <w:t>I</w:t>
-      </w:r>
-      <w:r>
-        <w:t>n the EVERY clause, i</w:t>
-      </w:r>
-      <w:r>
-        <w:t>f “UNTIL time” is omitted the default of 'UNTIL 11:59:59 PM' is used.</w:t>
-      </w:r>
-    </w:p>
-    <w:p>
-      <w:r>
-        <w:t>The HOURLY keyword is equivalent to EVERY DAY EVERY HOUR.</w:t>
-      </w:r>
-    </w:p>
-    <w:p>
-      <w:pPr>
-        <w:pStyle w:val="Heading2"/>
-      </w:pPr>
-      <w:r>
-        <w:t>WAITFOR</w:t>
+        <w:t>get-request ::=</w:t>
+      </w:r>
+      <w:r>
+        <w:br/>
+        <w:t>GET [ [ WITH ] request-field-1 [, request-field-2 … ] ]</w:t>
       </w:r>
     </w:p>
     <w:p>
@@ -4360,13 +4727,15 @@
         <w:ind w:left="1440" w:hanging="1440"/>
       </w:pPr>
       <w:r>
-        <w:t xml:space="preserve">waitfor ::= WAITFOR { delay | time </w:t>
-      </w:r>
-      <w:r>
-        <w:t xml:space="preserve">| ASYNC </w:t>
-      </w:r>
-      <w:r>
-        <w:t>}</w:t>
+        <w:t>put-request ::=</w:t>
+      </w:r>
+      <w:r>
+        <w:br/>
+        <w:t>PUT [ [ WITH ] request-field-1 [, request-field-2 … ] ]</w:t>
+      </w:r>
+      <w:r>
+        <w:br/>
+        <w:t>BODY body-field-1 [, body-field-2… ]</w:t>
       </w:r>
     </w:p>
     <w:p>
@@ -4374,13 +4743,15 @@
         <w:ind w:left="1440" w:hanging="1440"/>
       </w:pPr>
       <w:r>
-        <w:t>delay ::=</w:t>
-      </w:r>
-      <w:r>
-        <w:tab/>
-      </w:r>
-      <w:r>
-        <w:t>DELAY charexpression</w:t>
+        <w:t>post-request ::=</w:t>
+      </w:r>
+      <w:r>
+        <w:br/>
+        <w:t>POST [ [ WITH ] request-field-1 [, request-field-2 … ] ]</w:t>
+      </w:r>
+      <w:r>
+        <w:br/>
+        <w:t>BODY body-field-1 [, body-field-2… ]</w:t>
       </w:r>
     </w:p>
     <w:p>
@@ -4388,346 +4759,57 @@
         <w:ind w:left="1440" w:hanging="1440"/>
       </w:pPr>
       <w:r>
-        <w:t>time</w:t>
-      </w:r>
-      <w:r>
-        <w:t xml:space="preserve"> ::=</w:t>
-      </w:r>
-      <w:r>
-        <w:tab/>
-      </w:r>
-      <w:r>
-        <w:t>TIME charexpression</w:t>
-      </w:r>
-    </w:p>
-    <w:p>
-      <w:r>
-        <w:rPr>
-          <w:b/>
-        </w:rPr>
-        <w:t>Note</w:t>
-      </w:r>
-      <w:r>
-        <w:rPr>
-          <w:b/>
-        </w:rPr>
-        <w:t>s</w:t>
-      </w:r>
-      <w:r>
-        <w:rPr>
-          <w:b/>
-        </w:rPr>
-        <w:t>:</w:t>
-      </w:r>
-    </w:p>
-    <w:p>
-      <w:r>
-        <w:t>When delay is specified, the charexpression must evaluate to a string in the format hh:mm[:ss].  The task sleeps for the indicated amount of time before completing.  A maximum of 24 hours may be specified.</w:t>
-      </w:r>
-    </w:p>
-    <w:p>
-      <w:r>
-        <w:t>When time is specified, the charexpression must evaluate to a string in the format hh:mm[:ss] [AM|PM].  If AM|PM is omitted, 24 hour time format is assumed.  The task sleeps until the indicated time of day.</w:t>
-      </w:r>
-    </w:p>
-    <w:p>
-      <w:r>
-        <w:t>When ASYNC is specified, the task sleeps until the completion of all asynchronous processes launched by PROCESS ASYNC tasks that are direct or indirect predecessors of this task or descendants of direct or indirect predecessors of this task.  Indirect predecessors are predecessors of direct predecessors of this task and direct or indirect predecessors of enclosing tasks of this task.</w:t>
-      </w:r>
-    </w:p>
-    <w:p>
-      <w:pPr>
-        <w:pStyle w:val="Heading2"/>
-      </w:pPr>
-      <w:r>
-        <w:t>CONNECT</w:t>
-      </w:r>
-    </w:p>
-    <w:p>
-      <w:pPr>
-        <w:ind w:left="1440" w:hanging="1440"/>
-      </w:pPr>
-      <w:r>
-        <w:t xml:space="preserve">connect ::= CONNECT </w:t>
-      </w:r>
-      <w:r>
-        <w:t>connection [, connection2 … ]</w:t>
-      </w:r>
-    </w:p>
-    <w:p>
-      <w:pPr>
-        <w:ind w:left="1440" w:hanging="1440"/>
-      </w:pPr>
+        <w:t>delete-request ::=</w:t>
+      </w:r>
+      <w:r>
+        <w:br/>
+        <w:t>DELETE [ [ WITH ] request-field-1 [, request-field-2 … ] ]</w:t>
+      </w:r>
+    </w:p>
+    <w:p>
+      <w:r>
+        <w:t>For each data-source row, an HTTP request is sent and the response is read, both using JSON encoding for any entities.</w:t>
+      </w:r>
+    </w:p>
+    <w:p>
+      <w:r>
+        <w:t>url is a string expression.  It is evaluated and then placeholders are found.  A placeholder is a valid identifier enclosed in braces “{identifier}”.  The HTTP request is sent to the evaluated URL with placeholders substituted with values as described below.</w:t>
+      </w:r>
+    </w:p>
+    <w:p>
+      <w:r>
+        <w:t>Each header-name-n and header-value-n is a string expression.  They are evaluated and each pair is added to the request, except that if any header-name-n evaluates to null and the NULL keyword is specified, the name-value pair is silently ignored.  If any header-name-n evaluates to NULL where the NULL keyword is not specified, an error occurs.  Any header-value-n may be null without error.</w:t>
+      </w:r>
+    </w:p>
+    <w:p>
+      <w:r>
+        <w:t>Each request-field-n and body-field-n is a string expression.  Each must evaluate to an identifier or NULL.  The number of request-fields plus the number of body-fields must match the number of columns returned from data-source.  At run time, the value of each column in data-source is associated to the request-field or body-field at the corresponding position.  That is, the value of the first column of the data-source row is associated to the first request-field, and so on.</w:t>
+      </w:r>
+    </w:p>
+    <w:p>
+      <w:r>
+        <w:t>Each evaluated non-NULL request-field may match a placeholder in the evaluated url.  If so, at run time the value of the data-source column associated with the request-field is substituted for the placeholder in the url.  It is not required that every request-field match a placeholder.</w:t>
+      </w:r>
+    </w:p>
+    <w:p>
+      <w:r>
+        <w:t>Each evaluated non-NULL body-field is used as a field name in the web service request body.  The value of the web service request field is taken from the value of the data-source column associated with the body-field.</w:t>
+      </w:r>
+    </w:p>
+    <w:p>
+      <w:r>
+        <w:t>For each row of the data-source, a web service request is made to the url with placeholder substitutions as described and with a body composed as described above.  The web service response is written as a row</w:t>
+      </w:r>
+      <w:r>
+        <w:t xml:space="preserve"> or rows</w:t>
+      </w:r>
+      <w:r>
+        <w:t xml:space="preserve"> to data-target as described below.</w:t>
+      </w:r>
+    </w:p>
+    <w:p>
       <w:r>
         <w:lastRenderedPageBreak/>
-        <w:t>connection ::= conname [ conparams ]</w:t>
-      </w:r>
-    </w:p>
-    <w:p>
-      <w:pPr>
-        <w:ind w:left="1440" w:hanging="1440"/>
-      </w:pPr>
-      <w:r>
-        <w:t xml:space="preserve">conparams ::= </w:t>
-      </w:r>
-      <w:r>
-        <w:t xml:space="preserve">[ TO ] { </w:t>
-      </w:r>
-      <w:r>
-        <w:t xml:space="preserve">{ DEFAULT [ WITH </w:t>
-      </w:r>
-      <w:r>
-        <w:t>charexpression</w:t>
-      </w:r>
-      <w:r>
-        <w:t xml:space="preserve"> ] } | </w:t>
-      </w:r>
-      <w:r>
-        <w:t>charexpression</w:t>
-      </w:r>
-      <w:r>
-        <w:t xml:space="preserve"> }</w:t>
-      </w:r>
-    </w:p>
-    <w:p>
-      <w:r>
-        <w:rPr>
-          <w:b/>
-        </w:rPr>
-        <w:t>Note</w:t>
-      </w:r>
-      <w:r>
-        <w:rPr>
-          <w:b/>
-        </w:rPr>
-        <w:t>s</w:t>
-      </w:r>
-      <w:r>
-        <w:rPr>
-          <w:b/>
-        </w:rPr>
-        <w:t>:</w:t>
-      </w:r>
-    </w:p>
-    <w:p>
-      <w:r>
-        <w:t>The conname must have been declared in the CONNECTIONS section.  The indicated parameters are associated with the connection.  The actual connection is lazy; it is not established until a task is executed that requires the connection.</w:t>
-      </w:r>
-    </w:p>
-    <w:p>
-      <w:r>
-        <w:t xml:space="preserve">If conparams is omitted or </w:t>
-      </w:r>
-      <w:r>
-        <w:t xml:space="preserve">DEFAULT is specified, the default properties for the connection type are used as established by the run-time environment.  If WITH </w:t>
-      </w:r>
-      <w:r>
-        <w:t xml:space="preserve">charexpression </w:t>
-      </w:r>
-      <w:r>
-        <w:t xml:space="preserve">is specified, the </w:t>
-      </w:r>
-      <w:r>
-        <w:t xml:space="preserve">expression is evaluated and the </w:t>
-      </w:r>
-      <w:r>
-        <w:t xml:space="preserve">properties </w:t>
-      </w:r>
-      <w:r>
-        <w:t xml:space="preserve">it specifies </w:t>
-      </w:r>
-      <w:r>
-        <w:t xml:space="preserve">override the defaults established by the runtime environment.  If DEFAULT is not specified, </w:t>
-      </w:r>
-      <w:r>
-        <w:t xml:space="preserve">no defaults from the environment are used and </w:t>
-      </w:r>
-      <w:r>
-        <w:t xml:space="preserve">all required </w:t>
-      </w:r>
-      <w:r>
-        <w:t>properties for the connection type must be included in the evaluated charexpression.</w:t>
-      </w:r>
-    </w:p>
-    <w:p>
-      <w:r>
-        <w:t>charexpression must be a character string expression that evaluates to a sequence of keyword value pairs separated by blanks, each keyword specifying a property that is supported by the connection type.</w:t>
-      </w:r>
-      <w:r>
-        <w:t xml:space="preserve">  If a value is enclosed in </w:t>
-      </w:r>
-      <w:r>
-        <w:t>double</w:t>
-      </w:r>
-      <w:r>
-        <w:t xml:space="preserve"> </w:t>
-      </w:r>
-      <w:r>
-        <w:t>quot</w:t>
-      </w:r>
-      <w:r>
-        <w:t>es</w:t>
-      </w:r>
-      <w:r>
-        <w:t>, the quotes are not considered to be part of the value.</w:t>
-      </w:r>
-    </w:p>
-    <w:p>
-      <w:pPr>
-        <w:pStyle w:val="Heading2"/>
-      </w:pPr>
-      <w:r>
-        <w:t>REQUEST</w:t>
-      </w:r>
-    </w:p>
-    <w:p>
-      <w:pPr>
-        <w:ind w:left="1440" w:hanging="1440"/>
-      </w:pPr>
-      <w:r>
-        <w:t>request ::=</w:t>
-      </w:r>
-      <w:r>
-        <w:br/>
-        <w:t xml:space="preserve">REQUEST url </w:t>
-      </w:r>
-      <w:r>
-        <w:br/>
-        <w:t>[ HEADER header-name-1 [ NULL ] header-value-1 [, … ] ]</w:t>
-      </w:r>
-      <w:r>
-        <w:br/>
-        <w:t>{ get-request | put-request | post-request | delete-request }</w:t>
-      </w:r>
-      <w:r>
-        <w:br/>
-        <w:t>FROM data-source</w:t>
-      </w:r>
-      <w:r>
-        <w:br/>
-        <w:t>[ [ NO ] LIST ]</w:t>
-      </w:r>
-      <w:r>
-        <w:br/>
-        <w:t>[ KEEP { field-reference-1 [, field-reference-2… ] | NONE } ]</w:t>
-      </w:r>
-      <w:r>
-        <w:br/>
-        <w:t>[ RESPONSE response-field-1 [, response-field-2…] ]</w:t>
-      </w:r>
-      <w:r>
-        <w:br/>
-        <w:t>STATUS status-name</w:t>
-      </w:r>
-      <w:r>
-        <w:br/>
-        <w:t>[ MESSAGE message-name ]</w:t>
-      </w:r>
-      <w:r>
-        <w:br/>
-        <w:t>INTO data-target</w:t>
-      </w:r>
-    </w:p>
-    <w:p>
-      <w:pPr>
-        <w:ind w:left="1440" w:hanging="1440"/>
-      </w:pPr>
-      <w:r>
-        <w:t>get-request ::=</w:t>
-      </w:r>
-      <w:r>
-        <w:br/>
-        <w:t>GET [ [ WITH ] request-field-1 [, request-field-2 … ] ]</w:t>
-      </w:r>
-    </w:p>
-    <w:p>
-      <w:pPr>
-        <w:ind w:left="1440" w:hanging="1440"/>
-      </w:pPr>
-      <w:r>
-        <w:t>put-request ::=</w:t>
-      </w:r>
-      <w:r>
-        <w:br/>
-        <w:t>PUT [ [ WITH ] request-field-1 [, request-field-2 … ] ]</w:t>
-      </w:r>
-      <w:r>
-        <w:br/>
-        <w:t>BODY body-field-1 [, body-field-2… ]</w:t>
-      </w:r>
-    </w:p>
-    <w:p>
-      <w:pPr>
-        <w:ind w:left="1440" w:hanging="1440"/>
-      </w:pPr>
-      <w:r>
-        <w:t>post-request ::=</w:t>
-      </w:r>
-      <w:r>
-        <w:br/>
-        <w:t>POST [ [ WITH ] request-field-1 [, request-field-2 … ] ]</w:t>
-      </w:r>
-      <w:r>
-        <w:br/>
-        <w:t>BODY body-field-1 [, body-field-2… ]</w:t>
-      </w:r>
-    </w:p>
-    <w:p>
-      <w:pPr>
-        <w:ind w:left="1440" w:hanging="1440"/>
-      </w:pPr>
-      <w:r>
-        <w:lastRenderedPageBreak/>
-        <w:t>delete-request ::=</w:t>
-      </w:r>
-      <w:r>
-        <w:br/>
-        <w:t>DELETE [ [ WITH ] request-field-1 [, request-field-2 … ] ]</w:t>
-      </w:r>
-    </w:p>
-    <w:p>
-      <w:r>
-        <w:t>For each data-source row, an HTTP request is sent and the response is read, both using JSON encoding for any entities.</w:t>
-      </w:r>
-    </w:p>
-    <w:p>
-      <w:r>
-        <w:t>url is a string expression.  It is evaluated and then placeholders are found.  A placeholder is a valid identifier enclosed in braces “{identifier}”.  The HTTP request is sent to the evaluated URL with placeholders substituted with values as described below.</w:t>
-      </w:r>
-    </w:p>
-    <w:p>
-      <w:r>
-        <w:t>Each header-name-n and header-value-n is a string expression.  They are evaluated and each pair is added to the request, except that if any header-name-n evaluates to null and the NULL keyword is specified, the name-value pair is silently ignored.  If any header-name-n evaluates to NULL where the NULL keyword is not specified, an error occurs.  Any header-value-n may be null without error.</w:t>
-      </w:r>
-    </w:p>
-    <w:p>
-      <w:r>
-        <w:t>Each request-field-n and body-field-n is a string expression.  Each must evaluate to an identifier or NULL.  The number of request-fields plus the number of body-fields must match the number of columns returned from data-source.  At run time, the value of each column in data-source is associated to the request-field or body-field at the corresponding position.  That is, the value of the first column of the data-source row is associated to the first request-field, and so on.</w:t>
-      </w:r>
-    </w:p>
-    <w:p>
-      <w:r>
-        <w:t>Each evaluated non-NULL request-field may match a placeholder in the evaluated url.  If so, at run time the value of the data-source column associated with the request-field is substituted for the placeholder in the url.  It is not required that every request-field match a placeholder.</w:t>
-      </w:r>
-    </w:p>
-    <w:p>
-      <w:r>
-        <w:t>Each evaluated non-NULL body-field is used as a field name in the web service request body.  The value of the web service request field is taken from the value of the data-source column associated with the body-field.</w:t>
-      </w:r>
-    </w:p>
-    <w:p>
-      <w:r>
-        <w:t>For each row of the data-source, a web service request is made to the url with placeholder substitutions as described and with a body composed as described above.  The web service response is written as a row</w:t>
-      </w:r>
-      <w:r>
-        <w:t xml:space="preserve"> or rows</w:t>
-      </w:r>
-      <w:r>
-        <w:t xml:space="preserve"> to data-target as described below.</w:t>
-      </w:r>
-    </w:p>
-    <w:p>
-      <w:r>
         <w:t>If the data-source is introduced by the keyword SQL, the SQL query must be terminated by the phrase END SQL, which will be followed by on the keywords KEEP, RESPONSE, or STATUS.</w:t>
       </w:r>
     </w:p>
@@ -4748,13 +4830,7 @@
     </w:p>
     <w:p>
       <w:r>
-        <w:lastRenderedPageBreak/>
-        <w:t>Each response-field-n is a strin</w:t>
-      </w:r>
-      <w:bookmarkStart w:id="0" w:name="_GoBack"/>
-      <w:bookmarkEnd w:id="0"/>
-      <w:r>
-        <w:t>g expression.  Each must evaluate to an identifier.  Each identifier is expected to match a field name in the response body received from the web service request.</w:t>
+        <w:t>Each response-field-n is a string expression.  Each must evaluate to an identifier.  Each identifier is expected to match a field name in the response body received from the web service request.</w:t>
       </w:r>
     </w:p>
     <w:p>
@@ -4930,7 +5006,7 @@
       <w:rPr>
         <w:noProof/>
       </w:rPr>
-      <w:t>19</w:t>
+      <w:t>13</w:t>
     </w:r>
     <w:r>
       <w:fldChar w:fldCharType="end"/>
@@ -5783,6 +5859,7 @@
     <w:rsidRoot w:val="00E25113"/>
     <w:rsid w:val="00240647"/>
     <w:rsid w:val="00323414"/>
+    <w:rsid w:val="00347349"/>
     <w:rsid w:val="0037113B"/>
     <w:rsid w:val="00432AD8"/>
     <w:rsid w:val="005424CD"/>

</xml_diff>

<commit_message>
Support reading UTF-8, UTF-16BE, UTF-16LE with BOM.
</commit_message>
<xml_diff>
--- a/docs/DBPA Scripting Language.docx
+++ b/docs/DBPA Scripting Language.docx
@@ -3399,16 +3399,7 @@
         <w:ind w:left="1440" w:hanging="1440"/>
       </w:pPr>
       <w:r>
-        <w:t xml:space="preserve">log </w:t>
-      </w:r>
-      <w:r>
-        <w:t xml:space="preserve">::= </w:t>
-      </w:r>
-      <w:r>
-        <w:t xml:space="preserve">LOG </w:t>
-      </w:r>
-      <w:r>
-        <w:t>charexpression [, charexpression2 … ]</w:t>
+        <w:t>log ::= LOG charexpression [, charexpression2 … ]</w:t>
       </w:r>
     </w:p>
     <w:p>
@@ -3430,19 +3421,7 @@
         <w:ind w:left="1440" w:hanging="1440"/>
       </w:pPr>
       <w:r>
-        <w:t>go</w:t>
-      </w:r>
-      <w:r>
-        <w:t xml:space="preserve"> ::= </w:t>
-      </w:r>
-      <w:r>
-        <w:t xml:space="preserve">GO [ </w:t>
-      </w:r>
-      <w:r>
-        <w:t>charexpression</w:t>
-      </w:r>
-      <w:r>
-        <w:t xml:space="preserve"> ]</w:t>
+        <w:t>go ::= GO [ charexpression ]</w:t>
       </w:r>
     </w:p>
     <w:p>
@@ -3463,50 +3442,12 @@
         <w:ind w:left="1440" w:hanging="1440"/>
       </w:pPr>
       <w:r>
-        <w:t>fail</w:t>
-      </w:r>
-      <w:r>
-        <w:t xml:space="preserve"> ::= </w:t>
-      </w:r>
-      <w:r>
-        <w:t>FAIL</w:t>
-      </w:r>
-      <w:r>
-        <w:t xml:space="preserve"> [ charexpression ]</w:t>
-      </w:r>
-    </w:p>
-    <w:p>
-      <w:r>
-        <w:t xml:space="preserve">The task terminates with failure status.  </w:t>
-      </w:r>
-      <w:r>
-        <w:t xml:space="preserve">If charexpression is present it is evaluated and if non-NULL is </w:t>
-      </w:r>
-      <w:r>
-        <w:t xml:space="preserve">used as the error message </w:t>
-      </w:r>
-      <w:r>
-        <w:t>written to the log at “</w:t>
-      </w:r>
-      <w:r>
-        <w:t>error</w:t>
-      </w:r>
-      <w:r>
-        <w:t xml:space="preserve">” log level.  If charexpression is omitted </w:t>
-      </w:r>
-      <w:r>
-        <w:t>o</w:t>
-      </w:r>
-      <w:r>
-        <w:t xml:space="preserve">r evaluates to NULL, a default </w:t>
-      </w:r>
-      <w:r>
-        <w:t>message is used as the error message</w:t>
-      </w:r>
-      <w:bookmarkStart w:id="0" w:name="_GoBack"/>
-      <w:bookmarkEnd w:id="0"/>
-      <w:r>
-        <w:t>.</w:t>
+        <w:t>fail ::= FAIL [ charexpression ]</w:t>
+      </w:r>
+    </w:p>
+    <w:p>
+      <w:r>
+        <w:t>The task terminates with failure status.  If charexpression is present it is evaluated and if non-NULL is used as the error message written to the log at “error” log level.  If charexpression is omitted or evaluates to NULL, a default message is used as the error message.</w:t>
       </w:r>
     </w:p>
     <w:p>
@@ -4686,7 +4627,22 @@
       </w:r>
       <w:r>
         <w:br/>
-        <w:t>[ [ NO ] LIST ]</w:t>
+        <w:t xml:space="preserve">[ </w:t>
+      </w:r>
+      <w:r>
+        <w:t xml:space="preserve">VALUE | </w:t>
+      </w:r>
+      <w:r>
+        <w:t xml:space="preserve">OBJECT | </w:t>
+      </w:r>
+      <w:r>
+        <w:t xml:space="preserve">LIST </w:t>
+      </w:r>
+      <w:r>
+        <w:t xml:space="preserve">| MAP </w:t>
+      </w:r>
+      <w:r>
+        <w:t>]</w:t>
       </w:r>
       <w:r>
         <w:br/>
@@ -4815,22 +4771,278 @@
     </w:p>
     <w:p>
       <w:r>
-        <w:t>If the LIST keyword is specified without the preceding NO keyword, each web service response must be a list entity.  A row is written to the target for each element in the list.  If any response is not a list entity, an error occurs.</w:t>
-      </w:r>
-    </w:p>
-    <w:p>
-      <w:r>
-        <w:t>If the NO LIST phrase is specified, each web service response must be a structure entity.  A single row is written to the target for the response.  If any response is a list entity, an error occurs.</w:t>
-      </w:r>
-    </w:p>
-    <w:p>
-      <w:r>
-        <w:t>If neither LIST nor NO LIST is specified, a response may be either a list entity or a structure entity.  Each is handled as described above.</w:t>
-      </w:r>
-    </w:p>
-    <w:p>
-      <w:r>
-        <w:t>Each response-field-n is a string expression.  Each must evaluate to an identifier.  Each identifier is expected to match a field name in the response body received from the web service request.</w:t>
+        <w:t xml:space="preserve">If the </w:t>
+      </w:r>
+      <w:r>
+        <w:t xml:space="preserve">VALUE </w:t>
+      </w:r>
+      <w:r>
+        <w:t xml:space="preserve">keyword is specified, each web service response entity must be </w:t>
+      </w:r>
+      <w:r>
+        <w:t>a single scalar value</w:t>
+      </w:r>
+      <w:r>
+        <w:t xml:space="preserve">; if it is </w:t>
+      </w:r>
+      <w:r>
+        <w:t xml:space="preserve">an object or </w:t>
+      </w:r>
+      <w:r>
+        <w:t xml:space="preserve">an array, an error occurs.  A single row is written to the target for each response.  In this case, only a single response-field </w:t>
+      </w:r>
+      <w:r>
+        <w:t>may</w:t>
+      </w:r>
+      <w:r>
+        <w:t xml:space="preserve"> be specified; its evaluated value is arbitrary and has no effect on how the target row is constructed</w:t>
+      </w:r>
+      <w:r>
+        <w:t>.</w:t>
+      </w:r>
+    </w:p>
+    <w:p>
+      <w:r>
+        <w:t xml:space="preserve">If the OBJECT keyword is specified, each </w:t>
+      </w:r>
+      <w:r>
+        <w:t xml:space="preserve">web service </w:t>
+      </w:r>
+      <w:r>
+        <w:t xml:space="preserve">response entity </w:t>
+      </w:r>
+      <w:r>
+        <w:t xml:space="preserve">must be an object; if it is a scalar value or an </w:t>
+      </w:r>
+      <w:r>
+        <w:t xml:space="preserve">array, an error occurs.  </w:t>
+      </w:r>
+      <w:r>
+        <w:t xml:space="preserve">A single row is written to the target for each response.  </w:t>
+      </w:r>
+      <w:r>
+        <w:t>O</w:t>
+      </w:r>
+      <w:r>
+        <w:t xml:space="preserve">nly </w:t>
+      </w:r>
+      <w:r>
+        <w:t xml:space="preserve">the values of </w:t>
+      </w:r>
+      <w:r>
+        <w:t>response entity fields whose names match an evaluated response-field value are written to the result row.</w:t>
+      </w:r>
+    </w:p>
+    <w:p>
+      <w:r>
+        <w:t xml:space="preserve">If the LIST keyword is specified, each web service response </w:t>
+      </w:r>
+      <w:r>
+        <w:t xml:space="preserve">entity </w:t>
+      </w:r>
+      <w:r>
+        <w:t>must be a</w:t>
+      </w:r>
+      <w:r>
+        <w:t>n</w:t>
+      </w:r>
+      <w:r>
+        <w:t xml:space="preserve"> </w:t>
+      </w:r>
+      <w:r>
+        <w:t xml:space="preserve">array; if it is </w:t>
+      </w:r>
+      <w:r>
+        <w:t xml:space="preserve">a scalar value or </w:t>
+      </w:r>
+      <w:r>
+        <w:t>an object, an error occurs</w:t>
+      </w:r>
+      <w:r>
+        <w:t xml:space="preserve">.  A row is written to the target for each element in the </w:t>
+      </w:r>
+      <w:r>
+        <w:t>array</w:t>
+      </w:r>
+      <w:r>
+        <w:t xml:space="preserve">.  </w:t>
+      </w:r>
+      <w:r>
+        <w:t xml:space="preserve">If the entity is an array of scalar values, each value is written to the target in a separate row.  In this case, only a single response-field </w:t>
+      </w:r>
+      <w:r>
+        <w:t xml:space="preserve">may </w:t>
+      </w:r>
+      <w:r>
+        <w:t>be specified; its evaluated value is arbitrary and has no effect on how the target row is constructed.</w:t>
+      </w:r>
+      <w:r>
+        <w:t xml:space="preserve">  </w:t>
+      </w:r>
+      <w:r>
+        <w:t>If the entity is an array of objects, only response entity fields whose names match an evaluated response-field value are written to the result row.</w:t>
+      </w:r>
+    </w:p>
+    <w:p>
+      <w:r>
+        <w:t xml:space="preserve">If the </w:t>
+      </w:r>
+      <w:r>
+        <w:t xml:space="preserve">MAP keyword </w:t>
+      </w:r>
+      <w:r>
+        <w:t xml:space="preserve">is specified, each web service response </w:t>
+      </w:r>
+      <w:r>
+        <w:t xml:space="preserve">entity </w:t>
+      </w:r>
+      <w:r>
+        <w:t xml:space="preserve">must be </w:t>
+      </w:r>
+      <w:r>
+        <w:t>an object</w:t>
+      </w:r>
+      <w:r>
+        <w:t xml:space="preserve">.  </w:t>
+      </w:r>
+      <w:r>
+        <w:t xml:space="preserve">if it is a scalar value or an </w:t>
+      </w:r>
+      <w:r>
+        <w:t>array</w:t>
+      </w:r>
+      <w:r>
+        <w:t xml:space="preserve">, an error occurs.  </w:t>
+      </w:r>
+      <w:r>
+        <w:t xml:space="preserve">A row is written to the target for </w:t>
+      </w:r>
+      <w:r>
+        <w:t xml:space="preserve">each </w:t>
+      </w:r>
+      <w:r>
+        <w:t>field in the object</w:t>
+      </w:r>
+      <w:r>
+        <w:t xml:space="preserve">.  </w:t>
+      </w:r>
+      <w:r>
+        <w:t xml:space="preserve">The field name is written to the result row in place of the first response-field; the </w:t>
+      </w:r>
+      <w:r>
+        <w:t xml:space="preserve">evaluated value </w:t>
+      </w:r>
+      <w:r>
+        <w:t xml:space="preserve">of the first response-field is </w:t>
+      </w:r>
+      <w:r>
+        <w:t>arbitrary and has no effect on how the target row is constructed</w:t>
+      </w:r>
+      <w:r>
+        <w:t xml:space="preserve">.  If the value of each field in the response object is a scalar, then </w:t>
+      </w:r>
+      <w:r>
+        <w:t>t</w:t>
+      </w:r>
+      <w:r>
+        <w:t xml:space="preserve">he field </w:t>
+      </w:r>
+      <w:r>
+        <w:t xml:space="preserve">value </w:t>
+      </w:r>
+      <w:r>
+        <w:t xml:space="preserve">is written to the result row in place of the </w:t>
+      </w:r>
+      <w:r>
+        <w:t xml:space="preserve">second </w:t>
+      </w:r>
+      <w:r>
+        <w:t>response-field</w:t>
+      </w:r>
+      <w:r>
+        <w:t xml:space="preserve">.  In this case, the evaluated value of the second response-field is </w:t>
+      </w:r>
+      <w:r>
+        <w:t>arbitrary and has no effect on how the target row is constructed</w:t>
+      </w:r>
+      <w:r>
+        <w:t xml:space="preserve">.  If the </w:t>
+      </w:r>
+      <w:r>
+        <w:t>value of each fi</w:t>
+      </w:r>
+      <w:r>
+        <w:t xml:space="preserve">eld in the response object is an object, then </w:t>
+      </w:r>
+      <w:r>
+        <w:t xml:space="preserve">only fields </w:t>
+      </w:r>
+      <w:r>
+        <w:t xml:space="preserve">of that object </w:t>
+      </w:r>
+      <w:r>
+        <w:t xml:space="preserve">whose names match an evaluated response-field value </w:t>
+      </w:r>
+      <w:r>
+        <w:t xml:space="preserve">(excluding the first) </w:t>
+      </w:r>
+      <w:r>
+        <w:t>are written to the result row</w:t>
+      </w:r>
+      <w:r>
+        <w:t>.</w:t>
+      </w:r>
+    </w:p>
+    <w:p>
+      <w:r>
+        <w:t xml:space="preserve">If </w:t>
+      </w:r>
+      <w:r>
+        <w:t xml:space="preserve">none of </w:t>
+      </w:r>
+      <w:r>
+        <w:t xml:space="preserve">VALUE, </w:t>
+      </w:r>
+      <w:r>
+        <w:t xml:space="preserve">OBJECT, LIST, or MAP </w:t>
+      </w:r>
+      <w:r>
+        <w:t xml:space="preserve">is specified, </w:t>
+      </w:r>
+      <w:r>
+        <w:t>then if the response entity is a</w:t>
+      </w:r>
+      <w:r>
+        <w:t xml:space="preserve"> scalar value, it is treated as though the VALUE keyword were specified; if the response e</w:t>
+      </w:r>
+      <w:r>
+        <w:t>n</w:t>
+      </w:r>
+      <w:r>
+        <w:t>tity is an</w:t>
+      </w:r>
+      <w:r>
+        <w:t xml:space="preserve"> object</w:t>
+      </w:r>
+      <w:r>
+        <w:t>,</w:t>
+      </w:r>
+      <w:r>
+        <w:t xml:space="preserve"> it is treated as though the OBJECT keyword were specified; and, if the response entity is an array, it is treated as the LIST keyword were specified</w:t>
+      </w:r>
+      <w:r>
+        <w:t>.</w:t>
+      </w:r>
+    </w:p>
+    <w:p>
+      <w:r>
+        <w:t>Each response-field-n is a string expression.  Each must evaluate to an identifier.  Each identifier is expected to match a field name in the response body received from the web service request</w:t>
+      </w:r>
+      <w:r>
+        <w:t xml:space="preserve"> except as noted above</w:t>
+      </w:r>
+      <w:r>
+        <w:t>.</w:t>
       </w:r>
     </w:p>
     <w:p>
@@ -4883,12 +5095,21 @@
         </w:numPr>
       </w:pPr>
       <w:r>
+        <w:lastRenderedPageBreak/>
         <w:t>a string holding an error message if available</w:t>
       </w:r>
     </w:p>
     <w:p>
       <w:r>
-        <w:t>If a response-field value does not match the name of a field in the web service response, NULL is written in that column of the data-target row.</w:t>
+        <w:t>If a response-field value does not match the name of a field in the web service response, NULL is written in that column of the data-target row</w:t>
+      </w:r>
+      <w:r>
+        <w:t xml:space="preserve"> except as noted above</w:t>
+      </w:r>
+      <w:bookmarkStart w:id="0" w:name="_GoBack"/>
+      <w:bookmarkEnd w:id="0"/>
+      <w:r>
+        <w:t>.</w:t>
       </w:r>
     </w:p>
     <w:p>
@@ -5006,7 +5227,7 @@
       <w:rPr>
         <w:noProof/>
       </w:rPr>
-      <w:t>13</w:t>
+      <w:t>21</w:t>
     </w:r>
     <w:r>
       <w:fldChar w:fldCharType="end"/>
@@ -5863,6 +6084,7 @@
     <w:rsid w:val="0037113B"/>
     <w:rsid w:val="00432AD8"/>
     <w:rsid w:val="005424CD"/>
+    <w:rsid w:val="005B2DA0"/>
     <w:rsid w:val="006203F7"/>
     <w:rsid w:val="00652101"/>
     <w:rsid w:val="0069592D"/>

</xml_diff>

<commit_message>
Implemented REQUEST ... RESPONSE VALUE / OBJECT / LIST
</commit_message>
<xml_diff>
--- a/docs/DBPA Scripting Language.docx
+++ b/docs/DBPA Scripting Language.docx
@@ -4627,30 +4627,19 @@
       </w:r>
       <w:r>
         <w:br/>
-        <w:t xml:space="preserve">[ </w:t>
-      </w:r>
-      <w:r>
-        <w:t xml:space="preserve">VALUE | </w:t>
-      </w:r>
-      <w:r>
-        <w:t xml:space="preserve">OBJECT | </w:t>
-      </w:r>
-      <w:r>
-        <w:t xml:space="preserve">LIST </w:t>
-      </w:r>
-      <w:r>
-        <w:t xml:space="preserve">| MAP </w:t>
-      </w:r>
-      <w:r>
-        <w:t>]</w:t>
-      </w:r>
-      <w:r>
-        <w:br/>
+      </w:r>
+      <w:r>
         <w:t>[ KEEP { field-reference-1 [, field-reference-2… ] | NONE } ]</w:t>
       </w:r>
       <w:r>
         <w:br/>
-        <w:t>[ RESPONSE response-field-1 [, response-field-2…] ]</w:t>
+        <w:t xml:space="preserve">[ RESPONSE </w:t>
+      </w:r>
+      <w:r>
+        <w:t xml:space="preserve">[ VALUE | OBJECT | LIST | MAP ] </w:t>
+      </w:r>
+      <w:r>
+        <w:t>response-field-1 [, response-field-2…] ]</w:t>
       </w:r>
       <w:r>
         <w:br/>
@@ -4670,12 +4659,28 @@
         <w:ind w:left="1440" w:hanging="1440"/>
       </w:pPr>
       <w:r>
+        <w:t>get-request ::=</w:t>
+      </w:r>
+      <w:r>
+        <w:br/>
+        <w:t>GET [ [ WITH ] request-field-1 [, request-field-2 … ] ]</w:t>
+      </w:r>
+    </w:p>
+    <w:p>
+      <w:pPr>
+        <w:ind w:left="1440" w:hanging="1440"/>
+      </w:pPr>
+      <w:r>
         <w:lastRenderedPageBreak/>
-        <w:t>get-request ::=</w:t>
-      </w:r>
-      <w:r>
-        <w:br/>
-        <w:t>GET [ [ WITH ] request-field-1 [, request-field-2 … ] ]</w:t>
+        <w:t>put-request ::=</w:t>
+      </w:r>
+      <w:r>
+        <w:br/>
+        <w:t>PUT [ [ WITH ] request-field-1 [, request-field-2 … ] ]</w:t>
+      </w:r>
+      <w:r>
+        <w:br/>
+        <w:t>BODY body-field-1 [, body-field-2… ]</w:t>
       </w:r>
     </w:p>
     <w:p>
@@ -4683,11 +4688,11 @@
         <w:ind w:left="1440" w:hanging="1440"/>
       </w:pPr>
       <w:r>
-        <w:t>put-request ::=</w:t>
-      </w:r>
-      <w:r>
-        <w:br/>
-        <w:t>PUT [ [ WITH ] request-field-1 [, request-field-2 … ] ]</w:t>
+        <w:t>post-request ::=</w:t>
+      </w:r>
+      <w:r>
+        <w:br/>
+        <w:t>POST [ [ WITH ] request-field-1 [, request-field-2 … ] ]</w:t>
       </w:r>
       <w:r>
         <w:br/>
@@ -4699,22 +4704,6 @@
         <w:ind w:left="1440" w:hanging="1440"/>
       </w:pPr>
       <w:r>
-        <w:t>post-request ::=</w:t>
-      </w:r>
-      <w:r>
-        <w:br/>
-        <w:t>POST [ [ WITH ] request-field-1 [, request-field-2 … ] ]</w:t>
-      </w:r>
-      <w:r>
-        <w:br/>
-        <w:t>BODY body-field-1 [, body-field-2… ]</w:t>
-      </w:r>
-    </w:p>
-    <w:p>
-      <w:pPr>
-        <w:ind w:left="1440" w:hanging="1440"/>
-      </w:pPr>
-      <w:r>
         <w:t>delete-request ::=</w:t>
       </w:r>
       <w:r>
@@ -4765,8 +4754,98 @@
     </w:p>
     <w:p>
       <w:r>
+        <w:t>If the data-source is introduced by the keyword SQL, the SQL query must be terminated by the phrase END SQL, which will be followed by on the keywords KEEP, RESPONSE, or STATUS.</w:t>
+      </w:r>
+    </w:p>
+    <w:p>
+      <w:r>
         <w:lastRenderedPageBreak/>
-        <w:t>If the data-source is introduced by the keyword SQL, the SQL query must be terminated by the phrase END SQL, which will be followed by on the keywords KEEP, RESPONSE, or STATUS.</w:t>
+        <w:t xml:space="preserve">If the VALUE keyword is specified, each web service response entity must be a single scalar value; if it is an object or an array, an error occurs.  A single row is written to the target for each response.  In this case, only a single response-field </w:t>
+      </w:r>
+      <w:r>
+        <w:t>may</w:t>
+      </w:r>
+      <w:r>
+        <w:t xml:space="preserve"> be specified; its evaluated value is arbitrary and has no effect on how the target row is constructed.</w:t>
+      </w:r>
+    </w:p>
+    <w:p>
+      <w:r>
+        <w:t xml:space="preserve">If the OBJECT keyword is specified, each </w:t>
+      </w:r>
+      <w:r>
+        <w:t xml:space="preserve">web service </w:t>
+      </w:r>
+      <w:r>
+        <w:t xml:space="preserve">response entity </w:t>
+      </w:r>
+      <w:r>
+        <w:t xml:space="preserve">must be an object; if it is a scalar value or an </w:t>
+      </w:r>
+      <w:r>
+        <w:t xml:space="preserve">array, an error occurs.  </w:t>
+      </w:r>
+      <w:r>
+        <w:t xml:space="preserve">A single row is written to the target for each response.  </w:t>
+      </w:r>
+      <w:r>
+        <w:t>O</w:t>
+      </w:r>
+      <w:r>
+        <w:t xml:space="preserve">nly </w:t>
+      </w:r>
+      <w:r>
+        <w:t xml:space="preserve">the values of </w:t>
+      </w:r>
+      <w:r>
+        <w:t>response entity fields whose names match an evaluated response-field value are written to the result row.</w:t>
+      </w:r>
+    </w:p>
+    <w:p>
+      <w:r>
+        <w:t xml:space="preserve">If the LIST keyword is specified, each web service response </w:t>
+      </w:r>
+      <w:r>
+        <w:t xml:space="preserve">entity </w:t>
+      </w:r>
+      <w:r>
+        <w:t>must be a</w:t>
+      </w:r>
+      <w:r>
+        <w:t>n</w:t>
+      </w:r>
+      <w:r>
+        <w:t xml:space="preserve"> </w:t>
+      </w:r>
+      <w:r>
+        <w:t xml:space="preserve">array; if it is </w:t>
+      </w:r>
+      <w:r>
+        <w:t xml:space="preserve">a scalar value or </w:t>
+      </w:r>
+      <w:r>
+        <w:t>an object, an error occurs</w:t>
+      </w:r>
+      <w:r>
+        <w:t xml:space="preserve">.  A row is written to the target for each element in the </w:t>
+      </w:r>
+      <w:r>
+        <w:t>array</w:t>
+      </w:r>
+      <w:r>
+        <w:t xml:space="preserve">.  </w:t>
+      </w:r>
+      <w:r>
+        <w:t xml:space="preserve">If the entity is an array of scalar values, each value is written to the target in a separate row.  In this case, only a single response-field </w:t>
+      </w:r>
+      <w:r>
+        <w:t xml:space="preserve">may </w:t>
+      </w:r>
+      <w:r>
+        <w:t>be specified; its evaluated value is arbitrary and has no effect on how the target row is constructed.</w:t>
+      </w:r>
+      <w:r>
+        <w:t xml:space="preserve">  If the entity is an array of objects, only response entity fields whose names match an evaluated response-field value are written to the result row.</w:t>
       </w:r>
     </w:p>
     <w:p>
@@ -4774,251 +4853,71 @@
         <w:t xml:space="preserve">If the </w:t>
       </w:r>
       <w:r>
-        <w:t xml:space="preserve">VALUE </w:t>
-      </w:r>
-      <w:r>
-        <w:t xml:space="preserve">keyword is specified, each web service response entity must be </w:t>
-      </w:r>
-      <w:r>
-        <w:t>a single scalar value</w:t>
-      </w:r>
-      <w:r>
-        <w:t xml:space="preserve">; if it is </w:t>
-      </w:r>
-      <w:r>
-        <w:t xml:space="preserve">an object or </w:t>
-      </w:r>
-      <w:r>
-        <w:t xml:space="preserve">an array, an error occurs.  A single row is written to the target for each response.  In this case, only a single response-field </w:t>
-      </w:r>
-      <w:r>
-        <w:t>may</w:t>
-      </w:r>
-      <w:r>
-        <w:t xml:space="preserve"> be specified; its evaluated value is arbitrary and has no effect on how the target row is constructed</w:t>
-      </w:r>
-      <w:r>
-        <w:t>.</w:t>
-      </w:r>
-    </w:p>
-    <w:p>
-      <w:r>
-        <w:t xml:space="preserve">If the OBJECT keyword is specified, each </w:t>
-      </w:r>
-      <w:r>
-        <w:t xml:space="preserve">web service </w:t>
-      </w:r>
-      <w:r>
-        <w:t xml:space="preserve">response entity </w:t>
-      </w:r>
-      <w:r>
-        <w:t xml:space="preserve">must be an object; if it is a scalar value or an </w:t>
-      </w:r>
-      <w:r>
-        <w:t xml:space="preserve">array, an error occurs.  </w:t>
-      </w:r>
-      <w:r>
-        <w:t xml:space="preserve">A single row is written to the target for each response.  </w:t>
-      </w:r>
-      <w:r>
-        <w:t>O</w:t>
-      </w:r>
-      <w:r>
-        <w:t xml:space="preserve">nly </w:t>
-      </w:r>
-      <w:r>
-        <w:t xml:space="preserve">the values of </w:t>
-      </w:r>
-      <w:r>
-        <w:t>response entity fields whose names match an evaluated response-field value are written to the result row.</w:t>
-      </w:r>
-    </w:p>
-    <w:p>
-      <w:r>
-        <w:t xml:space="preserve">If the LIST keyword is specified, each web service response </w:t>
+        <w:t xml:space="preserve">MAP keyword </w:t>
+      </w:r>
+      <w:r>
+        <w:t xml:space="preserve">is specified, each web service response </w:t>
       </w:r>
       <w:r>
         <w:t xml:space="preserve">entity </w:t>
       </w:r>
       <w:r>
-        <w:t>must be a</w:t>
+        <w:t xml:space="preserve">must be </w:t>
+      </w:r>
+      <w:r>
+        <w:t>an object</w:t>
+      </w:r>
+      <w:r>
+        <w:t xml:space="preserve">.  </w:t>
+      </w:r>
+      <w:r>
+        <w:t xml:space="preserve">if it is a scalar value or an array, an error occurs.  </w:t>
+      </w:r>
+      <w:r>
+        <w:t xml:space="preserve">A row is written to the target for </w:t>
+      </w:r>
+      <w:r>
+        <w:t xml:space="preserve">each </w:t>
+      </w:r>
+      <w:r>
+        <w:t>field in the object</w:t>
+      </w:r>
+      <w:r>
+        <w:t xml:space="preserve">.  </w:t>
+      </w:r>
+      <w:r>
+        <w:t xml:space="preserve">The field name is written to the result row in place of the first response-field; the evaluated value of the first response-field is arbitrary and has no effect on how the target row is constructed.  If the value of each field in the response object is a scalar, then </w:t>
+      </w:r>
+      <w:r>
+        <w:t>the field value is written to the result row in place of the second response-field.  In this case, the evaluated value of the second response-field is arbitrary and has no effect on how the target row is constructed.  If the value of each field in the response object is an object, then only fields of that object whose names match an evaluated response-field value (excluding the first) are written to the result row.</w:t>
+      </w:r>
+    </w:p>
+    <w:p>
+      <w:r>
+        <w:t xml:space="preserve">If </w:t>
+      </w:r>
+      <w:r>
+        <w:t xml:space="preserve">none of </w:t>
+      </w:r>
+      <w:r>
+        <w:t xml:space="preserve">VALUE, </w:t>
+      </w:r>
+      <w:r>
+        <w:t xml:space="preserve">OBJECT, LIST, or MAP </w:t>
+      </w:r>
+      <w:r>
+        <w:t xml:space="preserve">is specified, </w:t>
+      </w:r>
+      <w:r>
+        <w:t xml:space="preserve">then </w:t>
+      </w:r>
+      <w:r>
+        <w:t>if the response e</w:t>
       </w:r>
       <w:r>
         <w:t>n</w:t>
       </w:r>
       <w:r>
-        <w:t xml:space="preserve"> </w:t>
-      </w:r>
-      <w:r>
-        <w:t xml:space="preserve">array; if it is </w:t>
-      </w:r>
-      <w:r>
-        <w:t xml:space="preserve">a scalar value or </w:t>
-      </w:r>
-      <w:r>
-        <w:t>an object, an error occurs</w:t>
-      </w:r>
-      <w:r>
-        <w:t xml:space="preserve">.  A row is written to the target for each element in the </w:t>
-      </w:r>
-      <w:r>
-        <w:t>array</w:t>
-      </w:r>
-      <w:r>
-        <w:t xml:space="preserve">.  </w:t>
-      </w:r>
-      <w:r>
-        <w:t xml:space="preserve">If the entity is an array of scalar values, each value is written to the target in a separate row.  In this case, only a single response-field </w:t>
-      </w:r>
-      <w:r>
-        <w:t xml:space="preserve">may </w:t>
-      </w:r>
-      <w:r>
-        <w:t>be specified; its evaluated value is arbitrary and has no effect on how the target row is constructed.</w:t>
-      </w:r>
-      <w:r>
-        <w:t xml:space="preserve">  </w:t>
-      </w:r>
-      <w:r>
-        <w:t>If the entity is an array of objects, only response entity fields whose names match an evaluated response-field value are written to the result row.</w:t>
-      </w:r>
-    </w:p>
-    <w:p>
-      <w:r>
-        <w:t xml:space="preserve">If the </w:t>
-      </w:r>
-      <w:r>
-        <w:t xml:space="preserve">MAP keyword </w:t>
-      </w:r>
-      <w:r>
-        <w:t xml:space="preserve">is specified, each web service response </w:t>
-      </w:r>
-      <w:r>
-        <w:t xml:space="preserve">entity </w:t>
-      </w:r>
-      <w:r>
-        <w:t xml:space="preserve">must be </w:t>
-      </w:r>
-      <w:r>
-        <w:t>an object</w:t>
-      </w:r>
-      <w:r>
-        <w:t xml:space="preserve">.  </w:t>
-      </w:r>
-      <w:r>
-        <w:t xml:space="preserve">if it is a scalar value or an </w:t>
-      </w:r>
-      <w:r>
-        <w:t>array</w:t>
-      </w:r>
-      <w:r>
-        <w:t xml:space="preserve">, an error occurs.  </w:t>
-      </w:r>
-      <w:r>
-        <w:t xml:space="preserve">A row is written to the target for </w:t>
-      </w:r>
-      <w:r>
-        <w:t xml:space="preserve">each </w:t>
-      </w:r>
-      <w:r>
-        <w:t>field in the object</w:t>
-      </w:r>
-      <w:r>
-        <w:t xml:space="preserve">.  </w:t>
-      </w:r>
-      <w:r>
-        <w:t xml:space="preserve">The field name is written to the result row in place of the first response-field; the </w:t>
-      </w:r>
-      <w:r>
-        <w:t xml:space="preserve">evaluated value </w:t>
-      </w:r>
-      <w:r>
-        <w:t xml:space="preserve">of the first response-field is </w:t>
-      </w:r>
-      <w:r>
-        <w:t>arbitrary and has no effect on how the target row is constructed</w:t>
-      </w:r>
-      <w:r>
-        <w:t xml:space="preserve">.  If the value of each field in the response object is a scalar, then </w:t>
-      </w:r>
-      <w:r>
-        <w:t>t</w:t>
-      </w:r>
-      <w:r>
-        <w:t xml:space="preserve">he field </w:t>
-      </w:r>
-      <w:r>
-        <w:t xml:space="preserve">value </w:t>
-      </w:r>
-      <w:r>
-        <w:t xml:space="preserve">is written to the result row in place of the </w:t>
-      </w:r>
-      <w:r>
-        <w:t xml:space="preserve">second </w:t>
-      </w:r>
-      <w:r>
-        <w:t>response-field</w:t>
-      </w:r>
-      <w:r>
-        <w:t xml:space="preserve">.  In this case, the evaluated value of the second response-field is </w:t>
-      </w:r>
-      <w:r>
-        <w:t>arbitrary and has no effect on how the target row is constructed</w:t>
-      </w:r>
-      <w:r>
-        <w:t xml:space="preserve">.  If the </w:t>
-      </w:r>
-      <w:r>
-        <w:t>value of each fi</w:t>
-      </w:r>
-      <w:r>
-        <w:t xml:space="preserve">eld in the response object is an object, then </w:t>
-      </w:r>
-      <w:r>
-        <w:t xml:space="preserve">only fields </w:t>
-      </w:r>
-      <w:r>
-        <w:t xml:space="preserve">of that object </w:t>
-      </w:r>
-      <w:r>
-        <w:t xml:space="preserve">whose names match an evaluated response-field value </w:t>
-      </w:r>
-      <w:r>
-        <w:t xml:space="preserve">(excluding the first) </w:t>
-      </w:r>
-      <w:r>
-        <w:t>are written to the result row</w:t>
-      </w:r>
-      <w:r>
-        <w:t>.</w:t>
-      </w:r>
-    </w:p>
-    <w:p>
-      <w:r>
-        <w:t xml:space="preserve">If </w:t>
-      </w:r>
-      <w:r>
-        <w:t xml:space="preserve">none of </w:t>
-      </w:r>
-      <w:r>
-        <w:t xml:space="preserve">VALUE, </w:t>
-      </w:r>
-      <w:r>
-        <w:t xml:space="preserve">OBJECT, LIST, or MAP </w:t>
-      </w:r>
-      <w:r>
-        <w:t xml:space="preserve">is specified, </w:t>
-      </w:r>
-      <w:r>
-        <w:t>then if the response entity is a</w:t>
-      </w:r>
-      <w:r>
-        <w:t xml:space="preserve"> scalar value, it is treated as though the VALUE keyword were specified; if the response e</w:t>
-      </w:r>
-      <w:r>
-        <w:t>n</w:t>
-      </w:r>
-      <w:r>
         <w:t>tity is an</w:t>
       </w:r>
       <w:r>
@@ -5028,11 +4927,19 @@
         <w:t>,</w:t>
       </w:r>
       <w:r>
-        <w:t xml:space="preserve"> it is treated as though the OBJECT keyword were specified; and, if the response entity is an array, it is treated as the LIST keyword were specified</w:t>
-      </w:r>
-      <w:r>
-        <w:t>.</w:t>
-      </w:r>
+        <w:t xml:space="preserve"> it is treated as though the OBJECT keyword were specified; if the response entity is an array, it is treated as the LIST keyword were specified</w:t>
+      </w:r>
+      <w:r>
+        <w:t xml:space="preserve">; and, If the response entity is a </w:t>
+      </w:r>
+      <w:r>
+        <w:t>scalar value</w:t>
+      </w:r>
+      <w:r>
+        <w:t>, an error occurs.</w:t>
+      </w:r>
+      <w:bookmarkStart w:id="0" w:name="_GoBack"/>
+      <w:bookmarkEnd w:id="0"/>
     </w:p>
     <w:p>
       <w:r>
@@ -5095,25 +5002,23 @@
         </w:numPr>
       </w:pPr>
       <w:r>
+        <w:t>a string holding an error message if available</w:t>
+      </w:r>
+    </w:p>
+    <w:p>
+      <w:r>
+        <w:t>If a response-field value does not match the name of a field in the web service response, NULL is written in that column of the data-target row</w:t>
+      </w:r>
+      <w:r>
+        <w:t xml:space="preserve"> except as noted above</w:t>
+      </w:r>
+      <w:r>
+        <w:t>.</w:t>
+      </w:r>
+    </w:p>
+    <w:p>
+      <w:r>
         <w:lastRenderedPageBreak/>
-        <w:t>a string holding an error message if available</w:t>
-      </w:r>
-    </w:p>
-    <w:p>
-      <w:r>
-        <w:t>If a response-field value does not match the name of a field in the web service response, NULL is written in that column of the data-target row</w:t>
-      </w:r>
-      <w:r>
-        <w:t xml:space="preserve"> except as noted above</w:t>
-      </w:r>
-      <w:bookmarkStart w:id="0" w:name="_GoBack"/>
-      <w:bookmarkEnd w:id="0"/>
-      <w:r>
-        <w:t>.</w:t>
-      </w:r>
-    </w:p>
-    <w:p>
-      <w:r>
         <w:t>By default, all the non-NULL request-field values are retained in the target row.  Optionally, a subset of the request-field and/or body-field values can be retained and in arbitrary order by specifying the KEEP clause.</w:t>
       </w:r>
     </w:p>
@@ -5227,7 +5132,7 @@
       <w:rPr>
         <w:noProof/>
       </w:rPr>
-      <w:t>21</w:t>
+      <w:t>19</w:t>
     </w:r>
     <w:r>
       <w:fldChar w:fldCharType="end"/>
@@ -6078,7 +5983,9 @@
   </w:compat>
   <w:rsids>
     <w:rsidRoot w:val="00E25113"/>
+    <w:rsid w:val="000754DB"/>
     <w:rsid w:val="00240647"/>
+    <w:rsid w:val="002B6C30"/>
     <w:rsid w:val="00323414"/>
     <w:rsid w:val="00347349"/>
     <w:rsid w:val="0037113B"/>

</xml_diff>

<commit_message>
Minor correction to REQUEST verbiage.
</commit_message>
<xml_diff>
--- a/docs/DBPA Scripting Language.docx
+++ b/docs/DBPA Scripting Language.docx
@@ -4930,31 +4930,49 @@
         <w:t xml:space="preserve"> it is treated as though the OBJECT keyword were specified; if the response entity is an array, it is treated as the LIST keyword were specified</w:t>
       </w:r>
       <w:r>
-        <w:t xml:space="preserve">; and, If the response entity is a </w:t>
-      </w:r>
-      <w:r>
-        <w:t>scalar value</w:t>
-      </w:r>
-      <w:r>
-        <w:t>, an error occurs.</w:t>
+        <w:t>; and, If the response entity is a scalar value, an error occurs.</w:t>
+      </w:r>
+    </w:p>
+    <w:p>
+      <w:r>
+        <w:t>Each response-field-n is a string expression.  Each must evaluate to an identifier.  Each identifier is expected to match a field name in the response body received from the web service request</w:t>
+      </w:r>
+      <w:r>
+        <w:t xml:space="preserve"> except as noted above</w:t>
+      </w:r>
+      <w:r>
+        <w:t>.</w:t>
+      </w:r>
+    </w:p>
+    <w:p>
+      <w:r>
+        <w:t>For each web service request</w:t>
+      </w:r>
+      <w:r>
+        <w:t xml:space="preserve"> whose response is a scalar or an object</w:t>
+      </w:r>
+      <w:r>
+        <w:t xml:space="preserve">, a row is written to the data-target.  </w:t>
+      </w:r>
+      <w:r>
+        <w:t xml:space="preserve">For each web service request whose response is </w:t>
+      </w:r>
+      <w:r>
+        <w:t>an array</w:t>
+      </w:r>
+      <w:r>
+        <w:t>, a row is written to the data-target</w:t>
+      </w:r>
+      <w:r>
+        <w:t xml:space="preserve"> for each array element. </w:t>
       </w:r>
       <w:bookmarkStart w:id="0" w:name="_GoBack"/>
       <w:bookmarkEnd w:id="0"/>
-    </w:p>
-    <w:p>
-      <w:r>
-        <w:t>Each response-field-n is a string expression.  Each must evaluate to an identifier.  Each identifier is expected to match a field name in the response body received from the web service request</w:t>
-      </w:r>
-      <w:r>
-        <w:t xml:space="preserve"> except as noted above</w:t>
-      </w:r>
-      <w:r>
-        <w:t>.</w:t>
-      </w:r>
-    </w:p>
-    <w:p>
-      <w:r>
-        <w:t>For each web service request, a row is written to the data-target.  The row is composed of:</w:t>
+      <w:r>
+        <w:t xml:space="preserve"> </w:t>
+      </w:r>
+      <w:r>
+        <w:t>The row is composed of:</w:t>
       </w:r>
     </w:p>
     <w:p>
@@ -5007,6 +5025,7 @@
     </w:p>
     <w:p>
       <w:r>
+        <w:lastRenderedPageBreak/>
         <w:t>If a response-field value does not match the name of a field in the web service response, NULL is written in that column of the data-target row</w:t>
       </w:r>
       <w:r>
@@ -5018,7 +5037,6 @@
     </w:p>
     <w:p>
       <w:r>
-        <w:lastRenderedPageBreak/>
         <w:t>By default, all the non-NULL request-field values are retained in the target row.  Optionally, a subset of the request-field and/or body-field values can be retained and in arbitrary order by specifying the KEEP clause.</w:t>
       </w:r>
     </w:p>
@@ -5999,6 +6017,7 @@
     <w:rsid w:val="006D6622"/>
     <w:rsid w:val="00757AF3"/>
     <w:rsid w:val="008D2B46"/>
+    <w:rsid w:val="00A25CA7"/>
     <w:rsid w:val="00AC78E6"/>
     <w:rsid w:val="00AE365D"/>
     <w:rsid w:val="00B46BB4"/>

</xml_diff>

<commit_message>
Support HTML email; allow list of email addresses for alerts
</commit_message>
<xml_diff>
--- a/docs/DBPA Scripting Language.docx
+++ b/docs/DBPA Scripting Language.docx
@@ -1,6 +1,6 @@
 
 <file path=word/document.xml><?xml version="1.0" encoding="utf-8"?>
-<w:document xmlns:wpc="http://schemas.microsoft.com/office/word/2010/wordprocessingCanvas" xmlns:cx="http://schemas.microsoft.com/office/drawing/2014/chartex" xmlns:cx1="http://schemas.microsoft.com/office/drawing/2015/9/8/chartex" xmlns:cx2="http://schemas.microsoft.com/office/drawing/2015/10/21/chartex" xmlns:cx3="http://schemas.microsoft.com/office/drawing/2016/5/9/chartex" xmlns:cx4="http://schemas.microsoft.com/office/drawing/2016/5/10/chartex" xmlns:cx5="http://schemas.microsoft.com/office/drawing/2016/5/11/chartex" xmlns:cx6="http://schemas.microsoft.com/office/drawing/2016/5/12/chartex" xmlns:cx7="http://schemas.microsoft.com/office/drawing/2016/5/13/chartex" xmlns:cx8="http://schemas.microsoft.com/office/drawing/2016/5/14/chartex" xmlns:mc="http://schemas.openxmlformats.org/markup-compatibility/2006" xmlns:aink="http://schemas.microsoft.com/office/drawing/2016/ink" xmlns:o="urn:schemas-microsoft-com:office:office" xmlns:r="http://schemas.openxmlformats.org/officeDocument/2006/relationships" xmlns:m="http://schemas.openxmlformats.org/officeDocument/2006/math" xmlns:v="urn:schemas-microsoft-com:vml" xmlns:wp14="http://schemas.microsoft.com/office/word/2010/wordprocessingDrawing" xmlns:wp="http://schemas.openxmlformats.org/drawingml/2006/wordprocessingDrawing" xmlns:w10="urn:schemas-microsoft-com:office:word" xmlns:w="http://schemas.openxmlformats.org/wordprocessingml/2006/main" xmlns:w14="http://schemas.microsoft.com/office/word/2010/wordml" xmlns:w15="http://schemas.microsoft.com/office/word/2012/wordml" xmlns:w16se="http://schemas.microsoft.com/office/word/2015/wordml/symex" xmlns:wpg="http://schemas.microsoft.com/office/word/2010/wordprocessingGroup" xmlns:wpi="http://schemas.microsoft.com/office/word/2010/wordprocessingInk" xmlns:wne="http://schemas.microsoft.com/office/word/2006/wordml" xmlns:wps="http://schemas.microsoft.com/office/word/2010/wordprocessingShape" mc:Ignorable="w14 w15 w16se wp14">
+<w:document xmlns:wpc="http://schemas.microsoft.com/office/word/2010/wordprocessingCanvas" xmlns:cx="http://schemas.microsoft.com/office/drawing/2014/chartex" xmlns:cx1="http://schemas.microsoft.com/office/drawing/2015/9/8/chartex" xmlns:cx2="http://schemas.microsoft.com/office/drawing/2015/10/21/chartex" xmlns:cx3="http://schemas.microsoft.com/office/drawing/2016/5/9/chartex" xmlns:cx4="http://schemas.microsoft.com/office/drawing/2016/5/10/chartex" xmlns:cx5="http://schemas.microsoft.com/office/drawing/2016/5/11/chartex" xmlns:cx6="http://schemas.microsoft.com/office/drawing/2016/5/12/chartex" xmlns:cx7="http://schemas.microsoft.com/office/drawing/2016/5/13/chartex" xmlns:cx8="http://schemas.microsoft.com/office/drawing/2016/5/14/chartex" xmlns:mc="http://schemas.openxmlformats.org/markup-compatibility/2006" xmlns:aink="http://schemas.microsoft.com/office/drawing/2016/ink" xmlns:am3d="http://schemas.microsoft.com/office/drawing/2017/model3d" xmlns:o="urn:schemas-microsoft-com:office:office" xmlns:r="http://schemas.openxmlformats.org/officeDocument/2006/relationships" xmlns:m="http://schemas.openxmlformats.org/officeDocument/2006/math" xmlns:v="urn:schemas-microsoft-com:vml" xmlns:wp14="http://schemas.microsoft.com/office/word/2010/wordprocessingDrawing" xmlns:wp="http://schemas.openxmlformats.org/drawingml/2006/wordprocessingDrawing" xmlns:w10="urn:schemas-microsoft-com:office:word" xmlns:w="http://schemas.openxmlformats.org/wordprocessingml/2006/main" xmlns:w14="http://schemas.microsoft.com/office/word/2010/wordml" xmlns:w15="http://schemas.microsoft.com/office/word/2012/wordml" xmlns:w16cid="http://schemas.microsoft.com/office/word/2016/wordml/cid" xmlns:w16se="http://schemas.microsoft.com/office/word/2015/wordml/symex" xmlns:wpg="http://schemas.microsoft.com/office/word/2010/wordprocessingGroup" xmlns:wpi="http://schemas.microsoft.com/office/word/2010/wordprocessingInk" xmlns:wne="http://schemas.microsoft.com/office/word/2006/wordml" xmlns:wps="http://schemas.microsoft.com/office/word/2010/wordprocessingShape" mc:Ignorable="w14 w15 w16se w16cid wp14">
   <w:body>
     <w:p>
       <w:r>
@@ -3326,7 +3326,24 @@
       </w:r>
       <w:r>
         <w:br/>
-        <w:t>[ BODY charexpression ]</w:t>
+        <w:t xml:space="preserve">[ BODY charexpression </w:t>
+      </w:r>
+      <w:r>
+        <w:t>[</w:t>
+      </w:r>
+      <w:r>
+        <w:t xml:space="preserve"> </w:t>
+      </w:r>
+      <w:r>
+        <w:t xml:space="preserve">TEXT | HTML </w:t>
+      </w:r>
+      <w:bookmarkStart w:id="1" w:name="_GoBack"/>
+      <w:bookmarkEnd w:id="1"/>
+      <w:r>
+        <w:t>]</w:t>
+      </w:r>
+      <w:r>
+        <w:t xml:space="preserve"> ]</w:t>
       </w:r>
       <w:r>
         <w:br/>
@@ -4392,10 +4409,6 @@
       </w:r>
       <w:r>
         <w:tab/>
-      </w:r>
-      <w:bookmarkStart w:id="1" w:name="_GoBack"/>
-      <w:bookmarkEnd w:id="1"/>
-      <w:r>
         <w:t xml:space="preserve">quotedtime | NOW | </w:t>
       </w:r>
       <w:r>
@@ -5476,7 +5489,7 @@
 </file>
 
 <file path=word/endnotes.xml><?xml version="1.0" encoding="utf-8"?>
-<w:endnotes xmlns:wpc="http://schemas.microsoft.com/office/word/2010/wordprocessingCanvas" xmlns:cx="http://schemas.microsoft.com/office/drawing/2014/chartex" xmlns:cx1="http://schemas.microsoft.com/office/drawing/2015/9/8/chartex" xmlns:cx2="http://schemas.microsoft.com/office/drawing/2015/10/21/chartex" xmlns:cx3="http://schemas.microsoft.com/office/drawing/2016/5/9/chartex" xmlns:cx4="http://schemas.microsoft.com/office/drawing/2016/5/10/chartex" xmlns:cx5="http://schemas.microsoft.com/office/drawing/2016/5/11/chartex" xmlns:cx6="http://schemas.microsoft.com/office/drawing/2016/5/12/chartex" xmlns:cx7="http://schemas.microsoft.com/office/drawing/2016/5/13/chartex" xmlns:cx8="http://schemas.microsoft.com/office/drawing/2016/5/14/chartex" xmlns:mc="http://schemas.openxmlformats.org/markup-compatibility/2006" xmlns:aink="http://schemas.microsoft.com/office/drawing/2016/ink" xmlns:o="urn:schemas-microsoft-com:office:office" xmlns:r="http://schemas.openxmlformats.org/officeDocument/2006/relationships" xmlns:m="http://schemas.openxmlformats.org/officeDocument/2006/math" xmlns:v="urn:schemas-microsoft-com:vml" xmlns:wp14="http://schemas.microsoft.com/office/word/2010/wordprocessingDrawing" xmlns:wp="http://schemas.openxmlformats.org/drawingml/2006/wordprocessingDrawing" xmlns:w10="urn:schemas-microsoft-com:office:word" xmlns:w="http://schemas.openxmlformats.org/wordprocessingml/2006/main" xmlns:w14="http://schemas.microsoft.com/office/word/2010/wordml" xmlns:w15="http://schemas.microsoft.com/office/word/2012/wordml" xmlns:w16se="http://schemas.microsoft.com/office/word/2015/wordml/symex" xmlns:wpg="http://schemas.microsoft.com/office/word/2010/wordprocessingGroup" xmlns:wpi="http://schemas.microsoft.com/office/word/2010/wordprocessingInk" xmlns:wne="http://schemas.microsoft.com/office/word/2006/wordml" xmlns:wps="http://schemas.microsoft.com/office/word/2010/wordprocessingShape" mc:Ignorable="w14 w15 w16se wp14">
+<w:endnotes xmlns:wpc="http://schemas.microsoft.com/office/word/2010/wordprocessingCanvas" xmlns:cx="http://schemas.microsoft.com/office/drawing/2014/chartex" xmlns:cx1="http://schemas.microsoft.com/office/drawing/2015/9/8/chartex" xmlns:cx2="http://schemas.microsoft.com/office/drawing/2015/10/21/chartex" xmlns:cx3="http://schemas.microsoft.com/office/drawing/2016/5/9/chartex" xmlns:cx4="http://schemas.microsoft.com/office/drawing/2016/5/10/chartex" xmlns:cx5="http://schemas.microsoft.com/office/drawing/2016/5/11/chartex" xmlns:cx6="http://schemas.microsoft.com/office/drawing/2016/5/12/chartex" xmlns:cx7="http://schemas.microsoft.com/office/drawing/2016/5/13/chartex" xmlns:cx8="http://schemas.microsoft.com/office/drawing/2016/5/14/chartex" xmlns:mc="http://schemas.openxmlformats.org/markup-compatibility/2006" xmlns:aink="http://schemas.microsoft.com/office/drawing/2016/ink" xmlns:am3d="http://schemas.microsoft.com/office/drawing/2017/model3d" xmlns:o="urn:schemas-microsoft-com:office:office" xmlns:r="http://schemas.openxmlformats.org/officeDocument/2006/relationships" xmlns:m="http://schemas.openxmlformats.org/officeDocument/2006/math" xmlns:v="urn:schemas-microsoft-com:vml" xmlns:wp14="http://schemas.microsoft.com/office/word/2010/wordprocessingDrawing" xmlns:wp="http://schemas.openxmlformats.org/drawingml/2006/wordprocessingDrawing" xmlns:w10="urn:schemas-microsoft-com:office:word" xmlns:w="http://schemas.openxmlformats.org/wordprocessingml/2006/main" xmlns:w14="http://schemas.microsoft.com/office/word/2010/wordml" xmlns:w15="http://schemas.microsoft.com/office/word/2012/wordml" xmlns:w16cid="http://schemas.microsoft.com/office/word/2016/wordml/cid" xmlns:w16se="http://schemas.microsoft.com/office/word/2015/wordml/symex" xmlns:wpg="http://schemas.microsoft.com/office/word/2010/wordprocessingGroup" xmlns:wpi="http://schemas.microsoft.com/office/word/2010/wordprocessingInk" xmlns:wne="http://schemas.microsoft.com/office/word/2006/wordml" xmlns:wps="http://schemas.microsoft.com/office/word/2010/wordprocessingShape" mc:Ignorable="w14 w15 w16se w16cid wp14">
   <w:endnote w:type="separator" w:id="-1">
     <w:p>
       <w:pPr>
@@ -5501,7 +5514,7 @@
 </file>
 
 <file path=word/footer1.xml><?xml version="1.0" encoding="utf-8"?>
-<w:ftr xmlns:wpc="http://schemas.microsoft.com/office/word/2010/wordprocessingCanvas" xmlns:cx="http://schemas.microsoft.com/office/drawing/2014/chartex" xmlns:cx1="http://schemas.microsoft.com/office/drawing/2015/9/8/chartex" xmlns:cx2="http://schemas.microsoft.com/office/drawing/2015/10/21/chartex" xmlns:cx3="http://schemas.microsoft.com/office/drawing/2016/5/9/chartex" xmlns:cx4="http://schemas.microsoft.com/office/drawing/2016/5/10/chartex" xmlns:cx5="http://schemas.microsoft.com/office/drawing/2016/5/11/chartex" xmlns:cx6="http://schemas.microsoft.com/office/drawing/2016/5/12/chartex" xmlns:cx7="http://schemas.microsoft.com/office/drawing/2016/5/13/chartex" xmlns:cx8="http://schemas.microsoft.com/office/drawing/2016/5/14/chartex" xmlns:mc="http://schemas.openxmlformats.org/markup-compatibility/2006" xmlns:aink="http://schemas.microsoft.com/office/drawing/2016/ink" xmlns:o="urn:schemas-microsoft-com:office:office" xmlns:r="http://schemas.openxmlformats.org/officeDocument/2006/relationships" xmlns:m="http://schemas.openxmlformats.org/officeDocument/2006/math" xmlns:v="urn:schemas-microsoft-com:vml" xmlns:wp14="http://schemas.microsoft.com/office/word/2010/wordprocessingDrawing" xmlns:wp="http://schemas.openxmlformats.org/drawingml/2006/wordprocessingDrawing" xmlns:w10="urn:schemas-microsoft-com:office:word" xmlns:w="http://schemas.openxmlformats.org/wordprocessingml/2006/main" xmlns:w14="http://schemas.microsoft.com/office/word/2010/wordml" xmlns:w15="http://schemas.microsoft.com/office/word/2012/wordml" xmlns:w16se="http://schemas.microsoft.com/office/word/2015/wordml/symex" xmlns:wpg="http://schemas.microsoft.com/office/word/2010/wordprocessingGroup" xmlns:wpi="http://schemas.microsoft.com/office/word/2010/wordprocessingInk" xmlns:wne="http://schemas.microsoft.com/office/word/2006/wordml" xmlns:wps="http://schemas.microsoft.com/office/word/2010/wordprocessingShape" mc:Ignorable="w14 w15 w16se wp14">
+<w:ftr xmlns:wpc="http://schemas.microsoft.com/office/word/2010/wordprocessingCanvas" xmlns:cx="http://schemas.microsoft.com/office/drawing/2014/chartex" xmlns:cx1="http://schemas.microsoft.com/office/drawing/2015/9/8/chartex" xmlns:cx2="http://schemas.microsoft.com/office/drawing/2015/10/21/chartex" xmlns:cx3="http://schemas.microsoft.com/office/drawing/2016/5/9/chartex" xmlns:cx4="http://schemas.microsoft.com/office/drawing/2016/5/10/chartex" xmlns:cx5="http://schemas.microsoft.com/office/drawing/2016/5/11/chartex" xmlns:cx6="http://schemas.microsoft.com/office/drawing/2016/5/12/chartex" xmlns:cx7="http://schemas.microsoft.com/office/drawing/2016/5/13/chartex" xmlns:cx8="http://schemas.microsoft.com/office/drawing/2016/5/14/chartex" xmlns:mc="http://schemas.openxmlformats.org/markup-compatibility/2006" xmlns:aink="http://schemas.microsoft.com/office/drawing/2016/ink" xmlns:am3d="http://schemas.microsoft.com/office/drawing/2017/model3d" xmlns:o="urn:schemas-microsoft-com:office:office" xmlns:r="http://schemas.openxmlformats.org/officeDocument/2006/relationships" xmlns:m="http://schemas.openxmlformats.org/officeDocument/2006/math" xmlns:v="urn:schemas-microsoft-com:vml" xmlns:wp14="http://schemas.microsoft.com/office/word/2010/wordprocessingDrawing" xmlns:wp="http://schemas.openxmlformats.org/drawingml/2006/wordprocessingDrawing" xmlns:w10="urn:schemas-microsoft-com:office:word" xmlns:w="http://schemas.openxmlformats.org/wordprocessingml/2006/main" xmlns:w14="http://schemas.microsoft.com/office/word/2010/wordml" xmlns:w15="http://schemas.microsoft.com/office/word/2012/wordml" xmlns:w16cid="http://schemas.microsoft.com/office/word/2016/wordml/cid" xmlns:w16se="http://schemas.microsoft.com/office/word/2015/wordml/symex" xmlns:wpg="http://schemas.microsoft.com/office/word/2010/wordprocessingGroup" xmlns:wpi="http://schemas.microsoft.com/office/word/2010/wordprocessingInk" xmlns:wne="http://schemas.microsoft.com/office/word/2006/wordml" xmlns:wps="http://schemas.microsoft.com/office/word/2010/wordprocessingShape" mc:Ignorable="w14 w15 w16se w16cid wp14">
   <w:p>
     <w:pPr>
       <w:pStyle w:val="Footer"/>
@@ -5552,7 +5565,7 @@
       <w:rPr>
         <w:noProof/>
       </w:rPr>
-      <w:t>18</w:t>
+      <w:t>13</w:t>
     </w:r>
     <w:r>
       <w:fldChar w:fldCharType="end"/>
@@ -5562,7 +5575,7 @@
 </file>
 
 <file path=word/footnotes.xml><?xml version="1.0" encoding="utf-8"?>
-<w:footnotes xmlns:wpc="http://schemas.microsoft.com/office/word/2010/wordprocessingCanvas" xmlns:cx="http://schemas.microsoft.com/office/drawing/2014/chartex" xmlns:cx1="http://schemas.microsoft.com/office/drawing/2015/9/8/chartex" xmlns:cx2="http://schemas.microsoft.com/office/drawing/2015/10/21/chartex" xmlns:cx3="http://schemas.microsoft.com/office/drawing/2016/5/9/chartex" xmlns:cx4="http://schemas.microsoft.com/office/drawing/2016/5/10/chartex" xmlns:cx5="http://schemas.microsoft.com/office/drawing/2016/5/11/chartex" xmlns:cx6="http://schemas.microsoft.com/office/drawing/2016/5/12/chartex" xmlns:cx7="http://schemas.microsoft.com/office/drawing/2016/5/13/chartex" xmlns:cx8="http://schemas.microsoft.com/office/drawing/2016/5/14/chartex" xmlns:mc="http://schemas.openxmlformats.org/markup-compatibility/2006" xmlns:aink="http://schemas.microsoft.com/office/drawing/2016/ink" xmlns:o="urn:schemas-microsoft-com:office:office" xmlns:r="http://schemas.openxmlformats.org/officeDocument/2006/relationships" xmlns:m="http://schemas.openxmlformats.org/officeDocument/2006/math" xmlns:v="urn:schemas-microsoft-com:vml" xmlns:wp14="http://schemas.microsoft.com/office/word/2010/wordprocessingDrawing" xmlns:wp="http://schemas.openxmlformats.org/drawingml/2006/wordprocessingDrawing" xmlns:w10="urn:schemas-microsoft-com:office:word" xmlns:w="http://schemas.openxmlformats.org/wordprocessingml/2006/main" xmlns:w14="http://schemas.microsoft.com/office/word/2010/wordml" xmlns:w15="http://schemas.microsoft.com/office/word/2012/wordml" xmlns:w16se="http://schemas.microsoft.com/office/word/2015/wordml/symex" xmlns:wpg="http://schemas.microsoft.com/office/word/2010/wordprocessingGroup" xmlns:wpi="http://schemas.microsoft.com/office/word/2010/wordprocessingInk" xmlns:wne="http://schemas.microsoft.com/office/word/2006/wordml" xmlns:wps="http://schemas.microsoft.com/office/word/2010/wordprocessingShape" mc:Ignorable="w14 w15 w16se wp14">
+<w:footnotes xmlns:wpc="http://schemas.microsoft.com/office/word/2010/wordprocessingCanvas" xmlns:cx="http://schemas.microsoft.com/office/drawing/2014/chartex" xmlns:cx1="http://schemas.microsoft.com/office/drawing/2015/9/8/chartex" xmlns:cx2="http://schemas.microsoft.com/office/drawing/2015/10/21/chartex" xmlns:cx3="http://schemas.microsoft.com/office/drawing/2016/5/9/chartex" xmlns:cx4="http://schemas.microsoft.com/office/drawing/2016/5/10/chartex" xmlns:cx5="http://schemas.microsoft.com/office/drawing/2016/5/11/chartex" xmlns:cx6="http://schemas.microsoft.com/office/drawing/2016/5/12/chartex" xmlns:cx7="http://schemas.microsoft.com/office/drawing/2016/5/13/chartex" xmlns:cx8="http://schemas.microsoft.com/office/drawing/2016/5/14/chartex" xmlns:mc="http://schemas.openxmlformats.org/markup-compatibility/2006" xmlns:aink="http://schemas.microsoft.com/office/drawing/2016/ink" xmlns:am3d="http://schemas.microsoft.com/office/drawing/2017/model3d" xmlns:o="urn:schemas-microsoft-com:office:office" xmlns:r="http://schemas.openxmlformats.org/officeDocument/2006/relationships" xmlns:m="http://schemas.openxmlformats.org/officeDocument/2006/math" xmlns:v="urn:schemas-microsoft-com:vml" xmlns:wp14="http://schemas.microsoft.com/office/word/2010/wordprocessingDrawing" xmlns:wp="http://schemas.openxmlformats.org/drawingml/2006/wordprocessingDrawing" xmlns:w10="urn:schemas-microsoft-com:office:word" xmlns:w="http://schemas.openxmlformats.org/wordprocessingml/2006/main" xmlns:w14="http://schemas.microsoft.com/office/word/2010/wordml" xmlns:w15="http://schemas.microsoft.com/office/word/2012/wordml" xmlns:w16cid="http://schemas.microsoft.com/office/word/2016/wordml/cid" xmlns:w16se="http://schemas.microsoft.com/office/word/2015/wordml/symex" xmlns:wpg="http://schemas.microsoft.com/office/word/2010/wordprocessingGroup" xmlns:wpi="http://schemas.microsoft.com/office/word/2010/wordprocessingInk" xmlns:wne="http://schemas.microsoft.com/office/word/2006/wordml" xmlns:wps="http://schemas.microsoft.com/office/word/2010/wordprocessingShape" mc:Ignorable="w14 w15 w16se w16cid wp14">
   <w:footnote w:type="separator" w:id="-1">
     <w:p>
       <w:pPr>
@@ -5587,7 +5600,7 @@
 </file>
 
 <file path=word/numbering.xml><?xml version="1.0" encoding="utf-8"?>
-<w:numbering xmlns:wpc="http://schemas.microsoft.com/office/word/2010/wordprocessingCanvas" xmlns:cx="http://schemas.microsoft.com/office/drawing/2014/chartex" xmlns:cx1="http://schemas.microsoft.com/office/drawing/2015/9/8/chartex" xmlns:cx2="http://schemas.microsoft.com/office/drawing/2015/10/21/chartex" xmlns:cx3="http://schemas.microsoft.com/office/drawing/2016/5/9/chartex" xmlns:cx4="http://schemas.microsoft.com/office/drawing/2016/5/10/chartex" xmlns:cx5="http://schemas.microsoft.com/office/drawing/2016/5/11/chartex" xmlns:cx6="http://schemas.microsoft.com/office/drawing/2016/5/12/chartex" xmlns:cx7="http://schemas.microsoft.com/office/drawing/2016/5/13/chartex" xmlns:cx8="http://schemas.microsoft.com/office/drawing/2016/5/14/chartex" xmlns:mc="http://schemas.openxmlformats.org/markup-compatibility/2006" xmlns:aink="http://schemas.microsoft.com/office/drawing/2016/ink" xmlns:o="urn:schemas-microsoft-com:office:office" xmlns:r="http://schemas.openxmlformats.org/officeDocument/2006/relationships" xmlns:m="http://schemas.openxmlformats.org/officeDocument/2006/math" xmlns:v="urn:schemas-microsoft-com:vml" xmlns:wp14="http://schemas.microsoft.com/office/word/2010/wordprocessingDrawing" xmlns:wp="http://schemas.openxmlformats.org/drawingml/2006/wordprocessingDrawing" xmlns:w10="urn:schemas-microsoft-com:office:word" xmlns:w="http://schemas.openxmlformats.org/wordprocessingml/2006/main" xmlns:w14="http://schemas.microsoft.com/office/word/2010/wordml" xmlns:w15="http://schemas.microsoft.com/office/word/2012/wordml" xmlns:w16se="http://schemas.microsoft.com/office/word/2015/wordml/symex" xmlns:wpg="http://schemas.microsoft.com/office/word/2010/wordprocessingGroup" xmlns:wpi="http://schemas.microsoft.com/office/word/2010/wordprocessingInk" xmlns:wne="http://schemas.microsoft.com/office/word/2006/wordml" xmlns:wps="http://schemas.microsoft.com/office/word/2010/wordprocessingShape" mc:Ignorable="w14 w15 w16se wp14">
+<w:numbering xmlns:wpc="http://schemas.microsoft.com/office/word/2010/wordprocessingCanvas" xmlns:cx="http://schemas.microsoft.com/office/drawing/2014/chartex" xmlns:cx1="http://schemas.microsoft.com/office/drawing/2015/9/8/chartex" xmlns:cx2="http://schemas.microsoft.com/office/drawing/2015/10/21/chartex" xmlns:cx3="http://schemas.microsoft.com/office/drawing/2016/5/9/chartex" xmlns:cx4="http://schemas.microsoft.com/office/drawing/2016/5/10/chartex" xmlns:cx5="http://schemas.microsoft.com/office/drawing/2016/5/11/chartex" xmlns:cx6="http://schemas.microsoft.com/office/drawing/2016/5/12/chartex" xmlns:cx7="http://schemas.microsoft.com/office/drawing/2016/5/13/chartex" xmlns:cx8="http://schemas.microsoft.com/office/drawing/2016/5/14/chartex" xmlns:mc="http://schemas.openxmlformats.org/markup-compatibility/2006" xmlns:aink="http://schemas.microsoft.com/office/drawing/2016/ink" xmlns:am3d="http://schemas.microsoft.com/office/drawing/2017/model3d" xmlns:o="urn:schemas-microsoft-com:office:office" xmlns:r="http://schemas.openxmlformats.org/officeDocument/2006/relationships" xmlns:m="http://schemas.openxmlformats.org/officeDocument/2006/math" xmlns:v="urn:schemas-microsoft-com:vml" xmlns:wp14="http://schemas.microsoft.com/office/word/2010/wordprocessingDrawing" xmlns:wp="http://schemas.openxmlformats.org/drawingml/2006/wordprocessingDrawing" xmlns:w10="urn:schemas-microsoft-com:office:word" xmlns:w="http://schemas.openxmlformats.org/wordprocessingml/2006/main" xmlns:w14="http://schemas.microsoft.com/office/word/2010/wordml" xmlns:w15="http://schemas.microsoft.com/office/word/2012/wordml" xmlns:w16cid="http://schemas.microsoft.com/office/word/2016/wordml/cid" xmlns:w16se="http://schemas.microsoft.com/office/word/2015/wordml/symex" xmlns:wpg="http://schemas.microsoft.com/office/word/2010/wordprocessingGroup" xmlns:wpi="http://schemas.microsoft.com/office/word/2010/wordprocessingInk" xmlns:wne="http://schemas.microsoft.com/office/word/2006/wordml" xmlns:wps="http://schemas.microsoft.com/office/word/2010/wordprocessingShape" mc:Ignorable="w14 w15 w16se w16cid wp14">
   <w:abstractNum w:abstractNumId="0" w15:restartNumberingAfterBreak="0">
     <w:nsid w:val="77C4752F"/>
     <w:multiLevelType w:val="hybridMultilevel"/>
@@ -5797,7 +5810,7 @@
 </file>
 
 <file path=word/styles.xml><?xml version="1.0" encoding="utf-8"?>
-<w:styles xmlns:mc="http://schemas.openxmlformats.org/markup-compatibility/2006" xmlns:r="http://schemas.openxmlformats.org/officeDocument/2006/relationships" xmlns:w="http://schemas.openxmlformats.org/wordprocessingml/2006/main" xmlns:w14="http://schemas.microsoft.com/office/word/2010/wordml" xmlns:w15="http://schemas.microsoft.com/office/word/2012/wordml" xmlns:w16se="http://schemas.microsoft.com/office/word/2015/wordml/symex" mc:Ignorable="w14 w15 w16se">
+<w:styles xmlns:mc="http://schemas.openxmlformats.org/markup-compatibility/2006" xmlns:r="http://schemas.openxmlformats.org/officeDocument/2006/relationships" xmlns:w="http://schemas.openxmlformats.org/wordprocessingml/2006/main" xmlns:w14="http://schemas.microsoft.com/office/word/2010/wordml" xmlns:w15="http://schemas.microsoft.com/office/word/2012/wordml" xmlns:w16cid="http://schemas.microsoft.com/office/word/2016/wordml/cid" xmlns:w16se="http://schemas.microsoft.com/office/word/2015/wordml/symex" mc:Ignorable="w14 w15 w16se w16cid">
   <w:docDefaults>
     <w:rPrDefault>
       <w:rPr>
@@ -5813,7 +5826,7 @@
       </w:pPr>
     </w:pPrDefault>
   </w:docDefaults>
-  <w:latentStyles w:defLockedState="0" w:defUIPriority="99" w:defSemiHidden="0" w:defUnhideWhenUsed="0" w:defQFormat="0" w:count="374">
+  <w:latentStyles w:defLockedState="0" w:defUIPriority="99" w:defSemiHidden="0" w:defUnhideWhenUsed="0" w:defQFormat="0" w:count="375">
     <w:lsdException w:name="Normal" w:uiPriority="0" w:qFormat="1"/>
     <w:lsdException w:name="heading 1" w:uiPriority="9" w:qFormat="1"/>
     <w:lsdException w:name="heading 2" w:semiHidden="1" w:uiPriority="9" w:unhideWhenUsed="1" w:qFormat="1"/>
@@ -6188,6 +6201,7 @@
     <w:lsdException w:name="Mention" w:semiHidden="1" w:unhideWhenUsed="1"/>
     <w:lsdException w:name="Smart Hyperlink" w:semiHidden="1" w:unhideWhenUsed="1"/>
     <w:lsdException w:name="Hashtag" w:semiHidden="1" w:unhideWhenUsed="1"/>
+    <w:lsdException w:name="Unresolved Mention" w:semiHidden="1" w:unhideWhenUsed="1"/>
   </w:latentStyles>
   <w:style w:type="paragraph" w:default="1" w:styleId="Normal">
     <w:name w:val="Normal"/>
@@ -6430,7 +6444,7 @@
 </file>
 
 <file path=word/glossary/document.xml><?xml version="1.0" encoding="utf-8"?>
-<w:glossaryDocument xmlns:wpc="http://schemas.microsoft.com/office/word/2010/wordprocessingCanvas" xmlns:cx="http://schemas.microsoft.com/office/drawing/2014/chartex" xmlns:cx1="http://schemas.microsoft.com/office/drawing/2015/9/8/chartex" xmlns:cx2="http://schemas.microsoft.com/office/drawing/2015/10/21/chartex" xmlns:cx3="http://schemas.microsoft.com/office/drawing/2016/5/9/chartex" xmlns:cx4="http://schemas.microsoft.com/office/drawing/2016/5/10/chartex" xmlns:cx5="http://schemas.microsoft.com/office/drawing/2016/5/11/chartex" xmlns:cx6="http://schemas.microsoft.com/office/drawing/2016/5/12/chartex" xmlns:cx7="http://schemas.microsoft.com/office/drawing/2016/5/13/chartex" xmlns:cx8="http://schemas.microsoft.com/office/drawing/2016/5/14/chartex" xmlns:mc="http://schemas.openxmlformats.org/markup-compatibility/2006" xmlns:aink="http://schemas.microsoft.com/office/drawing/2016/ink" xmlns:o="urn:schemas-microsoft-com:office:office" xmlns:r="http://schemas.openxmlformats.org/officeDocument/2006/relationships" xmlns:m="http://schemas.openxmlformats.org/officeDocument/2006/math" xmlns:v="urn:schemas-microsoft-com:vml" xmlns:wp14="http://schemas.microsoft.com/office/word/2010/wordprocessingDrawing" xmlns:wp="http://schemas.openxmlformats.org/drawingml/2006/wordprocessingDrawing" xmlns:w10="urn:schemas-microsoft-com:office:word" xmlns:w="http://schemas.openxmlformats.org/wordprocessingml/2006/main" xmlns:w14="http://schemas.microsoft.com/office/word/2010/wordml" xmlns:w15="http://schemas.microsoft.com/office/word/2012/wordml" xmlns:w16se="http://schemas.microsoft.com/office/word/2015/wordml/symex" xmlns:wpg="http://schemas.microsoft.com/office/word/2010/wordprocessingGroup" xmlns:wpi="http://schemas.microsoft.com/office/word/2010/wordprocessingInk" xmlns:wne="http://schemas.microsoft.com/office/word/2006/wordml" xmlns:wps="http://schemas.microsoft.com/office/word/2010/wordprocessingShape" mc:Ignorable="w14 w15 w16se wp14">
+<w:glossaryDocument xmlns:wpc="http://schemas.microsoft.com/office/word/2010/wordprocessingCanvas" xmlns:cx="http://schemas.microsoft.com/office/drawing/2014/chartex" xmlns:cx1="http://schemas.microsoft.com/office/drawing/2015/9/8/chartex" xmlns:cx2="http://schemas.microsoft.com/office/drawing/2015/10/21/chartex" xmlns:cx3="http://schemas.microsoft.com/office/drawing/2016/5/9/chartex" xmlns:cx4="http://schemas.microsoft.com/office/drawing/2016/5/10/chartex" xmlns:cx5="http://schemas.microsoft.com/office/drawing/2016/5/11/chartex" xmlns:cx6="http://schemas.microsoft.com/office/drawing/2016/5/12/chartex" xmlns:cx7="http://schemas.microsoft.com/office/drawing/2016/5/13/chartex" xmlns:cx8="http://schemas.microsoft.com/office/drawing/2016/5/14/chartex" xmlns:mc="http://schemas.openxmlformats.org/markup-compatibility/2006" xmlns:aink="http://schemas.microsoft.com/office/drawing/2016/ink" xmlns:am3d="http://schemas.microsoft.com/office/drawing/2017/model3d" xmlns:o="urn:schemas-microsoft-com:office:office" xmlns:r="http://schemas.openxmlformats.org/officeDocument/2006/relationships" xmlns:m="http://schemas.openxmlformats.org/officeDocument/2006/math" xmlns:v="urn:schemas-microsoft-com:vml" xmlns:wp14="http://schemas.microsoft.com/office/word/2010/wordprocessingDrawing" xmlns:wp="http://schemas.openxmlformats.org/drawingml/2006/wordprocessingDrawing" xmlns:w10="urn:schemas-microsoft-com:office:word" xmlns:w="http://schemas.openxmlformats.org/wordprocessingml/2006/main" xmlns:w14="http://schemas.microsoft.com/office/word/2010/wordml" xmlns:w15="http://schemas.microsoft.com/office/word/2012/wordml" xmlns:w16cid="http://schemas.microsoft.com/office/word/2016/wordml/cid" xmlns:w16se="http://schemas.microsoft.com/office/word/2015/wordml/symex" xmlns:wpg="http://schemas.microsoft.com/office/word/2010/wordprocessingGroup" xmlns:wpi="http://schemas.microsoft.com/office/word/2010/wordprocessingInk" xmlns:wne="http://schemas.microsoft.com/office/word/2006/wordml" xmlns:wps="http://schemas.microsoft.com/office/word/2010/wordprocessingShape" mc:Ignorable="w14 w15 w16se w16cid wp14">
   <w:docParts>
     <w:docPart>
       <w:docPartPr>
@@ -6466,7 +6480,7 @@
 </file>
 
 <file path=word/glossary/fontTable.xml><?xml version="1.0" encoding="utf-8"?>
-<w:fonts xmlns:mc="http://schemas.openxmlformats.org/markup-compatibility/2006" xmlns:r="http://schemas.openxmlformats.org/officeDocument/2006/relationships" xmlns:w="http://schemas.openxmlformats.org/wordprocessingml/2006/main" xmlns:w14="http://schemas.microsoft.com/office/word/2010/wordml" xmlns:w15="http://schemas.microsoft.com/office/word/2012/wordml" xmlns:w16se="http://schemas.microsoft.com/office/word/2015/wordml/symex" mc:Ignorable="w14 w15 w16se">
+<w:fonts xmlns:mc="http://schemas.openxmlformats.org/markup-compatibility/2006" xmlns:r="http://schemas.openxmlformats.org/officeDocument/2006/relationships" xmlns:w="http://schemas.openxmlformats.org/wordprocessingml/2006/main" xmlns:w14="http://schemas.microsoft.com/office/word/2010/wordml" xmlns:w15="http://schemas.microsoft.com/office/word/2012/wordml" xmlns:w16cid="http://schemas.microsoft.com/office/word/2016/wordml/cid" xmlns:w16se="http://schemas.microsoft.com/office/word/2015/wordml/symex" mc:Ignorable="w14 w15 w16se w16cid">
   <w:font w:name="Symbol">
     <w:panose1 w:val="05050102010706020507"/>
     <w:charset w:val="02"/>
@@ -6527,7 +6541,7 @@
 </file>
 
 <file path=word/glossary/settings.xml><?xml version="1.0" encoding="utf-8"?>
-<w:settings xmlns:mc="http://schemas.openxmlformats.org/markup-compatibility/2006" xmlns:o="urn:schemas-microsoft-com:office:office" xmlns:r="http://schemas.openxmlformats.org/officeDocument/2006/relationships" xmlns:m="http://schemas.openxmlformats.org/officeDocument/2006/math" xmlns:v="urn:schemas-microsoft-com:vml" xmlns:w10="urn:schemas-microsoft-com:office:word" xmlns:w="http://schemas.openxmlformats.org/wordprocessingml/2006/main" xmlns:w14="http://schemas.microsoft.com/office/word/2010/wordml" xmlns:w15="http://schemas.microsoft.com/office/word/2012/wordml" xmlns:w16se="http://schemas.microsoft.com/office/word/2015/wordml/symex" xmlns:sl="http://schemas.openxmlformats.org/schemaLibrary/2006/main" mc:Ignorable="w14 w15 w16se">
+<w:settings xmlns:mc="http://schemas.openxmlformats.org/markup-compatibility/2006" xmlns:o="urn:schemas-microsoft-com:office:office" xmlns:r="http://schemas.openxmlformats.org/officeDocument/2006/relationships" xmlns:m="http://schemas.openxmlformats.org/officeDocument/2006/math" xmlns:v="urn:schemas-microsoft-com:vml" xmlns:w10="urn:schemas-microsoft-com:office:word" xmlns:w="http://schemas.openxmlformats.org/wordprocessingml/2006/main" xmlns:w14="http://schemas.microsoft.com/office/word/2010/wordml" xmlns:w15="http://schemas.microsoft.com/office/word/2012/wordml" xmlns:w16cid="http://schemas.microsoft.com/office/word/2016/wordml/cid" xmlns:w16se="http://schemas.microsoft.com/office/word/2015/wordml/symex" xmlns:sl="http://schemas.openxmlformats.org/schemaLibrary/2006/main" mc:Ignorable="w14 w15 w16se w16cid">
   <w:view w:val="normal"/>
   <w:defaultTabStop w:val="720"/>
   <w:characterSpacingControl w:val="doNotCompress"/>
@@ -6537,6 +6551,7 @@
     <w:compatSetting w:name="overrideTableStyleFontSizeAndJustification" w:uri="http://schemas.microsoft.com/office/word" w:val="1"/>
     <w:compatSetting w:name="enableOpenTypeFeatures" w:uri="http://schemas.microsoft.com/office/word" w:val="1"/>
     <w:compatSetting w:name="doNotFlipMirrorIndents" w:uri="http://schemas.microsoft.com/office/word" w:val="1"/>
+    <w:compatSetting w:name="useWord2013TrackBottomHyphenation" w:uri="http://schemas.microsoft.com/office/word" w:val="1"/>
   </w:compat>
   <w:rsids>
     <w:rsidRoot w:val="00E25113"/>
@@ -6562,8 +6577,10 @@
     <w:rsid w:val="00AA15CA"/>
     <w:rsid w:val="00AC78E6"/>
     <w:rsid w:val="00AE365D"/>
+    <w:rsid w:val="00AE3D6E"/>
     <w:rsid w:val="00B46BB4"/>
     <w:rsid w:val="00D05D03"/>
+    <w:rsid w:val="00D10711"/>
     <w:rsid w:val="00D51AB3"/>
     <w:rsid w:val="00D80F07"/>
     <w:rsid w:val="00DA29FA"/>
@@ -6595,7 +6612,7 @@
 </file>
 
 <file path=word/glossary/styles.xml><?xml version="1.0" encoding="utf-8"?>
-<w:styles xmlns:mc="http://schemas.openxmlformats.org/markup-compatibility/2006" xmlns:r="http://schemas.openxmlformats.org/officeDocument/2006/relationships" xmlns:w="http://schemas.openxmlformats.org/wordprocessingml/2006/main" xmlns:w14="http://schemas.microsoft.com/office/word/2010/wordml" xmlns:w15="http://schemas.microsoft.com/office/word/2012/wordml" xmlns:w16se="http://schemas.microsoft.com/office/word/2015/wordml/symex" mc:Ignorable="w14 w15 w16se">
+<w:styles xmlns:mc="http://schemas.openxmlformats.org/markup-compatibility/2006" xmlns:r="http://schemas.openxmlformats.org/officeDocument/2006/relationships" xmlns:w="http://schemas.openxmlformats.org/wordprocessingml/2006/main" xmlns:w14="http://schemas.microsoft.com/office/word/2010/wordml" xmlns:w15="http://schemas.microsoft.com/office/word/2012/wordml" xmlns:w16cid="http://schemas.microsoft.com/office/word/2016/wordml/cid" xmlns:w16se="http://schemas.microsoft.com/office/word/2015/wordml/symex" mc:Ignorable="w14 w15 w16se w16cid">
   <w:docDefaults>
     <w:rPrDefault>
       <w:rPr>
@@ -6611,7 +6628,7 @@
       </w:pPr>
     </w:pPrDefault>
   </w:docDefaults>
-  <w:latentStyles w:defLockedState="0" w:defUIPriority="99" w:defSemiHidden="0" w:defUnhideWhenUsed="0" w:defQFormat="0" w:count="374">
+  <w:latentStyles w:defLockedState="0" w:defUIPriority="99" w:defSemiHidden="0" w:defUnhideWhenUsed="0" w:defQFormat="0" w:count="375">
     <w:lsdException w:name="Normal" w:uiPriority="0" w:qFormat="1"/>
     <w:lsdException w:name="heading 1" w:uiPriority="9" w:qFormat="1"/>
     <w:lsdException w:name="heading 2" w:semiHidden="1" w:uiPriority="9" w:unhideWhenUsed="1" w:qFormat="1"/>
@@ -6986,6 +7003,7 @@
     <w:lsdException w:name="Mention" w:semiHidden="1" w:unhideWhenUsed="1"/>
     <w:lsdException w:name="Smart Hyperlink" w:semiHidden="1" w:unhideWhenUsed="1"/>
     <w:lsdException w:name="Hashtag" w:semiHidden="1" w:unhideWhenUsed="1"/>
+    <w:lsdException w:name="Unresolved Mention" w:semiHidden="1" w:unhideWhenUsed="1"/>
   </w:latentStyles>
   <w:style w:type="paragraph" w:default="1" w:styleId="Normal">
     <w:name w:val="Normal"/>
@@ -7040,7 +7058,7 @@
 </file>
 
 <file path=word/glossary/webSettings.xml><?xml version="1.0" encoding="utf-8"?>
-<w:webSettings xmlns:mc="http://schemas.openxmlformats.org/markup-compatibility/2006" xmlns:r="http://schemas.openxmlformats.org/officeDocument/2006/relationships" xmlns:w="http://schemas.openxmlformats.org/wordprocessingml/2006/main" xmlns:w14="http://schemas.microsoft.com/office/word/2010/wordml" xmlns:w15="http://schemas.microsoft.com/office/word/2012/wordml" xmlns:w16se="http://schemas.microsoft.com/office/word/2015/wordml/symex" mc:Ignorable="w14 w15 w16se">
+<w:webSettings xmlns:mc="http://schemas.openxmlformats.org/markup-compatibility/2006" xmlns:r="http://schemas.openxmlformats.org/officeDocument/2006/relationships" xmlns:w="http://schemas.openxmlformats.org/wordprocessingml/2006/main" xmlns:w14="http://schemas.microsoft.com/office/word/2010/wordml" xmlns:w15="http://schemas.microsoft.com/office/word/2012/wordml" xmlns:w16cid="http://schemas.microsoft.com/office/word/2016/wordml/cid" xmlns:w16se="http://schemas.microsoft.com/office/word/2015/wordml/symex" mc:Ignorable="w14 w15 w16se w16cid">
   <w:optimizeForBrowser/>
   <w:allowPNG/>
 </w:webSettings>

</xml_diff>

<commit_message>
Support BATCH SIZE on data targets
</commit_message>
<xml_diff>
--- a/docs/DBPA Scripting Language.docx
+++ b/docs/DBPA Scripting Language.docx
@@ -1160,10 +1160,7 @@
         <w:ind w:left="1440" w:hanging="1440"/>
       </w:pPr>
       <w:r>
-        <w:t>connection</w:t>
-      </w:r>
-      <w:r>
-        <w:t xml:space="preserve"> </w:t>
+        <w:t xml:space="preserve">connection </w:t>
       </w:r>
       <w:r>
         <w:t xml:space="preserve">::= { [ </w:t>
@@ -1285,7 +1282,13 @@
       </w:r>
       <w:proofErr w:type="spellEnd"/>
       <w:r>
-        <w:t xml:space="preserve"> ::= TABLE charexpression</w:t>
+        <w:t xml:space="preserve"> ::= TABLE </w:t>
+      </w:r>
+      <w:r>
+        <w:t>table-name-</w:t>
+      </w:r>
+      <w:r>
+        <w:t>expression</w:t>
       </w:r>
     </w:p>
     <w:p>
@@ -1399,8 +1402,6 @@
       <w:r>
         <w:t xml:space="preserve"> } filepattern</w:t>
       </w:r>
-      <w:bookmarkStart w:id="0" w:name="_GoBack"/>
-      <w:bookmarkEnd w:id="0"/>
     </w:p>
     <w:p>
       <w:r>
@@ -1504,7 +1505,19 @@
     </w:p>
     <w:p>
       <w:r>
-        <w:t>If TABLE is specified, the charexpression is evaluated and expected to be the name of a table on the database server optionally with other syntactical elements.  Effectively the following string is sent to the database server for execution:</w:t>
+        <w:t xml:space="preserve">If TABLE is specified, </w:t>
+      </w:r>
+      <w:r>
+        <w:t xml:space="preserve">table-name-expression </w:t>
+      </w:r>
+      <w:r>
+        <w:t xml:space="preserve">is </w:t>
+      </w:r>
+      <w:r>
+        <w:t xml:space="preserve">a character expression that is </w:t>
+      </w:r>
+      <w:r>
+        <w:t>evaluated and expected to be the name of a table on the database server optionally with other syntactical elements.  Effectively the following string is sent to the database server for execution:</w:t>
       </w:r>
     </w:p>
     <w:p>
@@ -1513,7 +1526,10 @@
       </w:pPr>
       <w:r>
         <w:tab/>
-        <w:t>SELECT * FROM charexpression</w:t>
+        <w:t xml:space="preserve">SELECT * FROM </w:t>
+      </w:r>
+      <w:r>
+        <w:t>table-name-expression</w:t>
       </w:r>
     </w:p>
     <w:p>
@@ -1580,48 +1596,75 @@
       </w:r>
       <w:proofErr w:type="spellEnd"/>
       <w:r>
-        <w:t xml:space="preserve"> ] { statement | </w:t>
-      </w:r>
-      <w:proofErr w:type="spellStart"/>
-      <w:r>
-        <w:t>tokenstatement</w:t>
-      </w:r>
-      <w:proofErr w:type="spellEnd"/>
+        <w:t xml:space="preserve"> ] </w:t>
+      </w:r>
+      <w:r>
+        <w:t xml:space="preserve">[ option ] </w:t>
+      </w:r>
+      <w:r>
+        <w:t xml:space="preserve">{ statement | </w:t>
+      </w:r>
+      <w:r>
+        <w:t>token-statement</w:t>
+      </w:r>
       <w:r>
         <w:t xml:space="preserve"> </w:t>
       </w:r>
       <w:r>
         <w:t xml:space="preserve">| </w:t>
       </w:r>
+      <w:r>
+        <w:t>table-target</w:t>
+      </w:r>
+      <w:r>
+        <w:t xml:space="preserve"> </w:t>
+      </w:r>
+      <w:r>
+        <w:t>}</w:t>
+      </w:r>
+    </w:p>
+    <w:p>
+      <w:pPr>
+        <w:ind w:left="1440" w:hanging="1440"/>
+      </w:pPr>
+      <w:r>
+        <w:t xml:space="preserve">option ::= </w:t>
+      </w:r>
+      <w:r>
+        <w:t>BATCH SIZE size-expression</w:t>
+      </w:r>
+    </w:p>
+    <w:p>
+      <w:pPr>
+        <w:ind w:left="1440" w:hanging="1440"/>
+      </w:pPr>
+      <w:r>
+        <w:t>token-statement</w:t>
+      </w:r>
+      <w:r>
+        <w:t xml:space="preserve"> ::= SQL </w:t>
+      </w:r>
+      <w:r>
+        <w:t>token-query</w:t>
+      </w:r>
+    </w:p>
+    <w:p>
+      <w:pPr>
+        <w:ind w:left="1440" w:hanging="1440"/>
+      </w:pPr>
+      <w:r>
+        <w:t xml:space="preserve">table-target ::= </w:t>
+      </w:r>
+      <w:bookmarkStart w:id="0" w:name="_GoBack"/>
       <w:proofErr w:type="spellStart"/>
       <w:r>
         <w:t>tableidentifier</w:t>
       </w:r>
-      <w:proofErr w:type="spellEnd"/>
-      <w:r>
-        <w:t xml:space="preserve"> </w:t>
-      </w:r>
-      <w:r>
-        <w:t>}</w:t>
-      </w:r>
-    </w:p>
-    <w:p>
-      <w:pPr>
-        <w:ind w:left="1440" w:hanging="1440"/>
-      </w:pPr>
-      <w:proofErr w:type="spellStart"/>
-      <w:r>
-        <w:t>tokenstatement</w:t>
-      </w:r>
-      <w:proofErr w:type="spellEnd"/>
-      <w:r>
-        <w:t xml:space="preserve"> ::= SQL </w:t>
-      </w:r>
-      <w:proofErr w:type="spellStart"/>
-      <w:r>
-        <w:t>tokenquery</w:t>
-      </w:r>
-      <w:proofErr w:type="spellEnd"/>
+      <w:bookmarkEnd w:id="0"/>
+      <w:proofErr w:type="spellEnd"/>
+      <w:r>
+        <w:t xml:space="preserve"> [ PREFIX [ WITH ] prefix-expression ]</w:t>
+      </w:r>
     </w:p>
     <w:p>
       <w:r>
@@ -1650,6 +1693,42 @@
     </w:p>
     <w:p>
       <w:r>
+        <w:t>If BATCH SIZE is specified</w:t>
+      </w:r>
+      <w:r>
+        <w:t xml:space="preserve">, </w:t>
+      </w:r>
+      <w:r>
+        <w:t>size-expression</w:t>
+      </w:r>
+      <w:r>
+        <w:t xml:space="preserve"> is an integer expression that is evaluated and determines the maximum number of JDBC </w:t>
+      </w:r>
+      <w:proofErr w:type="spellStart"/>
+      <w:r>
+        <w:t>PreparedStatement.addBatch</w:t>
+      </w:r>
+      <w:proofErr w:type="spellEnd"/>
+      <w:r>
+        <w:t>()</w:t>
+      </w:r>
+      <w:r>
+        <w:t xml:space="preserve"> calls made before a </w:t>
+      </w:r>
+      <w:proofErr w:type="spellStart"/>
+      <w:r>
+        <w:t>PreparedStatement.executeBatch</w:t>
+      </w:r>
+      <w:proofErr w:type="spellEnd"/>
+      <w:r>
+        <w:t>()</w:t>
+      </w:r>
+      <w:r>
+        <w:t xml:space="preserve"> call is made.  If not specified, a default batch size is selected.  Very large batch sizes may result in excessive memory consumption by the JDBC driver.</w:t>
+      </w:r>
+    </w:p>
+    <w:p>
+      <w:r>
         <w:t>If STATEMENT is specified, charexpression is evaluated and then sent as a string literal to the database server for execution.</w:t>
       </w:r>
     </w:p>
@@ -1657,34 +1736,54 @@
       <w:r>
         <w:t xml:space="preserve">If SQL is specified, </w:t>
       </w:r>
-      <w:proofErr w:type="spellStart"/>
-      <w:r>
-        <w:t>tokenquery</w:t>
-      </w:r>
-      <w:proofErr w:type="spellEnd"/>
+      <w:r>
+        <w:t>token-query</w:t>
+      </w:r>
       <w:r>
         <w:t xml:space="preserve"> </w:t>
       </w:r>
       <w:r>
-        <w:t>is composed of all the tokens preceding END TASK.  It is evaluated and sent to the server for execution.</w:t>
+        <w:t xml:space="preserve">is composed of all the tokens preceding </w:t>
+      </w:r>
+      <w:r>
+        <w:t xml:space="preserve">END SQL or </w:t>
+      </w:r>
+      <w:r>
+        <w:t>END TASK</w:t>
+      </w:r>
+      <w:r>
+        <w:t>, whichever comes first</w:t>
+      </w:r>
+      <w:r>
+        <w:t>.  It is evaluated and sent to the server for execution.</w:t>
       </w:r>
     </w:p>
     <w:p>
       <w:r>
         <w:t xml:space="preserve">The evaluated charexpression or the </w:t>
       </w:r>
-      <w:proofErr w:type="spellStart"/>
-      <w:r>
-        <w:t>tokenstatement</w:t>
-      </w:r>
-      <w:proofErr w:type="spellEnd"/>
+      <w:r>
+        <w:t>token-statement</w:t>
+      </w:r>
       <w:r>
         <w:t xml:space="preserve"> must specify a SQL INSERT… VALUES… or UPDATE… WHERE… statement containing question marks.  It must contain the same number of question marks as columns in the source consumed by the task, typically rows read from a file.  If the number of question marks is not correct, an error occurs.  The INSERT or UPDATE statement is executed once for each row of the source, substituting the columns of the source into the question marks in the order they appear.</w:t>
       </w:r>
     </w:p>
     <w:p>
       <w:r>
-        <w:t>If TABLE is specified, the charexpression is evaluated and expected to be the name of a table on the database server optionally with other syntactical elements.  Effectively the following string is sent to the database server for execution:</w:t>
+        <w:t xml:space="preserve">If TABLE is specified, the </w:t>
+      </w:r>
+      <w:r>
+        <w:t xml:space="preserve">table-name-expression </w:t>
+      </w:r>
+      <w:r>
+        <w:t xml:space="preserve">is evaluated and expected to be the name of a table on the database server optionally with other syntactical elements.  Effectively the following </w:t>
+      </w:r>
+      <w:r>
+        <w:t>statement</w:t>
+      </w:r>
+      <w:r>
+        <w:t xml:space="preserve"> is sent to the database server for execution:</w:t>
       </w:r>
     </w:p>
     <w:p>
@@ -1693,7 +1792,16 @@
       </w:pPr>
       <w:r>
         <w:tab/>
-        <w:t>INSERT INTO charexpression [</w:t>
+        <w:t xml:space="preserve">INSERT INTO </w:t>
+      </w:r>
+      <w:r>
+        <w:t>table-name-expression</w:t>
+      </w:r>
+      <w:r>
+        <w:t xml:space="preserve"> </w:t>
+      </w:r>
+      <w:r>
+        <w:t>[</w:t>
       </w:r>
       <w:proofErr w:type="spellStart"/>
       <w:r>
@@ -1715,6 +1823,7 @@
     <w:p>
       <w:proofErr w:type="spellStart"/>
       <w:r>
+        <w:lastRenderedPageBreak/>
         <w:t>columnlist</w:t>
       </w:r>
       <w:proofErr w:type="spellEnd"/>
@@ -1731,6 +1840,11 @@
       </w:r>
     </w:p>
     <w:p>
+      <w:r>
+        <w:t>If PREFIX is specified, prefix-expression is a character expression that is evaluated and prepended to the INSERT statement sent to the database server for execution.</w:t>
+      </w:r>
+    </w:p>
+    <w:p>
       <w:pPr>
         <w:pStyle w:val="Heading2"/>
       </w:pPr>
@@ -1764,7 +1878,6 @@
     <w:p>
       <w:proofErr w:type="spellStart"/>
       <w:r>
-        <w:lastRenderedPageBreak/>
         <w:t>flatfileidentifier</w:t>
       </w:r>
       <w:proofErr w:type="spellEnd"/>
@@ -1958,6 +2071,7 @@
     </w:p>
     <w:p>
       <w:r>
+        <w:lastRenderedPageBreak/>
         <w:t xml:space="preserve">expression </w:t>
       </w:r>
       <w:r>
@@ -2075,9 +2189,6 @@
       </w:r>
       <w:r>
         <w:br/>
-      </w:r>
-      <w:r>
-        <w:lastRenderedPageBreak/>
         <w:t>IIF(</w:t>
       </w:r>
       <w:proofErr w:type="spellStart"/>
@@ -2496,6 +2607,7 @@
       </w:r>
       <w:proofErr w:type="spellStart"/>
       <w:r>
+        <w:lastRenderedPageBreak/>
         <w:t>charvarname</w:t>
       </w:r>
       <w:proofErr w:type="spellEnd"/>
@@ -2623,7 +2735,6 @@
         <w:br/>
       </w:r>
       <w:r>
-        <w:lastRenderedPageBreak/>
         <w:t>CHOOSE(</w:t>
       </w:r>
       <w:proofErr w:type="spellStart"/>
@@ -3094,6 +3205,7 @@
     <w:p/>
     <w:p>
       <w:r>
+        <w:lastRenderedPageBreak/>
         <w:t>The ERROR_MESSAGE functions returns the error message from the closest failed direct or indirect predecessor of the task in which the charexpression appears.</w:t>
       </w:r>
     </w:p>
@@ -3148,7 +3260,6 @@
     </w:p>
     <w:p>
       <w:r>
-        <w:lastRenderedPageBreak/>
         <w:t xml:space="preserve">The indicated variables are updated from the </w:t>
       </w:r>
       <w:r>
@@ -3429,6 +3540,7 @@
     </w:p>
     <w:p>
       <w:r>
+        <w:lastRenderedPageBreak/>
         <w:t xml:space="preserve">By </w:t>
       </w:r>
       <w:proofErr w:type="gramStart"/>
@@ -3516,7 +3628,6 @@
         <w:pStyle w:val="Heading2"/>
       </w:pPr>
       <w:r>
-        <w:lastRenderedPageBreak/>
         <w:t>APPEND</w:t>
       </w:r>
     </w:p>
@@ -3924,6 +4035,7 @@
     </w:p>
     <w:p>
       <w:r>
+        <w:lastRenderedPageBreak/>
         <w:t>A TXT file must always be written from a data source with a single column.</w:t>
       </w:r>
     </w:p>
@@ -3970,392 +4082,389 @@
         <w:t xml:space="preserve"> to the variable, it</w:t>
       </w:r>
       <w:r>
-        <w:t xml:space="preserve"> is </w:t>
-      </w:r>
+        <w:t xml:space="preserve"> is enclosed by </w:t>
+      </w:r>
+      <w:r>
+        <w:t>&lt;</w:t>
+      </w:r>
+      <w:proofErr w:type="spellStart"/>
+      <w:r>
+        <w:t>th</w:t>
+      </w:r>
+      <w:proofErr w:type="spellEnd"/>
+      <w:r>
+        <w:t xml:space="preserve"> </w:t>
+      </w:r>
+      <w:r>
+        <w:t>&gt;</w:t>
+      </w:r>
+      <w:r>
+        <w:t xml:space="preserve">or </w:t>
+      </w:r>
+      <w:r>
+        <w:t>&lt;</w:t>
+      </w:r>
+      <w:r>
+        <w:t>td</w:t>
+      </w:r>
+      <w:r>
+        <w:t>&gt;</w:t>
+      </w:r>
+      <w:r>
+        <w:t xml:space="preserve"> tags as appropriate, each row is enclosed by </w:t>
+      </w:r>
+      <w:r>
+        <w:t>&lt;</w:t>
+      </w:r>
+      <w:r>
+        <w:t>tr</w:t>
+      </w:r>
+      <w:r>
+        <w:t>&gt;</w:t>
+      </w:r>
+      <w:r>
+        <w:t xml:space="preserve"> tags, the header is enclosed by </w:t>
+      </w:r>
+      <w:r>
+        <w:t>&lt;</w:t>
+      </w:r>
+      <w:proofErr w:type="spellStart"/>
+      <w:r>
+        <w:t>thead</w:t>
+      </w:r>
+      <w:proofErr w:type="spellEnd"/>
+      <w:r>
+        <w:t>&gt;</w:t>
+      </w:r>
+      <w:r>
+        <w:t xml:space="preserve"> tags, the body is enclosed by </w:t>
+      </w:r>
+      <w:r>
+        <w:t>&lt;</w:t>
+      </w:r>
+      <w:proofErr w:type="spellStart"/>
+      <w:r>
+        <w:t>tdata</w:t>
+      </w:r>
+      <w:proofErr w:type="spellEnd"/>
+      <w:r>
+        <w:t>&gt;</w:t>
+      </w:r>
+      <w:r>
+        <w:t xml:space="preserve"> tags, and the table is enclosed by </w:t>
+      </w:r>
+      <w:r>
+        <w:t>&lt;</w:t>
+      </w:r>
+      <w:r>
+        <w:t>table</w:t>
+      </w:r>
+      <w:r>
+        <w:t>&gt;</w:t>
+      </w:r>
+      <w:r>
+        <w:t xml:space="preserve"> tags.</w:t>
+      </w:r>
+    </w:p>
+    <w:p>
+      <w:r>
+        <w:t>If a value read from the data</w:t>
+      </w:r>
+      <w:r>
+        <w:t xml:space="preserve"> </w:t>
+      </w:r>
+      <w:r>
+        <w:t>source is prefixed with an opening &lt;</w:t>
+      </w:r>
+      <w:proofErr w:type="spellStart"/>
+      <w:r>
+        <w:t>th</w:t>
+      </w:r>
+      <w:proofErr w:type="spellEnd"/>
+      <w:r>
+        <w:t xml:space="preserve">&gt; or </w:t>
+      </w:r>
+      <w:r>
+        <w:t>&lt;</w:t>
+      </w:r>
+      <w:r>
+        <w:t>td</w:t>
+      </w:r>
+      <w:r>
+        <w:t xml:space="preserve">&gt; tag, </w:t>
+      </w:r>
+      <w:r>
+        <w:t>an additional &lt;</w:t>
+      </w:r>
+      <w:proofErr w:type="spellStart"/>
+      <w:r>
+        <w:t>th</w:t>
+      </w:r>
+      <w:proofErr w:type="spellEnd"/>
+      <w:r>
+        <w:t>&gt; or &lt;td&gt; tag is not added</w:t>
+      </w:r>
+      <w:r>
+        <w:t>.  In that case,</w:t>
+      </w:r>
+      <w:r>
+        <w:t xml:space="preserve"> the tag may contain a style attribute or any other attributes to apply to the individual cell</w:t>
+      </w:r>
+      <w:r>
+        <w:t xml:space="preserve">.  However, </w:t>
+      </w:r>
+      <w:r>
+        <w:t xml:space="preserve">note that </w:t>
+      </w:r>
+      <w:r>
+        <w:t>a clos</w:t>
+      </w:r>
+      <w:r>
+        <w:t>ing</w:t>
+      </w:r>
+      <w:r>
+        <w:t xml:space="preserve"> &lt;/</w:t>
+      </w:r>
+      <w:proofErr w:type="spellStart"/>
+      <w:r>
+        <w:t>th</w:t>
+      </w:r>
+      <w:proofErr w:type="spellEnd"/>
+      <w:r>
+        <w:t xml:space="preserve">&gt; or &lt;/td&gt; tag is </w:t>
+      </w:r>
+      <w:r>
+        <w:t xml:space="preserve">still </w:t>
+      </w:r>
+      <w:r>
+        <w:t xml:space="preserve">added.  Therefore, </w:t>
+      </w:r>
+      <w:r>
+        <w:t xml:space="preserve">a </w:t>
+      </w:r>
+      <w:r>
+        <w:t>value in the data source must not be suffixed with closing &lt;/</w:t>
+      </w:r>
+      <w:proofErr w:type="spellStart"/>
+      <w:r>
+        <w:t>th</w:t>
+      </w:r>
+      <w:proofErr w:type="spellEnd"/>
+      <w:r>
+        <w:t xml:space="preserve">&gt; or &lt;/td&gt; tag even </w:t>
+      </w:r>
+      <w:r>
+        <w:t xml:space="preserve">when it is </w:t>
+      </w:r>
+      <w:r>
+        <w:t xml:space="preserve">prefixed with </w:t>
+      </w:r>
+      <w:r>
+        <w:t xml:space="preserve">an </w:t>
+      </w:r>
+      <w:r>
+        <w:t>opening tag.</w:t>
+      </w:r>
+    </w:p>
+    <w:p>
+      <w:r>
+        <w:t>If the first value in a row read from the data source is prefixed with an opening &lt;tr&gt; tag, an additional &lt;tr&gt; tag is not added.  In that case, the tag may contain a style attribute or any other attributes to apply to the row.  However, note that a clos</w:t>
+      </w:r>
+      <w:r>
+        <w:t>ing</w:t>
+      </w:r>
+      <w:r>
+        <w:t xml:space="preserve"> &lt;/t</w:t>
+      </w:r>
+      <w:r>
+        <w:t>r</w:t>
+      </w:r>
+      <w:r>
+        <w:t>&gt; is still added</w:t>
+      </w:r>
+      <w:r>
+        <w:t xml:space="preserve"> after the last value in the row</w:t>
+      </w:r>
+      <w:r>
+        <w:t xml:space="preserve">.  Therefore, </w:t>
+      </w:r>
+      <w:r>
+        <w:t xml:space="preserve">the last </w:t>
+      </w:r>
+      <w:r>
+        <w:t xml:space="preserve">value in </w:t>
+      </w:r>
+      <w:r>
+        <w:t xml:space="preserve">a row from </w:t>
+      </w:r>
+      <w:r>
+        <w:t>the data source must not be suffixed with closing &lt;/</w:t>
+      </w:r>
+      <w:r>
+        <w:t>tr</w:t>
+      </w:r>
+      <w:r>
+        <w:t xml:space="preserve">&gt; tags even </w:t>
+      </w:r>
+      <w:r>
+        <w:t xml:space="preserve">when the first value in the row is </w:t>
+      </w:r>
+      <w:r>
+        <w:t xml:space="preserve">prefixed with </w:t>
+      </w:r>
+      <w:r>
+        <w:t xml:space="preserve">an </w:t>
+      </w:r>
+      <w:r>
+        <w:t>opening tag.</w:t>
+      </w:r>
+    </w:p>
+    <w:p>
+      <w:r>
+        <w:t>The first cell in a row may contain a &lt;tr&gt; tag followed by a &lt;</w:t>
+      </w:r>
+      <w:proofErr w:type="spellStart"/>
+      <w:r>
+        <w:t>th</w:t>
+      </w:r>
+      <w:proofErr w:type="spellEnd"/>
+      <w:r>
+        <w:t>&gt; or &lt;td&gt; tag as appropriate to specify styling for the row as well as styling for the first cell in the row.</w:t>
+      </w:r>
+    </w:p>
+    <w:p>
+      <w:r>
+        <w:t xml:space="preserve">If HEADERS </w:t>
+      </w:r>
+      <w:proofErr w:type="gramStart"/>
+      <w:r>
+        <w:t>appears</w:t>
+      </w:r>
+      <w:proofErr w:type="gramEnd"/>
+      <w:r>
+        <w:t xml:space="preserve"> without a list of </w:t>
+      </w:r>
+      <w:proofErr w:type="spellStart"/>
+      <w:r>
+        <w:t>charexpression</w:t>
+      </w:r>
+      <w:r>
+        <w:t>s</w:t>
+      </w:r>
+      <w:proofErr w:type="spellEnd"/>
+      <w:r>
+        <w:t xml:space="preserve">, then headers are written using the column names from the </w:t>
+      </w:r>
+      <w:r>
+        <w:t>metadata of the evaluated FROM clause.</w:t>
+      </w:r>
+    </w:p>
+    <w:p>
+      <w:r>
+        <w:t xml:space="preserve">If </w:t>
+      </w:r>
+      <w:r>
+        <w:t xml:space="preserve">the </w:t>
+      </w:r>
+      <w:proofErr w:type="spellStart"/>
+      <w:r>
+        <w:t>write</w:t>
+      </w:r>
+      <w:r>
+        <w:t>headers</w:t>
+      </w:r>
+      <w:proofErr w:type="spellEnd"/>
+      <w:r>
+        <w:t xml:space="preserve"> clause is omitted, the default is WITH HEADERS.</w:t>
+      </w:r>
+      <w:r>
+        <w:t xml:space="preserve">  This behavior is different from when the headers clause omitted from a CREATE statement.</w:t>
+      </w:r>
+    </w:p>
+    <w:p>
+      <w:r>
+        <w:t xml:space="preserve">A </w:t>
+      </w:r>
+      <w:proofErr w:type="spellStart"/>
+      <w:r>
+        <w:t>f</w:t>
+      </w:r>
+      <w:r>
+        <w:t>latfileoption</w:t>
+      </w:r>
+      <w:proofErr w:type="spellEnd"/>
+      <w:r>
+        <w:t xml:space="preserve"> can be applied to </w:t>
+      </w:r>
+      <w:r>
+        <w:t xml:space="preserve">TXT, CSV, and TSV files.  CRLF ends output lines with carriage return + line feed characters.  LF ends output file lines with </w:t>
+      </w:r>
+      <w:r>
+        <w:t xml:space="preserve">only </w:t>
+      </w:r>
+      <w:r>
+        <w:t>line feed characters.  If neither option is specified, the output file is written with the line terminator character(s) native to the platform on which DBPA is running.</w:t>
+      </w:r>
+    </w:p>
+    <w:p>
+      <w:r>
+        <w:t>NOQUOTES can only be applied to CSV files.  When specified, character string output fields are only enclosed in double quotes if they contain commas or double quotes.  When not specified, all character string output fields are enclosed in double quotes regardless of their content.</w:t>
+      </w:r>
+    </w:p>
+    <w:p>
+      <w:r>
+        <w:t xml:space="preserve">STYLED can only be applied to XLSX sheets.  When specified, individual character-string values from the data source may be prefixed with an HTML tag of following </w:t>
+      </w:r>
+      <w:r>
+        <w:t>the same rules that apply when writing HTML, as follows</w:t>
+      </w:r>
+      <w:r>
+        <w:t>:</w:t>
+      </w:r>
+    </w:p>
+    <w:p>
+      <w:pPr>
+        <w:ind w:left="1440" w:hanging="1440"/>
+      </w:pPr>
+      <w:r>
+        <w:t xml:space="preserve">prefix ::= </w:t>
+      </w:r>
+      <w:r>
+        <w:t>&lt;tag style=”</w:t>
+      </w:r>
+      <w:proofErr w:type="spellStart"/>
+      <w:r>
+        <w:t>css</w:t>
+      </w:r>
+      <w:proofErr w:type="spellEnd"/>
+      <w:r>
+        <w:t>-</w:t>
+      </w:r>
+      <w:r>
+        <w:t>styling”&gt;</w:t>
+      </w:r>
+    </w:p>
+    <w:p>
+      <w:r>
+        <w:t xml:space="preserve">tag ::= tr | </w:t>
+      </w:r>
+      <w:proofErr w:type="spellStart"/>
+      <w:r>
+        <w:t>th</w:t>
+      </w:r>
+      <w:proofErr w:type="spellEnd"/>
+      <w:r>
+        <w:t xml:space="preserve"> | td</w:t>
+      </w:r>
+    </w:p>
+    <w:p>
+      <w:proofErr w:type="spellStart"/>
       <w:r>
         <w:lastRenderedPageBreak/>
-        <w:t xml:space="preserve">enclosed by </w:t>
-      </w:r>
-      <w:r>
-        <w:t>&lt;</w:t>
-      </w:r>
-      <w:proofErr w:type="spellStart"/>
-      <w:r>
-        <w:t>th</w:t>
-      </w:r>
-      <w:proofErr w:type="spellEnd"/>
-      <w:r>
-        <w:t xml:space="preserve"> </w:t>
-      </w:r>
-      <w:r>
-        <w:t>&gt;</w:t>
-      </w:r>
-      <w:r>
-        <w:t xml:space="preserve">or </w:t>
-      </w:r>
-      <w:r>
-        <w:t>&lt;</w:t>
-      </w:r>
-      <w:r>
-        <w:t>td</w:t>
-      </w:r>
-      <w:r>
-        <w:t>&gt;</w:t>
-      </w:r>
-      <w:r>
-        <w:t xml:space="preserve"> tags as appropriate, each row is enclosed by </w:t>
-      </w:r>
-      <w:r>
-        <w:t>&lt;</w:t>
-      </w:r>
-      <w:r>
-        <w:t>tr</w:t>
-      </w:r>
-      <w:r>
-        <w:t>&gt;</w:t>
-      </w:r>
-      <w:r>
-        <w:t xml:space="preserve"> tags, the header is enclosed by </w:t>
-      </w:r>
-      <w:r>
-        <w:t>&lt;</w:t>
-      </w:r>
-      <w:proofErr w:type="spellStart"/>
-      <w:r>
-        <w:t>thead</w:t>
-      </w:r>
-      <w:proofErr w:type="spellEnd"/>
-      <w:r>
-        <w:t>&gt;</w:t>
-      </w:r>
-      <w:r>
-        <w:t xml:space="preserve"> tags, the body is enclosed by </w:t>
-      </w:r>
-      <w:r>
-        <w:t>&lt;</w:t>
-      </w:r>
-      <w:proofErr w:type="spellStart"/>
-      <w:r>
-        <w:t>tdata</w:t>
-      </w:r>
-      <w:proofErr w:type="spellEnd"/>
-      <w:r>
-        <w:t>&gt;</w:t>
-      </w:r>
-      <w:r>
-        <w:t xml:space="preserve"> tags, and the table is enclosed by </w:t>
-      </w:r>
-      <w:r>
-        <w:t>&lt;</w:t>
-      </w:r>
-      <w:r>
-        <w:t>table</w:t>
-      </w:r>
-      <w:r>
-        <w:t>&gt;</w:t>
-      </w:r>
-      <w:r>
-        <w:t xml:space="preserve"> tags.</w:t>
-      </w:r>
-    </w:p>
-    <w:p>
-      <w:r>
-        <w:t>If a value read from the data</w:t>
-      </w:r>
-      <w:r>
-        <w:t xml:space="preserve"> </w:t>
-      </w:r>
-      <w:r>
-        <w:t>source is prefixed with an opening &lt;</w:t>
-      </w:r>
-      <w:proofErr w:type="spellStart"/>
-      <w:r>
-        <w:t>th</w:t>
-      </w:r>
-      <w:proofErr w:type="spellEnd"/>
-      <w:r>
-        <w:t xml:space="preserve">&gt; or </w:t>
-      </w:r>
-      <w:r>
-        <w:t>&lt;</w:t>
-      </w:r>
-      <w:r>
-        <w:t>td</w:t>
-      </w:r>
-      <w:r>
-        <w:t xml:space="preserve">&gt; tag, </w:t>
-      </w:r>
-      <w:r>
-        <w:t>an additional &lt;</w:t>
-      </w:r>
-      <w:proofErr w:type="spellStart"/>
-      <w:r>
-        <w:t>th</w:t>
-      </w:r>
-      <w:proofErr w:type="spellEnd"/>
-      <w:r>
-        <w:t>&gt; or &lt;td&gt; tag is not added</w:t>
-      </w:r>
-      <w:r>
-        <w:t>.  In that case,</w:t>
-      </w:r>
-      <w:r>
-        <w:t xml:space="preserve"> the tag may contain a style attribute or any other attributes to apply to the individual cell</w:t>
-      </w:r>
-      <w:r>
-        <w:t xml:space="preserve">.  However, </w:t>
-      </w:r>
-      <w:r>
-        <w:t xml:space="preserve">note that </w:t>
-      </w:r>
-      <w:r>
-        <w:t>a clos</w:t>
-      </w:r>
-      <w:r>
-        <w:t>ing</w:t>
-      </w:r>
-      <w:r>
-        <w:t xml:space="preserve"> &lt;/</w:t>
-      </w:r>
-      <w:proofErr w:type="spellStart"/>
-      <w:r>
-        <w:t>th</w:t>
-      </w:r>
-      <w:proofErr w:type="spellEnd"/>
-      <w:r>
-        <w:t xml:space="preserve">&gt; or &lt;/td&gt; tag is </w:t>
-      </w:r>
-      <w:r>
-        <w:t xml:space="preserve">still </w:t>
-      </w:r>
-      <w:r>
-        <w:t xml:space="preserve">added.  Therefore, </w:t>
-      </w:r>
-      <w:r>
-        <w:t xml:space="preserve">a </w:t>
-      </w:r>
-      <w:r>
-        <w:t>value in the data source must not be suffixed with closing &lt;/</w:t>
-      </w:r>
-      <w:proofErr w:type="spellStart"/>
-      <w:r>
-        <w:t>th</w:t>
-      </w:r>
-      <w:proofErr w:type="spellEnd"/>
-      <w:r>
-        <w:t xml:space="preserve">&gt; or &lt;/td&gt; tag even </w:t>
-      </w:r>
-      <w:r>
-        <w:t xml:space="preserve">when it is </w:t>
-      </w:r>
-      <w:r>
-        <w:t xml:space="preserve">prefixed with </w:t>
-      </w:r>
-      <w:r>
-        <w:t xml:space="preserve">an </w:t>
-      </w:r>
-      <w:r>
-        <w:t>opening tag.</w:t>
-      </w:r>
-    </w:p>
-    <w:p>
-      <w:r>
-        <w:t>If the first value in a row read from the data source is prefixed with an opening &lt;tr&gt; tag, an additional &lt;tr&gt; tag is not added.  In that case, the tag may contain a style attribute or any other attributes to apply to the row.  However, note that a clos</w:t>
-      </w:r>
-      <w:r>
-        <w:t>ing</w:t>
-      </w:r>
-      <w:r>
-        <w:t xml:space="preserve"> &lt;/t</w:t>
-      </w:r>
-      <w:r>
-        <w:t>r</w:t>
-      </w:r>
-      <w:r>
-        <w:t>&gt; is still added</w:t>
-      </w:r>
-      <w:r>
-        <w:t xml:space="preserve"> after the last value in the row</w:t>
-      </w:r>
-      <w:r>
-        <w:t xml:space="preserve">.  Therefore, </w:t>
-      </w:r>
-      <w:r>
-        <w:t xml:space="preserve">the last </w:t>
-      </w:r>
-      <w:r>
-        <w:t xml:space="preserve">value in </w:t>
-      </w:r>
-      <w:r>
-        <w:t xml:space="preserve">a row from </w:t>
-      </w:r>
-      <w:r>
-        <w:t>the data source must not be suffixed with closing &lt;/</w:t>
-      </w:r>
-      <w:r>
-        <w:t>tr</w:t>
-      </w:r>
-      <w:r>
-        <w:t xml:space="preserve">&gt; tags even </w:t>
-      </w:r>
-      <w:r>
-        <w:t xml:space="preserve">when the first value in the row is </w:t>
-      </w:r>
-      <w:r>
-        <w:t xml:space="preserve">prefixed with </w:t>
-      </w:r>
-      <w:r>
-        <w:t xml:space="preserve">an </w:t>
-      </w:r>
-      <w:r>
-        <w:t>opening tag.</w:t>
-      </w:r>
-    </w:p>
-    <w:p>
-      <w:r>
-        <w:t>The first cell in a row may contain a &lt;tr&gt; tag followed by a &lt;</w:t>
-      </w:r>
-      <w:proofErr w:type="spellStart"/>
-      <w:r>
-        <w:t>th</w:t>
-      </w:r>
-      <w:proofErr w:type="spellEnd"/>
-      <w:r>
-        <w:t>&gt; or &lt;td&gt; tag as appropriate to specify styling for the row as well as styling for the first cell in the row.</w:t>
-      </w:r>
-    </w:p>
-    <w:p>
-      <w:r>
-        <w:t xml:space="preserve">If HEADERS </w:t>
-      </w:r>
-      <w:proofErr w:type="gramStart"/>
-      <w:r>
-        <w:t>appears</w:t>
-      </w:r>
-      <w:proofErr w:type="gramEnd"/>
-      <w:r>
-        <w:t xml:space="preserve"> without a list of </w:t>
-      </w:r>
-      <w:proofErr w:type="spellStart"/>
-      <w:r>
-        <w:t>charexpression</w:t>
-      </w:r>
-      <w:r>
-        <w:t>s</w:t>
-      </w:r>
-      <w:proofErr w:type="spellEnd"/>
-      <w:r>
-        <w:t xml:space="preserve">, then headers are written using the column names from the </w:t>
-      </w:r>
-      <w:r>
-        <w:t>metadata of the evaluated FROM clause.</w:t>
-      </w:r>
-    </w:p>
-    <w:p>
-      <w:r>
-        <w:t xml:space="preserve">If </w:t>
-      </w:r>
-      <w:r>
-        <w:t xml:space="preserve">the </w:t>
-      </w:r>
-      <w:proofErr w:type="spellStart"/>
-      <w:r>
-        <w:t>write</w:t>
-      </w:r>
-      <w:r>
-        <w:t>headers</w:t>
-      </w:r>
-      <w:proofErr w:type="spellEnd"/>
-      <w:r>
-        <w:t xml:space="preserve"> clause is omitted, the default is WITH HEADERS.</w:t>
-      </w:r>
-      <w:r>
-        <w:t xml:space="preserve">  This behavior is different from when the headers clause omitted from a CREATE statement.</w:t>
-      </w:r>
-    </w:p>
-    <w:p>
-      <w:r>
-        <w:t xml:space="preserve">A </w:t>
-      </w:r>
-      <w:proofErr w:type="spellStart"/>
-      <w:r>
-        <w:t>f</w:t>
-      </w:r>
-      <w:r>
-        <w:t>latfileoption</w:t>
-      </w:r>
-      <w:proofErr w:type="spellEnd"/>
-      <w:r>
-        <w:t xml:space="preserve"> can be applied to </w:t>
-      </w:r>
-      <w:r>
-        <w:t xml:space="preserve">TXT, CSV, and TSV files.  CRLF ends output lines with carriage return + line feed characters.  LF ends output file lines with </w:t>
-      </w:r>
-      <w:r>
-        <w:t xml:space="preserve">only </w:t>
-      </w:r>
-      <w:r>
-        <w:t>line feed characters.  If neither option is specified, the output file is written with the line terminator character(s) native to the platform on which DBPA is running.</w:t>
-      </w:r>
-    </w:p>
-    <w:p>
-      <w:r>
-        <w:t>NOQUOTES can only be applied to CSV files.  When specified, character string output fields are only enclosed in double quotes if they contain commas or double quotes.  When not specified, all character string output fields are enclosed in double quotes regardless of their content.</w:t>
-      </w:r>
-    </w:p>
-    <w:p>
-      <w:r>
-        <w:t xml:space="preserve">STYLED can only be applied to XLSX sheets.  When specified, individual character-string values from the data source may be prefixed with an HTML tag of following </w:t>
-      </w:r>
-      <w:r>
-        <w:t>the same rules that apply when writing HTML, as follows</w:t>
-      </w:r>
-      <w:r>
-        <w:t>:</w:t>
-      </w:r>
-    </w:p>
-    <w:p>
-      <w:pPr>
-        <w:ind w:left="1440" w:hanging="1440"/>
-      </w:pPr>
-      <w:r>
-        <w:t xml:space="preserve">prefix ::= </w:t>
-      </w:r>
-      <w:r>
-        <w:t>&lt;tag style=”</w:t>
-      </w:r>
-      <w:proofErr w:type="spellStart"/>
-      <w:r>
         <w:t>css</w:t>
       </w:r>
       <w:proofErr w:type="spellEnd"/>
       <w:r>
-        <w:t>-</w:t>
-      </w:r>
-      <w:r>
-        <w:t>styling”&gt;</w:t>
-      </w:r>
-    </w:p>
-    <w:p>
-      <w:r>
-        <w:t xml:space="preserve">tag ::= tr | </w:t>
-      </w:r>
-      <w:proofErr w:type="spellStart"/>
-      <w:r>
-        <w:t>th</w:t>
-      </w:r>
-      <w:proofErr w:type="spellEnd"/>
-      <w:r>
-        <w:t xml:space="preserve"> | td</w:t>
-      </w:r>
-    </w:p>
-    <w:p>
-      <w:proofErr w:type="spellStart"/>
-      <w:r>
-        <w:t>css</w:t>
-      </w:r>
-      <w:proofErr w:type="spellEnd"/>
-      <w:r>
         <w:t>-styling ::= property-value [; property-value…]</w:t>
       </w:r>
     </w:p>
@@ -4366,7 +4475,6 @@
     </w:p>
     <w:p>
       <w:r>
-        <w:lastRenderedPageBreak/>
         <w:t>If tag is tr, the tag must prefix the first value in a row of the result set</w:t>
       </w:r>
       <w:r>
@@ -4604,6 +4712,7 @@
     </w:p>
     <w:p>
       <w:r>
+        <w:lastRenderedPageBreak/>
         <w:t xml:space="preserve">The </w:t>
       </w:r>
       <w:proofErr w:type="spellStart"/>
@@ -4650,7 +4759,6 @@
         </w:numPr>
       </w:pPr>
       <w:r>
-        <w:lastRenderedPageBreak/>
         <w:t>The root script in the stack of nested scripts runs to completion; or,</w:t>
       </w:r>
     </w:p>
@@ -5015,6 +5123,7 @@
         <w:rPr>
           <w:b/>
         </w:rPr>
+        <w:lastRenderedPageBreak/>
         <w:t>Note</w:t>
       </w:r>
       <w:r>
@@ -5045,7 +5154,6 @@
     </w:p>
     <w:p>
       <w:r>
-        <w:lastRenderedPageBreak/>
         <w:t xml:space="preserve">Each data row is read from </w:t>
       </w:r>
       <w:proofErr w:type="spellStart"/>
@@ -5427,6 +5535,7 @@
     </w:p>
     <w:p>
       <w:r>
+        <w:lastRenderedPageBreak/>
         <w:t xml:space="preserve">The flat file or workbook worksheet specified by </w:t>
       </w:r>
       <w:proofErr w:type="spellStart"/>
@@ -5457,7 +5566,6 @@
     </w:p>
     <w:p>
       <w:r>
-        <w:lastRenderedPageBreak/>
         <w:t>Only CSV, TXT, and XLSX files can be read.  A TXT file must be read into a data target with a single VARCHAR column.</w:t>
       </w:r>
     </w:p>
@@ -5819,6 +5927,7 @@
     </w:p>
     <w:p>
       <w:r>
+        <w:lastRenderedPageBreak/>
         <w:t xml:space="preserve">A new zip archive is created.  If the </w:t>
       </w:r>
       <w:r>
@@ -5830,7 +5939,6 @@
     </w:p>
     <w:p>
       <w:r>
-        <w:lastRenderedPageBreak/>
         <w:t xml:space="preserve">Each FROM charexpression may optionally contain wildcard characters.  </w:t>
       </w:r>
       <w:r>
@@ -6205,12 +6313,12 @@
     </w:p>
     <w:p>
       <w:r>
+        <w:lastRenderedPageBreak/>
         <w:t>The BINARY | ASCII option is ignored if it is not supported by the selected protocol.</w:t>
       </w:r>
     </w:p>
     <w:p>
       <w:r>
-        <w:lastRenderedPageBreak/>
         <w:t xml:space="preserve">By </w:t>
       </w:r>
       <w:proofErr w:type="gramStart"/>
@@ -9714,7 +9822,7 @@
       </w:pPr>
     </w:pPrDefault>
   </w:docDefaults>
-  <w:latentStyles w:defLockedState="0" w:defUIPriority="99" w:defSemiHidden="0" w:defUnhideWhenUsed="0" w:defQFormat="0" w:count="375">
+  <w:latentStyles w:defLockedState="0" w:defUIPriority="99" w:defSemiHidden="0" w:defUnhideWhenUsed="0" w:defQFormat="0" w:count="376">
     <w:lsdException w:name="Normal" w:uiPriority="0" w:qFormat="1"/>
     <w:lsdException w:name="heading 1" w:uiPriority="9" w:qFormat="1"/>
     <w:lsdException w:name="heading 2" w:semiHidden="1" w:uiPriority="9" w:unhideWhenUsed="1" w:qFormat="1"/>
@@ -9820,7 +9928,6 @@
     <w:lsdException w:name="HTML Sample" w:semiHidden="1" w:unhideWhenUsed="1"/>
     <w:lsdException w:name="HTML Typewriter" w:semiHidden="1" w:unhideWhenUsed="1"/>
     <w:lsdException w:name="HTML Variable" w:semiHidden="1" w:unhideWhenUsed="1"/>
-    <w:lsdException w:name="Normal Table" w:semiHidden="1" w:unhideWhenUsed="1"/>
     <w:lsdException w:name="annotation subject" w:semiHidden="1" w:unhideWhenUsed="1"/>
     <w:lsdException w:name="No List" w:semiHidden="1" w:unhideWhenUsed="1"/>
     <w:lsdException w:name="Outline List 1" w:semiHidden="1" w:unhideWhenUsed="1"/>
@@ -9867,10 +9974,8 @@
     <w:lsdException w:name="Table Subtle 2" w:semiHidden="1" w:unhideWhenUsed="1"/>
     <w:lsdException w:name="Table Web 1" w:semiHidden="1" w:unhideWhenUsed="1"/>
     <w:lsdException w:name="Table Web 2" w:semiHidden="1" w:unhideWhenUsed="1"/>
-    <w:lsdException w:name="Table Web 3" w:semiHidden="1" w:unhideWhenUsed="1"/>
     <w:lsdException w:name="Balloon Text" w:semiHidden="1" w:unhideWhenUsed="1"/>
     <w:lsdException w:name="Table Grid" w:uiPriority="59"/>
-    <w:lsdException w:name="Table Theme" w:semiHidden="1" w:unhideWhenUsed="1"/>
     <w:lsdException w:name="Placeholder Text" w:semiHidden="1"/>
     <w:lsdException w:name="No Spacing" w:uiPriority="1" w:qFormat="1"/>
     <w:lsdException w:name="Light Shading" w:uiPriority="60"/>
@@ -10090,6 +10195,7 @@
     <w:lsdException w:name="Smart Hyperlink" w:semiHidden="1" w:unhideWhenUsed="1"/>
     <w:lsdException w:name="Hashtag" w:semiHidden="1" w:unhideWhenUsed="1"/>
     <w:lsdException w:name="Unresolved Mention" w:semiHidden="1" w:unhideWhenUsed="1"/>
+    <w:lsdException w:name="Smart Link" w:semiHidden="1" w:unhideWhenUsed="1"/>
   </w:latentStyles>
   <w:style w:type="paragraph" w:default="1" w:styleId="Normal">
     <w:name w:val="Normal"/>
@@ -10402,7 +10508,7 @@
     <w:charset w:val="00"/>
     <w:family w:val="swiss"/>
     <w:pitch w:val="variable"/>
-    <w:sig w:usb0="E0002AFF" w:usb1="C000247B" w:usb2="00000009" w:usb3="00000000" w:csb0="000001FF" w:csb1="00000000"/>
+    <w:sig w:usb0="E4002EFF" w:usb1="C000247B" w:usb2="00000009" w:usb3="00000000" w:csb0="000001FF" w:csb1="00000000"/>
   </w:font>
   <w:font w:name="Cambria">
     <w:panose1 w:val="02040503050406030204"/>
@@ -10423,7 +10529,7 @@
     <w:charset w:val="00"/>
     <w:family w:val="swiss"/>
     <w:pitch w:val="variable"/>
-    <w:sig w:usb0="E0002AFF" w:usb1="C000247B" w:usb2="00000009" w:usb3="00000000" w:csb0="000001FF" w:csb1="00000000"/>
+    <w:sig w:usb0="E4002EFF" w:usb1="C000247B" w:usb2="00000009" w:usb3="00000000" w:csb0="000001FF" w:csb1="00000000"/>
   </w:font>
 </w:fonts>
 </file>
@@ -10466,6 +10572,7 @@
     <w:rsid w:val="008C1E88"/>
     <w:rsid w:val="008D2B46"/>
     <w:rsid w:val="00A25CA7"/>
+    <w:rsid w:val="00A70DF7"/>
     <w:rsid w:val="00A84158"/>
     <w:rsid w:val="00AA15CA"/>
     <w:rsid w:val="00AC78E6"/>
@@ -10524,7 +10631,7 @@
       </w:pPr>
     </w:pPrDefault>
   </w:docDefaults>
-  <w:latentStyles w:defLockedState="0" w:defUIPriority="99" w:defSemiHidden="0" w:defUnhideWhenUsed="0" w:defQFormat="0" w:count="375">
+  <w:latentStyles w:defLockedState="0" w:defUIPriority="99" w:defSemiHidden="0" w:defUnhideWhenUsed="0" w:defQFormat="0" w:count="376">
     <w:lsdException w:name="Normal" w:uiPriority="0" w:qFormat="1"/>
     <w:lsdException w:name="heading 1" w:uiPriority="9" w:qFormat="1"/>
     <w:lsdException w:name="heading 2" w:semiHidden="1" w:uiPriority="9" w:unhideWhenUsed="1" w:qFormat="1"/>
@@ -10630,7 +10737,6 @@
     <w:lsdException w:name="HTML Sample" w:semiHidden="1" w:unhideWhenUsed="1"/>
     <w:lsdException w:name="HTML Typewriter" w:semiHidden="1" w:unhideWhenUsed="1"/>
     <w:lsdException w:name="HTML Variable" w:semiHidden="1" w:unhideWhenUsed="1"/>
-    <w:lsdException w:name="Normal Table" w:semiHidden="1" w:unhideWhenUsed="1"/>
     <w:lsdException w:name="annotation subject" w:semiHidden="1" w:unhideWhenUsed="1"/>
     <w:lsdException w:name="No List" w:semiHidden="1" w:unhideWhenUsed="1"/>
     <w:lsdException w:name="Outline List 1" w:semiHidden="1" w:unhideWhenUsed="1"/>
@@ -10677,10 +10783,8 @@
     <w:lsdException w:name="Table Subtle 2" w:semiHidden="1" w:unhideWhenUsed="1"/>
     <w:lsdException w:name="Table Web 1" w:semiHidden="1" w:unhideWhenUsed="1"/>
     <w:lsdException w:name="Table Web 2" w:semiHidden="1" w:unhideWhenUsed="1"/>
-    <w:lsdException w:name="Table Web 3" w:semiHidden="1" w:unhideWhenUsed="1"/>
     <w:lsdException w:name="Balloon Text" w:semiHidden="1" w:unhideWhenUsed="1"/>
     <w:lsdException w:name="Table Grid" w:uiPriority="59"/>
-    <w:lsdException w:name="Table Theme" w:semiHidden="1" w:unhideWhenUsed="1"/>
     <w:lsdException w:name="Placeholder Text" w:semiHidden="1"/>
     <w:lsdException w:name="No Spacing" w:uiPriority="1" w:qFormat="1"/>
     <w:lsdException w:name="Light Shading" w:uiPriority="60"/>
@@ -10900,6 +11004,7 @@
     <w:lsdException w:name="Smart Hyperlink" w:semiHidden="1" w:unhideWhenUsed="1"/>
     <w:lsdException w:name="Hashtag" w:semiHidden="1" w:unhideWhenUsed="1"/>
     <w:lsdException w:name="Unresolved Mention" w:semiHidden="1" w:unhideWhenUsed="1"/>
+    <w:lsdException w:name="Smart Link" w:semiHidden="1" w:unhideWhenUsed="1"/>
   </w:latentStyles>
   <w:style w:type="paragraph" w:default="1" w:styleId="Normal">
     <w:name w:val="Normal"/>
@@ -11250,7 +11355,7 @@
 </file>
 
 <file path=customXml/itemProps1.xml><?xml version="1.0" encoding="utf-8"?>
-<ds:datastoreItem xmlns:ds="http://schemas.openxmlformats.org/officeDocument/2006/customXml" ds:itemID="{DD6BC156-586A-47CD-91AE-4E89F743DB2E}">
+<ds:datastoreItem xmlns:ds="http://schemas.openxmlformats.org/officeDocument/2006/customXml" ds:itemID="{7114744C-8540-4275-BD7C-AEC36ADEE114}">
   <ds:schemaRefs>
     <ds:schemaRef ds:uri="http://schemas.openxmlformats.org/officeDocument/2006/bibliography"/>
   </ds:schemaRefs>

</xml_diff>

<commit_message>
Allow renaming a file with GET and PUT
</commit_message>
<xml_diff>
--- a/docs/DBPA Scripting Language.docx
+++ b/docs/DBPA Scripting Language.docx
@@ -1614,10 +1614,7 @@
         <w:t xml:space="preserve">| </w:t>
       </w:r>
       <w:r>
-        <w:t>table-target</w:t>
-      </w:r>
-      <w:r>
-        <w:t xml:space="preserve"> </w:t>
+        <w:t xml:space="preserve">table-target </w:t>
       </w:r>
       <w:r>
         <w:t>}</w:t>
@@ -1628,10 +1625,7 @@
         <w:ind w:left="1440" w:hanging="1440"/>
       </w:pPr>
       <w:r>
-        <w:t xml:space="preserve">option ::= </w:t>
-      </w:r>
-      <w:r>
-        <w:t>BATCH SIZE size-expression</w:t>
+        <w:t>option ::= BATCH SIZE size-expression</w:t>
       </w:r>
     </w:p>
     <w:p>
@@ -1655,12 +1649,10 @@
       <w:r>
         <w:t xml:space="preserve">table-target ::= </w:t>
       </w:r>
-      <w:bookmarkStart w:id="0" w:name="_GoBack"/>
       <w:proofErr w:type="spellStart"/>
       <w:r>
         <w:t>tableidentifier</w:t>
       </w:r>
-      <w:bookmarkEnd w:id="0"/>
       <w:proofErr w:type="spellEnd"/>
       <w:r>
         <w:t xml:space="preserve"> [ PREFIX [ WITH ] prefix-expression ]</w:t>
@@ -1696,13 +1688,7 @@
         <w:t>If BATCH SIZE is specified</w:t>
       </w:r>
       <w:r>
-        <w:t xml:space="preserve">, </w:t>
-      </w:r>
-      <w:r>
-        <w:t>size-expression</w:t>
-      </w:r>
-      <w:r>
-        <w:t xml:space="preserve"> is an integer expression that is evaluated and determines the maximum number of JDBC </w:t>
+        <w:t xml:space="preserve">, size-expression is an integer expression that is evaluated and determines the maximum number of JDBC </w:t>
       </w:r>
       <w:proofErr w:type="spellStart"/>
       <w:r>
@@ -1795,10 +1781,7 @@
         <w:t xml:space="preserve">INSERT INTO </w:t>
       </w:r>
       <w:r>
-        <w:t>table-name-expression</w:t>
-      </w:r>
-      <w:r>
-        <w:t xml:space="preserve"> </w:t>
+        <w:t xml:space="preserve">table-name-expression </w:t>
       </w:r>
       <w:r>
         <w:t>[</w:t>
@@ -2218,7 +2201,7 @@
       <w:r>
         <w:br/>
       </w:r>
-      <w:bookmarkStart w:id="1" w:name="_Hlk481789370"/>
+      <w:bookmarkStart w:id="0" w:name="_Hlk481789370"/>
       <w:r>
         <w:t>CHOOSE(</w:t>
       </w:r>
@@ -2297,7 +2280,7 @@
       <w:r>
         <w:br/>
       </w:r>
-      <w:bookmarkEnd w:id="1"/>
+      <w:bookmarkEnd w:id="0"/>
       <w:r>
         <w:t>DATEPART</w:t>
       </w:r>
@@ -6164,10 +6147,28 @@
         <w:t xml:space="preserve">[ FROM ] </w:t>
       </w:r>
       <w:r>
-        <w:t>charexpression</w:t>
-      </w:r>
-      <w:r>
-        <w:t xml:space="preserve"> [ , charexpression2, … ]</w:t>
+        <w:t>from-</w:t>
+      </w:r>
+      <w:r>
+        <w:t>expression</w:t>
+      </w:r>
+      <w:r>
+        <w:t>-1</w:t>
+      </w:r>
+      <w:r>
+        <w:t xml:space="preserve"> [ ,</w:t>
+      </w:r>
+      <w:r>
+        <w:t>from-</w:t>
+      </w:r>
+      <w:r>
+        <w:t>expression</w:t>
+      </w:r>
+      <w:r>
+        <w:t>-</w:t>
+      </w:r>
+      <w:r>
+        <w:t>2, … ]</w:t>
       </w:r>
       <w:r>
         <w:br/>
@@ -6193,7 +6194,10 @@
         <w:t xml:space="preserve"> ] </w:t>
       </w:r>
       <w:r>
-        <w:t>charexpression</w:t>
+        <w:t>to-</w:t>
+      </w:r>
+      <w:r>
+        <w:t>expression</w:t>
       </w:r>
       <w:r>
         <w:t xml:space="preserve"> ]</w:t>
@@ -6263,32 +6267,81 @@
     </w:p>
     <w:p>
       <w:r>
-        <w:t xml:space="preserve">The local files named by the list of evaluated </w:t>
-      </w:r>
-      <w:proofErr w:type="spellStart"/>
-      <w:r>
-        <w:t>charexpressions</w:t>
-      </w:r>
-      <w:proofErr w:type="spellEnd"/>
-      <w:r>
-        <w:t xml:space="preserve"> </w:t>
+        <w:t>The local files named by the list of evaluated char</w:t>
+      </w:r>
+      <w:r>
+        <w:t xml:space="preserve">acter </w:t>
+      </w:r>
+      <w:r>
+        <w:t xml:space="preserve">expressions </w:t>
+      </w:r>
+      <w:r>
+        <w:t xml:space="preserve">from-expression-N </w:t>
       </w:r>
       <w:r>
         <w:t>are</w:t>
       </w:r>
       <w:r>
-        <w:t xml:space="preserve"> transferred via FTP to the remote directory named by the eva</w:t>
+        <w:t xml:space="preserve"> transferred via FTP to the remote directory </w:t>
+      </w:r>
+      <w:r>
+        <w:t xml:space="preserve">or file </w:t>
+      </w:r>
+      <w:r>
+        <w:t>named by the eva</w:t>
       </w:r>
       <w:r>
         <w:t>l</w:t>
       </w:r>
       <w:r>
-        <w:t>uated TO charexpression.</w:t>
-      </w:r>
-    </w:p>
-    <w:p>
-      <w:r>
-        <w:t xml:space="preserve">The FTP protocol and connection parameters are </w:t>
+        <w:t>uated char</w:t>
+      </w:r>
+      <w:r>
+        <w:t xml:space="preserve">acter </w:t>
+      </w:r>
+      <w:r>
+        <w:t>expression</w:t>
+      </w:r>
+      <w:r>
+        <w:t xml:space="preserve"> to-expression</w:t>
+      </w:r>
+      <w:r>
+        <w:t>.</w:t>
+      </w:r>
+      <w:r>
+        <w:t xml:space="preserve">  </w:t>
+      </w:r>
+      <w:r>
+        <w:t xml:space="preserve">If to-expression is not a directory name, then only a single from-expression-N may be present; in that case, the file is renamed when stored </w:t>
+      </w:r>
+      <w:r>
+        <w:t>remotely</w:t>
+      </w:r>
+      <w:r>
+        <w:t xml:space="preserve">.  Otherwise, files retain their </w:t>
+      </w:r>
+      <w:r>
+        <w:t xml:space="preserve">local </w:t>
+      </w:r>
+      <w:r>
+        <w:t xml:space="preserve">names when stored </w:t>
+      </w:r>
+      <w:r>
+        <w:t>remotely</w:t>
+      </w:r>
+      <w:r>
+        <w:t>.</w:t>
+      </w:r>
+    </w:p>
+    <w:p>
+      <w:r>
+        <w:lastRenderedPageBreak/>
+        <w:t>The FTP p</w:t>
+      </w:r>
+      <w:bookmarkStart w:id="1" w:name="_GoBack"/>
+      <w:bookmarkEnd w:id="1"/>
+      <w:r>
+        <w:t xml:space="preserve">rotocol and connection parameters are </w:t>
       </w:r>
       <w:r>
         <w:t>determined</w:t>
@@ -6313,7 +6366,6 @@
     </w:p>
     <w:p>
       <w:r>
-        <w:lastRenderedPageBreak/>
         <w:t>The BINARY | ASCII option is ignored if it is not supported by the selected protocol.</w:t>
       </w:r>
     </w:p>
@@ -6390,7 +6442,28 @@
         <w:t xml:space="preserve"> ] </w:t>
       </w:r>
       <w:r>
-        <w:t>charexpression [ , charexpression2, … ]</w:t>
+        <w:t>from-</w:t>
+      </w:r>
+      <w:r>
+        <w:t>expression</w:t>
+      </w:r>
+      <w:r>
+        <w:t>-1</w:t>
+      </w:r>
+      <w:r>
+        <w:t xml:space="preserve"> [ , </w:t>
+      </w:r>
+      <w:r>
+        <w:t>from-</w:t>
+      </w:r>
+      <w:r>
+        <w:t>expression</w:t>
+      </w:r>
+      <w:r>
+        <w:t>-</w:t>
+      </w:r>
+      <w:r>
+        <w:t>2, … ]</w:t>
       </w:r>
       <w:r>
         <w:br/>
@@ -6402,7 +6475,10 @@
         <w:t xml:space="preserve">[ TO ] </w:t>
       </w:r>
       <w:r>
-        <w:t>charexpression</w:t>
+        <w:t>to-</w:t>
+      </w:r>
+      <w:r>
+        <w:t>expression</w:t>
       </w:r>
       <w:r>
         <w:t xml:space="preserve"> ]</w:t>
@@ -6460,15 +6536,19 @@
         <w:t xml:space="preserve"> </w:t>
       </w:r>
       <w:r>
-        <w:t xml:space="preserve">files named by the list of evaluated </w:t>
-      </w:r>
-      <w:proofErr w:type="spellStart"/>
-      <w:r>
-        <w:t>charexpressions</w:t>
-      </w:r>
-      <w:proofErr w:type="spellEnd"/>
-      <w:r>
-        <w:t xml:space="preserve"> are transferred via FTP </w:t>
+        <w:t>files named by the list of evaluated char</w:t>
+      </w:r>
+      <w:r>
+        <w:t xml:space="preserve">acter </w:t>
+      </w:r>
+      <w:r>
+        <w:t xml:space="preserve">expressions </w:t>
+      </w:r>
+      <w:r>
+        <w:t xml:space="preserve">from-expression-N </w:t>
+      </w:r>
+      <w:r>
+        <w:t xml:space="preserve">are transferred via FTP </w:t>
       </w:r>
       <w:r>
         <w:t xml:space="preserve">to </w:t>
@@ -6480,7 +6560,28 @@
         <w:t xml:space="preserve">local </w:t>
       </w:r>
       <w:r>
-        <w:t>directory named by the evaluated TO charexpression.</w:t>
+        <w:t xml:space="preserve">directory </w:t>
+      </w:r>
+      <w:r>
+        <w:t xml:space="preserve">or file </w:t>
+      </w:r>
+      <w:r>
+        <w:t>named by the evaluated char</w:t>
+      </w:r>
+      <w:r>
+        <w:t xml:space="preserve">acter </w:t>
+      </w:r>
+      <w:r>
+        <w:t>expression</w:t>
+      </w:r>
+      <w:r>
+        <w:t xml:space="preserve"> to-expression</w:t>
+      </w:r>
+      <w:r>
+        <w:t>.</w:t>
+      </w:r>
+      <w:r>
+        <w:t xml:space="preserve">  If to-expression is not a directory name, then only a single from-expression-N may be present; in that case, the file is renamed when stored locally.  Otherwise, files retain their remote names when stored locally.</w:t>
       </w:r>
     </w:p>
     <w:p>
@@ -6623,6 +6724,7 @@
     </w:p>
     <w:p>
       <w:r>
+        <w:lastRenderedPageBreak/>
         <w:t xml:space="preserve">The FTP protocol and connection parameters are determined by ftp properties of the process unless </w:t>
       </w:r>
       <w:proofErr w:type="spellStart"/>
@@ -6644,7 +6746,6 @@
         <w:pStyle w:val="Heading2"/>
       </w:pPr>
       <w:r>
-        <w:lastRenderedPageBreak/>
         <w:t>EMAIL</w:t>
       </w:r>
     </w:p>
@@ -6935,6 +7036,7 @@
     </w:p>
     <w:p>
       <w:r>
+        <w:lastRenderedPageBreak/>
         <w:t xml:space="preserve">A single FROM file </w:t>
       </w:r>
       <w:r>
@@ -6994,7 +7096,6 @@
     </w:p>
     <w:p>
       <w:r>
-        <w:lastRenderedPageBreak/>
         <w:t>When IF EXISTS is specified, it is not a n error if the FROM file does not exist.  Otherwise, the task fails if the FROM file does not exist.</w:t>
       </w:r>
     </w:p>
@@ -7170,6 +7271,7 @@
     </w:p>
     <w:p>
       <w:r>
+        <w:lastRenderedPageBreak/>
         <w:t>If charexpression is present it is evaluated and if non-NULL is written to the log at “message” log level.  If charexpression is omitted or evaluates to NULL, a default message is written at “info” log level, which allows it to be suppressed from the log.</w:t>
       </w:r>
     </w:p>
@@ -7191,7 +7293,6 @@
     </w:p>
     <w:p>
       <w:r>
-        <w:lastRenderedPageBreak/>
         <w:t xml:space="preserve">The task itself terminates with success status but all successors of the task and any enclosing tasks are orphaned.  If the process has no </w:t>
       </w:r>
       <w:r>
@@ -7357,6 +7458,7 @@
     </w:p>
     <w:p>
       <w:r>
+        <w:lastRenderedPageBreak/>
         <w:t>If a nested asynchronous process is the last task to complete in the invoking process, then the completion status of the invoking process is taken from the completion status of the nested asynchronous process.</w:t>
       </w:r>
     </w:p>
@@ -7403,7 +7505,6 @@
     </w:p>
     <w:p>
       <w:r>
-        <w:lastRenderedPageBreak/>
         <w:t>The list of tasks is executed one or more times.</w:t>
       </w:r>
     </w:p>
@@ -7692,7 +7793,11 @@
       </w:r>
       <w:proofErr w:type="gramEnd"/>
       <w:r>
-        <w:t xml:space="preserve"> and it must be of VARCHAR type.  charexpression is evaluated and its value is treated as a file name mask.  The file system is queried for files whose names match</w:t>
+        <w:t xml:space="preserve"> and it must be of VARCHAR type.  charexpression is evaluated and its value is treated as a file name mask.  The file system is queried for </w:t>
+      </w:r>
+      <w:r>
+        <w:lastRenderedPageBreak/>
+        <w:t>files whose names match</w:t>
       </w:r>
       <w:r>
         <w:t xml:space="preserve"> the mask</w:t>
@@ -7752,7 +7857,6 @@
         <w:pStyle w:val="Heading2"/>
       </w:pPr>
       <w:r>
-        <w:lastRenderedPageBreak/>
         <w:t>ON</w:t>
       </w:r>
     </w:p>
@@ -8064,6 +8168,7 @@
         <w:br/>
       </w:r>
       <w:r>
+        <w:lastRenderedPageBreak/>
         <w:br/>
         <w:t>HOURLY</w:t>
       </w:r>
@@ -8128,302 +8233,302 @@
     </w:p>
     <w:p>
       <w:r>
+        <w:t>The list of tasks is invoked on the indicated schedule</w:t>
+      </w:r>
+      <w:r>
+        <w:t xml:space="preserve"> or schedules</w:t>
+      </w:r>
+      <w:r>
+        <w:t>.</w:t>
+      </w:r>
+      <w:r>
+        <w:t xml:space="preserve">  Multiple schedules can be specified, separated by commas.  One-time and recurring schedules can be mixed.</w:t>
+      </w:r>
+    </w:p>
+    <w:p>
+      <w:r>
+        <w:t xml:space="preserve">If </w:t>
+      </w:r>
+      <w:r>
+        <w:t xml:space="preserve">the literal syntax </w:t>
+      </w:r>
+      <w:r>
+        <w:t xml:space="preserve">is specified, all date, time, datetime, int, </w:t>
+      </w:r>
+      <w:proofErr w:type="spellStart"/>
+      <w:r>
+        <w:t>daysofweeklist</w:t>
+      </w:r>
+      <w:proofErr w:type="spellEnd"/>
+      <w:r>
+        <w:t xml:space="preserve">, and </w:t>
+      </w:r>
+      <w:proofErr w:type="spellStart"/>
+      <w:r>
+        <w:t>dayofweek</w:t>
+      </w:r>
+      <w:proofErr w:type="spellEnd"/>
+      <w:r>
+        <w:t xml:space="preserve"> values </w:t>
+      </w:r>
+      <w:r>
+        <w:t>must be</w:t>
+      </w:r>
+      <w:r>
+        <w:t xml:space="preserve"> literals.  No variables are </w:t>
+      </w:r>
+      <w:proofErr w:type="gramStart"/>
+      <w:r>
+        <w:t>recognized</w:t>
+      </w:r>
+      <w:proofErr w:type="gramEnd"/>
+      <w:r>
+        <w:t xml:space="preserve"> and no variable substitution occurs.  To use a schedule that is determined dynamically at run time</w:t>
+      </w:r>
+      <w:r>
+        <w:t xml:space="preserve"> based on variable values</w:t>
+      </w:r>
+      <w:r>
+        <w:t>, use the programmed syntax.</w:t>
+      </w:r>
+    </w:p>
+    <w:p>
+      <w:r>
+        <w:t xml:space="preserve">If </w:t>
+      </w:r>
+      <w:r>
+        <w:t>the</w:t>
+      </w:r>
+      <w:r>
+        <w:t xml:space="preserve"> p</w:t>
+      </w:r>
+      <w:r>
+        <w:t>rogrammed</w:t>
+      </w:r>
+      <w:r>
+        <w:t xml:space="preserve"> </w:t>
+      </w:r>
+      <w:r>
+        <w:t xml:space="preserve">syntax </w:t>
+      </w:r>
+      <w:r>
+        <w:t>is specified</w:t>
+      </w:r>
+      <w:r>
+        <w:t xml:space="preserve"> via the SCHEDULE keyword</w:t>
+      </w:r>
+      <w:r>
+        <w:t xml:space="preserve">, then </w:t>
+      </w:r>
+      <w:proofErr w:type="spellStart"/>
+      <w:r>
+        <w:t>stringexp</w:t>
+      </w:r>
+      <w:proofErr w:type="spellEnd"/>
+      <w:r>
+        <w:t xml:space="preserve"> may contain expressions including variables</w:t>
+      </w:r>
+      <w:r>
+        <w:t>.</w:t>
+      </w:r>
+      <w:r>
+        <w:t xml:space="preserve"> </w:t>
+      </w:r>
+      <w:r>
+        <w:t xml:space="preserve"> </w:t>
+      </w:r>
+      <w:proofErr w:type="spellStart"/>
+      <w:r>
+        <w:t>stringexp</w:t>
+      </w:r>
+      <w:proofErr w:type="spellEnd"/>
+      <w:r>
+        <w:t xml:space="preserve"> </w:t>
+      </w:r>
+      <w:r>
+        <w:t>is ev</w:t>
+      </w:r>
+      <w:r>
+        <w:t xml:space="preserve">aluated, </w:t>
+      </w:r>
+      <w:r>
+        <w:t xml:space="preserve">its syntax must match </w:t>
+      </w:r>
+      <w:r>
+        <w:t>the literal syntax</w:t>
+      </w:r>
+      <w:r>
+        <w:t>, and the specified schedule</w:t>
+      </w:r>
+      <w:r>
+        <w:t xml:space="preserve"> or schedules</w:t>
+      </w:r>
+      <w:r>
+        <w:t xml:space="preserve"> </w:t>
+      </w:r>
+      <w:r>
+        <w:t>are</w:t>
+      </w:r>
+      <w:r>
+        <w:t xml:space="preserve"> used.</w:t>
+      </w:r>
+    </w:p>
+    <w:p>
+      <w:r>
+        <w:t xml:space="preserve">The thread </w:t>
+      </w:r>
+      <w:r>
+        <w:t xml:space="preserve">for </w:t>
+      </w:r>
+      <w:r>
+        <w:t>the ON task sleeps between scheduled times.</w:t>
+      </w:r>
+    </w:p>
+    <w:p>
+      <w:r>
+        <w:t>If</w:t>
+      </w:r>
+      <w:r>
+        <w:t xml:space="preserve"> the enclosed</w:t>
+      </w:r>
+      <w:r>
+        <w:t xml:space="preserve"> task set terminates with error status</w:t>
+      </w:r>
+      <w:r>
+        <w:t>, the ON task terminates immediately with error status regardless of whether the schedule would otherwise continue</w:t>
+      </w:r>
+      <w:r>
+        <w:t>.</w:t>
+      </w:r>
+    </w:p>
+    <w:p>
+      <w:r>
+        <w:t xml:space="preserve">While the enclosed task set is running, if </w:t>
+      </w:r>
+      <w:r>
+        <w:t>a later</w:t>
+      </w:r>
+      <w:r>
+        <w:t xml:space="preserve"> scheduled run time occurs, </w:t>
+      </w:r>
+      <w:r>
+        <w:t xml:space="preserve">the later </w:t>
+      </w:r>
+      <w:r>
+        <w:t xml:space="preserve">run time is skipped.  If it is necessary that </w:t>
+      </w:r>
+      <w:r>
+        <w:t>the enclosed tasks</w:t>
+      </w:r>
+      <w:r>
+        <w:t xml:space="preserve"> start at every scheduled </w:t>
+      </w:r>
+      <w:r>
+        <w:t xml:space="preserve">run </w:t>
+      </w:r>
+      <w:r>
+        <w:t xml:space="preserve">time regardless of whether </w:t>
+      </w:r>
+      <w:r>
+        <w:t xml:space="preserve">earlier </w:t>
+      </w:r>
+      <w:r>
+        <w:t xml:space="preserve">tasks are </w:t>
+      </w:r>
+      <w:r>
+        <w:t>still running, then</w:t>
+      </w:r>
+      <w:r>
+        <w:t xml:space="preserve"> the enclosed tasks should be included in a separate process file launched using a PROCESS ASYNC task.</w:t>
+      </w:r>
+    </w:p>
+    <w:p>
+      <w:r>
+        <w:t>If the list of schedules includes any recurring schedules without an end date, the ON task continues to run indefinitely until the enclosing task set terminates with error</w:t>
+      </w:r>
+      <w:r>
+        <w:t xml:space="preserve"> status</w:t>
+      </w:r>
+      <w:r>
+        <w:t xml:space="preserve"> or the process is interrupted</w:t>
+      </w:r>
+      <w:r>
+        <w:t>.</w:t>
+      </w:r>
+    </w:p>
+    <w:p>
+      <w:r>
+        <w:t xml:space="preserve">When the WEEKLY keyword is specified, the day of week list can be </w:t>
+      </w:r>
+      <w:proofErr w:type="gramStart"/>
+      <w:r>
+        <w:t>omitted</w:t>
+      </w:r>
+      <w:proofErr w:type="gramEnd"/>
+      <w:r>
+        <w:t xml:space="preserve"> and the default of Sunday </w:t>
+      </w:r>
+      <w:r>
+        <w:t>i</w:t>
+      </w:r>
+      <w:r>
+        <w:t>s used.</w:t>
+      </w:r>
+    </w:p>
+    <w:p>
+      <w:r>
+        <w:t>When the MONTHLY keyword is specified, the day of the month can be omitted and the default of day 1 is used.</w:t>
+      </w:r>
+    </w:p>
+    <w:p>
+      <w:r>
+        <w:t>When the DAILY, WEEKLY, or MONTHLY keyword is specified, the time of day schedule can be omitted and the default of one-time at 12:00 AM is used.</w:t>
+      </w:r>
+      <w:r>
+        <w:t xml:space="preserve">  Otherwise an AT or EVERY clause must appear to specify the time of day schedule.</w:t>
+      </w:r>
+    </w:p>
+    <w:p>
+      <w:r>
+        <w:t>I</w:t>
+      </w:r>
+      <w:r>
+        <w:t xml:space="preserve">n </w:t>
+      </w:r>
+      <w:proofErr w:type="gramStart"/>
+      <w:r>
+        <w:t>the EVERY</w:t>
+      </w:r>
+      <w:proofErr w:type="gramEnd"/>
+      <w:r>
+        <w:t xml:space="preserve"> clause, i</w:t>
+      </w:r>
+      <w:r>
+        <w:t>f “FROM time” is omitted the default of 'FROM 12:00:00 AM' is used.</w:t>
+      </w:r>
+    </w:p>
+    <w:p>
+      <w:r>
+        <w:t>I</w:t>
+      </w:r>
+      <w:r>
+        <w:t xml:space="preserve">n </w:t>
+      </w:r>
+      <w:proofErr w:type="gramStart"/>
+      <w:r>
+        <w:t>the EVERY</w:t>
+      </w:r>
+      <w:proofErr w:type="gramEnd"/>
+      <w:r>
+        <w:t xml:space="preserve"> clause, i</w:t>
+      </w:r>
+      <w:r>
+        <w:t>f “UNTIL time” is omitted the default of 'UNTIL 11:59:59 PM' is used.</w:t>
+      </w:r>
+    </w:p>
+    <w:p>
+      <w:r>
         <w:lastRenderedPageBreak/>
-        <w:t>The list of tasks is invoked on the indicated schedule</w:t>
-      </w:r>
-      <w:r>
-        <w:t xml:space="preserve"> or schedules</w:t>
-      </w:r>
-      <w:r>
-        <w:t>.</w:t>
-      </w:r>
-      <w:r>
-        <w:t xml:space="preserve">  Multiple schedules can be specified, separated by commas.  One-time and recurring schedules can be mixed.</w:t>
-      </w:r>
-    </w:p>
-    <w:p>
-      <w:r>
-        <w:t xml:space="preserve">If </w:t>
-      </w:r>
-      <w:r>
-        <w:t xml:space="preserve">the literal syntax </w:t>
-      </w:r>
-      <w:r>
-        <w:t xml:space="preserve">is specified, all date, time, datetime, int, </w:t>
-      </w:r>
-      <w:proofErr w:type="spellStart"/>
-      <w:r>
-        <w:t>daysofweeklist</w:t>
-      </w:r>
-      <w:proofErr w:type="spellEnd"/>
-      <w:r>
-        <w:t xml:space="preserve">, and </w:t>
-      </w:r>
-      <w:proofErr w:type="spellStart"/>
-      <w:r>
-        <w:t>dayofweek</w:t>
-      </w:r>
-      <w:proofErr w:type="spellEnd"/>
-      <w:r>
-        <w:t xml:space="preserve"> values </w:t>
-      </w:r>
-      <w:r>
-        <w:t>must be</w:t>
-      </w:r>
-      <w:r>
-        <w:t xml:space="preserve"> literals.  No variables are </w:t>
-      </w:r>
-      <w:proofErr w:type="gramStart"/>
-      <w:r>
-        <w:t>recognized</w:t>
-      </w:r>
-      <w:proofErr w:type="gramEnd"/>
-      <w:r>
-        <w:t xml:space="preserve"> and no variable substitution occurs.  To use a schedule that is determined dynamically at run time</w:t>
-      </w:r>
-      <w:r>
-        <w:t xml:space="preserve"> based on variable values</w:t>
-      </w:r>
-      <w:r>
-        <w:t>, use the programmed syntax.</w:t>
-      </w:r>
-    </w:p>
-    <w:p>
-      <w:r>
-        <w:t xml:space="preserve">If </w:t>
-      </w:r>
-      <w:r>
-        <w:t>the</w:t>
-      </w:r>
-      <w:r>
-        <w:t xml:space="preserve"> p</w:t>
-      </w:r>
-      <w:r>
-        <w:t>rogrammed</w:t>
-      </w:r>
-      <w:r>
-        <w:t xml:space="preserve"> </w:t>
-      </w:r>
-      <w:r>
-        <w:t xml:space="preserve">syntax </w:t>
-      </w:r>
-      <w:r>
-        <w:t>is specified</w:t>
-      </w:r>
-      <w:r>
-        <w:t xml:space="preserve"> via the SCHEDULE keyword</w:t>
-      </w:r>
-      <w:r>
-        <w:t xml:space="preserve">, then </w:t>
-      </w:r>
-      <w:proofErr w:type="spellStart"/>
-      <w:r>
-        <w:t>stringexp</w:t>
-      </w:r>
-      <w:proofErr w:type="spellEnd"/>
-      <w:r>
-        <w:t xml:space="preserve"> may contain expressions including variables</w:t>
-      </w:r>
-      <w:r>
-        <w:t>.</w:t>
-      </w:r>
-      <w:r>
-        <w:t xml:space="preserve"> </w:t>
-      </w:r>
-      <w:r>
-        <w:t xml:space="preserve"> </w:t>
-      </w:r>
-      <w:proofErr w:type="spellStart"/>
-      <w:r>
-        <w:t>stringexp</w:t>
-      </w:r>
-      <w:proofErr w:type="spellEnd"/>
-      <w:r>
-        <w:t xml:space="preserve"> </w:t>
-      </w:r>
-      <w:r>
-        <w:t>is ev</w:t>
-      </w:r>
-      <w:r>
-        <w:t xml:space="preserve">aluated, </w:t>
-      </w:r>
-      <w:r>
-        <w:t xml:space="preserve">its syntax must match </w:t>
-      </w:r>
-      <w:r>
-        <w:t>the literal syntax</w:t>
-      </w:r>
-      <w:r>
-        <w:t>, and the specified schedule</w:t>
-      </w:r>
-      <w:r>
-        <w:t xml:space="preserve"> or schedules</w:t>
-      </w:r>
-      <w:r>
-        <w:t xml:space="preserve"> </w:t>
-      </w:r>
-      <w:r>
-        <w:t>are</w:t>
-      </w:r>
-      <w:r>
-        <w:t xml:space="preserve"> used.</w:t>
-      </w:r>
-    </w:p>
-    <w:p>
-      <w:r>
-        <w:t xml:space="preserve">The thread </w:t>
-      </w:r>
-      <w:r>
-        <w:t xml:space="preserve">for </w:t>
-      </w:r>
-      <w:r>
-        <w:t>the ON task sleeps between scheduled times.</w:t>
-      </w:r>
-    </w:p>
-    <w:p>
-      <w:r>
-        <w:t>If</w:t>
-      </w:r>
-      <w:r>
-        <w:t xml:space="preserve"> the enclosed</w:t>
-      </w:r>
-      <w:r>
-        <w:t xml:space="preserve"> task set terminates with error status</w:t>
-      </w:r>
-      <w:r>
-        <w:t>, the ON task terminates immediately with error status regardless of whether the schedule would otherwise continue</w:t>
-      </w:r>
-      <w:r>
-        <w:t>.</w:t>
-      </w:r>
-    </w:p>
-    <w:p>
-      <w:r>
-        <w:t xml:space="preserve">While the enclosed task set is running, if </w:t>
-      </w:r>
-      <w:r>
-        <w:t>a later</w:t>
-      </w:r>
-      <w:r>
-        <w:t xml:space="preserve"> scheduled run time occurs, </w:t>
-      </w:r>
-      <w:r>
-        <w:t xml:space="preserve">the later </w:t>
-      </w:r>
-      <w:r>
-        <w:t xml:space="preserve">run time is skipped.  If it is necessary that </w:t>
-      </w:r>
-      <w:r>
-        <w:t>the enclosed tasks</w:t>
-      </w:r>
-      <w:r>
-        <w:t xml:space="preserve"> start at every scheduled </w:t>
-      </w:r>
-      <w:r>
-        <w:t xml:space="preserve">run </w:t>
-      </w:r>
-      <w:r>
-        <w:t xml:space="preserve">time regardless of whether </w:t>
-      </w:r>
-      <w:r>
-        <w:t xml:space="preserve">earlier </w:t>
-      </w:r>
-      <w:r>
-        <w:t xml:space="preserve">tasks are </w:t>
-      </w:r>
-      <w:r>
-        <w:t>still running, then</w:t>
-      </w:r>
-      <w:r>
-        <w:t xml:space="preserve"> the enclosed tasks should be included in a separate process file launched using a PROCESS ASYNC task.</w:t>
-      </w:r>
-    </w:p>
-    <w:p>
-      <w:r>
-        <w:t>If the list of schedules includes any recurring schedules without an end date, the ON task continues to run indefinitely until the enclosing task set terminates with error</w:t>
-      </w:r>
-      <w:r>
-        <w:t xml:space="preserve"> status</w:t>
-      </w:r>
-      <w:r>
-        <w:t xml:space="preserve"> or the process is interrupted</w:t>
-      </w:r>
-      <w:r>
-        <w:t>.</w:t>
-      </w:r>
-    </w:p>
-    <w:p>
-      <w:r>
-        <w:t xml:space="preserve">When the WEEKLY keyword is specified, the day of week list can be </w:t>
-      </w:r>
-      <w:proofErr w:type="gramStart"/>
-      <w:r>
-        <w:t>omitted</w:t>
-      </w:r>
-      <w:proofErr w:type="gramEnd"/>
-      <w:r>
-        <w:t xml:space="preserve"> and the default of Sunday </w:t>
-      </w:r>
-      <w:r>
-        <w:t>i</w:t>
-      </w:r>
-      <w:r>
-        <w:t>s used.</w:t>
-      </w:r>
-    </w:p>
-    <w:p>
-      <w:r>
-        <w:t>When the MONTHLY keyword is specified, the day of the month can be omitted and the default of day 1 is used.</w:t>
-      </w:r>
-    </w:p>
-    <w:p>
-      <w:r>
-        <w:t>When the DAILY, WEEKLY, or MONTHLY keyword is specified, the time of day schedule can be omitted and the default of one-time at 12:00 AM is used.</w:t>
-      </w:r>
-      <w:r>
-        <w:t xml:space="preserve">  Otherwise an AT or EVERY clause must appear to specify the time of day schedule.</w:t>
-      </w:r>
-    </w:p>
-    <w:p>
-      <w:r>
-        <w:t>I</w:t>
-      </w:r>
-      <w:r>
-        <w:t xml:space="preserve">n </w:t>
-      </w:r>
-      <w:proofErr w:type="gramStart"/>
-      <w:r>
-        <w:t>the EVERY</w:t>
-      </w:r>
-      <w:proofErr w:type="gramEnd"/>
-      <w:r>
-        <w:t xml:space="preserve"> clause, i</w:t>
-      </w:r>
-      <w:r>
-        <w:t>f “FROM time” is omitted the default of 'FROM 12:00:00 AM' is used.</w:t>
-      </w:r>
-    </w:p>
-    <w:p>
-      <w:r>
-        <w:t>I</w:t>
-      </w:r>
-      <w:r>
-        <w:t xml:space="preserve">n </w:t>
-      </w:r>
-      <w:proofErr w:type="gramStart"/>
-      <w:r>
-        <w:t>the EVERY</w:t>
-      </w:r>
-      <w:proofErr w:type="gramEnd"/>
-      <w:r>
-        <w:t xml:space="preserve"> clause, i</w:t>
-      </w:r>
-      <w:r>
-        <w:t>f “UNTIL time” is omitted the default of 'UNTIL 11:59:59 PM' is used.</w:t>
-      </w:r>
-    </w:p>
-    <w:p>
-      <w:r>
         <w:t>The HOURLY keyword is equivalent to EVERY DAY EVERY HOUR.</w:t>
       </w:r>
     </w:p>
@@ -8490,7 +8595,6 @@
         <w:rPr>
           <w:b/>
         </w:rPr>
-        <w:lastRenderedPageBreak/>
         <w:t>Note</w:t>
       </w:r>
       <w:r>
@@ -8723,6 +8827,7 @@
         <w:pStyle w:val="Heading2"/>
       </w:pPr>
       <w:r>
+        <w:lastRenderedPageBreak/>
         <w:t>REQUEST</w:t>
       </w:r>
     </w:p>
@@ -8830,7 +8935,6 @@
         <w:br/>
       </w:r>
       <w:r>
-        <w:lastRenderedPageBreak/>
         <w:t xml:space="preserve">[ RESPONSE </w:t>
       </w:r>
       <w:r>
@@ -9060,7 +9164,11 @@
         <w:t xml:space="preserve">characters </w:t>
       </w:r>
       <w:r>
-        <w:t>“[“, “,” “…” and “]” are literals.  This is called a dynamic array.  When the actual JSON request is composed, this construct is replaced by an array with a varying number of elements as described below.</w:t>
+        <w:t xml:space="preserve">“[“, “,” “…” and “]” are literals.  This is called a dynamic array.  When the actual </w:t>
+      </w:r>
+      <w:r>
+        <w:lastRenderedPageBreak/>
+        <w:t>JSON request is composed, this construct is replaced by an array with a varying number of elements as described below.</w:t>
       </w:r>
     </w:p>
     <w:p>
@@ -9136,11 +9244,7 @@
     </w:p>
     <w:p>
       <w:r>
-        <w:t xml:space="preserve">Dynamic arrays and dynamic objects are types of dynamic structures.  For each dynamic structure in the evaluated request-template, there must be exactly one JOIN data-source clause.  All identifiers </w:t>
-      </w:r>
-      <w:r>
-        <w:lastRenderedPageBreak/>
-        <w:t>referenced within a dynamic structure must appear in the single corresponding JOIN data-source clause and only in that single clause.</w:t>
+        <w:t>Dynamic arrays and dynamic objects are types of dynamic structures.  For each dynamic structure in the evaluated request-template, there must be exactly one JOIN data-source clause.  All identifiers referenced within a dynamic structure must appear in the single corresponding JOIN data-source clause and only in that single clause.</w:t>
       </w:r>
     </w:p>
     <w:p>
@@ -9263,6 +9367,7 @@
     </w:p>
     <w:p>
       <w:r>
+        <w:lastRenderedPageBreak/>
         <w:t>Dynamic structures may appear in response-template.</w:t>
       </w:r>
       <w:r>
@@ -9284,7 +9389,6 @@
     </w:p>
     <w:p>
       <w:r>
-        <w:lastRenderedPageBreak/>
         <w:t>response-template does not need to include every field known to exist in the actual response.  Fields in the actual response that do not appear in response-template are ign</w:t>
       </w:r>
       <w:r>
@@ -9447,7 +9551,11 @@
         <w:t xml:space="preserve"> </w:t>
       </w:r>
       <w:r>
-        <w:t xml:space="preserve">Tokens are delimited by blanks. To specify a token with embedded blanks, enclose it in double quotes. </w:t>
+        <w:t xml:space="preserve">Tokens are </w:t>
+      </w:r>
+      <w:r>
+        <w:lastRenderedPageBreak/>
+        <w:t xml:space="preserve">delimited by blanks. To specify a token with embedded blanks, enclose it in double quotes. </w:t>
       </w:r>
       <w:r>
         <w:t xml:space="preserve"> </w:t>
@@ -9822,7 +9930,7 @@
       </w:pPr>
     </w:pPrDefault>
   </w:docDefaults>
-  <w:latentStyles w:defLockedState="0" w:defUIPriority="99" w:defSemiHidden="0" w:defUnhideWhenUsed="0" w:defQFormat="0" w:count="376">
+  <w:latentStyles w:defLockedState="0" w:defUIPriority="99" w:defSemiHidden="0" w:defUnhideWhenUsed="0" w:defQFormat="0" w:count="377">
     <w:lsdException w:name="Normal" w:uiPriority="0" w:qFormat="1"/>
     <w:lsdException w:name="heading 1" w:uiPriority="9" w:qFormat="1"/>
     <w:lsdException w:name="heading 2" w:semiHidden="1" w:uiPriority="9" w:unhideWhenUsed="1" w:qFormat="1"/>
@@ -10196,6 +10304,7 @@
     <w:lsdException w:name="Hashtag" w:semiHidden="1" w:unhideWhenUsed="1"/>
     <w:lsdException w:name="Unresolved Mention" w:semiHidden="1" w:unhideWhenUsed="1"/>
     <w:lsdException w:name="Smart Link" w:semiHidden="1" w:unhideWhenUsed="1"/>
+    <w:lsdException w:name="Smart Link Error" w:semiHidden="1" w:unhideWhenUsed="1"/>
   </w:latentStyles>
   <w:style w:type="paragraph" w:default="1" w:styleId="Normal">
     <w:name w:val="Normal"/>
@@ -10550,6 +10659,7 @@
   <w:rsids>
     <w:rsidRoot w:val="00E25113"/>
     <w:rsid w:val="000754DB"/>
+    <w:rsid w:val="0008154A"/>
     <w:rsid w:val="001216D1"/>
     <w:rsid w:val="00224EC8"/>
     <w:rsid w:val="00240647"/>
@@ -10631,7 +10741,7 @@
       </w:pPr>
     </w:pPrDefault>
   </w:docDefaults>
-  <w:latentStyles w:defLockedState="0" w:defUIPriority="99" w:defSemiHidden="0" w:defUnhideWhenUsed="0" w:defQFormat="0" w:count="376">
+  <w:latentStyles w:defLockedState="0" w:defUIPriority="99" w:defSemiHidden="0" w:defUnhideWhenUsed="0" w:defQFormat="0" w:count="377">
     <w:lsdException w:name="Normal" w:uiPriority="0" w:qFormat="1"/>
     <w:lsdException w:name="heading 1" w:uiPriority="9" w:qFormat="1"/>
     <w:lsdException w:name="heading 2" w:semiHidden="1" w:uiPriority="9" w:unhideWhenUsed="1" w:qFormat="1"/>
@@ -11005,6 +11115,7 @@
     <w:lsdException w:name="Hashtag" w:semiHidden="1" w:unhideWhenUsed="1"/>
     <w:lsdException w:name="Unresolved Mention" w:semiHidden="1" w:unhideWhenUsed="1"/>
     <w:lsdException w:name="Smart Link" w:semiHidden="1" w:unhideWhenUsed="1"/>
+    <w:lsdException w:name="Smart Link Error" w:semiHidden="1" w:unhideWhenUsed="1"/>
   </w:latentStyles>
   <w:style w:type="paragraph" w:default="1" w:styleId="Normal">
     <w:name w:val="Normal"/>
@@ -11355,7 +11466,7 @@
 </file>
 
 <file path=customXml/itemProps1.xml><?xml version="1.0" encoding="utf-8"?>
-<ds:datastoreItem xmlns:ds="http://schemas.openxmlformats.org/officeDocument/2006/customXml" ds:itemID="{7114744C-8540-4275-BD7C-AEC36ADEE114}">
+<ds:datastoreItem xmlns:ds="http://schemas.openxmlformats.org/officeDocument/2006/customXml" ds:itemID="{CDFA24B5-EF7D-40D1-9A6F-02DA97CFB519}">
   <ds:schemaRefs>
     <ds:schemaRef ds:uri="http://schemas.openxmlformats.org/officeDocument/2006/bibliography"/>
   </ds:schemaRefs>

</xml_diff>